<commit_message>
bp - bedrijfsvoorstelling: bedrijfsstructuur
</commit_message>
<xml_diff>
--- a/documentatie/bachelorproef/BP deel 1.docx
+++ b/documentatie/bachelorproef/BP deel 1.docx
@@ -6,11 +6,13 @@
       <w:pPr>
         <w:pStyle w:val="Heading1"/>
         <w:rPr>
-          <w:lang w:val="nl-BE"/>
-        </w:rPr>
-      </w:pPr>
-      <w:r>
-        <w:rPr>
+          <w:rFonts w:ascii="Times New Roman" w:hAnsi="Times New Roman" w:cs="Times New Roman"/>
+          <w:lang w:val="nl-BE"/>
+        </w:rPr>
+      </w:pPr>
+      <w:r>
+        <w:rPr>
+          <w:rFonts w:ascii="Times New Roman" w:hAnsi="Times New Roman" w:cs="Times New Roman"/>
           <w:lang w:val="nl-BE"/>
         </w:rPr>
         <w:t>Voorstelling van het stagebedrijf</w:t>
@@ -19,6 +21,188 @@
     <w:p>
       <w:pPr>
         <w:rPr>
+          <w:rFonts w:ascii="Times New Roman" w:hAnsi="Times New Roman" w:cs="Times New Roman"/>
+          <w:lang w:val="nl-BE"/>
+        </w:rPr>
+      </w:pPr>
+    </w:p>
+    <w:p>
+      <w:pPr>
+        <w:rPr>
+          <w:rFonts w:ascii="Times New Roman" w:hAnsi="Times New Roman" w:cs="Times New Roman"/>
+          <w:lang w:val="nl-BE"/>
+        </w:rPr>
+      </w:pPr>
+      <w:r>
+        <w:rPr>
+          <w:rFonts w:ascii="Times New Roman" w:hAnsi="Times New Roman" w:cs="Times New Roman"/>
+          <w:lang w:val="nl-BE"/>
+        </w:rPr>
+        <w:t>ICORDA</w:t>
+      </w:r>
+      <w:r>
+        <w:rPr>
+          <w:rFonts w:ascii="Times New Roman" w:hAnsi="Times New Roman" w:cs="Times New Roman"/>
+          <w:lang w:val="nl-BE"/>
+        </w:rPr>
+        <w:t xml:space="preserve"> is een professioneel ICT-bedrijf dat opgericht werd door CEO Joris Van Maldeghem in 1992. </w:t>
+      </w:r>
+      <w:r>
+        <w:rPr>
+          <w:rFonts w:ascii="Times New Roman" w:hAnsi="Times New Roman" w:cs="Times New Roman"/>
+          <w:lang w:val="nl-BE"/>
+        </w:rPr>
+        <w:t xml:space="preserve">Het bedrijf is een solide partner voor kwalitatief hoogstaande </w:t>
+      </w:r>
+      <w:r>
+        <w:rPr>
+          <w:rFonts w:ascii="Times New Roman" w:hAnsi="Times New Roman" w:cs="Times New Roman"/>
+          <w:lang w:val="nl-BE"/>
+        </w:rPr>
+        <w:t xml:space="preserve">informatica oplossingen en </w:t>
+      </w:r>
+      <w:r>
+        <w:rPr>
+          <w:rFonts w:ascii="Times New Roman" w:hAnsi="Times New Roman" w:cs="Times New Roman"/>
+          <w:lang w:val="nl-BE"/>
+        </w:rPr>
+        <w:t>diensten. Buiten de implementatie van informatica oplossingen, voorzien ze ook de bijhorende support, advies en consultancy.</w:t>
+      </w:r>
+    </w:p>
+    <w:p>
+      <w:pPr>
+        <w:rPr>
+          <w:rFonts w:ascii="Times New Roman" w:hAnsi="Times New Roman" w:cs="Times New Roman"/>
+          <w:lang w:val="nl-BE"/>
+        </w:rPr>
+      </w:pPr>
+      <w:r>
+        <w:rPr>
+          <w:rFonts w:ascii="Times New Roman" w:hAnsi="Times New Roman" w:cs="Times New Roman"/>
+          <w:lang w:val="nl-BE"/>
+        </w:rPr>
+        <w:t xml:space="preserve">Deze oplossingen kunnen van allerlei aard zijn. </w:t>
+      </w:r>
+      <w:r>
+        <w:rPr>
+          <w:rFonts w:ascii="Times New Roman" w:hAnsi="Times New Roman" w:cs="Times New Roman"/>
+          <w:lang w:val="nl-BE"/>
+        </w:rPr>
+        <w:t xml:space="preserve">De oplossingen variëren van softwaretoepassingen tot hardware-implementaties en netwerk opstellingen. SAP, ERP, IP-telefonie, back-up voorzieningen en Cloud integratie behoren tot de voornaamste services die </w:t>
+      </w:r>
+      <w:r>
+        <w:rPr>
+          <w:rFonts w:ascii="Times New Roman" w:hAnsi="Times New Roman" w:cs="Times New Roman"/>
+          <w:lang w:val="nl-BE"/>
+        </w:rPr>
+        <w:t>ICORDA</w:t>
+      </w:r>
+      <w:r>
+        <w:rPr>
+          <w:rFonts w:ascii="Times New Roman" w:hAnsi="Times New Roman" w:cs="Times New Roman"/>
+          <w:lang w:val="nl-BE"/>
+        </w:rPr>
+        <w:t xml:space="preserve"> levert voor zijn klanten.</w:t>
+      </w:r>
+    </w:p>
+    <w:p>
+      <w:pPr>
+        <w:rPr>
+          <w:rFonts w:ascii="Times New Roman" w:hAnsi="Times New Roman" w:cs="Times New Roman"/>
+          <w:lang w:val="nl-NL"/>
+        </w:rPr>
+      </w:pPr>
+      <w:r>
+        <w:rPr>
+          <w:rFonts w:ascii="Times New Roman" w:hAnsi="Times New Roman" w:cs="Times New Roman"/>
+          <w:lang w:val="nl-BE"/>
+        </w:rPr>
+        <w:t>ICORDA</w:t>
+      </w:r>
+      <w:r>
+        <w:rPr>
+          <w:rFonts w:ascii="Times New Roman" w:hAnsi="Times New Roman" w:cs="Times New Roman"/>
+          <w:lang w:val="nl-BE"/>
+        </w:rPr>
+        <w:t xml:space="preserve"> richt zich tot organisaties die het beheer van hun netwerk-infrastructuur en softwaretoepassingen geheel of gedeeltelijk toevertrouwen aan een externe partner.</w:t>
+      </w:r>
+      <w:r>
+        <w:rPr>
+          <w:rFonts w:ascii="Times New Roman" w:hAnsi="Times New Roman" w:cs="Times New Roman"/>
+          <w:lang w:val="nl-BE"/>
+        </w:rPr>
+        <w:t xml:space="preserve"> </w:t>
+      </w:r>
+      <w:r>
+        <w:rPr>
+          <w:rFonts w:ascii="Times New Roman" w:hAnsi="Times New Roman" w:cs="Times New Roman"/>
+          <w:lang w:val="nl-BE"/>
+        </w:rPr>
+        <w:t>Het bedrijf</w:t>
+      </w:r>
+      <w:r>
+        <w:rPr>
+          <w:rFonts w:ascii="Times New Roman" w:hAnsi="Times New Roman" w:cs="Times New Roman"/>
+          <w:lang w:val="nl-BE"/>
+        </w:rPr>
+        <w:t xml:space="preserve"> </w:t>
+      </w:r>
+      <w:r>
+        <w:rPr>
+          <w:rFonts w:ascii="Times New Roman" w:hAnsi="Times New Roman" w:cs="Times New Roman"/>
+          <w:lang w:val="nl-BE"/>
+        </w:rPr>
+        <w:t xml:space="preserve">biedt zijn services aan binnen alle sectoren, op voorwaarde dat </w:t>
+      </w:r>
+      <w:r>
+        <w:rPr>
+          <w:rFonts w:ascii="Times New Roman" w:hAnsi="Times New Roman" w:cs="Times New Roman"/>
+          <w:lang w:val="nl-BE"/>
+        </w:rPr>
+        <w:t>de klant</w:t>
+      </w:r>
+      <w:r>
+        <w:rPr>
+          <w:rFonts w:ascii="Times New Roman" w:hAnsi="Times New Roman" w:cs="Times New Roman"/>
+          <w:lang w:val="nl-BE"/>
+        </w:rPr>
+        <w:t xml:space="preserve"> werkt met een ICT-infrastructuur</w:t>
+      </w:r>
+      <w:r>
+        <w:rPr>
+          <w:rFonts w:ascii="Times New Roman" w:hAnsi="Times New Roman" w:cs="Times New Roman"/>
+          <w:lang w:val="nl-BE"/>
+        </w:rPr>
+        <w:t xml:space="preserve"> van </w:t>
+      </w:r>
+      <w:r>
+        <w:rPr>
+          <w:rFonts w:ascii="Times New Roman" w:hAnsi="Times New Roman" w:cs="Times New Roman"/>
+          <w:i/>
+          <w:lang w:val="nl-BE"/>
+        </w:rPr>
+        <w:t>degelijke omvang</w:t>
+      </w:r>
+      <w:r>
+        <w:rPr>
+          <w:rFonts w:ascii="Times New Roman" w:hAnsi="Times New Roman" w:cs="Times New Roman"/>
+          <w:lang w:val="nl-BE"/>
+        </w:rPr>
+        <w:t>.</w:t>
+      </w:r>
+    </w:p>
+    <w:p>
+      <w:pPr>
+        <w:rPr>
+          <w:rFonts w:ascii="Times New Roman" w:hAnsi="Times New Roman" w:cs="Times New Roman"/>
+          <w:lang w:val="nl-NL"/>
+        </w:rPr>
+      </w:pPr>
+    </w:p>
+    <w:p>
+      <w:pPr>
+        <w:rPr>
+          <w:rFonts w:ascii="Times New Roman" w:hAnsi="Times New Roman" w:cs="Times New Roman"/>
           <w:lang w:val="nl-BE"/>
         </w:rPr>
       </w:pPr>
@@ -27,17 +211,23 @@
       <w:pPr>
         <w:pStyle w:val="Heading2"/>
         <w:rPr>
-          <w:lang w:val="nl-BE"/>
-        </w:rPr>
-      </w:pPr>
-      <w:r>
-        <w:rPr>
+          <w:rFonts w:ascii="Times New Roman" w:hAnsi="Times New Roman" w:cs="Times New Roman"/>
+          <w:sz w:val="24"/>
+          <w:lang w:val="nl-BE"/>
+        </w:rPr>
+      </w:pPr>
+      <w:r>
+        <w:rPr>
+          <w:rFonts w:ascii="Times New Roman" w:hAnsi="Times New Roman" w:cs="Times New Roman"/>
+          <w:sz w:val="24"/>
           <w:lang w:val="nl-BE"/>
         </w:rPr>
         <w:t>ISO</w:t>
       </w:r>
       <w:r>
         <w:rPr>
+          <w:rFonts w:ascii="Times New Roman" w:hAnsi="Times New Roman" w:cs="Times New Roman"/>
+          <w:sz w:val="24"/>
           <w:lang w:val="nl-BE"/>
         </w:rPr>
         <w:t xml:space="preserve"> 9001</w:t>
@@ -46,50 +236,56 @@
     <w:p>
       <w:pPr>
         <w:rPr>
-          <w:lang w:val="nl-BE"/>
-        </w:rPr>
-      </w:pPr>
-    </w:p>
-    <w:p>
-      <w:pPr>
-        <w:rPr>
-          <w:lang w:val="nl-BE"/>
-        </w:rPr>
-      </w:pPr>
-      <w:proofErr w:type="spellStart"/>
-      <w:r>
-        <w:rPr>
-          <w:lang w:val="nl-BE"/>
-        </w:rPr>
-        <w:t>Icorda</w:t>
-      </w:r>
-      <w:proofErr w:type="spellEnd"/>
-      <w:r>
-        <w:rPr>
+          <w:rFonts w:ascii="Times New Roman" w:hAnsi="Times New Roman" w:cs="Times New Roman"/>
+          <w:lang w:val="nl-BE"/>
+        </w:rPr>
+      </w:pPr>
+    </w:p>
+    <w:p>
+      <w:pPr>
+        <w:rPr>
+          <w:rFonts w:ascii="Times New Roman" w:hAnsi="Times New Roman" w:cs="Times New Roman"/>
+          <w:lang w:val="nl-BE"/>
+        </w:rPr>
+      </w:pPr>
+      <w:r>
+        <w:rPr>
+          <w:rFonts w:ascii="Times New Roman" w:hAnsi="Times New Roman" w:cs="Times New Roman"/>
+          <w:lang w:val="nl-BE"/>
+        </w:rPr>
+        <w:t>ICORDA</w:t>
+      </w:r>
+      <w:r>
+        <w:rPr>
+          <w:rFonts w:ascii="Times New Roman" w:hAnsi="Times New Roman" w:cs="Times New Roman"/>
           <w:lang w:val="nl-BE"/>
         </w:rPr>
         <w:t xml:space="preserve"> is ISO 9001</w:t>
       </w:r>
       <w:r>
         <w:rPr>
+          <w:rFonts w:ascii="Times New Roman" w:hAnsi="Times New Roman" w:cs="Times New Roman"/>
           <w:lang w:val="nl-BE"/>
         </w:rPr>
         <w:t>:2015</w:t>
       </w:r>
       <w:r>
         <w:rPr>
+          <w:rFonts w:ascii="Times New Roman" w:hAnsi="Times New Roman" w:cs="Times New Roman"/>
           <w:lang w:val="nl-BE"/>
         </w:rPr>
         <w:t xml:space="preserve"> gecertificeerd en toont daarmee aan dat ze gestructureerd en kwalitatief tewerk gaan. In 2005 behaalde het bedrijf dit certificaat door te voldoen aan de nodige voorwaarden. Sindsdien heeft het bedrijf zijn medewerkers goed opgeleid om -in de mate van het mogelijke- te werken met een oog </w:t>
       </w:r>
       <w:r>
         <w:rPr>
+          <w:rFonts w:ascii="Times New Roman" w:hAnsi="Times New Roman" w:cs="Times New Roman"/>
           <w:lang w:val="nl-BE"/>
         </w:rPr>
         <w:t>voor</w:t>
       </w:r>
       <w:r>
         <w:rPr>
+          <w:rFonts w:ascii="Times New Roman" w:hAnsi="Times New Roman" w:cs="Times New Roman"/>
           <w:lang w:val="nl-BE"/>
         </w:rPr>
         <w:t xml:space="preserve"> de normen en waarden van de ISO.</w:t>
@@ -98,17 +294,20 @@
     <w:p>
       <w:pPr>
         <w:rPr>
-          <w:lang w:val="nl-BE"/>
-        </w:rPr>
-      </w:pPr>
-      <w:r>
-        <w:rPr>
+          <w:rFonts w:ascii="Times New Roman" w:hAnsi="Times New Roman" w:cs="Times New Roman"/>
+          <w:lang w:val="nl-BE"/>
+        </w:rPr>
+      </w:pPr>
+      <w:r>
+        <w:rPr>
+          <w:rFonts w:ascii="Times New Roman" w:hAnsi="Times New Roman" w:cs="Times New Roman"/>
           <w:lang w:val="nl-BE"/>
         </w:rPr>
         <w:t>ISO 9001 streeft voornamelijk naar een goede werkstructuur en het bekomen van kwalitatieve eindproducten en diensten voor een maximale klanttevredenheid.</w:t>
       </w:r>
       <w:r>
         <w:rPr>
+          <w:rFonts w:ascii="Times New Roman" w:hAnsi="Times New Roman" w:cs="Times New Roman"/>
           <w:lang w:val="nl-BE"/>
         </w:rPr>
         <w:t xml:space="preserve"> Het is een internationale standaard met lokale herkenning, dat haalbaar is voor elk bedrijf ongeacht de grootte of omzet ervan.</w:t>
@@ -117,11 +316,13 @@
     <w:p>
       <w:pPr>
         <w:rPr>
-          <w:lang w:val="nl-BE"/>
-        </w:rPr>
-      </w:pPr>
-      <w:r>
-        <w:rPr>
+          <w:rFonts w:ascii="Times New Roman" w:hAnsi="Times New Roman" w:cs="Times New Roman"/>
+          <w:lang w:val="nl-BE"/>
+        </w:rPr>
+      </w:pPr>
+      <w:r>
+        <w:rPr>
+          <w:rFonts w:ascii="Times New Roman" w:hAnsi="Times New Roman" w:cs="Times New Roman"/>
           <w:lang w:val="nl-BE"/>
         </w:rPr>
         <w:t>Voor het behalen van het ISO 9001 certificaat wordt de aandacht voornamelijk gericht op het volgende:</w:t>
@@ -135,11 +336,13 @@
           <w:numId w:val="1"/>
         </w:numPr>
         <w:rPr>
-          <w:lang w:val="nl-BE"/>
-        </w:rPr>
-      </w:pPr>
-      <w:r>
-        <w:rPr>
+          <w:rFonts w:ascii="Times New Roman" w:hAnsi="Times New Roman" w:cs="Times New Roman"/>
+          <w:lang w:val="nl-BE"/>
+        </w:rPr>
+      </w:pPr>
+      <w:r>
+        <w:rPr>
+          <w:rFonts w:ascii="Times New Roman" w:hAnsi="Times New Roman" w:cs="Times New Roman"/>
           <w:lang w:val="nl-BE"/>
         </w:rPr>
         <w:t>“Customer focus”</w:t>
@@ -153,11 +356,13 @@
           <w:numId w:val="1"/>
         </w:numPr>
         <w:rPr>
-          <w:lang w:val="nl-BE"/>
-        </w:rPr>
-      </w:pPr>
-      <w:r>
-        <w:rPr>
+          <w:rFonts w:ascii="Times New Roman" w:hAnsi="Times New Roman" w:cs="Times New Roman"/>
+          <w:lang w:val="nl-BE"/>
+        </w:rPr>
+      </w:pPr>
+      <w:r>
+        <w:rPr>
+          <w:rFonts w:ascii="Times New Roman" w:hAnsi="Times New Roman" w:cs="Times New Roman"/>
           <w:lang w:val="nl-BE"/>
         </w:rPr>
         <w:t>“</w:t>
@@ -165,6 +370,7 @@
       <w:proofErr w:type="spellStart"/>
       <w:r>
         <w:rPr>
+          <w:rFonts w:ascii="Times New Roman" w:hAnsi="Times New Roman" w:cs="Times New Roman"/>
           <w:lang w:val="nl-BE"/>
         </w:rPr>
         <w:t>Leadership</w:t>
@@ -172,6 +378,7 @@
       <w:proofErr w:type="spellEnd"/>
       <w:r>
         <w:rPr>
+          <w:rFonts w:ascii="Times New Roman" w:hAnsi="Times New Roman" w:cs="Times New Roman"/>
           <w:lang w:val="nl-BE"/>
         </w:rPr>
         <w:t>”</w:t>
@@ -185,11 +392,13 @@
           <w:numId w:val="1"/>
         </w:numPr>
         <w:rPr>
-          <w:lang w:val="nl-BE"/>
-        </w:rPr>
-      </w:pPr>
-      <w:r>
-        <w:rPr>
+          <w:rFonts w:ascii="Times New Roman" w:hAnsi="Times New Roman" w:cs="Times New Roman"/>
+          <w:lang w:val="nl-BE"/>
+        </w:rPr>
+      </w:pPr>
+      <w:r>
+        <w:rPr>
+          <w:rFonts w:ascii="Times New Roman" w:hAnsi="Times New Roman" w:cs="Times New Roman"/>
           <w:lang w:val="nl-BE"/>
         </w:rPr>
         <w:t xml:space="preserve">“Engagement of </w:t>
@@ -197,6 +406,7 @@
       <w:proofErr w:type="spellStart"/>
       <w:r>
         <w:rPr>
+          <w:rFonts w:ascii="Times New Roman" w:hAnsi="Times New Roman" w:cs="Times New Roman"/>
           <w:lang w:val="nl-BE"/>
         </w:rPr>
         <w:t>people</w:t>
@@ -204,6 +414,7 @@
       <w:proofErr w:type="spellEnd"/>
       <w:r>
         <w:rPr>
+          <w:rFonts w:ascii="Times New Roman" w:hAnsi="Times New Roman" w:cs="Times New Roman"/>
           <w:lang w:val="nl-BE"/>
         </w:rPr>
         <w:t>”</w:t>
@@ -217,11 +428,13 @@
           <w:numId w:val="1"/>
         </w:numPr>
         <w:rPr>
-          <w:lang w:val="nl-BE"/>
-        </w:rPr>
-      </w:pPr>
-      <w:r>
-        <w:rPr>
+          <w:rFonts w:ascii="Times New Roman" w:hAnsi="Times New Roman" w:cs="Times New Roman"/>
+          <w:lang w:val="nl-BE"/>
+        </w:rPr>
+      </w:pPr>
+      <w:r>
+        <w:rPr>
+          <w:rFonts w:ascii="Times New Roman" w:hAnsi="Times New Roman" w:cs="Times New Roman"/>
           <w:lang w:val="nl-BE"/>
         </w:rPr>
         <w:t>“</w:t>
@@ -229,6 +442,7 @@
       <w:proofErr w:type="spellStart"/>
       <w:r>
         <w:rPr>
+          <w:rFonts w:ascii="Times New Roman" w:hAnsi="Times New Roman" w:cs="Times New Roman"/>
           <w:lang w:val="nl-BE"/>
         </w:rPr>
         <w:t>Process</w:t>
@@ -236,6 +450,7 @@
       <w:proofErr w:type="spellEnd"/>
       <w:r>
         <w:rPr>
+          <w:rFonts w:ascii="Times New Roman" w:hAnsi="Times New Roman" w:cs="Times New Roman"/>
           <w:lang w:val="nl-BE"/>
         </w:rPr>
         <w:t xml:space="preserve"> approach”</w:t>
@@ -249,11 +464,13 @@
           <w:numId w:val="1"/>
         </w:numPr>
         <w:rPr>
-          <w:lang w:val="nl-BE"/>
-        </w:rPr>
-      </w:pPr>
-      <w:r>
-        <w:rPr>
+          <w:rFonts w:ascii="Times New Roman" w:hAnsi="Times New Roman" w:cs="Times New Roman"/>
+          <w:lang w:val="nl-BE"/>
+        </w:rPr>
+      </w:pPr>
+      <w:r>
+        <w:rPr>
+          <w:rFonts w:ascii="Times New Roman" w:hAnsi="Times New Roman" w:cs="Times New Roman"/>
           <w:lang w:val="nl-BE"/>
         </w:rPr>
         <w:t>“</w:t>
@@ -261,6 +478,7 @@
       <w:proofErr w:type="spellStart"/>
       <w:r>
         <w:rPr>
+          <w:rFonts w:ascii="Times New Roman" w:hAnsi="Times New Roman" w:cs="Times New Roman"/>
           <w:lang w:val="nl-BE"/>
         </w:rPr>
         <w:t>Improvement</w:t>
@@ -268,6 +486,7 @@
       <w:proofErr w:type="spellEnd"/>
       <w:r>
         <w:rPr>
+          <w:rFonts w:ascii="Times New Roman" w:hAnsi="Times New Roman" w:cs="Times New Roman"/>
           <w:lang w:val="nl-BE"/>
         </w:rPr>
         <w:t>”</w:t>
@@ -281,11 +500,13 @@
           <w:numId w:val="1"/>
         </w:numPr>
         <w:rPr>
-          <w:lang w:val="nl-BE"/>
-        </w:rPr>
-      </w:pPr>
-      <w:r>
-        <w:rPr>
+          <w:rFonts w:ascii="Times New Roman" w:hAnsi="Times New Roman" w:cs="Times New Roman"/>
+          <w:lang w:val="nl-BE"/>
+        </w:rPr>
+      </w:pPr>
+      <w:r>
+        <w:rPr>
+          <w:rFonts w:ascii="Times New Roman" w:hAnsi="Times New Roman" w:cs="Times New Roman"/>
           <w:lang w:val="nl-BE"/>
         </w:rPr>
         <w:t>“</w:t>
@@ -293,6 +514,7 @@
       <w:proofErr w:type="spellStart"/>
       <w:r>
         <w:rPr>
+          <w:rFonts w:ascii="Times New Roman" w:hAnsi="Times New Roman" w:cs="Times New Roman"/>
           <w:lang w:val="nl-BE"/>
         </w:rPr>
         <w:t>Evidence-based</w:t>
@@ -300,6 +522,7 @@
       <w:proofErr w:type="spellEnd"/>
       <w:r>
         <w:rPr>
+          <w:rFonts w:ascii="Times New Roman" w:hAnsi="Times New Roman" w:cs="Times New Roman"/>
           <w:lang w:val="nl-BE"/>
         </w:rPr>
         <w:t xml:space="preserve"> </w:t>
@@ -307,6 +530,7 @@
       <w:proofErr w:type="spellStart"/>
       <w:r>
         <w:rPr>
+          <w:rFonts w:ascii="Times New Roman" w:hAnsi="Times New Roman" w:cs="Times New Roman"/>
           <w:lang w:val="nl-BE"/>
         </w:rPr>
         <w:t>decission</w:t>
@@ -314,6 +538,7 @@
       <w:proofErr w:type="spellEnd"/>
       <w:r>
         <w:rPr>
+          <w:rFonts w:ascii="Times New Roman" w:hAnsi="Times New Roman" w:cs="Times New Roman"/>
           <w:lang w:val="nl-BE"/>
         </w:rPr>
         <w:t xml:space="preserve"> making”</w:t>
@@ -327,11 +552,13 @@
           <w:numId w:val="1"/>
         </w:numPr>
         <w:rPr>
-          <w:lang w:val="nl-BE"/>
-        </w:rPr>
-      </w:pPr>
-      <w:r>
-        <w:rPr>
+          <w:rFonts w:ascii="Times New Roman" w:hAnsi="Times New Roman" w:cs="Times New Roman"/>
+          <w:lang w:val="nl-BE"/>
+        </w:rPr>
+      </w:pPr>
+      <w:r>
+        <w:rPr>
+          <w:rFonts w:ascii="Times New Roman" w:hAnsi="Times New Roman" w:cs="Times New Roman"/>
           <w:lang w:val="nl-BE"/>
         </w:rPr>
         <w:t>“</w:t>
@@ -339,6 +566,7 @@
       <w:proofErr w:type="spellStart"/>
       <w:r>
         <w:rPr>
+          <w:rFonts w:ascii="Times New Roman" w:hAnsi="Times New Roman" w:cs="Times New Roman"/>
           <w:lang w:val="nl-BE"/>
         </w:rPr>
         <w:t>Relationship</w:t>
@@ -346,6 +574,7 @@
       <w:proofErr w:type="spellEnd"/>
       <w:r>
         <w:rPr>
+          <w:rFonts w:ascii="Times New Roman" w:hAnsi="Times New Roman" w:cs="Times New Roman"/>
           <w:lang w:val="nl-BE"/>
         </w:rPr>
         <w:t xml:space="preserve"> management”</w:t>
@@ -354,11 +583,13 @@
     <w:p>
       <w:pPr>
         <w:rPr>
-          <w:lang w:val="nl-BE"/>
-        </w:rPr>
-      </w:pPr>
-      <w:r>
-        <w:rPr>
+          <w:rFonts w:ascii="Times New Roman" w:hAnsi="Times New Roman" w:cs="Times New Roman"/>
+          <w:lang w:val="nl-BE"/>
+        </w:rPr>
+      </w:pPr>
+      <w:r>
+        <w:rPr>
+          <w:rFonts w:ascii="Times New Roman" w:hAnsi="Times New Roman" w:cs="Times New Roman"/>
           <w:lang w:val="nl-BE"/>
         </w:rPr>
         <w:t>Deze vormen de zeven “</w:t>
@@ -366,6 +597,7 @@
       <w:proofErr w:type="spellStart"/>
       <w:r>
         <w:rPr>
+          <w:rFonts w:ascii="Times New Roman" w:hAnsi="Times New Roman" w:cs="Times New Roman"/>
           <w:lang w:val="nl-BE"/>
         </w:rPr>
         <w:t>Quality</w:t>
@@ -373,6 +605,7 @@
       <w:proofErr w:type="spellEnd"/>
       <w:r>
         <w:rPr>
+          <w:rFonts w:ascii="Times New Roman" w:hAnsi="Times New Roman" w:cs="Times New Roman"/>
           <w:lang w:val="nl-BE"/>
         </w:rPr>
         <w:t xml:space="preserve"> Management </w:t>
@@ -380,12 +613,14 @@
       <w:proofErr w:type="spellStart"/>
       <w:r>
         <w:rPr>
+          <w:rFonts w:ascii="Times New Roman" w:hAnsi="Times New Roman" w:cs="Times New Roman"/>
           <w:lang w:val="nl-BE"/>
         </w:rPr>
         <w:t>P</w:t>
       </w:r>
       <w:r>
         <w:rPr>
+          <w:rFonts w:ascii="Times New Roman" w:hAnsi="Times New Roman" w:cs="Times New Roman"/>
           <w:lang w:val="nl-BE"/>
         </w:rPr>
         <w:t>rinciples</w:t>
@@ -393,6 +628,7 @@
       <w:proofErr w:type="spellEnd"/>
       <w:r>
         <w:rPr>
+          <w:rFonts w:ascii="Times New Roman" w:hAnsi="Times New Roman" w:cs="Times New Roman"/>
           <w:lang w:val="nl-BE"/>
         </w:rPr>
         <w:t>” (QMP) van de ISO 9001 norm.</w:t>
@@ -401,11 +637,13 @@
     <w:p>
       <w:pPr>
         <w:rPr>
-          <w:lang w:val="nl-NL"/>
-        </w:rPr>
-      </w:pPr>
-      <w:r>
-        <w:rPr>
+          <w:rFonts w:ascii="Times New Roman" w:hAnsi="Times New Roman" w:cs="Times New Roman"/>
+          <w:lang w:val="nl-NL"/>
+        </w:rPr>
+      </w:pPr>
+      <w:r>
+        <w:rPr>
+          <w:rFonts w:ascii="Times New Roman" w:hAnsi="Times New Roman" w:cs="Times New Roman"/>
           <w:lang w:val="nl-NL"/>
         </w:rPr>
         <w:t>Het “</w:t>
@@ -413,6 +651,7 @@
       <w:proofErr w:type="spellStart"/>
       <w:r>
         <w:rPr>
+          <w:rFonts w:ascii="Times New Roman" w:hAnsi="Times New Roman" w:cs="Times New Roman"/>
           <w:lang w:val="nl-NL"/>
         </w:rPr>
         <w:t>Quality</w:t>
@@ -420,6 +659,7 @@
       <w:proofErr w:type="spellEnd"/>
       <w:r>
         <w:rPr>
+          <w:rFonts w:ascii="Times New Roman" w:hAnsi="Times New Roman" w:cs="Times New Roman"/>
           <w:lang w:val="nl-NL"/>
         </w:rPr>
         <w:t xml:space="preserve"> management systems – </w:t>
@@ -427,6 +667,7 @@
       <w:proofErr w:type="spellStart"/>
       <w:r>
         <w:rPr>
+          <w:rFonts w:ascii="Times New Roman" w:hAnsi="Times New Roman" w:cs="Times New Roman"/>
           <w:lang w:val="nl-NL"/>
         </w:rPr>
         <w:t>Requirements</w:t>
@@ -434,69 +675,1968 @@
       <w:proofErr w:type="spellEnd"/>
       <w:r>
         <w:rPr>
-          <w:lang w:val="nl-NL"/>
-        </w:rPr>
-        <w:t xml:space="preserve">” document bevat alle </w:t>
-      </w:r>
-      <w:r>
-        <w:rPr>
-          <w:lang w:val="nl-NL"/>
-        </w:rPr>
-        <w:t>informatie</w:t>
-      </w:r>
-      <w:r>
-        <w:rPr>
-          <w:lang w:val="nl-NL"/>
-        </w:rPr>
-        <w:t xml:space="preserve"> waarmee het bedrijf rekening moet houden om kwalitatief werk te kunnen leveren en het ISO 9001:2015</w:t>
-      </w:r>
-      <w:r>
-        <w:rPr>
-          <w:lang w:val="nl-NL"/>
-        </w:rPr>
-        <w:t xml:space="preserve"> certificaat te kunnen behalen.</w:t>
-      </w:r>
-    </w:p>
-    <w:p>
-      <w:pPr>
-        <w:rPr>
-          <w:lang w:val="nl-NL"/>
+          <w:rFonts w:ascii="Times New Roman" w:hAnsi="Times New Roman" w:cs="Times New Roman"/>
+          <w:lang w:val="nl-NL"/>
+        </w:rPr>
+        <w:t>” document bevat alle informatie waarmee het bedrijf rekening moet houden om kwalitatief werk te kunnen leveren</w:t>
+      </w:r>
+      <w:r>
+        <w:rPr>
+          <w:rFonts w:ascii="Times New Roman" w:hAnsi="Times New Roman" w:cs="Times New Roman"/>
+          <w:lang w:val="nl-NL"/>
+        </w:rPr>
+        <w:t>,</w:t>
+      </w:r>
+      <w:r>
+        <w:rPr>
+          <w:rFonts w:ascii="Times New Roman" w:hAnsi="Times New Roman" w:cs="Times New Roman"/>
+          <w:lang w:val="nl-NL"/>
+        </w:rPr>
+        <w:t xml:space="preserve"> en het ISO 9001:2015 certificaat te kunnen behalen.</w:t>
+      </w:r>
+    </w:p>
+    <w:p>
+      <w:pPr>
+        <w:rPr>
+          <w:rFonts w:ascii="Times New Roman" w:hAnsi="Times New Roman" w:cs="Times New Roman"/>
+          <w:lang w:val="nl-NL"/>
+        </w:rPr>
+      </w:pPr>
+      <w:r>
+        <w:rPr>
+          <w:rFonts w:ascii="Times New Roman" w:hAnsi="Times New Roman" w:cs="Times New Roman"/>
+          <w:lang w:val="nl-NL"/>
+        </w:rPr>
+        <w:t>Ieder jaar wordt er vanuit de ISO een opvolgingsnazicht (follow-up audit) gepland. Het certificaat heeft een geldigheidsduur van 3 jaar om de 3 jaar is er dus nood aan een hercertificering.</w:t>
+      </w:r>
+    </w:p>
+    <w:p>
+      <w:pPr>
+        <w:rPr>
+          <w:rFonts w:ascii="Times New Roman" w:hAnsi="Times New Roman" w:cs="Times New Roman"/>
+          <w:lang w:val="nl-NL"/>
+        </w:rPr>
+      </w:pPr>
+    </w:p>
+    <w:p>
+      <w:pPr>
+        <w:rPr>
+          <w:rFonts w:ascii="Times New Roman" w:hAnsi="Times New Roman" w:cs="Times New Roman"/>
+          <w:lang w:val="nl-NL"/>
+        </w:rPr>
+      </w:pPr>
+    </w:p>
+    <w:p>
+      <w:pPr>
+        <w:pStyle w:val="Heading2"/>
+        <w:rPr>
+          <w:rFonts w:ascii="Times New Roman" w:hAnsi="Times New Roman" w:cs="Times New Roman"/>
+          <w:sz w:val="24"/>
+          <w:lang w:val="nl-BE"/>
+        </w:rPr>
+      </w:pPr>
+      <w:r>
+        <w:rPr>
+          <w:rFonts w:ascii="Times New Roman" w:hAnsi="Times New Roman" w:cs="Times New Roman"/>
+          <w:sz w:val="24"/>
+          <w:lang w:val="nl-BE"/>
+        </w:rPr>
+        <w:t>Bedrijfsstructuur</w:t>
+      </w:r>
+    </w:p>
+    <w:p>
+      <w:pPr>
+        <w:rPr>
+          <w:rFonts w:ascii="Times New Roman" w:hAnsi="Times New Roman" w:cs="Times New Roman"/>
+          <w:lang w:val="nl-BE"/>
+        </w:rPr>
+      </w:pPr>
+    </w:p>
+    <w:p>
+      <w:pPr>
+        <w:rPr>
+          <w:rFonts w:ascii="Times New Roman" w:hAnsi="Times New Roman" w:cs="Times New Roman"/>
+          <w:lang w:val="nl-BE"/>
+        </w:rPr>
+      </w:pPr>
+      <w:r>
+        <w:rPr>
+          <w:rFonts w:ascii="Times New Roman" w:hAnsi="Times New Roman" w:cs="Times New Roman"/>
+          <w:noProof/>
+        </w:rPr>
+        <mc:AlternateContent>
+          <mc:Choice Requires="wps">
+            <w:drawing>
+              <wp:anchor distT="0" distB="0" distL="114300" distR="114300" simplePos="0" relativeHeight="251659264" behindDoc="0" locked="0" layoutInCell="1" allowOverlap="1" wp14:anchorId="7391F0CC" wp14:editId="40CFB919">
+                <wp:simplePos x="0" y="0"/>
+                <wp:positionH relativeFrom="column">
+                  <wp:posOffset>2319655</wp:posOffset>
+                </wp:positionH>
+                <wp:positionV relativeFrom="paragraph">
+                  <wp:posOffset>276225</wp:posOffset>
+                </wp:positionV>
+                <wp:extent cx="1125220" cy="648000"/>
+                <wp:effectExtent l="0" t="0" r="17780" b="19050"/>
+                <wp:wrapNone/>
+                <wp:docPr id="1" name="Rectangle 1"/>
+                <wp:cNvGraphicFramePr/>
+                <a:graphic xmlns:a="http://schemas.openxmlformats.org/drawingml/2006/main">
+                  <a:graphicData uri="http://schemas.microsoft.com/office/word/2010/wordprocessingShape">
+                    <wps:wsp>
+                      <wps:cNvSpPr/>
+                      <wps:spPr>
+                        <a:xfrm>
+                          <a:off x="0" y="0"/>
+                          <a:ext cx="1125220" cy="648000"/>
+                        </a:xfrm>
+                        <a:prstGeom prst="rect">
+                          <a:avLst/>
+                        </a:prstGeom>
+                      </wps:spPr>
+                      <wps:style>
+                        <a:lnRef idx="2">
+                          <a:schemeClr val="accent1">
+                            <a:shade val="50000"/>
+                          </a:schemeClr>
+                        </a:lnRef>
+                        <a:fillRef idx="1">
+                          <a:schemeClr val="accent1"/>
+                        </a:fillRef>
+                        <a:effectRef idx="0">
+                          <a:schemeClr val="accent1"/>
+                        </a:effectRef>
+                        <a:fontRef idx="minor">
+                          <a:schemeClr val="lt1"/>
+                        </a:fontRef>
+                      </wps:style>
+                      <wps:txbx>
+                        <w:txbxContent>
+                          <w:p>
+                            <w:pPr>
+                              <w:jc w:val="center"/>
+                            </w:pPr>
+                            <w:r>
+                              <w:t>CEO</w:t>
+                            </w:r>
+                          </w:p>
+                        </w:txbxContent>
+                      </wps:txbx>
+                      <wps:bodyPr rot="0" spcFirstLastPara="0" vertOverflow="overflow" horzOverflow="overflow" vert="horz" wrap="square" lIns="91440" tIns="45720" rIns="91440" bIns="45720" numCol="1" spcCol="0" rtlCol="0" fromWordArt="0" anchor="ctr" anchorCtr="0" forceAA="0" compatLnSpc="1">
+                        <a:prstTxWarp prst="textNoShape">
+                          <a:avLst/>
+                        </a:prstTxWarp>
+                        <a:noAutofit/>
+                      </wps:bodyPr>
+                    </wps:wsp>
+                  </a:graphicData>
+                </a:graphic>
+                <wp14:sizeRelH relativeFrom="margin">
+                  <wp14:pctWidth>0</wp14:pctWidth>
+                </wp14:sizeRelH>
+                <wp14:sizeRelV relativeFrom="margin">
+                  <wp14:pctHeight>0</wp14:pctHeight>
+                </wp14:sizeRelV>
+              </wp:anchor>
+            </w:drawing>
+          </mc:Choice>
+          <mc:Fallback>
+            <w:pict>
+              <v:rect w14:anchorId="7391F0CC" id="Rectangle 1" o:spid="_x0000_s1026" style="position:absolute;margin-left:182.65pt;margin-top:21.75pt;width:88.6pt;height:51pt;z-index:251659264;visibility:visible;mso-wrap-style:square;mso-width-percent:0;mso-height-percent:0;mso-wrap-distance-left:9pt;mso-wrap-distance-top:0;mso-wrap-distance-right:9pt;mso-wrap-distance-bottom:0;mso-position-horizontal:absolute;mso-position-horizontal-relative:text;mso-position-vertical:absolute;mso-position-vertical-relative:text;mso-width-percent:0;mso-height-percent:0;mso-width-relative:margin;mso-height-relative:margin;v-text-anchor:middle" o:gfxdata="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" fillcolor="#5b9bd5 [3204]" strokecolor="#1f4d78 [1604]" strokeweight="1pt">
+                <v:textbox>
+                  <w:txbxContent>
+                    <w:p>
+                      <w:pPr>
+                        <w:jc w:val="center"/>
+                      </w:pPr>
+                      <w:r>
+                        <w:t>CEO</w:t>
+                      </w:r>
+                    </w:p>
+                  </w:txbxContent>
+                </v:textbox>
+              </v:rect>
+            </w:pict>
+          </mc:Fallback>
+        </mc:AlternateContent>
+      </w:r>
+    </w:p>
+    <w:p>
+      <w:pPr>
+        <w:rPr>
+          <w:rFonts w:ascii="Times New Roman" w:hAnsi="Times New Roman" w:cs="Times New Roman"/>
+          <w:lang w:val="nl-BE"/>
+        </w:rPr>
+      </w:pPr>
+    </w:p>
+    <w:p>
+      <w:pPr>
+        <w:rPr>
+          <w:rFonts w:ascii="Times New Roman" w:hAnsi="Times New Roman" w:cs="Times New Roman"/>
+          <w:lang w:val="nl-BE"/>
+        </w:rPr>
+      </w:pPr>
+    </w:p>
+    <w:p>
+      <w:pPr>
+        <w:rPr>
+          <w:rFonts w:ascii="Times New Roman" w:hAnsi="Times New Roman" w:cs="Times New Roman"/>
+          <w:lang w:val="nl-BE"/>
+        </w:rPr>
+      </w:pPr>
+      <w:r>
+        <w:rPr>
+          <w:rFonts w:ascii="Times New Roman" w:hAnsi="Times New Roman" w:cs="Times New Roman"/>
+          <w:noProof/>
+        </w:rPr>
+        <mc:AlternateContent>
+          <mc:Choice Requires="wps">
+            <w:drawing>
+              <wp:anchor distT="0" distB="0" distL="114300" distR="114300" simplePos="0" relativeHeight="251678720" behindDoc="0" locked="0" layoutInCell="1" allowOverlap="1" wp14:anchorId="7BFCB8A3" wp14:editId="29444D23">
+                <wp:simplePos x="0" y="0"/>
+                <wp:positionH relativeFrom="column">
+                  <wp:posOffset>3029804</wp:posOffset>
+                </wp:positionH>
+                <wp:positionV relativeFrom="paragraph">
+                  <wp:posOffset>123901</wp:posOffset>
+                </wp:positionV>
+                <wp:extent cx="354842" cy="457200"/>
+                <wp:effectExtent l="19050" t="19050" r="26670" b="19050"/>
+                <wp:wrapNone/>
+                <wp:docPr id="11" name="Straight Connector 11"/>
+                <wp:cNvGraphicFramePr/>
+                <a:graphic xmlns:a="http://schemas.openxmlformats.org/drawingml/2006/main">
+                  <a:graphicData uri="http://schemas.microsoft.com/office/word/2010/wordprocessingShape">
+                    <wps:wsp>
+                      <wps:cNvCnPr/>
+                      <wps:spPr>
+                        <a:xfrm>
+                          <a:off x="0" y="0"/>
+                          <a:ext cx="354842" cy="457200"/>
+                        </a:xfrm>
+                        <a:prstGeom prst="line">
+                          <a:avLst/>
+                        </a:prstGeom>
+                        <a:ln w="38100"/>
+                      </wps:spPr>
+                      <wps:style>
+                        <a:lnRef idx="1">
+                          <a:schemeClr val="accent1"/>
+                        </a:lnRef>
+                        <a:fillRef idx="0">
+                          <a:schemeClr val="accent1"/>
+                        </a:fillRef>
+                        <a:effectRef idx="0">
+                          <a:schemeClr val="accent1"/>
+                        </a:effectRef>
+                        <a:fontRef idx="minor">
+                          <a:schemeClr val="tx1"/>
+                        </a:fontRef>
+                      </wps:style>
+                      <wps:bodyPr/>
+                    </wps:wsp>
+                  </a:graphicData>
+                </a:graphic>
+                <wp14:sizeRelH relativeFrom="margin">
+                  <wp14:pctWidth>0</wp14:pctWidth>
+                </wp14:sizeRelH>
+                <wp14:sizeRelV relativeFrom="margin">
+                  <wp14:pctHeight>0</wp14:pctHeight>
+                </wp14:sizeRelV>
+              </wp:anchor>
+            </w:drawing>
+          </mc:Choice>
+          <mc:Fallback>
+            <w:pict>
+              <v:line w14:anchorId="01B9C0A1" id="Straight Connector 11" o:spid="_x0000_s1026" style="position:absolute;z-index:251678720;visibility:visible;mso-wrap-style:square;mso-width-percent:0;mso-height-percent:0;mso-wrap-distance-left:9pt;mso-wrap-distance-top:0;mso-wrap-distance-right:9pt;mso-wrap-distance-bottom:0;mso-position-horizontal:absolute;mso-position-horizontal-relative:text;mso-position-vertical:absolute;mso-position-vertical-relative:text;mso-width-percent:0;mso-height-percent:0;mso-width-relative:margin;mso-height-relative:margin" from="238.55pt,9.75pt" to="266.5pt,45.75pt" o:gfxdata="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" strokecolor="#5b9bd5 [3204]" strokeweight="3pt">
+                <v:stroke joinstyle="miter"/>
+              </v:line>
+            </w:pict>
+          </mc:Fallback>
+        </mc:AlternateContent>
+      </w:r>
+      <w:r>
+        <w:rPr>
+          <w:rFonts w:ascii="Times New Roman" w:hAnsi="Times New Roman" w:cs="Times New Roman"/>
+          <w:noProof/>
+        </w:rPr>
+        <mc:AlternateContent>
+          <mc:Choice Requires="wps">
+            <w:drawing>
+              <wp:anchor distT="0" distB="0" distL="114300" distR="114300" simplePos="0" relativeHeight="251670528" behindDoc="0" locked="0" layoutInCell="1" allowOverlap="1" wp14:anchorId="3C4FFE5F" wp14:editId="63DE675D">
+                <wp:simplePos x="0" y="0"/>
+                <wp:positionH relativeFrom="column">
+                  <wp:posOffset>2865678</wp:posOffset>
+                </wp:positionH>
+                <wp:positionV relativeFrom="paragraph">
+                  <wp:posOffset>123047</wp:posOffset>
+                </wp:positionV>
+                <wp:extent cx="0" cy="1071349"/>
+                <wp:effectExtent l="19050" t="0" r="19050" b="33655"/>
+                <wp:wrapNone/>
+                <wp:docPr id="7" name="Straight Connector 7"/>
+                <wp:cNvGraphicFramePr/>
+                <a:graphic xmlns:a="http://schemas.openxmlformats.org/drawingml/2006/main">
+                  <a:graphicData uri="http://schemas.microsoft.com/office/word/2010/wordprocessingShape">
+                    <wps:wsp>
+                      <wps:cNvCnPr/>
+                      <wps:spPr>
+                        <a:xfrm flipH="1">
+                          <a:off x="0" y="0"/>
+                          <a:ext cx="0" cy="1071349"/>
+                        </a:xfrm>
+                        <a:prstGeom prst="line">
+                          <a:avLst/>
+                        </a:prstGeom>
+                        <a:ln w="38100"/>
+                      </wps:spPr>
+                      <wps:style>
+                        <a:lnRef idx="1">
+                          <a:schemeClr val="accent1"/>
+                        </a:lnRef>
+                        <a:fillRef idx="0">
+                          <a:schemeClr val="accent1"/>
+                        </a:fillRef>
+                        <a:effectRef idx="0">
+                          <a:schemeClr val="accent1"/>
+                        </a:effectRef>
+                        <a:fontRef idx="minor">
+                          <a:schemeClr val="tx1"/>
+                        </a:fontRef>
+                      </wps:style>
+                      <wps:bodyPr/>
+                    </wps:wsp>
+                  </a:graphicData>
+                </a:graphic>
+                <wp14:sizeRelH relativeFrom="margin">
+                  <wp14:pctWidth>0</wp14:pctWidth>
+                </wp14:sizeRelH>
+                <wp14:sizeRelV relativeFrom="margin">
+                  <wp14:pctHeight>0</wp14:pctHeight>
+                </wp14:sizeRelV>
+              </wp:anchor>
+            </w:drawing>
+          </mc:Choice>
+          <mc:Fallback>
+            <w:pict>
+              <v:line w14:anchorId="248295DD" id="Straight Connector 7" o:spid="_x0000_s1026" style="position:absolute;flip:x;z-index:251670528;visibility:visible;mso-wrap-style:square;mso-width-percent:0;mso-height-percent:0;mso-wrap-distance-left:9pt;mso-wrap-distance-top:0;mso-wrap-distance-right:9pt;mso-wrap-distance-bottom:0;mso-position-horizontal:absolute;mso-position-horizontal-relative:text;mso-position-vertical:absolute;mso-position-vertical-relative:text;mso-width-percent:0;mso-height-percent:0;mso-width-relative:margin;mso-height-relative:margin" from="225.65pt,9.7pt" to="225.65pt,94.05pt" o:gfxdata="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" strokecolor="#5b9bd5 [3204]" strokeweight="3pt">
+                <v:stroke joinstyle="miter"/>
+              </v:line>
+            </w:pict>
+          </mc:Fallback>
+        </mc:AlternateContent>
+      </w:r>
+      <w:r>
+        <w:rPr>
+          <w:rFonts w:ascii="Times New Roman" w:hAnsi="Times New Roman" w:cs="Times New Roman"/>
+          <w:noProof/>
+        </w:rPr>
+        <mc:AlternateContent>
+          <mc:Choice Requires="wps">
+            <w:drawing>
+              <wp:anchor distT="0" distB="0" distL="114300" distR="114300" simplePos="0" relativeHeight="251668480" behindDoc="0" locked="0" layoutInCell="1" allowOverlap="1" wp14:anchorId="6630475B" wp14:editId="652E4F77">
+                <wp:simplePos x="0" y="0"/>
+                <wp:positionH relativeFrom="column">
+                  <wp:posOffset>2354239</wp:posOffset>
+                </wp:positionH>
+                <wp:positionV relativeFrom="paragraph">
+                  <wp:posOffset>123048</wp:posOffset>
+                </wp:positionV>
+                <wp:extent cx="397680" cy="457219"/>
+                <wp:effectExtent l="19050" t="19050" r="21590" b="19050"/>
+                <wp:wrapNone/>
+                <wp:docPr id="6" name="Straight Connector 6"/>
+                <wp:cNvGraphicFramePr/>
+                <a:graphic xmlns:a="http://schemas.openxmlformats.org/drawingml/2006/main">
+                  <a:graphicData uri="http://schemas.microsoft.com/office/word/2010/wordprocessingShape">
+                    <wps:wsp>
+                      <wps:cNvCnPr/>
+                      <wps:spPr>
+                        <a:xfrm flipH="1">
+                          <a:off x="0" y="0"/>
+                          <a:ext cx="397680" cy="457219"/>
+                        </a:xfrm>
+                        <a:prstGeom prst="line">
+                          <a:avLst/>
+                        </a:prstGeom>
+                        <a:ln w="38100"/>
+                      </wps:spPr>
+                      <wps:style>
+                        <a:lnRef idx="1">
+                          <a:schemeClr val="accent1"/>
+                        </a:lnRef>
+                        <a:fillRef idx="0">
+                          <a:schemeClr val="accent1"/>
+                        </a:fillRef>
+                        <a:effectRef idx="0">
+                          <a:schemeClr val="accent1"/>
+                        </a:effectRef>
+                        <a:fontRef idx="minor">
+                          <a:schemeClr val="tx1"/>
+                        </a:fontRef>
+                      </wps:style>
+                      <wps:bodyPr/>
+                    </wps:wsp>
+                  </a:graphicData>
+                </a:graphic>
+                <wp14:sizeRelH relativeFrom="margin">
+                  <wp14:pctWidth>0</wp14:pctWidth>
+                </wp14:sizeRelH>
+                <wp14:sizeRelV relativeFrom="margin">
+                  <wp14:pctHeight>0</wp14:pctHeight>
+                </wp14:sizeRelV>
+              </wp:anchor>
+            </w:drawing>
+          </mc:Choice>
+          <mc:Fallback>
+            <w:pict>
+              <v:line w14:anchorId="2B2FCF71" id="Straight Connector 6" o:spid="_x0000_s1026" style="position:absolute;flip:x;z-index:251668480;visibility:visible;mso-wrap-style:square;mso-width-percent:0;mso-height-percent:0;mso-wrap-distance-left:9pt;mso-wrap-distance-top:0;mso-wrap-distance-right:9pt;mso-wrap-distance-bottom:0;mso-position-horizontal:absolute;mso-position-horizontal-relative:text;mso-position-vertical:absolute;mso-position-vertical-relative:text;mso-width-percent:0;mso-height-percent:0;mso-width-relative:margin;mso-height-relative:margin" from="185.35pt,9.7pt" to="216.65pt,45.7pt" o:gfxdata="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" strokecolor="#5b9bd5 [3204]" strokeweight="3pt">
+                <v:stroke joinstyle="miter"/>
+              </v:line>
+            </w:pict>
+          </mc:Fallback>
+        </mc:AlternateContent>
+      </w:r>
+    </w:p>
+    <w:p>
+      <w:pPr>
+        <w:rPr>
+          <w:rFonts w:ascii="Times New Roman" w:hAnsi="Times New Roman" w:cs="Times New Roman"/>
+          <w:lang w:val="nl-BE"/>
+        </w:rPr>
+      </w:pPr>
+      <w:r>
+        <w:rPr>
+          <w:rFonts w:ascii="Times New Roman" w:hAnsi="Times New Roman" w:cs="Times New Roman"/>
+          <w:noProof/>
+        </w:rPr>
+        <mc:AlternateContent>
+          <mc:Choice Requires="wps">
+            <w:drawing>
+              <wp:anchor distT="0" distB="0" distL="114300" distR="114300" simplePos="0" relativeHeight="251680768" behindDoc="0" locked="0" layoutInCell="1" allowOverlap="1" wp14:anchorId="3CAB672A" wp14:editId="16A1956B">
+                <wp:simplePos x="0" y="0"/>
+                <wp:positionH relativeFrom="column">
+                  <wp:posOffset>3425986</wp:posOffset>
+                </wp:positionH>
+                <wp:positionV relativeFrom="paragraph">
+                  <wp:posOffset>17145</wp:posOffset>
+                </wp:positionV>
+                <wp:extent cx="1125220" cy="648000"/>
+                <wp:effectExtent l="0" t="0" r="17780" b="19050"/>
+                <wp:wrapNone/>
+                <wp:docPr id="12" name="Rectangle 12"/>
+                <wp:cNvGraphicFramePr/>
+                <a:graphic xmlns:a="http://schemas.openxmlformats.org/drawingml/2006/main">
+                  <a:graphicData uri="http://schemas.microsoft.com/office/word/2010/wordprocessingShape">
+                    <wps:wsp>
+                      <wps:cNvSpPr/>
+                      <wps:spPr>
+                        <a:xfrm>
+                          <a:off x="0" y="0"/>
+                          <a:ext cx="1125220" cy="648000"/>
+                        </a:xfrm>
+                        <a:prstGeom prst="rect">
+                          <a:avLst/>
+                        </a:prstGeom>
+                      </wps:spPr>
+                      <wps:style>
+                        <a:lnRef idx="2">
+                          <a:schemeClr val="accent1">
+                            <a:shade val="50000"/>
+                          </a:schemeClr>
+                        </a:lnRef>
+                        <a:fillRef idx="1">
+                          <a:schemeClr val="accent1"/>
+                        </a:fillRef>
+                        <a:effectRef idx="0">
+                          <a:schemeClr val="accent1"/>
+                        </a:effectRef>
+                        <a:fontRef idx="minor">
+                          <a:schemeClr val="lt1"/>
+                        </a:fontRef>
+                      </wps:style>
+                      <wps:txbx>
+                        <w:txbxContent>
+                          <w:p>
+                            <w:pPr>
+                              <w:jc w:val="center"/>
+                            </w:pPr>
+                            <w:r>
+                              <w:t>Human Resources</w:t>
+                            </w:r>
+                          </w:p>
+                        </w:txbxContent>
+                      </wps:txbx>
+                      <wps:bodyPr rot="0" spcFirstLastPara="0" vertOverflow="overflow" horzOverflow="overflow" vert="horz" wrap="square" lIns="91440" tIns="45720" rIns="91440" bIns="45720" numCol="1" spcCol="0" rtlCol="0" fromWordArt="0" anchor="ctr" anchorCtr="0" forceAA="0" compatLnSpc="1">
+                        <a:prstTxWarp prst="textNoShape">
+                          <a:avLst/>
+                        </a:prstTxWarp>
+                        <a:noAutofit/>
+                      </wps:bodyPr>
+                    </wps:wsp>
+                  </a:graphicData>
+                </a:graphic>
+                <wp14:sizeRelH relativeFrom="margin">
+                  <wp14:pctWidth>0</wp14:pctWidth>
+                </wp14:sizeRelH>
+                <wp14:sizeRelV relativeFrom="margin">
+                  <wp14:pctHeight>0</wp14:pctHeight>
+                </wp14:sizeRelV>
+              </wp:anchor>
+            </w:drawing>
+          </mc:Choice>
+          <mc:Fallback>
+            <w:pict>
+              <v:rect w14:anchorId="3CAB672A" id="Rectangle 12" o:spid="_x0000_s1027" style="position:absolute;margin-left:269.75pt;margin-top:1.35pt;width:88.6pt;height:51pt;z-index:251680768;visibility:visible;mso-wrap-style:square;mso-width-percent:0;mso-height-percent:0;mso-wrap-distance-left:9pt;mso-wrap-distance-top:0;mso-wrap-distance-right:9pt;mso-wrap-distance-bottom:0;mso-position-horizontal:absolute;mso-position-horizontal-relative:text;mso-position-vertical:absolute;mso-position-vertical-relative:text;mso-width-percent:0;mso-height-percent:0;mso-width-relative:margin;mso-height-relative:margin;v-text-anchor:middle" o:gfxdata="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" fillcolor="#5b9bd5 [3204]" strokecolor="#1f4d78 [1604]" strokeweight="1pt">
+                <v:textbox>
+                  <w:txbxContent>
+                    <w:p>
+                      <w:pPr>
+                        <w:jc w:val="center"/>
+                      </w:pPr>
+                      <w:r>
+                        <w:t>Human Resources</w:t>
+                      </w:r>
+                    </w:p>
+                  </w:txbxContent>
+                </v:textbox>
+              </v:rect>
+            </w:pict>
+          </mc:Fallback>
+        </mc:AlternateContent>
+      </w:r>
+      <w:r>
+        <w:rPr>
+          <w:rFonts w:ascii="Times New Roman" w:hAnsi="Times New Roman" w:cs="Times New Roman"/>
+          <w:noProof/>
+        </w:rPr>
+        <mc:AlternateContent>
+          <mc:Choice Requires="wps">
+            <w:drawing>
+              <wp:anchor distT="0" distB="0" distL="114300" distR="114300" simplePos="0" relativeHeight="251661312" behindDoc="0" locked="0" layoutInCell="1" allowOverlap="1" wp14:anchorId="4FEDF792" wp14:editId="773F83BD">
+                <wp:simplePos x="0" y="0"/>
+                <wp:positionH relativeFrom="column">
+                  <wp:posOffset>1194899</wp:posOffset>
+                </wp:positionH>
+                <wp:positionV relativeFrom="paragraph">
+                  <wp:posOffset>47767</wp:posOffset>
+                </wp:positionV>
+                <wp:extent cx="1125220" cy="648000"/>
+                <wp:effectExtent l="0" t="0" r="17780" b="19050"/>
+                <wp:wrapNone/>
+                <wp:docPr id="2" name="Rectangle 2"/>
+                <wp:cNvGraphicFramePr/>
+                <a:graphic xmlns:a="http://schemas.openxmlformats.org/drawingml/2006/main">
+                  <a:graphicData uri="http://schemas.microsoft.com/office/word/2010/wordprocessingShape">
+                    <wps:wsp>
+                      <wps:cNvSpPr/>
+                      <wps:spPr>
+                        <a:xfrm>
+                          <a:off x="0" y="0"/>
+                          <a:ext cx="1125220" cy="648000"/>
+                        </a:xfrm>
+                        <a:prstGeom prst="rect">
+                          <a:avLst/>
+                        </a:prstGeom>
+                      </wps:spPr>
+                      <wps:style>
+                        <a:lnRef idx="2">
+                          <a:schemeClr val="accent1">
+                            <a:shade val="50000"/>
+                          </a:schemeClr>
+                        </a:lnRef>
+                        <a:fillRef idx="1">
+                          <a:schemeClr val="accent1"/>
+                        </a:fillRef>
+                        <a:effectRef idx="0">
+                          <a:schemeClr val="accent1"/>
+                        </a:effectRef>
+                        <a:fontRef idx="minor">
+                          <a:schemeClr val="lt1"/>
+                        </a:fontRef>
+                      </wps:style>
+                      <wps:txbx>
+                        <w:txbxContent>
+                          <w:p>
+                            <w:pPr>
+                              <w:jc w:val="center"/>
+                            </w:pPr>
+                            <w:r>
+                              <w:t>Finance &amp; Administration</w:t>
+                            </w:r>
+                          </w:p>
+                        </w:txbxContent>
+                      </wps:txbx>
+                      <wps:bodyPr rot="0" spcFirstLastPara="0" vertOverflow="overflow" horzOverflow="overflow" vert="horz" wrap="square" lIns="91440" tIns="45720" rIns="91440" bIns="45720" numCol="1" spcCol="0" rtlCol="0" fromWordArt="0" anchor="ctr" anchorCtr="0" forceAA="0" compatLnSpc="1">
+                        <a:prstTxWarp prst="textNoShape">
+                          <a:avLst/>
+                        </a:prstTxWarp>
+                        <a:noAutofit/>
+                      </wps:bodyPr>
+                    </wps:wsp>
+                  </a:graphicData>
+                </a:graphic>
+                <wp14:sizeRelH relativeFrom="margin">
+                  <wp14:pctWidth>0</wp14:pctWidth>
+                </wp14:sizeRelH>
+                <wp14:sizeRelV relativeFrom="margin">
+                  <wp14:pctHeight>0</wp14:pctHeight>
+                </wp14:sizeRelV>
+              </wp:anchor>
+            </w:drawing>
+          </mc:Choice>
+          <mc:Fallback>
+            <w:pict>
+              <v:rect w14:anchorId="4FEDF792" id="Rectangle 2" o:spid="_x0000_s1028" style="position:absolute;margin-left:94.1pt;margin-top:3.75pt;width:88.6pt;height:51pt;z-index:251661312;visibility:visible;mso-wrap-style:square;mso-width-percent:0;mso-height-percent:0;mso-wrap-distance-left:9pt;mso-wrap-distance-top:0;mso-wrap-distance-right:9pt;mso-wrap-distance-bottom:0;mso-position-horizontal:absolute;mso-position-horizontal-relative:text;mso-position-vertical:absolute;mso-position-vertical-relative:text;mso-width-percent:0;mso-height-percent:0;mso-width-relative:margin;mso-height-relative:margin;v-text-anchor:middle" o:gfxdata="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" fillcolor="#5b9bd5 [3204]" strokecolor="#1f4d78 [1604]" strokeweight="1pt">
+                <v:textbox>
+                  <w:txbxContent>
+                    <w:p>
+                      <w:pPr>
+                        <w:jc w:val="center"/>
+                      </w:pPr>
+                      <w:r>
+                        <w:t>Finance &amp; Administration</w:t>
+                      </w:r>
+                    </w:p>
+                  </w:txbxContent>
+                </v:textbox>
+              </v:rect>
+            </w:pict>
+          </mc:Fallback>
+        </mc:AlternateContent>
+      </w:r>
+    </w:p>
+    <w:p>
+      <w:pPr>
+        <w:rPr>
+          <w:rFonts w:ascii="Times New Roman" w:hAnsi="Times New Roman" w:cs="Times New Roman"/>
+          <w:lang w:val="nl-BE"/>
+        </w:rPr>
+      </w:pPr>
+    </w:p>
+    <w:p>
+      <w:pPr>
+        <w:rPr>
+          <w:rFonts w:ascii="Times New Roman" w:hAnsi="Times New Roman" w:cs="Times New Roman"/>
+          <w:lang w:val="nl-BE"/>
+        </w:rPr>
+      </w:pPr>
+    </w:p>
+    <w:p>
+      <w:pPr>
+        <w:rPr>
+          <w:rFonts w:ascii="Times New Roman" w:hAnsi="Times New Roman" w:cs="Times New Roman"/>
+          <w:lang w:val="nl-BE"/>
+        </w:rPr>
+      </w:pPr>
+      <w:r>
+        <w:rPr>
+          <w:rFonts w:ascii="Times New Roman" w:hAnsi="Times New Roman" w:cs="Times New Roman"/>
+          <w:noProof/>
+        </w:rPr>
+        <mc:AlternateContent>
+          <mc:Choice Requires="wps">
+            <w:drawing>
+              <wp:anchor distT="0" distB="0" distL="114300" distR="114300" simplePos="0" relativeHeight="251676672" behindDoc="0" locked="0" layoutInCell="1" allowOverlap="1" wp14:anchorId="5AADD27C" wp14:editId="5970BD61">
+                <wp:simplePos x="0" y="0"/>
+                <wp:positionH relativeFrom="column">
+                  <wp:posOffset>2866031</wp:posOffset>
+                </wp:positionH>
+                <wp:positionV relativeFrom="paragraph">
+                  <wp:posOffset>92975</wp:posOffset>
+                </wp:positionV>
+                <wp:extent cx="0" cy="504968"/>
+                <wp:effectExtent l="19050" t="0" r="19050" b="28575"/>
+                <wp:wrapNone/>
+                <wp:docPr id="10" name="Straight Connector 10"/>
+                <wp:cNvGraphicFramePr/>
+                <a:graphic xmlns:a="http://schemas.openxmlformats.org/drawingml/2006/main">
+                  <a:graphicData uri="http://schemas.microsoft.com/office/word/2010/wordprocessingShape">
+                    <wps:wsp>
+                      <wps:cNvCnPr/>
+                      <wps:spPr>
+                        <a:xfrm>
+                          <a:off x="0" y="0"/>
+                          <a:ext cx="0" cy="504968"/>
+                        </a:xfrm>
+                        <a:prstGeom prst="line">
+                          <a:avLst/>
+                        </a:prstGeom>
+                        <a:ln w="38100"/>
+                      </wps:spPr>
+                      <wps:style>
+                        <a:lnRef idx="1">
+                          <a:schemeClr val="accent1"/>
+                        </a:lnRef>
+                        <a:fillRef idx="0">
+                          <a:schemeClr val="accent1"/>
+                        </a:fillRef>
+                        <a:effectRef idx="0">
+                          <a:schemeClr val="accent1"/>
+                        </a:effectRef>
+                        <a:fontRef idx="minor">
+                          <a:schemeClr val="tx1"/>
+                        </a:fontRef>
+                      </wps:style>
+                      <wps:bodyPr/>
+                    </wps:wsp>
+                  </a:graphicData>
+                </a:graphic>
+                <wp14:sizeRelH relativeFrom="margin">
+                  <wp14:pctWidth>0</wp14:pctWidth>
+                </wp14:sizeRelH>
+                <wp14:sizeRelV relativeFrom="margin">
+                  <wp14:pctHeight>0</wp14:pctHeight>
+                </wp14:sizeRelV>
+              </wp:anchor>
+            </w:drawing>
+          </mc:Choice>
+          <mc:Fallback>
+            <w:pict>
+              <v:line w14:anchorId="7B06AEBD" id="Straight Connector 10" o:spid="_x0000_s1026" style="position:absolute;z-index:251676672;visibility:visible;mso-wrap-style:square;mso-width-percent:0;mso-height-percent:0;mso-wrap-distance-left:9pt;mso-wrap-distance-top:0;mso-wrap-distance-right:9pt;mso-wrap-distance-bottom:0;mso-position-horizontal:absolute;mso-position-horizontal-relative:text;mso-position-vertical:absolute;mso-position-vertical-relative:text;mso-width-percent:0;mso-height-percent:0;mso-width-relative:margin;mso-height-relative:margin" from="225.65pt,7.3pt" to="225.65pt,47.05pt" o:gfxdata="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" strokecolor="#5b9bd5 [3204]" strokeweight="3pt">
+                <v:stroke joinstyle="miter"/>
+              </v:line>
+            </w:pict>
+          </mc:Fallback>
+        </mc:AlternateContent>
+      </w:r>
+      <w:r>
+        <w:rPr>
+          <w:rFonts w:ascii="Times New Roman" w:hAnsi="Times New Roman" w:cs="Times New Roman"/>
+          <w:noProof/>
+        </w:rPr>
+        <mc:AlternateContent>
+          <mc:Choice Requires="wps">
+            <w:drawing>
+              <wp:anchor distT="0" distB="0" distL="114300" distR="114300" simplePos="0" relativeHeight="251672576" behindDoc="0" locked="0" layoutInCell="1" allowOverlap="1" wp14:anchorId="551E2660" wp14:editId="00B31F8C">
+                <wp:simplePos x="0" y="0"/>
+                <wp:positionH relativeFrom="column">
+                  <wp:posOffset>1194178</wp:posOffset>
+                </wp:positionH>
+                <wp:positionV relativeFrom="paragraph">
+                  <wp:posOffset>52032</wp:posOffset>
+                </wp:positionV>
+                <wp:extent cx="1637731" cy="231946"/>
+                <wp:effectExtent l="19050" t="19050" r="19685" b="34925"/>
+                <wp:wrapNone/>
+                <wp:docPr id="8" name="Straight Connector 8"/>
+                <wp:cNvGraphicFramePr/>
+                <a:graphic xmlns:a="http://schemas.openxmlformats.org/drawingml/2006/main">
+                  <a:graphicData uri="http://schemas.microsoft.com/office/word/2010/wordprocessingShape">
+                    <wps:wsp>
+                      <wps:cNvCnPr/>
+                      <wps:spPr>
+                        <a:xfrm flipH="1">
+                          <a:off x="0" y="0"/>
+                          <a:ext cx="1637731" cy="231946"/>
+                        </a:xfrm>
+                        <a:prstGeom prst="line">
+                          <a:avLst/>
+                        </a:prstGeom>
+                        <a:ln w="38100"/>
+                      </wps:spPr>
+                      <wps:style>
+                        <a:lnRef idx="1">
+                          <a:schemeClr val="accent1"/>
+                        </a:lnRef>
+                        <a:fillRef idx="0">
+                          <a:schemeClr val="accent1"/>
+                        </a:fillRef>
+                        <a:effectRef idx="0">
+                          <a:schemeClr val="accent1"/>
+                        </a:effectRef>
+                        <a:fontRef idx="minor">
+                          <a:schemeClr val="tx1"/>
+                        </a:fontRef>
+                      </wps:style>
+                      <wps:bodyPr/>
+                    </wps:wsp>
+                  </a:graphicData>
+                </a:graphic>
+                <wp14:sizeRelH relativeFrom="margin">
+                  <wp14:pctWidth>0</wp14:pctWidth>
+                </wp14:sizeRelH>
+                <wp14:sizeRelV relativeFrom="margin">
+                  <wp14:pctHeight>0</wp14:pctHeight>
+                </wp14:sizeRelV>
+              </wp:anchor>
+            </w:drawing>
+          </mc:Choice>
+          <mc:Fallback>
+            <w:pict>
+              <v:line w14:anchorId="3531222F" id="Straight Connector 8" o:spid="_x0000_s1026" style="position:absolute;flip:x;z-index:251672576;visibility:visible;mso-wrap-style:square;mso-width-percent:0;mso-height-percent:0;mso-wrap-distance-left:9pt;mso-wrap-distance-top:0;mso-wrap-distance-right:9pt;mso-wrap-distance-bottom:0;mso-position-horizontal:absolute;mso-position-horizontal-relative:text;mso-position-vertical:absolute;mso-position-vertical-relative:text;mso-width-percent:0;mso-height-percent:0;mso-width-relative:margin;mso-height-relative:margin" from="94.05pt,4.1pt" to="223pt,22.35pt" o:gfxdata="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" strokecolor="#5b9bd5 [3204]" strokeweight="3pt">
+                <v:stroke joinstyle="miter"/>
+              </v:line>
+            </w:pict>
+          </mc:Fallback>
+        </mc:AlternateContent>
+      </w:r>
+      <w:r>
+        <w:rPr>
+          <w:rFonts w:ascii="Times New Roman" w:hAnsi="Times New Roman" w:cs="Times New Roman"/>
+          <w:noProof/>
+        </w:rPr>
+        <mc:AlternateContent>
+          <mc:Choice Requires="wps">
+            <w:drawing>
+              <wp:anchor distT="0" distB="0" distL="114300" distR="114300" simplePos="0" relativeHeight="251674624" behindDoc="0" locked="0" layoutInCell="1" allowOverlap="1" wp14:anchorId="72CDFC32" wp14:editId="63510F29">
+                <wp:simplePos x="0" y="0"/>
+                <wp:positionH relativeFrom="column">
+                  <wp:posOffset>2920621</wp:posOffset>
+                </wp:positionH>
+                <wp:positionV relativeFrom="paragraph">
+                  <wp:posOffset>52032</wp:posOffset>
+                </wp:positionV>
+                <wp:extent cx="1856095" cy="348018"/>
+                <wp:effectExtent l="19050" t="19050" r="30480" b="33020"/>
+                <wp:wrapNone/>
+                <wp:docPr id="9" name="Straight Connector 9"/>
+                <wp:cNvGraphicFramePr/>
+                <a:graphic xmlns:a="http://schemas.openxmlformats.org/drawingml/2006/main">
+                  <a:graphicData uri="http://schemas.microsoft.com/office/word/2010/wordprocessingShape">
+                    <wps:wsp>
+                      <wps:cNvCnPr/>
+                      <wps:spPr>
+                        <a:xfrm>
+                          <a:off x="0" y="0"/>
+                          <a:ext cx="1856095" cy="348018"/>
+                        </a:xfrm>
+                        <a:prstGeom prst="line">
+                          <a:avLst/>
+                        </a:prstGeom>
+                        <a:ln w="38100"/>
+                      </wps:spPr>
+                      <wps:style>
+                        <a:lnRef idx="1">
+                          <a:schemeClr val="accent1"/>
+                        </a:lnRef>
+                        <a:fillRef idx="0">
+                          <a:schemeClr val="accent1"/>
+                        </a:fillRef>
+                        <a:effectRef idx="0">
+                          <a:schemeClr val="accent1"/>
+                        </a:effectRef>
+                        <a:fontRef idx="minor">
+                          <a:schemeClr val="tx1"/>
+                        </a:fontRef>
+                      </wps:style>
+                      <wps:bodyPr/>
+                    </wps:wsp>
+                  </a:graphicData>
+                </a:graphic>
+                <wp14:sizeRelH relativeFrom="margin">
+                  <wp14:pctWidth>0</wp14:pctWidth>
+                </wp14:sizeRelH>
+                <wp14:sizeRelV relativeFrom="margin">
+                  <wp14:pctHeight>0</wp14:pctHeight>
+                </wp14:sizeRelV>
+              </wp:anchor>
+            </w:drawing>
+          </mc:Choice>
+          <mc:Fallback>
+            <w:pict>
+              <v:line w14:anchorId="4B1B2BD5" id="Straight Connector 9" o:spid="_x0000_s1026" style="position:absolute;z-index:251674624;visibility:visible;mso-wrap-style:square;mso-width-percent:0;mso-height-percent:0;mso-wrap-distance-left:9pt;mso-wrap-distance-top:0;mso-wrap-distance-right:9pt;mso-wrap-distance-bottom:0;mso-position-horizontal:absolute;mso-position-horizontal-relative:text;mso-position-vertical:absolute;mso-position-vertical-relative:text;mso-width-percent:0;mso-height-percent:0;mso-width-relative:margin;mso-height-relative:margin" from="229.95pt,4.1pt" to="376.1pt,31.5pt" o:gfxdata="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" strokecolor="#5b9bd5 [3204]" strokeweight="3pt">
+                <v:stroke joinstyle="miter"/>
+              </v:line>
+            </w:pict>
+          </mc:Fallback>
+        </mc:AlternateContent>
+      </w:r>
+    </w:p>
+    <w:p>
+      <w:pPr>
+        <w:rPr>
+          <w:rFonts w:ascii="Times New Roman" w:hAnsi="Times New Roman" w:cs="Times New Roman"/>
+          <w:lang w:val="nl-BE"/>
+        </w:rPr>
+      </w:pPr>
+      <w:r>
+        <w:rPr>
+          <w:rFonts w:ascii="Times New Roman" w:hAnsi="Times New Roman" w:cs="Times New Roman"/>
+          <w:noProof/>
+        </w:rPr>
+        <mc:AlternateContent>
+          <mc:Choice Requires="wps">
+            <w:drawing>
+              <wp:anchor distT="0" distB="0" distL="114300" distR="114300" simplePos="0" relativeHeight="251667456" behindDoc="0" locked="0" layoutInCell="1" allowOverlap="1" wp14:anchorId="37BF8D28" wp14:editId="4A971BA3">
+                <wp:simplePos x="0" y="0"/>
+                <wp:positionH relativeFrom="column">
+                  <wp:posOffset>4825479</wp:posOffset>
+                </wp:positionH>
+                <wp:positionV relativeFrom="paragraph">
+                  <wp:posOffset>67281</wp:posOffset>
+                </wp:positionV>
+                <wp:extent cx="1125220" cy="647700"/>
+                <wp:effectExtent l="0" t="0" r="17780" b="19050"/>
+                <wp:wrapNone/>
+                <wp:docPr id="5" name="Rectangle 5"/>
+                <wp:cNvGraphicFramePr/>
+                <a:graphic xmlns:a="http://schemas.openxmlformats.org/drawingml/2006/main">
+                  <a:graphicData uri="http://schemas.microsoft.com/office/word/2010/wordprocessingShape">
+                    <wps:wsp>
+                      <wps:cNvSpPr/>
+                      <wps:spPr>
+                        <a:xfrm>
+                          <a:off x="0" y="0"/>
+                          <a:ext cx="1125220" cy="647700"/>
+                        </a:xfrm>
+                        <a:prstGeom prst="rect">
+                          <a:avLst/>
+                        </a:prstGeom>
+                      </wps:spPr>
+                      <wps:style>
+                        <a:lnRef idx="2">
+                          <a:schemeClr val="accent1">
+                            <a:shade val="50000"/>
+                          </a:schemeClr>
+                        </a:lnRef>
+                        <a:fillRef idx="1">
+                          <a:schemeClr val="accent1"/>
+                        </a:fillRef>
+                        <a:effectRef idx="0">
+                          <a:schemeClr val="accent1"/>
+                        </a:effectRef>
+                        <a:fontRef idx="minor">
+                          <a:schemeClr val="lt1"/>
+                        </a:fontRef>
+                      </wps:style>
+                      <wps:txbx>
+                        <w:txbxContent>
+                          <w:p>
+                            <w:pPr>
+                              <w:jc w:val="center"/>
+                            </w:pPr>
+                            <w:r>
+                              <w:t>Operations</w:t>
+                            </w:r>
+                          </w:p>
+                        </w:txbxContent>
+                      </wps:txbx>
+                      <wps:bodyPr rot="0" spcFirstLastPara="0" vertOverflow="overflow" horzOverflow="overflow" vert="horz" wrap="square" lIns="91440" tIns="45720" rIns="91440" bIns="45720" numCol="1" spcCol="0" rtlCol="0" fromWordArt="0" anchor="ctr" anchorCtr="0" forceAA="0" compatLnSpc="1">
+                        <a:prstTxWarp prst="textNoShape">
+                          <a:avLst/>
+                        </a:prstTxWarp>
+                        <a:noAutofit/>
+                      </wps:bodyPr>
+                    </wps:wsp>
+                  </a:graphicData>
+                </a:graphic>
+                <wp14:sizeRelH relativeFrom="margin">
+                  <wp14:pctWidth>0</wp14:pctWidth>
+                </wp14:sizeRelH>
+                <wp14:sizeRelV relativeFrom="margin">
+                  <wp14:pctHeight>0</wp14:pctHeight>
+                </wp14:sizeRelV>
+              </wp:anchor>
+            </w:drawing>
+          </mc:Choice>
+          <mc:Fallback>
+            <w:pict>
+              <v:rect w14:anchorId="37BF8D28" id="Rectangle 5" o:spid="_x0000_s1029" style="position:absolute;margin-left:379.95pt;margin-top:5.3pt;width:88.6pt;height:51pt;z-index:251667456;visibility:visible;mso-wrap-style:square;mso-width-percent:0;mso-height-percent:0;mso-wrap-distance-left:9pt;mso-wrap-distance-top:0;mso-wrap-distance-right:9pt;mso-wrap-distance-bottom:0;mso-position-horizontal:absolute;mso-position-horizontal-relative:text;mso-position-vertical:absolute;mso-position-vertical-relative:text;mso-width-percent:0;mso-height-percent:0;mso-width-relative:margin;mso-height-relative:margin;v-text-anchor:middle" o:gfxdata="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" fillcolor="#5b9bd5 [3204]" strokecolor="#1f4d78 [1604]" strokeweight="1pt">
+                <v:textbox>
+                  <w:txbxContent>
+                    <w:p>
+                      <w:pPr>
+                        <w:jc w:val="center"/>
+                      </w:pPr>
+                      <w:r>
+                        <w:t>Operations</w:t>
+                      </w:r>
+                    </w:p>
+                  </w:txbxContent>
+                </v:textbox>
+              </v:rect>
+            </w:pict>
+          </mc:Fallback>
+        </mc:AlternateContent>
+      </w:r>
+      <w:r>
+        <w:rPr>
+          <w:rFonts w:ascii="Times New Roman" w:hAnsi="Times New Roman" w:cs="Times New Roman"/>
+          <w:noProof/>
+        </w:rPr>
+        <mc:AlternateContent>
+          <mc:Choice Requires="wps">
+            <w:drawing>
+              <wp:anchor distT="0" distB="0" distL="114300" distR="114300" simplePos="0" relativeHeight="251663360" behindDoc="0" locked="0" layoutInCell="1" allowOverlap="1" wp14:anchorId="220C0978" wp14:editId="42D3FE7C">
+                <wp:simplePos x="0" y="0"/>
+                <wp:positionH relativeFrom="column">
+                  <wp:posOffset>0</wp:posOffset>
+                </wp:positionH>
+                <wp:positionV relativeFrom="paragraph">
+                  <wp:posOffset>0</wp:posOffset>
+                </wp:positionV>
+                <wp:extent cx="1125220" cy="648000"/>
+                <wp:effectExtent l="0" t="0" r="17780" b="19050"/>
+                <wp:wrapNone/>
+                <wp:docPr id="3" name="Rectangle 3"/>
+                <wp:cNvGraphicFramePr/>
+                <a:graphic xmlns:a="http://schemas.openxmlformats.org/drawingml/2006/main">
+                  <a:graphicData uri="http://schemas.microsoft.com/office/word/2010/wordprocessingShape">
+                    <wps:wsp>
+                      <wps:cNvSpPr/>
+                      <wps:spPr>
+                        <a:xfrm>
+                          <a:off x="0" y="0"/>
+                          <a:ext cx="1125220" cy="648000"/>
+                        </a:xfrm>
+                        <a:prstGeom prst="rect">
+                          <a:avLst/>
+                        </a:prstGeom>
+                      </wps:spPr>
+                      <wps:style>
+                        <a:lnRef idx="2">
+                          <a:schemeClr val="accent1">
+                            <a:shade val="50000"/>
+                          </a:schemeClr>
+                        </a:lnRef>
+                        <a:fillRef idx="1">
+                          <a:schemeClr val="accent1"/>
+                        </a:fillRef>
+                        <a:effectRef idx="0">
+                          <a:schemeClr val="accent1"/>
+                        </a:effectRef>
+                        <a:fontRef idx="minor">
+                          <a:schemeClr val="lt1"/>
+                        </a:fontRef>
+                      </wps:style>
+                      <wps:txbx>
+                        <w:txbxContent>
+                          <w:p>
+                            <w:pPr>
+                              <w:jc w:val="center"/>
+                            </w:pPr>
+                            <w:r>
+                              <w:t>Customer Care</w:t>
+                            </w:r>
+                          </w:p>
+                        </w:txbxContent>
+                      </wps:txbx>
+                      <wps:bodyPr rot="0" spcFirstLastPara="0" vertOverflow="overflow" horzOverflow="overflow" vert="horz" wrap="square" lIns="91440" tIns="45720" rIns="91440" bIns="45720" numCol="1" spcCol="0" rtlCol="0" fromWordArt="0" anchor="ctr" anchorCtr="0" forceAA="0" compatLnSpc="1">
+                        <a:prstTxWarp prst="textNoShape">
+                          <a:avLst/>
+                        </a:prstTxWarp>
+                        <a:noAutofit/>
+                      </wps:bodyPr>
+                    </wps:wsp>
+                  </a:graphicData>
+                </a:graphic>
+                <wp14:sizeRelH relativeFrom="margin">
+                  <wp14:pctWidth>0</wp14:pctWidth>
+                </wp14:sizeRelH>
+                <wp14:sizeRelV relativeFrom="margin">
+                  <wp14:pctHeight>0</wp14:pctHeight>
+                </wp14:sizeRelV>
+              </wp:anchor>
+            </w:drawing>
+          </mc:Choice>
+          <mc:Fallback>
+            <w:pict>
+              <v:rect w14:anchorId="220C0978" id="Rectangle 3" o:spid="_x0000_s1030" style="position:absolute;margin-left:0;margin-top:0;width:88.6pt;height:51pt;z-index:251663360;visibility:visible;mso-wrap-style:square;mso-width-percent:0;mso-height-percent:0;mso-wrap-distance-left:9pt;mso-wrap-distance-top:0;mso-wrap-distance-right:9pt;mso-wrap-distance-bottom:0;mso-position-horizontal:absolute;mso-position-horizontal-relative:text;mso-position-vertical:absolute;mso-position-vertical-relative:text;mso-width-percent:0;mso-height-percent:0;mso-width-relative:margin;mso-height-relative:margin;v-text-anchor:middle" o:gfxdata="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" fillcolor="#5b9bd5 [3204]" strokecolor="#1f4d78 [1604]" strokeweight="1pt">
+                <v:textbox>
+                  <w:txbxContent>
+                    <w:p>
+                      <w:pPr>
+                        <w:jc w:val="center"/>
+                      </w:pPr>
+                      <w:r>
+                        <w:t>Customer Care</w:t>
+                      </w:r>
+                    </w:p>
+                  </w:txbxContent>
+                </v:textbox>
+              </v:rect>
+            </w:pict>
+          </mc:Fallback>
+        </mc:AlternateContent>
+      </w:r>
+    </w:p>
+    <w:p>
+      <w:pPr>
+        <w:rPr>
+          <w:rFonts w:ascii="Times New Roman" w:hAnsi="Times New Roman" w:cs="Times New Roman"/>
+          <w:lang w:val="nl-BE"/>
+        </w:rPr>
+      </w:pPr>
+      <w:r>
+        <w:rPr>
+          <w:rFonts w:ascii="Times New Roman" w:hAnsi="Times New Roman" w:cs="Times New Roman"/>
+          <w:noProof/>
+        </w:rPr>
+        <mc:AlternateContent>
+          <mc:Choice Requires="wps">
+            <w:drawing>
+              <wp:anchor distT="0" distB="0" distL="114300" distR="114300" simplePos="0" relativeHeight="251665408" behindDoc="0" locked="0" layoutInCell="1" allowOverlap="1" wp14:anchorId="59D6B63C" wp14:editId="1D19F7D0">
+                <wp:simplePos x="0" y="0"/>
+                <wp:positionH relativeFrom="column">
+                  <wp:posOffset>2437831</wp:posOffset>
+                </wp:positionH>
+                <wp:positionV relativeFrom="paragraph">
+                  <wp:posOffset>62638</wp:posOffset>
+                </wp:positionV>
+                <wp:extent cx="1125220" cy="648000"/>
+                <wp:effectExtent l="0" t="0" r="17780" b="19050"/>
+                <wp:wrapNone/>
+                <wp:docPr id="4" name="Rectangle 4"/>
+                <wp:cNvGraphicFramePr/>
+                <a:graphic xmlns:a="http://schemas.openxmlformats.org/drawingml/2006/main">
+                  <a:graphicData uri="http://schemas.microsoft.com/office/word/2010/wordprocessingShape">
+                    <wps:wsp>
+                      <wps:cNvSpPr/>
+                      <wps:spPr>
+                        <a:xfrm>
+                          <a:off x="0" y="0"/>
+                          <a:ext cx="1125220" cy="648000"/>
+                        </a:xfrm>
+                        <a:prstGeom prst="rect">
+                          <a:avLst/>
+                        </a:prstGeom>
+                      </wps:spPr>
+                      <wps:style>
+                        <a:lnRef idx="2">
+                          <a:schemeClr val="accent1">
+                            <a:shade val="50000"/>
+                          </a:schemeClr>
+                        </a:lnRef>
+                        <a:fillRef idx="1">
+                          <a:schemeClr val="accent1"/>
+                        </a:fillRef>
+                        <a:effectRef idx="0">
+                          <a:schemeClr val="accent1"/>
+                        </a:effectRef>
+                        <a:fontRef idx="minor">
+                          <a:schemeClr val="lt1"/>
+                        </a:fontRef>
+                      </wps:style>
+                      <wps:txbx>
+                        <w:txbxContent>
+                          <w:p>
+                            <w:pPr>
+                              <w:jc w:val="center"/>
+                            </w:pPr>
+                            <w:r>
+                              <w:t>Development</w:t>
+                            </w:r>
+                          </w:p>
+                        </w:txbxContent>
+                      </wps:txbx>
+                      <wps:bodyPr rot="0" spcFirstLastPara="0" vertOverflow="overflow" horzOverflow="overflow" vert="horz" wrap="square" lIns="91440" tIns="45720" rIns="91440" bIns="45720" numCol="1" spcCol="0" rtlCol="0" fromWordArt="0" anchor="ctr" anchorCtr="0" forceAA="0" compatLnSpc="1">
+                        <a:prstTxWarp prst="textNoShape">
+                          <a:avLst/>
+                        </a:prstTxWarp>
+                        <a:noAutofit/>
+                      </wps:bodyPr>
+                    </wps:wsp>
+                  </a:graphicData>
+                </a:graphic>
+                <wp14:sizeRelH relativeFrom="margin">
+                  <wp14:pctWidth>0</wp14:pctWidth>
+                </wp14:sizeRelH>
+                <wp14:sizeRelV relativeFrom="margin">
+                  <wp14:pctHeight>0</wp14:pctHeight>
+                </wp14:sizeRelV>
+              </wp:anchor>
+            </w:drawing>
+          </mc:Choice>
+          <mc:Fallback>
+            <w:pict>
+              <v:rect w14:anchorId="59D6B63C" id="Rectangle 4" o:spid="_x0000_s1031" style="position:absolute;margin-left:191.95pt;margin-top:4.95pt;width:88.6pt;height:51pt;z-index:251665408;visibility:visible;mso-wrap-style:square;mso-width-percent:0;mso-height-percent:0;mso-wrap-distance-left:9pt;mso-wrap-distance-top:0;mso-wrap-distance-right:9pt;mso-wrap-distance-bottom:0;mso-position-horizontal:absolute;mso-position-horizontal-relative:text;mso-position-vertical:absolute;mso-position-vertical-relative:text;mso-width-percent:0;mso-height-percent:0;mso-width-relative:margin;mso-height-relative:margin;v-text-anchor:middle" o:gfxdata="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" fillcolor="#5b9bd5 [3204]" strokecolor="#1f4d78 [1604]" strokeweight="1pt">
+                <v:textbox>
+                  <w:txbxContent>
+                    <w:p>
+                      <w:pPr>
+                        <w:jc w:val="center"/>
+                      </w:pPr>
+                      <w:r>
+                        <w:t>Development</w:t>
+                      </w:r>
+                    </w:p>
+                  </w:txbxContent>
+                </v:textbox>
+              </v:rect>
+            </w:pict>
+          </mc:Fallback>
+        </mc:AlternateContent>
+      </w:r>
+    </w:p>
+    <w:p>
+      <w:pPr>
+        <w:rPr>
+          <w:rFonts w:ascii="Times New Roman" w:hAnsi="Times New Roman" w:cs="Times New Roman"/>
+          <w:lang w:val="nl-BE"/>
+        </w:rPr>
+      </w:pPr>
+    </w:p>
+    <w:p>
+      <w:pPr>
+        <w:rPr>
+          <w:rFonts w:ascii="Times New Roman" w:hAnsi="Times New Roman" w:cs="Times New Roman"/>
+          <w:lang w:val="nl-BE"/>
+        </w:rPr>
+      </w:pPr>
+    </w:p>
+    <w:p>
+      <w:pPr>
+        <w:rPr>
+          <w:rFonts w:ascii="Times New Roman" w:hAnsi="Times New Roman" w:cs="Times New Roman"/>
+          <w:lang w:val="nl-BE"/>
+        </w:rPr>
+      </w:pPr>
+    </w:p>
+    <w:p>
+      <w:pPr>
+        <w:rPr>
+          <w:rFonts w:ascii="Times New Roman" w:hAnsi="Times New Roman" w:cs="Times New Roman"/>
+          <w:lang w:val="nl-BE"/>
+        </w:rPr>
+      </w:pPr>
+    </w:p>
+    <w:p>
+      <w:pPr>
+        <w:pStyle w:val="Heading3"/>
+        <w:rPr>
+          <w:rFonts w:ascii="Times New Roman" w:hAnsi="Times New Roman" w:cs="Times New Roman"/>
+        </w:rPr>
+      </w:pPr>
+      <w:r>
+        <w:rPr>
+          <w:rFonts w:ascii="Times New Roman" w:hAnsi="Times New Roman" w:cs="Times New Roman"/>
+        </w:rPr>
+        <w:t>CEO</w:t>
+      </w:r>
+    </w:p>
+    <w:p>
+      <w:pPr>
+        <w:rPr>
+          <w:rFonts w:ascii="Times New Roman" w:hAnsi="Times New Roman" w:cs="Times New Roman"/>
+          <w:lang w:val="nl-NL"/>
+        </w:rPr>
+      </w:pPr>
+      <w:r>
+        <w:rPr>
+          <w:rFonts w:ascii="Times New Roman" w:hAnsi="Times New Roman" w:cs="Times New Roman"/>
+          <w:lang w:val="nl-NL"/>
+        </w:rPr>
+        <w:t>ICORDA</w:t>
+      </w:r>
+      <w:r>
+        <w:rPr>
+          <w:rFonts w:ascii="Times New Roman" w:hAnsi="Times New Roman" w:cs="Times New Roman"/>
+          <w:lang w:val="nl-NL"/>
+        </w:rPr>
+        <w:t xml:space="preserve"> valt onder het beheer van CEO Joris Van Maldeghem. </w:t>
+      </w:r>
+      <w:r>
+        <w:rPr>
+          <w:rFonts w:ascii="Times New Roman" w:hAnsi="Times New Roman" w:cs="Times New Roman"/>
+          <w:lang w:val="nl-NL"/>
+        </w:rPr>
+        <w:t xml:space="preserve">Joris is niet alleen een intelligente zakenman en oprichter van </w:t>
+      </w:r>
+      <w:r>
+        <w:rPr>
+          <w:rFonts w:ascii="Times New Roman" w:hAnsi="Times New Roman" w:cs="Times New Roman"/>
+          <w:lang w:val="nl-NL"/>
+        </w:rPr>
+        <w:t>ICORDA</w:t>
+      </w:r>
+      <w:r>
+        <w:rPr>
+          <w:rFonts w:ascii="Times New Roman" w:hAnsi="Times New Roman" w:cs="Times New Roman"/>
+          <w:lang w:val="nl-NL"/>
+        </w:rPr>
+        <w:t xml:space="preserve">, hij zit ook in de raad van bestuur van de Odisee hogeschool. In 1992 richtte hij het bedrijf op dat toen een oplossing voor </w:t>
+      </w:r>
+      <w:proofErr w:type="gramStart"/>
+      <w:r>
+        <w:rPr>
+          <w:rFonts w:ascii="Times New Roman" w:hAnsi="Times New Roman" w:cs="Times New Roman"/>
+          <w:lang w:val="nl-NL"/>
+        </w:rPr>
+        <w:t>automatische ?</w:t>
+      </w:r>
+      <w:proofErr w:type="spellStart"/>
+      <w:r>
+        <w:rPr>
+          <w:rFonts w:ascii="Times New Roman" w:hAnsi="Times New Roman" w:cs="Times New Roman"/>
+          <w:lang w:val="nl-NL"/>
+        </w:rPr>
+        <w:t>temperatuursregistratie</w:t>
+      </w:r>
+      <w:proofErr w:type="spellEnd"/>
+      <w:proofErr w:type="gramEnd"/>
+      <w:r>
+        <w:rPr>
+          <w:rFonts w:ascii="Times New Roman" w:hAnsi="Times New Roman" w:cs="Times New Roman"/>
+          <w:lang w:val="nl-NL"/>
+        </w:rPr>
+        <w:t>? in de voedingssector ontwikkeld had.</w:t>
+      </w:r>
+    </w:p>
+    <w:p>
+      <w:pPr>
+        <w:pStyle w:val="Heading3"/>
+        <w:rPr>
+          <w:rFonts w:ascii="Times New Roman" w:hAnsi="Times New Roman" w:cs="Times New Roman"/>
+        </w:rPr>
+      </w:pPr>
+    </w:p>
+    <w:p>
+      <w:pPr>
+        <w:pStyle w:val="Heading3"/>
+        <w:rPr>
+          <w:rFonts w:ascii="Times New Roman" w:hAnsi="Times New Roman" w:cs="Times New Roman"/>
+          <w:lang w:val="nl-NL"/>
+        </w:rPr>
+      </w:pPr>
+      <w:r>
+        <w:rPr>
+          <w:rFonts w:ascii="Times New Roman" w:hAnsi="Times New Roman" w:cs="Times New Roman"/>
+          <w:lang w:val="nl-NL"/>
+        </w:rPr>
+        <w:t>Finance</w:t>
+      </w:r>
+      <w:r>
+        <w:rPr>
+          <w:rFonts w:ascii="Times New Roman" w:hAnsi="Times New Roman" w:cs="Times New Roman"/>
+          <w:lang w:val="nl-NL"/>
+        </w:rPr>
+        <w:t xml:space="preserve"> &amp; Administration</w:t>
+      </w:r>
+    </w:p>
+    <w:p>
+      <w:pPr>
+        <w:rPr>
+          <w:rFonts w:ascii="Times New Roman" w:hAnsi="Times New Roman" w:cs="Times New Roman"/>
+          <w:lang w:val="nl-NL"/>
+        </w:rPr>
+      </w:pPr>
+      <w:r>
+        <w:rPr>
+          <w:rFonts w:ascii="Times New Roman" w:hAnsi="Times New Roman" w:cs="Times New Roman"/>
+          <w:lang w:val="nl-NL"/>
+        </w:rPr>
+        <w:t>De afdeling “Finance en Administration”</w:t>
+      </w:r>
+      <w:r>
+        <w:rPr>
+          <w:rFonts w:ascii="Times New Roman" w:hAnsi="Times New Roman" w:cs="Times New Roman"/>
+          <w:lang w:val="nl-NL"/>
+        </w:rPr>
+        <w:t xml:space="preserve"> is verantwoordelijk voor het financieel en administratief bedrijfsbeheer. Dit takenpakket betreft voornamelijk de boekhouding en facturatie. De werknemers in deze afdeling voorzien het bedrijf ook van de nodige aankopen.</w:t>
+      </w:r>
+    </w:p>
+    <w:p>
+      <w:pPr>
+        <w:rPr>
+          <w:rFonts w:ascii="Times New Roman" w:hAnsi="Times New Roman" w:cs="Times New Roman"/>
+          <w:lang w:val="nl-NL"/>
+        </w:rPr>
+      </w:pPr>
+    </w:p>
+    <w:p>
+      <w:pPr>
+        <w:pStyle w:val="Heading3"/>
+        <w:rPr>
+          <w:rFonts w:ascii="Times New Roman" w:hAnsi="Times New Roman" w:cs="Times New Roman"/>
+        </w:rPr>
+      </w:pPr>
+      <w:r>
+        <w:rPr>
+          <w:rFonts w:ascii="Times New Roman" w:hAnsi="Times New Roman" w:cs="Times New Roman"/>
+        </w:rPr>
+        <w:t>Human Resources</w:t>
+      </w:r>
+    </w:p>
+    <w:p>
+      <w:pPr>
+        <w:rPr>
+          <w:rFonts w:ascii="Times New Roman" w:hAnsi="Times New Roman" w:cs="Times New Roman"/>
+          <w:lang w:val="nl-NL"/>
+        </w:rPr>
+      </w:pPr>
+      <w:r>
+        <w:rPr>
+          <w:rFonts w:ascii="Times New Roman" w:hAnsi="Times New Roman" w:cs="Times New Roman"/>
+          <w:lang w:val="nl-NL"/>
+        </w:rPr>
+        <w:t>Aangez</w:t>
+      </w:r>
+      <w:r>
+        <w:rPr>
+          <w:rFonts w:ascii="Times New Roman" w:hAnsi="Times New Roman" w:cs="Times New Roman"/>
+          <w:lang w:val="nl-NL"/>
+        </w:rPr>
+        <w:t xml:space="preserve">ien </w:t>
+      </w:r>
+      <w:r>
+        <w:rPr>
+          <w:rFonts w:ascii="Times New Roman" w:hAnsi="Times New Roman" w:cs="Times New Roman"/>
+          <w:lang w:val="nl-NL"/>
+        </w:rPr>
+        <w:t>ICORDA</w:t>
+      </w:r>
+      <w:r>
+        <w:rPr>
+          <w:rFonts w:ascii="Times New Roman" w:hAnsi="Times New Roman" w:cs="Times New Roman"/>
+          <w:lang w:val="nl-NL"/>
+        </w:rPr>
+        <w:t xml:space="preserve"> geen heel groot bedrijf is, is er geen aparte afdeling voor HR. Maar </w:t>
+      </w:r>
+      <w:r>
+        <w:rPr>
+          <w:rFonts w:ascii="Times New Roman" w:hAnsi="Times New Roman" w:cs="Times New Roman"/>
+          <w:lang w:val="nl-NL"/>
+        </w:rPr>
+        <w:t>ICORDA</w:t>
+      </w:r>
+      <w:r>
+        <w:rPr>
+          <w:rFonts w:ascii="Times New Roman" w:hAnsi="Times New Roman" w:cs="Times New Roman"/>
+          <w:lang w:val="nl-NL"/>
+        </w:rPr>
+        <w:t xml:space="preserve"> is wel voorzien van een HR-medewerker, namelijk Karel Van Maldeghem. Hij werkt ook in de afdeling “Customer Care”.</w:t>
+      </w:r>
+    </w:p>
+    <w:p>
+      <w:pPr>
+        <w:rPr>
+          <w:rFonts w:ascii="Times New Roman" w:hAnsi="Times New Roman" w:cs="Times New Roman"/>
+          <w:lang w:val="nl-NL"/>
+        </w:rPr>
+      </w:pPr>
+    </w:p>
+    <w:p>
+      <w:pPr>
+        <w:pStyle w:val="Heading3"/>
+        <w:rPr>
+          <w:rFonts w:ascii="Times New Roman" w:hAnsi="Times New Roman" w:cs="Times New Roman"/>
+          <w:lang w:val="nl-NL"/>
+        </w:rPr>
+      </w:pPr>
+      <w:r>
+        <w:rPr>
+          <w:rFonts w:ascii="Times New Roman" w:hAnsi="Times New Roman" w:cs="Times New Roman"/>
+          <w:lang w:val="nl-NL"/>
+        </w:rPr>
+        <w:lastRenderedPageBreak/>
+        <w:t>Customer Care</w:t>
+      </w:r>
+    </w:p>
+    <w:p>
+      <w:pPr>
+        <w:rPr>
+          <w:rFonts w:ascii="Times New Roman" w:hAnsi="Times New Roman" w:cs="Times New Roman"/>
+          <w:lang w:val="nl-NL"/>
+        </w:rPr>
+      </w:pPr>
+      <w:r>
+        <w:rPr>
+          <w:rFonts w:ascii="Times New Roman" w:hAnsi="Times New Roman" w:cs="Times New Roman"/>
+          <w:lang w:val="nl-NL"/>
+        </w:rPr>
+        <w:t>“Customer Care” is meestal de go-</w:t>
+      </w:r>
+      <w:proofErr w:type="spellStart"/>
+      <w:r>
+        <w:rPr>
+          <w:rFonts w:ascii="Times New Roman" w:hAnsi="Times New Roman" w:cs="Times New Roman"/>
+          <w:lang w:val="nl-NL"/>
+        </w:rPr>
+        <w:t>to</w:t>
+      </w:r>
+      <w:proofErr w:type="spellEnd"/>
+      <w:r>
+        <w:rPr>
+          <w:rFonts w:ascii="Times New Roman" w:hAnsi="Times New Roman" w:cs="Times New Roman"/>
+          <w:lang w:val="nl-NL"/>
+        </w:rPr>
+        <w:t xml:space="preserve"> voor klanten. Het eerste contact van de klanten vindt meestal plaats met de afdeling “Customer Care”, zij nemen dikwijls de telefoon op en beantwoorden de meeste mails. Ze stellen ook offertes op en </w:t>
+      </w:r>
+      <w:r>
+        <w:rPr>
+          <w:rFonts w:ascii="Times New Roman" w:hAnsi="Times New Roman" w:cs="Times New Roman"/>
+          <w:lang w:val="nl-NL"/>
+        </w:rPr>
+        <w:t>brengen de garantie in orde.</w:t>
+      </w:r>
+      <w:r>
+        <w:rPr>
+          <w:rFonts w:ascii="Times New Roman" w:hAnsi="Times New Roman" w:cs="Times New Roman"/>
+          <w:lang w:val="nl-NL"/>
+        </w:rPr>
+        <w:t xml:space="preserve"> </w:t>
+      </w:r>
+      <w:r>
+        <w:rPr>
+          <w:rFonts w:ascii="Times New Roman" w:hAnsi="Times New Roman" w:cs="Times New Roman"/>
+          <w:lang w:val="nl-NL"/>
+        </w:rPr>
+        <w:t>Op belangrijke afspraken met klanten is er dikwijls een medewerker van Customer Care aanwezig.</w:t>
+      </w:r>
+    </w:p>
+    <w:p>
+      <w:pPr>
+        <w:rPr>
+          <w:rFonts w:ascii="Times New Roman" w:hAnsi="Times New Roman" w:cs="Times New Roman"/>
+          <w:lang w:val="nl-NL"/>
+        </w:rPr>
+      </w:pPr>
+    </w:p>
+    <w:p>
+      <w:pPr>
+        <w:pStyle w:val="Heading3"/>
+        <w:rPr>
+          <w:rFonts w:ascii="Times New Roman" w:hAnsi="Times New Roman" w:cs="Times New Roman"/>
+        </w:rPr>
+      </w:pPr>
+      <w:r>
+        <w:rPr>
+          <w:rFonts w:ascii="Times New Roman" w:hAnsi="Times New Roman" w:cs="Times New Roman"/>
+        </w:rPr>
+        <w:t>Development</w:t>
+      </w:r>
+    </w:p>
+    <w:p>
+      <w:pPr>
+        <w:rPr>
+          <w:rFonts w:ascii="Times New Roman" w:hAnsi="Times New Roman" w:cs="Times New Roman"/>
+          <w:lang w:val="nl-NL"/>
+        </w:rPr>
+      </w:pPr>
+      <w:r>
+        <w:rPr>
+          <w:rFonts w:ascii="Times New Roman" w:hAnsi="Times New Roman" w:cs="Times New Roman"/>
+          <w:lang w:val="nl-NL"/>
+        </w:rPr>
+        <w:t>“Development” staat in voor de ontwikkeling, installatie en implementatie van software. Voornamelijk houden zij hun bezig met het programmeren van “</w:t>
+      </w:r>
+      <w:proofErr w:type="spellStart"/>
+      <w:r>
+        <w:rPr>
+          <w:rFonts w:ascii="Times New Roman" w:hAnsi="Times New Roman" w:cs="Times New Roman"/>
+          <w:lang w:val="nl-NL"/>
+        </w:rPr>
+        <w:t>dedicated</w:t>
+      </w:r>
+      <w:proofErr w:type="spellEnd"/>
+      <w:r>
+        <w:rPr>
+          <w:rFonts w:ascii="Times New Roman" w:hAnsi="Times New Roman" w:cs="Times New Roman"/>
+          <w:lang w:val="nl-NL"/>
+        </w:rPr>
+        <w:t xml:space="preserve"> </w:t>
+      </w:r>
+      <w:proofErr w:type="spellStart"/>
+      <w:r>
+        <w:rPr>
+          <w:rFonts w:ascii="Times New Roman" w:hAnsi="Times New Roman" w:cs="Times New Roman"/>
+          <w:lang w:val="nl-NL"/>
+        </w:rPr>
+        <w:t>applications</w:t>
+      </w:r>
+      <w:proofErr w:type="spellEnd"/>
+      <w:r>
+        <w:rPr>
+          <w:rFonts w:ascii="Times New Roman" w:hAnsi="Times New Roman" w:cs="Times New Roman"/>
+          <w:lang w:val="nl-NL"/>
+        </w:rPr>
+        <w:t xml:space="preserve">” voor de klanten. Ook de installatie van software van derden zoals SAP wordt door deze afdeling gedaan. Dit gaat meestal gepaard met Operations die dan de nodige infrastructuur (bv. </w:t>
+      </w:r>
+      <w:proofErr w:type="spellStart"/>
+      <w:r>
+        <w:rPr>
+          <w:rFonts w:ascii="Times New Roman" w:hAnsi="Times New Roman" w:cs="Times New Roman"/>
+          <w:lang w:val="nl-NL"/>
+        </w:rPr>
+        <w:t>Suse</w:t>
+      </w:r>
+      <w:proofErr w:type="spellEnd"/>
+      <w:r>
+        <w:rPr>
+          <w:rFonts w:ascii="Times New Roman" w:hAnsi="Times New Roman" w:cs="Times New Roman"/>
+          <w:lang w:val="nl-NL"/>
+        </w:rPr>
+        <w:t xml:space="preserve"> server voor SAP) installeert. Indien nodig zullen zij bestaande softwarepakketten bijwerken naar de behoeften van de klant. Een groot deel van hun tijd zal uitgaan naar debuggen en </w:t>
+      </w:r>
+      <w:proofErr w:type="spellStart"/>
+      <w:r>
+        <w:rPr>
+          <w:rFonts w:ascii="Times New Roman" w:hAnsi="Times New Roman" w:cs="Times New Roman"/>
+          <w:lang w:val="nl-NL"/>
+        </w:rPr>
+        <w:t>troubleshooten</w:t>
+      </w:r>
+      <w:proofErr w:type="spellEnd"/>
+      <w:r>
+        <w:rPr>
+          <w:rFonts w:ascii="Times New Roman" w:hAnsi="Times New Roman" w:cs="Times New Roman"/>
+          <w:lang w:val="nl-NL"/>
+        </w:rPr>
+        <w:t xml:space="preserve"> als er problemen opduiken.</w:t>
+      </w:r>
+    </w:p>
+    <w:p>
+      <w:pPr>
+        <w:rPr>
+          <w:rFonts w:ascii="Times New Roman" w:hAnsi="Times New Roman" w:cs="Times New Roman"/>
+          <w:lang w:val="nl-NL"/>
+        </w:rPr>
+      </w:pPr>
+    </w:p>
+    <w:p>
+      <w:pPr>
+        <w:pStyle w:val="Heading3"/>
+        <w:rPr>
+          <w:rFonts w:ascii="Times New Roman" w:hAnsi="Times New Roman" w:cs="Times New Roman"/>
+        </w:rPr>
+      </w:pPr>
+      <w:r>
+        <w:rPr>
+          <w:rFonts w:ascii="Times New Roman" w:hAnsi="Times New Roman" w:cs="Times New Roman"/>
+        </w:rPr>
+        <w:t>Operations</w:t>
+      </w:r>
+    </w:p>
+    <w:p>
+      <w:pPr>
+        <w:rPr>
+          <w:rFonts w:ascii="Times New Roman" w:hAnsi="Times New Roman" w:cs="Times New Roman"/>
+          <w:lang w:val="nl-NL"/>
+        </w:rPr>
+      </w:pPr>
+      <w:r>
+        <w:rPr>
+          <w:rFonts w:ascii="Times New Roman" w:hAnsi="Times New Roman" w:cs="Times New Roman"/>
+          <w:lang w:val="nl-NL"/>
+        </w:rPr>
+        <w:t xml:space="preserve">“Operations” </w:t>
+      </w:r>
+      <w:r>
+        <w:rPr>
+          <w:rFonts w:ascii="Times New Roman" w:hAnsi="Times New Roman" w:cs="Times New Roman"/>
+          <w:lang w:val="nl-NL"/>
+        </w:rPr>
+        <w:t xml:space="preserve">werkt dan weer op het netwerkniveau. Voornamelijk houden zij hun bezig met het opzetten, onderhouden en beveiligen van netwerken, het installeren </w:t>
+      </w:r>
+      <w:r>
+        <w:rPr>
+          <w:rFonts w:ascii="Times New Roman" w:hAnsi="Times New Roman" w:cs="Times New Roman"/>
+          <w:lang w:val="nl-NL"/>
+        </w:rPr>
+        <w:t xml:space="preserve">en configureren </w:t>
+      </w:r>
+      <w:r>
+        <w:rPr>
+          <w:rFonts w:ascii="Times New Roman" w:hAnsi="Times New Roman" w:cs="Times New Roman"/>
+          <w:lang w:val="nl-NL"/>
+        </w:rPr>
+        <w:t xml:space="preserve">van servers en randapparatuur en het oplossen van </w:t>
+      </w:r>
+      <w:r>
+        <w:rPr>
+          <w:rFonts w:ascii="Times New Roman" w:hAnsi="Times New Roman" w:cs="Times New Roman"/>
+          <w:lang w:val="nl-NL"/>
+        </w:rPr>
+        <w:t xml:space="preserve">netwerk- </w:t>
+      </w:r>
+      <w:r>
+        <w:rPr>
+          <w:rFonts w:ascii="Times New Roman" w:hAnsi="Times New Roman" w:cs="Times New Roman"/>
+          <w:lang w:val="nl-NL"/>
+        </w:rPr>
+        <w:t xml:space="preserve">server- en computerproblemen. Ook zij zullen veel aan </w:t>
+      </w:r>
+      <w:proofErr w:type="spellStart"/>
+      <w:r>
+        <w:rPr>
+          <w:rFonts w:ascii="Times New Roman" w:hAnsi="Times New Roman" w:cs="Times New Roman"/>
+          <w:lang w:val="nl-NL"/>
+        </w:rPr>
+        <w:t>troubleshooting</w:t>
+      </w:r>
+      <w:proofErr w:type="spellEnd"/>
+      <w:r>
+        <w:rPr>
+          <w:rFonts w:ascii="Times New Roman" w:hAnsi="Times New Roman" w:cs="Times New Roman"/>
+          <w:lang w:val="nl-NL"/>
+        </w:rPr>
+        <w:t xml:space="preserve"> d</w:t>
+      </w:r>
+      <w:r>
+        <w:rPr>
+          <w:rFonts w:ascii="Times New Roman" w:hAnsi="Times New Roman" w:cs="Times New Roman"/>
+          <w:lang w:val="nl-NL"/>
+        </w:rPr>
+        <w:t>oen indien er netwerk</w:t>
+      </w:r>
+      <w:r>
+        <w:rPr>
+          <w:rFonts w:ascii="Times New Roman" w:hAnsi="Times New Roman" w:cs="Times New Roman"/>
+          <w:lang w:val="nl-NL"/>
+        </w:rPr>
+        <w:t xml:space="preserve">problemen optreden. Het grote verschil t.o.v. “Development” is dat ze zich voornamelijk </w:t>
+      </w:r>
+      <w:r>
+        <w:rPr>
+          <w:rFonts w:ascii="Times New Roman" w:hAnsi="Times New Roman" w:cs="Times New Roman"/>
+          <w:lang w:val="nl-NL"/>
+        </w:rPr>
+        <w:t>binnen</w:t>
+      </w:r>
+      <w:r>
+        <w:rPr>
+          <w:rFonts w:ascii="Times New Roman" w:hAnsi="Times New Roman" w:cs="Times New Roman"/>
+          <w:lang w:val="nl-NL"/>
+        </w:rPr>
+        <w:t xml:space="preserve"> de eerste 4 lagen van h</w:t>
+      </w:r>
+      <w:r>
+        <w:rPr>
+          <w:rFonts w:ascii="Times New Roman" w:hAnsi="Times New Roman" w:cs="Times New Roman"/>
+          <w:lang w:val="nl-NL"/>
+        </w:rPr>
+        <w:t>et OSI-model werken</w:t>
+      </w:r>
+      <w:r>
+        <w:rPr>
+          <w:rFonts w:ascii="Times New Roman" w:hAnsi="Times New Roman" w:cs="Times New Roman"/>
+          <w:lang w:val="nl-NL"/>
+        </w:rPr>
+        <w:t>.</w:t>
+      </w:r>
+    </w:p>
+    <w:p>
+      <w:pPr>
+        <w:rPr>
+          <w:rFonts w:ascii="Times New Roman" w:hAnsi="Times New Roman" w:cs="Times New Roman"/>
+          <w:lang w:val="nl-NL"/>
+        </w:rPr>
+      </w:pPr>
+      <w:r>
+        <w:rPr>
+          <w:rFonts w:ascii="Times New Roman" w:hAnsi="Times New Roman" w:cs="Times New Roman"/>
+          <w:lang w:val="nl-NL"/>
+        </w:rPr>
+        <w:t xml:space="preserve">Icorda voorziet een toegewijde netwerkverbinding met zijn klanten. “Operations” wordt ook voorzien </w:t>
+      </w:r>
+      <w:r>
+        <w:rPr>
+          <w:rFonts w:ascii="Times New Roman" w:hAnsi="Times New Roman" w:cs="Times New Roman"/>
+          <w:lang w:val="nl-NL"/>
+        </w:rPr>
+        <w:t>van een administrator</w:t>
+      </w:r>
+      <w:r>
+        <w:rPr>
+          <w:rFonts w:ascii="Times New Roman" w:hAnsi="Times New Roman" w:cs="Times New Roman"/>
+          <w:lang w:val="nl-NL"/>
+        </w:rPr>
+        <w:t>account op het domein van de klant (en eventueel de nodige VPN-gegevens), zodat de s</w:t>
+      </w:r>
+      <w:r>
+        <w:rPr>
+          <w:rFonts w:ascii="Times New Roman" w:hAnsi="Times New Roman" w:cs="Times New Roman"/>
+          <w:lang w:val="nl-NL"/>
+        </w:rPr>
+        <w:t>ituatie gemakkelijk opgevolgd kan worden</w:t>
+      </w:r>
+      <w:r>
+        <w:rPr>
+          <w:rFonts w:ascii="Times New Roman" w:hAnsi="Times New Roman" w:cs="Times New Roman"/>
+          <w:lang w:val="nl-NL"/>
+        </w:rPr>
+        <w:t xml:space="preserve">. Zo kunnen de medewerkers van “Operations” vanop afstand een groot deel van het nodige werk verrichten, zonder telkens langs te moeten komen (sommige klanten bevinden zich dan ook in het buitenland). Dit maakt het ook mogelijk om de netwerkinfrastructuur van de klant </w:t>
+      </w:r>
+      <w:r>
+        <w:rPr>
+          <w:rFonts w:ascii="Times New Roman" w:hAnsi="Times New Roman" w:cs="Times New Roman"/>
+          <w:lang w:val="nl-NL"/>
+        </w:rPr>
+        <w:t xml:space="preserve">voortdurend </w:t>
+      </w:r>
+      <w:r>
+        <w:rPr>
+          <w:rFonts w:ascii="Times New Roman" w:hAnsi="Times New Roman" w:cs="Times New Roman"/>
+          <w:lang w:val="nl-NL"/>
+        </w:rPr>
+        <w:t>te</w:t>
+      </w:r>
+      <w:r>
+        <w:rPr>
+          <w:rFonts w:ascii="Times New Roman" w:hAnsi="Times New Roman" w:cs="Times New Roman"/>
+          <w:lang w:val="nl-NL"/>
+        </w:rPr>
+        <w:t xml:space="preserve"> kunnen</w:t>
+      </w:r>
+      <w:r>
+        <w:rPr>
+          <w:rFonts w:ascii="Times New Roman" w:hAnsi="Times New Roman" w:cs="Times New Roman"/>
+          <w:lang w:val="nl-NL"/>
+        </w:rPr>
+        <w:t xml:space="preserve"> auditen.</w:t>
+      </w:r>
+    </w:p>
+    <w:p>
+      <w:pPr>
+        <w:rPr>
+          <w:rFonts w:ascii="Times New Roman" w:hAnsi="Times New Roman" w:cs="Times New Roman"/>
+          <w:lang w:val="nl-NL"/>
+        </w:rPr>
+      </w:pPr>
+    </w:p>
+    <w:p>
+      <w:pPr>
+        <w:rPr>
+          <w:rFonts w:ascii="Times New Roman" w:hAnsi="Times New Roman" w:cs="Times New Roman"/>
+          <w:lang w:val="nl-NL"/>
+        </w:rPr>
+      </w:pPr>
+    </w:p>
+    <w:p>
+      <w:pPr>
+        <w:pStyle w:val="Heading2"/>
+        <w:rPr>
+          <w:rFonts w:ascii="Times New Roman" w:hAnsi="Times New Roman" w:cs="Times New Roman"/>
+          <w:sz w:val="24"/>
+          <w:lang w:val="nl-BE"/>
+        </w:rPr>
+      </w:pPr>
+      <w:r>
+        <w:rPr>
+          <w:rFonts w:ascii="Times New Roman" w:hAnsi="Times New Roman" w:cs="Times New Roman"/>
+          <w:sz w:val="24"/>
+          <w:lang w:val="nl-BE"/>
+        </w:rPr>
+        <w:t>W</w:t>
+      </w:r>
+      <w:r>
+        <w:rPr>
+          <w:rFonts w:ascii="Times New Roman" w:hAnsi="Times New Roman" w:cs="Times New Roman"/>
+          <w:sz w:val="24"/>
+          <w:lang w:val="nl-BE"/>
+        </w:rPr>
+        <w:t>erking</w:t>
+      </w:r>
+    </w:p>
+    <w:p>
+      <w:pPr>
+        <w:rPr>
+          <w:lang w:val="nl-BE"/>
         </w:rPr>
       </w:pPr>
       <w:bookmarkStart w:id="0" w:name="_GoBack"/>
       <w:bookmarkEnd w:id="0"/>
-      <w:r>
-        <w:rPr>
-          <w:lang w:val="nl-NL"/>
-        </w:rPr>
-        <w:t xml:space="preserve">Ieder jaar wordt er vanuit de ISO een opvolgingsnazicht (follow-up audit) gepland. Het certificaat heeft een geldigheidsduur van 3 jaar om de 3 jaar is er dus nood aan een </w:t>
+    </w:p>
+    <w:p>
+      <w:pPr>
+        <w:pStyle w:val="Heading3"/>
+        <w:rPr>
+          <w:rFonts w:ascii="Times New Roman" w:hAnsi="Times New Roman" w:cs="Times New Roman"/>
+          <w:lang w:val="nl-BE"/>
+        </w:rPr>
+      </w:pPr>
+      <w:r>
+        <w:rPr>
+          <w:rFonts w:ascii="Times New Roman" w:hAnsi="Times New Roman" w:cs="Times New Roman"/>
+          <w:lang w:val="nl-BE"/>
+        </w:rPr>
+        <w:t>Missie</w:t>
+      </w:r>
+    </w:p>
+    <w:p>
+      <w:pPr>
+        <w:pStyle w:val="Heading3"/>
+        <w:rPr>
+          <w:rFonts w:ascii="Times New Roman" w:hAnsi="Times New Roman" w:cs="Times New Roman"/>
+          <w:lang w:val="nl-NL"/>
+        </w:rPr>
+      </w:pPr>
+      <w:r>
+        <w:rPr>
+          <w:rFonts w:ascii="Times New Roman" w:hAnsi="Times New Roman" w:cs="Times New Roman"/>
+          <w:lang w:val="nl-NL"/>
+        </w:rPr>
+        <w:t xml:space="preserve">ICT </w:t>
       </w:r>
       <w:proofErr w:type="spellStart"/>
       <w:r>
         <w:rPr>
-          <w:lang w:val="nl-NL"/>
-        </w:rPr>
-        <w:t>hercertificering</w:t>
+          <w:rFonts w:ascii="Times New Roman" w:hAnsi="Times New Roman" w:cs="Times New Roman"/>
+          <w:lang w:val="nl-NL"/>
+        </w:rPr>
+        <w:t>Infrastructure</w:t>
       </w:r>
       <w:proofErr w:type="spellEnd"/>
       <w:r>
         <w:rPr>
-          <w:lang w:val="nl-NL"/>
-        </w:rPr>
-        <w:t>.</w:t>
-      </w:r>
-    </w:p>
-    <w:p>
-      <w:pPr>
-        <w:rPr>
-          <w:lang w:val="nl-NL"/>
-        </w:rPr>
-      </w:pPr>
-    </w:p>
-    <w:p>
-      <w:pPr>
-        <w:rPr>
-          <w:lang w:val="nl-NL"/>
+          <w:rFonts w:ascii="Times New Roman" w:hAnsi="Times New Roman" w:cs="Times New Roman"/>
+          <w:lang w:val="nl-NL"/>
+        </w:rPr>
+        <w:t xml:space="preserve"> foundation</w:t>
+      </w:r>
+    </w:p>
+    <w:p>
+      <w:pPr>
+        <w:pStyle w:val="Heading3"/>
+        <w:rPr>
+          <w:rFonts w:ascii="Times New Roman" w:hAnsi="Times New Roman" w:cs="Times New Roman"/>
+          <w:lang w:val="nl-NL"/>
+        </w:rPr>
+      </w:pPr>
+      <w:r>
+        <w:rPr>
+          <w:rFonts w:ascii="Times New Roman" w:hAnsi="Times New Roman" w:cs="Times New Roman"/>
+          <w:lang w:val="nl-NL"/>
+        </w:rPr>
+        <w:t xml:space="preserve">Advanced ICT </w:t>
+      </w:r>
+      <w:proofErr w:type="spellStart"/>
+      <w:r>
+        <w:rPr>
+          <w:rFonts w:ascii="Times New Roman" w:hAnsi="Times New Roman" w:cs="Times New Roman"/>
+          <w:lang w:val="nl-NL"/>
+        </w:rPr>
+        <w:t>Infrastructure</w:t>
+      </w:r>
+      <w:proofErr w:type="spellEnd"/>
+    </w:p>
+    <w:p>
+      <w:pPr>
+        <w:pStyle w:val="Heading3"/>
+        <w:rPr>
+          <w:rFonts w:ascii="Times New Roman" w:hAnsi="Times New Roman" w:cs="Times New Roman"/>
+          <w:lang w:val="nl-BE"/>
+        </w:rPr>
+      </w:pPr>
+      <w:r>
+        <w:rPr>
+          <w:rFonts w:ascii="Times New Roman" w:hAnsi="Times New Roman" w:cs="Times New Roman"/>
+          <w:lang w:val="nl-BE"/>
+        </w:rPr>
+        <w:t>Applications</w:t>
+      </w:r>
+    </w:p>
+    <w:p>
+      <w:pPr>
+        <w:pStyle w:val="Heading3"/>
+        <w:rPr>
+          <w:rFonts w:ascii="Times New Roman" w:hAnsi="Times New Roman" w:cs="Times New Roman"/>
+          <w:lang w:val="nl-BE"/>
+        </w:rPr>
+      </w:pPr>
+      <w:r>
+        <w:rPr>
+          <w:rFonts w:ascii="Times New Roman" w:hAnsi="Times New Roman" w:cs="Times New Roman"/>
+          <w:lang w:val="nl-BE"/>
+        </w:rPr>
+        <w:t>Partners</w:t>
+      </w:r>
+    </w:p>
+    <w:p>
+      <w:pPr>
+        <w:rPr>
+          <w:rFonts w:ascii="Times New Roman" w:hAnsi="Times New Roman" w:cs="Times New Roman"/>
+          <w:lang w:val="nl-BE"/>
         </w:rPr>
       </w:pPr>
     </w:p>
@@ -504,176 +2644,15 @@
       <w:pPr>
         <w:pStyle w:val="Heading2"/>
         <w:rPr>
-          <w:lang w:val="nl-BE"/>
-        </w:rPr>
-      </w:pPr>
-      <w:r>
-        <w:rPr>
-          <w:lang w:val="nl-BE"/>
-        </w:rPr>
-        <w:t>Bedrijfsstructuur</w:t>
-      </w:r>
-    </w:p>
-    <w:p>
-      <w:pPr>
-        <w:pStyle w:val="Heading3"/>
-      </w:pPr>
-      <w:r>
-        <w:t>CEO</w:t>
-      </w:r>
-    </w:p>
-    <w:p>
-      <w:pPr>
-        <w:pStyle w:val="Heading3"/>
-      </w:pPr>
-      <w:r>
-        <w:t>Finance</w:t>
-      </w:r>
-      <w:r>
-        <w:t xml:space="preserve"> &amp; Administration</w:t>
-      </w:r>
-    </w:p>
-    <w:p>
-      <w:pPr>
-        <w:pStyle w:val="Heading3"/>
-      </w:pPr>
-      <w:r>
-        <w:t>Sales</w:t>
-      </w:r>
-      <w:r>
-        <w:t>/Customer Care</w:t>
-      </w:r>
-    </w:p>
-    <w:p>
-      <w:pPr>
-        <w:pStyle w:val="Heading3"/>
-        <w:rPr>
-          <w:lang w:val="nl-BE"/>
-        </w:rPr>
-      </w:pPr>
-      <w:r>
-        <w:rPr>
-          <w:lang w:val="nl-BE"/>
-        </w:rPr>
-        <w:t>Development</w:t>
-      </w:r>
-    </w:p>
-    <w:p>
-      <w:pPr>
-        <w:pStyle w:val="Heading3"/>
-        <w:rPr>
-          <w:lang w:val="nl-BE"/>
-        </w:rPr>
-      </w:pPr>
-      <w:r>
-        <w:rPr>
-          <w:lang w:val="nl-BE"/>
-        </w:rPr>
-        <w:t>Operations</w:t>
-      </w:r>
-    </w:p>
-    <w:p>
-      <w:pPr>
-        <w:rPr>
-          <w:lang w:val="nl-BE"/>
-        </w:rPr>
-      </w:pPr>
-    </w:p>
-    <w:p>
-      <w:pPr>
-        <w:pStyle w:val="Heading2"/>
-        <w:rPr>
-          <w:lang w:val="nl-BE"/>
-        </w:rPr>
-      </w:pPr>
-      <w:r>
-        <w:rPr>
-          <w:lang w:val="nl-BE"/>
-        </w:rPr>
-        <w:lastRenderedPageBreak/>
-        <w:t>W</w:t>
-      </w:r>
-      <w:r>
-        <w:rPr>
-          <w:lang w:val="nl-BE"/>
-        </w:rPr>
-        <w:t>erking</w:t>
-      </w:r>
-    </w:p>
-    <w:p>
-      <w:pPr>
-        <w:pStyle w:val="Heading3"/>
-        <w:rPr>
-          <w:lang w:val="nl-BE"/>
-        </w:rPr>
-      </w:pPr>
-      <w:r>
-        <w:rPr>
-          <w:lang w:val="nl-BE"/>
-        </w:rPr>
-        <w:t>Missie</w:t>
-      </w:r>
-    </w:p>
-    <w:p>
-      <w:pPr>
-        <w:pStyle w:val="Heading3"/>
-      </w:pPr>
-      <w:r>
-        <w:t>ICT Infrastructure foundation</w:t>
-      </w:r>
-    </w:p>
-    <w:p>
-      <w:pPr>
-        <w:pStyle w:val="Heading3"/>
-      </w:pPr>
-      <w:r>
-        <w:t>Advanced ICT Infrastructure</w:t>
-      </w:r>
-    </w:p>
-    <w:p>
-      <w:pPr>
-        <w:pStyle w:val="Heading3"/>
-        <w:rPr>
-          <w:lang w:val="nl-BE"/>
-        </w:rPr>
-      </w:pPr>
-      <w:r>
-        <w:rPr>
-          <w:lang w:val="nl-BE"/>
-        </w:rPr>
-        <w:t>Applications</w:t>
-      </w:r>
-    </w:p>
-    <w:p>
-      <w:pPr>
-        <w:pStyle w:val="Heading3"/>
-        <w:rPr>
-          <w:lang w:val="nl-BE"/>
-        </w:rPr>
-      </w:pPr>
-      <w:r>
-        <w:rPr>
-          <w:lang w:val="nl-BE"/>
-        </w:rPr>
-        <w:t>Partners</w:t>
-      </w:r>
-    </w:p>
-    <w:p>
-      <w:pPr>
-        <w:rPr>
-          <w:lang w:val="nl-BE"/>
-        </w:rPr>
-      </w:pPr>
-    </w:p>
-    <w:p>
-      <w:pPr>
-        <w:pStyle w:val="Heading2"/>
-        <w:rPr>
-          <w:lang w:val="nl-BE"/>
-        </w:rPr>
-      </w:pPr>
-      <w:r>
-        <w:rPr>
+          <w:rFonts w:ascii="Times New Roman" w:hAnsi="Times New Roman" w:cs="Times New Roman"/>
+          <w:sz w:val="24"/>
+          <w:lang w:val="nl-BE"/>
+        </w:rPr>
+      </w:pPr>
+      <w:r>
+        <w:rPr>
+          <w:rFonts w:ascii="Times New Roman" w:hAnsi="Times New Roman" w:cs="Times New Roman"/>
+          <w:sz w:val="24"/>
           <w:lang w:val="nl-BE"/>
         </w:rPr>
         <w:t>Contact</w:t>
@@ -682,14 +2661,15 @@
     <w:p>
       <w:pPr>
         <w:rPr>
-          <w:lang w:val="nl-BE"/>
-        </w:rPr>
-      </w:pPr>
-    </w:p>
-    <w:p>
-      <w:pPr>
-        <w:rPr>
-          <w:rFonts w:asciiTheme="majorHAnsi" w:eastAsiaTheme="majorEastAsia" w:hAnsiTheme="majorHAnsi" w:cstheme="majorBidi"/>
+          <w:rFonts w:ascii="Times New Roman" w:hAnsi="Times New Roman" w:cs="Times New Roman"/>
+          <w:lang w:val="nl-BE"/>
+        </w:rPr>
+      </w:pPr>
+    </w:p>
+    <w:p>
+      <w:pPr>
+        <w:rPr>
+          <w:rFonts w:ascii="Times New Roman" w:eastAsiaTheme="majorEastAsia" w:hAnsi="Times New Roman" w:cs="Times New Roman"/>
           <w:color w:val="2E74B5" w:themeColor="accent1" w:themeShade="BF"/>
           <w:sz w:val="32"/>
           <w:szCs w:val="32"/>
@@ -698,6 +2678,7 @@
       </w:pPr>
       <w:r>
         <w:rPr>
+          <w:rFonts w:ascii="Times New Roman" w:hAnsi="Times New Roman" w:cs="Times New Roman"/>
           <w:lang w:val="nl-BE"/>
         </w:rPr>
         <w:br w:type="page"/>
@@ -707,11 +2688,13 @@
       <w:pPr>
         <w:pStyle w:val="Heading1"/>
         <w:rPr>
-          <w:lang w:val="nl-BE"/>
-        </w:rPr>
-      </w:pPr>
-      <w:r>
-        <w:rPr>
+          <w:rFonts w:ascii="Times New Roman" w:hAnsi="Times New Roman" w:cs="Times New Roman"/>
+          <w:lang w:val="nl-BE"/>
+        </w:rPr>
+      </w:pPr>
+      <w:r>
+        <w:rPr>
+          <w:rFonts w:ascii="Times New Roman" w:hAnsi="Times New Roman" w:cs="Times New Roman"/>
           <w:lang w:val="nl-BE"/>
         </w:rPr>
         <w:lastRenderedPageBreak/>
@@ -720,6 +2703,7 @@
       <w:proofErr w:type="spellStart"/>
       <w:r>
         <w:rPr>
+          <w:rFonts w:ascii="Times New Roman" w:hAnsi="Times New Roman" w:cs="Times New Roman"/>
           <w:lang w:val="nl-BE"/>
         </w:rPr>
         <w:t>bachelorproef</w:t>
@@ -729,7 +2713,7 @@
     <w:p>
       <w:pPr>
         <w:rPr>
-          <w:rFonts w:asciiTheme="majorHAnsi" w:eastAsiaTheme="majorEastAsia" w:hAnsiTheme="majorHAnsi" w:cstheme="majorBidi"/>
+          <w:rFonts w:ascii="Times New Roman" w:eastAsiaTheme="majorEastAsia" w:hAnsi="Times New Roman" w:cs="Times New Roman"/>
           <w:color w:val="2E74B5" w:themeColor="accent1" w:themeShade="BF"/>
           <w:sz w:val="32"/>
           <w:szCs w:val="32"/>
@@ -738,6 +2722,7 @@
       </w:pPr>
       <w:r>
         <w:rPr>
+          <w:rFonts w:ascii="Times New Roman" w:hAnsi="Times New Roman" w:cs="Times New Roman"/>
           <w:lang w:val="nl-BE"/>
         </w:rPr>
         <w:br w:type="page"/>
@@ -747,11 +2732,13 @@
       <w:pPr>
         <w:pStyle w:val="Heading1"/>
         <w:rPr>
-          <w:lang w:val="nl-BE"/>
-        </w:rPr>
-      </w:pPr>
-      <w:r>
-        <w:rPr>
+          <w:rFonts w:ascii="Times New Roman" w:hAnsi="Times New Roman" w:cs="Times New Roman"/>
+          <w:lang w:val="nl-BE"/>
+        </w:rPr>
+      </w:pPr>
+      <w:r>
+        <w:rPr>
+          <w:rFonts w:ascii="Times New Roman" w:hAnsi="Times New Roman" w:cs="Times New Roman"/>
           <w:lang w:val="nl-BE"/>
         </w:rPr>
         <w:lastRenderedPageBreak/>
@@ -761,7 +2748,7 @@
     <w:p>
       <w:pPr>
         <w:rPr>
-          <w:rFonts w:asciiTheme="majorHAnsi" w:eastAsiaTheme="majorEastAsia" w:hAnsiTheme="majorHAnsi" w:cstheme="majorBidi"/>
+          <w:rFonts w:ascii="Times New Roman" w:eastAsiaTheme="majorEastAsia" w:hAnsi="Times New Roman" w:cs="Times New Roman"/>
           <w:color w:val="2E74B5" w:themeColor="accent1" w:themeShade="BF"/>
           <w:sz w:val="32"/>
           <w:szCs w:val="32"/>
@@ -770,6 +2757,7 @@
       </w:pPr>
       <w:r>
         <w:rPr>
+          <w:rFonts w:ascii="Times New Roman" w:hAnsi="Times New Roman" w:cs="Times New Roman"/>
           <w:lang w:val="nl-BE"/>
         </w:rPr>
         <w:br w:type="page"/>
@@ -779,11 +2767,13 @@
       <w:pPr>
         <w:pStyle w:val="Heading1"/>
         <w:rPr>
-          <w:lang w:val="nl-BE"/>
-        </w:rPr>
-      </w:pPr>
-      <w:r>
-        <w:rPr>
+          <w:rFonts w:ascii="Times New Roman" w:hAnsi="Times New Roman" w:cs="Times New Roman"/>
+          <w:lang w:val="nl-BE"/>
+        </w:rPr>
+      </w:pPr>
+      <w:r>
+        <w:rPr>
+          <w:rFonts w:ascii="Times New Roman" w:hAnsi="Times New Roman" w:cs="Times New Roman"/>
           <w:lang w:val="nl-BE"/>
         </w:rPr>
         <w:lastRenderedPageBreak/>
@@ -792,6 +2782,7 @@
       <w:proofErr w:type="spellStart"/>
       <w:r>
         <w:rPr>
+          <w:rFonts w:ascii="Times New Roman" w:hAnsi="Times New Roman" w:cs="Times New Roman"/>
           <w:lang w:val="nl-BE"/>
         </w:rPr>
         <w:t>bachelorproef</w:t>

</xml_diff>

<commit_message>
bp - bedrijfsvoorstelling + toevoeging actieplan volgens sjabloon
</commit_message>
<xml_diff>
--- a/documentatie/bachelorproef/BP deel 1.docx
+++ b/documentatie/bachelorproef/BP deel 1.docx
@@ -365,23 +365,7 @@
           <w:rFonts w:ascii="Times New Roman" w:hAnsi="Times New Roman" w:cs="Times New Roman"/>
           <w:lang w:val="nl-BE"/>
         </w:rPr>
-        <w:t>“</w:t>
-      </w:r>
-      <w:proofErr w:type="spellStart"/>
-      <w:r>
-        <w:rPr>
-          <w:rFonts w:ascii="Times New Roman" w:hAnsi="Times New Roman" w:cs="Times New Roman"/>
-          <w:lang w:val="nl-BE"/>
-        </w:rPr>
-        <w:t>Leadership</w:t>
-      </w:r>
-      <w:proofErr w:type="spellEnd"/>
-      <w:r>
-        <w:rPr>
-          <w:rFonts w:ascii="Times New Roman" w:hAnsi="Times New Roman" w:cs="Times New Roman"/>
-          <w:lang w:val="nl-BE"/>
-        </w:rPr>
-        <w:t>”</w:t>
+        <w:t>“Leadership”</w:t>
       </w:r>
     </w:p>
     <w:p>
@@ -401,23 +385,7 @@
           <w:rFonts w:ascii="Times New Roman" w:hAnsi="Times New Roman" w:cs="Times New Roman"/>
           <w:lang w:val="nl-BE"/>
         </w:rPr>
-        <w:t xml:space="preserve">“Engagement of </w:t>
-      </w:r>
-      <w:proofErr w:type="spellStart"/>
-      <w:r>
-        <w:rPr>
-          <w:rFonts w:ascii="Times New Roman" w:hAnsi="Times New Roman" w:cs="Times New Roman"/>
-          <w:lang w:val="nl-BE"/>
-        </w:rPr>
-        <w:t>people</w:t>
-      </w:r>
-      <w:proofErr w:type="spellEnd"/>
-      <w:r>
-        <w:rPr>
-          <w:rFonts w:ascii="Times New Roman" w:hAnsi="Times New Roman" w:cs="Times New Roman"/>
-          <w:lang w:val="nl-BE"/>
-        </w:rPr>
-        <w:t>”</w:t>
+        <w:t>“Engagement of people”</w:t>
       </w:r>
     </w:p>
     <w:p>
@@ -437,23 +405,7 @@
           <w:rFonts w:ascii="Times New Roman" w:hAnsi="Times New Roman" w:cs="Times New Roman"/>
           <w:lang w:val="nl-BE"/>
         </w:rPr>
-        <w:t>“</w:t>
-      </w:r>
-      <w:proofErr w:type="spellStart"/>
-      <w:r>
-        <w:rPr>
-          <w:rFonts w:ascii="Times New Roman" w:hAnsi="Times New Roman" w:cs="Times New Roman"/>
-          <w:lang w:val="nl-BE"/>
-        </w:rPr>
-        <w:t>Process</w:t>
-      </w:r>
-      <w:proofErr w:type="spellEnd"/>
-      <w:r>
-        <w:rPr>
-          <w:rFonts w:ascii="Times New Roman" w:hAnsi="Times New Roman" w:cs="Times New Roman"/>
-          <w:lang w:val="nl-BE"/>
-        </w:rPr>
-        <w:t xml:space="preserve"> approach”</w:t>
+        <w:t>“Process approach”</w:t>
       </w:r>
     </w:p>
     <w:p>
@@ -473,23 +425,7 @@
           <w:rFonts w:ascii="Times New Roman" w:hAnsi="Times New Roman" w:cs="Times New Roman"/>
           <w:lang w:val="nl-BE"/>
         </w:rPr>
-        <w:t>“</w:t>
-      </w:r>
-      <w:proofErr w:type="spellStart"/>
-      <w:r>
-        <w:rPr>
-          <w:rFonts w:ascii="Times New Roman" w:hAnsi="Times New Roman" w:cs="Times New Roman"/>
-          <w:lang w:val="nl-BE"/>
-        </w:rPr>
-        <w:t>Improvement</w:t>
-      </w:r>
-      <w:proofErr w:type="spellEnd"/>
-      <w:r>
-        <w:rPr>
-          <w:rFonts w:ascii="Times New Roman" w:hAnsi="Times New Roman" w:cs="Times New Roman"/>
-          <w:lang w:val="nl-BE"/>
-        </w:rPr>
-        <w:t>”</w:t>
+        <w:t>“Improvement”</w:t>
       </w:r>
     </w:p>
     <w:p>
@@ -509,39 +445,7 @@
           <w:rFonts w:ascii="Times New Roman" w:hAnsi="Times New Roman" w:cs="Times New Roman"/>
           <w:lang w:val="nl-BE"/>
         </w:rPr>
-        <w:t>“</w:t>
-      </w:r>
-      <w:proofErr w:type="spellStart"/>
-      <w:r>
-        <w:rPr>
-          <w:rFonts w:ascii="Times New Roman" w:hAnsi="Times New Roman" w:cs="Times New Roman"/>
-          <w:lang w:val="nl-BE"/>
-        </w:rPr>
-        <w:t>Evidence-based</w:t>
-      </w:r>
-      <w:proofErr w:type="spellEnd"/>
-      <w:r>
-        <w:rPr>
-          <w:rFonts w:ascii="Times New Roman" w:hAnsi="Times New Roman" w:cs="Times New Roman"/>
-          <w:lang w:val="nl-BE"/>
-        </w:rPr>
-        <w:t xml:space="preserve"> </w:t>
-      </w:r>
-      <w:proofErr w:type="spellStart"/>
-      <w:r>
-        <w:rPr>
-          <w:rFonts w:ascii="Times New Roman" w:hAnsi="Times New Roman" w:cs="Times New Roman"/>
-          <w:lang w:val="nl-BE"/>
-        </w:rPr>
-        <w:t>decission</w:t>
-      </w:r>
-      <w:proofErr w:type="spellEnd"/>
-      <w:r>
-        <w:rPr>
-          <w:rFonts w:ascii="Times New Roman" w:hAnsi="Times New Roman" w:cs="Times New Roman"/>
-          <w:lang w:val="nl-BE"/>
-        </w:rPr>
-        <w:t xml:space="preserve"> making”</w:t>
+        <w:t>“Evidence-based decission making”</w:t>
       </w:r>
     </w:p>
     <w:p>
@@ -561,23 +465,7 @@
           <w:rFonts w:ascii="Times New Roman" w:hAnsi="Times New Roman" w:cs="Times New Roman"/>
           <w:lang w:val="nl-BE"/>
         </w:rPr>
-        <w:t>“</w:t>
-      </w:r>
-      <w:proofErr w:type="spellStart"/>
-      <w:r>
-        <w:rPr>
-          <w:rFonts w:ascii="Times New Roman" w:hAnsi="Times New Roman" w:cs="Times New Roman"/>
-          <w:lang w:val="nl-BE"/>
-        </w:rPr>
-        <w:t>Relationship</w:t>
-      </w:r>
-      <w:proofErr w:type="spellEnd"/>
-      <w:r>
-        <w:rPr>
-          <w:rFonts w:ascii="Times New Roman" w:hAnsi="Times New Roman" w:cs="Times New Roman"/>
-          <w:lang w:val="nl-BE"/>
-        </w:rPr>
-        <w:t xml:space="preserve"> management”</w:t>
+        <w:t>“Relationship management”</w:t>
       </w:r>
     </w:p>
     <w:p>
@@ -594,91 +482,34 @@
         </w:rPr>
         <w:t>Deze vormen de zeven “</w:t>
       </w:r>
-      <w:proofErr w:type="spellStart"/>
-      <w:r>
-        <w:rPr>
-          <w:rFonts w:ascii="Times New Roman" w:hAnsi="Times New Roman" w:cs="Times New Roman"/>
-          <w:lang w:val="nl-BE"/>
-        </w:rPr>
-        <w:t>Quality</w:t>
-      </w:r>
-      <w:proofErr w:type="spellEnd"/>
-      <w:r>
-        <w:rPr>
-          <w:rFonts w:ascii="Times New Roman" w:hAnsi="Times New Roman" w:cs="Times New Roman"/>
-          <w:lang w:val="nl-BE"/>
-        </w:rPr>
-        <w:t xml:space="preserve"> Management </w:t>
-      </w:r>
-      <w:proofErr w:type="spellStart"/>
-      <w:r>
-        <w:rPr>
-          <w:rFonts w:ascii="Times New Roman" w:hAnsi="Times New Roman" w:cs="Times New Roman"/>
-          <w:lang w:val="nl-BE"/>
-        </w:rPr>
-        <w:t>P</w:t>
-      </w:r>
-      <w:r>
-        <w:rPr>
-          <w:rFonts w:ascii="Times New Roman" w:hAnsi="Times New Roman" w:cs="Times New Roman"/>
-          <w:lang w:val="nl-BE"/>
-        </w:rPr>
-        <w:t>rinciples</w:t>
-      </w:r>
-      <w:proofErr w:type="spellEnd"/>
-      <w:r>
-        <w:rPr>
-          <w:rFonts w:ascii="Times New Roman" w:hAnsi="Times New Roman" w:cs="Times New Roman"/>
-          <w:lang w:val="nl-BE"/>
-        </w:rPr>
-        <w:t>” (QMP) van de ISO 9001 norm.</w:t>
-      </w:r>
-    </w:p>
-    <w:p>
-      <w:pPr>
-        <w:rPr>
-          <w:rFonts w:ascii="Times New Roman" w:hAnsi="Times New Roman" w:cs="Times New Roman"/>
-          <w:lang w:val="nl-NL"/>
-        </w:rPr>
-      </w:pPr>
-      <w:r>
-        <w:rPr>
-          <w:rFonts w:ascii="Times New Roman" w:hAnsi="Times New Roman" w:cs="Times New Roman"/>
-          <w:lang w:val="nl-NL"/>
-        </w:rPr>
-        <w:t>Het “</w:t>
-      </w:r>
-      <w:proofErr w:type="spellStart"/>
-      <w:r>
-        <w:rPr>
-          <w:rFonts w:ascii="Times New Roman" w:hAnsi="Times New Roman" w:cs="Times New Roman"/>
-          <w:lang w:val="nl-NL"/>
-        </w:rPr>
-        <w:t>Quality</w:t>
-      </w:r>
-      <w:proofErr w:type="spellEnd"/>
-      <w:r>
-        <w:rPr>
-          <w:rFonts w:ascii="Times New Roman" w:hAnsi="Times New Roman" w:cs="Times New Roman"/>
-          <w:lang w:val="nl-NL"/>
-        </w:rPr>
-        <w:t xml:space="preserve"> management systems – </w:t>
-      </w:r>
-      <w:proofErr w:type="spellStart"/>
-      <w:r>
-        <w:rPr>
-          <w:rFonts w:ascii="Times New Roman" w:hAnsi="Times New Roman" w:cs="Times New Roman"/>
-          <w:lang w:val="nl-NL"/>
-        </w:rPr>
-        <w:t>Requirements</w:t>
-      </w:r>
-      <w:proofErr w:type="spellEnd"/>
-      <w:r>
-        <w:rPr>
-          <w:rFonts w:ascii="Times New Roman" w:hAnsi="Times New Roman" w:cs="Times New Roman"/>
-          <w:lang w:val="nl-NL"/>
-        </w:rPr>
-        <w:t>” document bevat alle informatie waarmee het bedrijf rekening moet houden om kwalitatief werk te kunnen leveren</w:t>
+      <w:r>
+        <w:rPr>
+          <w:rFonts w:ascii="Times New Roman" w:hAnsi="Times New Roman" w:cs="Times New Roman"/>
+          <w:lang w:val="nl-BE"/>
+        </w:rPr>
+        <w:t>Quality Management P</w:t>
+      </w:r>
+      <w:r>
+        <w:rPr>
+          <w:rFonts w:ascii="Times New Roman" w:hAnsi="Times New Roman" w:cs="Times New Roman"/>
+          <w:lang w:val="nl-BE"/>
+        </w:rPr>
+        <w:t>rinciples” (QMP) van de ISO 9001 norm.</w:t>
+      </w:r>
+    </w:p>
+    <w:p>
+      <w:pPr>
+        <w:rPr>
+          <w:rFonts w:ascii="Times New Roman" w:hAnsi="Times New Roman" w:cs="Times New Roman"/>
+          <w:lang w:val="nl-NL"/>
+        </w:rPr>
+      </w:pPr>
+      <w:r>
+        <w:rPr>
+          <w:rFonts w:ascii="Times New Roman" w:hAnsi="Times New Roman" w:cs="Times New Roman"/>
+          <w:lang w:val="nl-NL"/>
+        </w:rPr>
+        <w:t>Het “Quality management systems – Requirements” document bevat alle informatie waarmee het bedrijf rekening moet houden om kwalitatief werk te kunnen leveren</w:t>
       </w:r>
       <w:r>
         <w:rPr>
@@ -947,7 +778,7 @@
           </mc:Choice>
           <mc:Fallback>
             <w:pict>
-              <v:line w14:anchorId="01B9C0A1" id="Straight Connector 11" o:spid="_x0000_s1026" style="position:absolute;z-index:251678720;visibility:visible;mso-wrap-style:square;mso-width-percent:0;mso-height-percent:0;mso-wrap-distance-left:9pt;mso-wrap-distance-top:0;mso-wrap-distance-right:9pt;mso-wrap-distance-bottom:0;mso-position-horizontal:absolute;mso-position-horizontal-relative:text;mso-position-vertical:absolute;mso-position-vertical-relative:text;mso-width-percent:0;mso-height-percent:0;mso-width-relative:margin;mso-height-relative:margin" from="238.55pt,9.75pt" to="266.5pt,45.75pt" o:gfxdata="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" strokecolor="#5b9bd5 [3204]" strokeweight="3pt">
+              <v:line w14:anchorId="16077CED" id="Straight Connector 11" o:spid="_x0000_s1026" style="position:absolute;z-index:251678720;visibility:visible;mso-wrap-style:square;mso-width-percent:0;mso-height-percent:0;mso-wrap-distance-left:9pt;mso-wrap-distance-top:0;mso-wrap-distance-right:9pt;mso-wrap-distance-bottom:0;mso-position-horizontal:absolute;mso-position-horizontal-relative:text;mso-position-vertical:absolute;mso-position-vertical-relative:text;mso-width-percent:0;mso-height-percent:0;mso-width-relative:margin;mso-height-relative:margin" from="238.55pt,9.75pt" to="266.5pt,45.75pt" o:gfxdata="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" strokecolor="#5b9bd5 [3204]" strokeweight="3pt">
                 <v:stroke joinstyle="miter"/>
               </v:line>
             </w:pict>
@@ -1018,7 +849,7 @@
           </mc:Choice>
           <mc:Fallback>
             <w:pict>
-              <v:line w14:anchorId="248295DD" id="Straight Connector 7" o:spid="_x0000_s1026" style="position:absolute;flip:x;z-index:251670528;visibility:visible;mso-wrap-style:square;mso-width-percent:0;mso-height-percent:0;mso-wrap-distance-left:9pt;mso-wrap-distance-top:0;mso-wrap-distance-right:9pt;mso-wrap-distance-bottom:0;mso-position-horizontal:absolute;mso-position-horizontal-relative:text;mso-position-vertical:absolute;mso-position-vertical-relative:text;mso-width-percent:0;mso-height-percent:0;mso-width-relative:margin;mso-height-relative:margin" from="225.65pt,9.7pt" to="225.65pt,94.05pt" o:gfxdata="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" strokecolor="#5b9bd5 [3204]" strokeweight="3pt">
+              <v:line w14:anchorId="62060A23" id="Straight Connector 7" o:spid="_x0000_s1026" style="position:absolute;flip:x;z-index:251670528;visibility:visible;mso-wrap-style:square;mso-width-percent:0;mso-height-percent:0;mso-wrap-distance-left:9pt;mso-wrap-distance-top:0;mso-wrap-distance-right:9pt;mso-wrap-distance-bottom:0;mso-position-horizontal:absolute;mso-position-horizontal-relative:text;mso-position-vertical:absolute;mso-position-vertical-relative:text;mso-width-percent:0;mso-height-percent:0;mso-width-relative:margin;mso-height-relative:margin" from="225.65pt,9.7pt" to="225.65pt,94.05pt" o:gfxdata="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" strokecolor="#5b9bd5 [3204]" strokeweight="3pt">
                 <v:stroke joinstyle="miter"/>
               </v:line>
             </w:pict>
@@ -1089,7 +920,7 @@
           </mc:Choice>
           <mc:Fallback>
             <w:pict>
-              <v:line w14:anchorId="2B2FCF71" id="Straight Connector 6" o:spid="_x0000_s1026" style="position:absolute;flip:x;z-index:251668480;visibility:visible;mso-wrap-style:square;mso-width-percent:0;mso-height-percent:0;mso-wrap-distance-left:9pt;mso-wrap-distance-top:0;mso-wrap-distance-right:9pt;mso-wrap-distance-bottom:0;mso-position-horizontal:absolute;mso-position-horizontal-relative:text;mso-position-vertical:absolute;mso-position-vertical-relative:text;mso-width-percent:0;mso-height-percent:0;mso-width-relative:margin;mso-height-relative:margin" from="185.35pt,9.7pt" to="216.65pt,45.7pt" o:gfxdata="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" strokecolor="#5b9bd5 [3204]" strokeweight="3pt">
+              <v:line w14:anchorId="756E730C" id="Straight Connector 6" o:spid="_x0000_s1026" style="position:absolute;flip:x;z-index:251668480;visibility:visible;mso-wrap-style:square;mso-width-percent:0;mso-height-percent:0;mso-wrap-distance-left:9pt;mso-wrap-distance-top:0;mso-wrap-distance-right:9pt;mso-wrap-distance-bottom:0;mso-position-horizontal:absolute;mso-position-horizontal-relative:text;mso-position-vertical:absolute;mso-position-vertical-relative:text;mso-width-percent:0;mso-height-percent:0;mso-width-relative:margin;mso-height-relative:margin" from="185.35pt,9.7pt" to="216.65pt,45.7pt" o:gfxdata="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" strokecolor="#5b9bd5 [3204]" strokeweight="3pt">
                 <v:stroke joinstyle="miter"/>
               </v:line>
             </w:pict>
@@ -1392,7 +1223,7 @@
           </mc:Choice>
           <mc:Fallback>
             <w:pict>
-              <v:line w14:anchorId="7B06AEBD" id="Straight Connector 10" o:spid="_x0000_s1026" style="position:absolute;z-index:251676672;visibility:visible;mso-wrap-style:square;mso-width-percent:0;mso-height-percent:0;mso-wrap-distance-left:9pt;mso-wrap-distance-top:0;mso-wrap-distance-right:9pt;mso-wrap-distance-bottom:0;mso-position-horizontal:absolute;mso-position-horizontal-relative:text;mso-position-vertical:absolute;mso-position-vertical-relative:text;mso-width-percent:0;mso-height-percent:0;mso-width-relative:margin;mso-height-relative:margin" from="225.65pt,7.3pt" to="225.65pt,47.05pt" o:gfxdata="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" strokecolor="#5b9bd5 [3204]" strokeweight="3pt">
+              <v:line w14:anchorId="2B8B9774" id="Straight Connector 10" o:spid="_x0000_s1026" style="position:absolute;z-index:251676672;visibility:visible;mso-wrap-style:square;mso-width-percent:0;mso-height-percent:0;mso-wrap-distance-left:9pt;mso-wrap-distance-top:0;mso-wrap-distance-right:9pt;mso-wrap-distance-bottom:0;mso-position-horizontal:absolute;mso-position-horizontal-relative:text;mso-position-vertical:absolute;mso-position-vertical-relative:text;mso-width-percent:0;mso-height-percent:0;mso-width-relative:margin;mso-height-relative:margin" from="225.65pt,7.3pt" to="225.65pt,47.05pt" o:gfxdata="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" strokecolor="#5b9bd5 [3204]" strokeweight="3pt">
                 <v:stroke joinstyle="miter"/>
               </v:line>
             </w:pict>
@@ -1463,7 +1294,7 @@
           </mc:Choice>
           <mc:Fallback>
             <w:pict>
-              <v:line w14:anchorId="3531222F" id="Straight Connector 8" o:spid="_x0000_s1026" style="position:absolute;flip:x;z-index:251672576;visibility:visible;mso-wrap-style:square;mso-width-percent:0;mso-height-percent:0;mso-wrap-distance-left:9pt;mso-wrap-distance-top:0;mso-wrap-distance-right:9pt;mso-wrap-distance-bottom:0;mso-position-horizontal:absolute;mso-position-horizontal-relative:text;mso-position-vertical:absolute;mso-position-vertical-relative:text;mso-width-percent:0;mso-height-percent:0;mso-width-relative:margin;mso-height-relative:margin" from="94.05pt,4.1pt" to="223pt,22.35pt" o:gfxdata="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" strokecolor="#5b9bd5 [3204]" strokeweight="3pt">
+              <v:line w14:anchorId="7ABDD2B8" id="Straight Connector 8" o:spid="_x0000_s1026" style="position:absolute;flip:x;z-index:251672576;visibility:visible;mso-wrap-style:square;mso-width-percent:0;mso-height-percent:0;mso-wrap-distance-left:9pt;mso-wrap-distance-top:0;mso-wrap-distance-right:9pt;mso-wrap-distance-bottom:0;mso-position-horizontal:absolute;mso-position-horizontal-relative:text;mso-position-vertical:absolute;mso-position-vertical-relative:text;mso-width-percent:0;mso-height-percent:0;mso-width-relative:margin;mso-height-relative:margin" from="94.05pt,4.1pt" to="223pt,22.35pt" o:gfxdata="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" strokecolor="#5b9bd5 [3204]" strokeweight="3pt">
                 <v:stroke joinstyle="miter"/>
               </v:line>
             </w:pict>
@@ -1534,7 +1365,7 @@
           </mc:Choice>
           <mc:Fallback>
             <w:pict>
-              <v:line w14:anchorId="4B1B2BD5" id="Straight Connector 9" o:spid="_x0000_s1026" style="position:absolute;z-index:251674624;visibility:visible;mso-wrap-style:square;mso-width-percent:0;mso-height-percent:0;mso-wrap-distance-left:9pt;mso-wrap-distance-top:0;mso-wrap-distance-right:9pt;mso-wrap-distance-bottom:0;mso-position-horizontal:absolute;mso-position-horizontal-relative:text;mso-position-vertical:absolute;mso-position-vertical-relative:text;mso-width-percent:0;mso-height-percent:0;mso-width-relative:margin;mso-height-relative:margin" from="229.95pt,4.1pt" to="376.1pt,31.5pt" o:gfxdata="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" strokecolor="#5b9bd5 [3204]" strokeweight="3pt">
+              <v:line w14:anchorId="155D121D" id="Straight Connector 9" o:spid="_x0000_s1026" style="position:absolute;z-index:251674624;visibility:visible;mso-wrap-style:square;mso-width-percent:0;mso-height-percent:0;mso-wrap-distance-left:9pt;mso-wrap-distance-top:0;mso-wrap-distance-right:9pt;mso-wrap-distance-bottom:0;mso-position-horizontal:absolute;mso-position-horizontal-relative:text;mso-position-vertical:absolute;mso-position-vertical-relative:text;mso-width-percent:0;mso-height-percent:0;mso-width-relative:margin;mso-height-relative:margin" from="229.95pt,4.1pt" to="376.1pt,31.5pt" o:gfxdata="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" strokecolor="#5b9bd5 [3204]" strokeweight="3pt">
                 <v:stroke joinstyle="miter"/>
               </v:line>
             </w:pict>
@@ -1944,32 +1775,7 @@
           <w:rFonts w:ascii="Times New Roman" w:hAnsi="Times New Roman" w:cs="Times New Roman"/>
           <w:lang w:val="nl-NL"/>
         </w:rPr>
-        <w:t xml:space="preserve">, hij zit ook in de raad van bestuur van de Odisee hogeschool. In 1992 richtte hij het bedrijf op dat toen een oplossing voor </w:t>
-      </w:r>
-      <w:proofErr w:type="gramStart"/>
-      <w:r>
-        <w:rPr>
-          <w:rFonts w:ascii="Times New Roman" w:hAnsi="Times New Roman" w:cs="Times New Roman"/>
-          <w:lang w:val="nl-NL"/>
-        </w:rPr>
-        <w:t>automatische ?</w:t>
-      </w:r>
-      <w:proofErr w:type="spellStart"/>
-      <w:r>
-        <w:rPr>
-          <w:rFonts w:ascii="Times New Roman" w:hAnsi="Times New Roman" w:cs="Times New Roman"/>
-          <w:lang w:val="nl-NL"/>
-        </w:rPr>
-        <w:t>temperatuursregistratie</w:t>
-      </w:r>
-      <w:proofErr w:type="spellEnd"/>
-      <w:proofErr w:type="gramEnd"/>
-      <w:r>
-        <w:rPr>
-          <w:rFonts w:ascii="Times New Roman" w:hAnsi="Times New Roman" w:cs="Times New Roman"/>
-          <w:lang w:val="nl-NL"/>
-        </w:rPr>
-        <w:t>? in de voedingssector ontwikkeld had.</w:t>
+        <w:t>, hij zit ook in de raad van bestuur van de Odisee hogeschool. In 1992 richtte hij het bedrijf op dat toen een oplossing voor automatische ?temperatuursregistratie? in de voedingssector ontwikkeld had.</w:t>
       </w:r>
     </w:p>
     <w:p>
@@ -2134,23 +1940,7 @@
           <w:rFonts w:ascii="Times New Roman" w:hAnsi="Times New Roman" w:cs="Times New Roman"/>
           <w:lang w:val="nl-NL"/>
         </w:rPr>
-        <w:t>“Customer Care” is meestal de go-</w:t>
-      </w:r>
-      <w:proofErr w:type="spellStart"/>
-      <w:r>
-        <w:rPr>
-          <w:rFonts w:ascii="Times New Roman" w:hAnsi="Times New Roman" w:cs="Times New Roman"/>
-          <w:lang w:val="nl-NL"/>
-        </w:rPr>
-        <w:t>to</w:t>
-      </w:r>
-      <w:proofErr w:type="spellEnd"/>
-      <w:r>
-        <w:rPr>
-          <w:rFonts w:ascii="Times New Roman" w:hAnsi="Times New Roman" w:cs="Times New Roman"/>
-          <w:lang w:val="nl-NL"/>
-        </w:rPr>
-        <w:t xml:space="preserve"> voor klanten. Het eerste contact van de klanten vindt meestal plaats met de afdeling “Customer Care”, zij nemen dikwijls de telefoon op en beantwoorden de meeste mails. Ze stellen ook offertes op en </w:t>
+        <w:t xml:space="preserve">“Customer Care” is meestal de go-to voor klanten. Het eerste contact van de klanten vindt meestal plaats met de afdeling “Customer Care”, zij nemen dikwijls de telefoon op en beantwoorden de meeste mails. Ze stellen ook offertes op en </w:t>
       </w:r>
       <w:r>
         <w:rPr>
@@ -2208,71 +1998,7 @@
           <w:rFonts w:ascii="Times New Roman" w:hAnsi="Times New Roman" w:cs="Times New Roman"/>
           <w:lang w:val="nl-NL"/>
         </w:rPr>
-        <w:t>“Development” staat in voor de ontwikkeling, installatie en implementatie van software. Voornamelijk houden zij hun bezig met het programmeren van “</w:t>
-      </w:r>
-      <w:proofErr w:type="spellStart"/>
-      <w:r>
-        <w:rPr>
-          <w:rFonts w:ascii="Times New Roman" w:hAnsi="Times New Roman" w:cs="Times New Roman"/>
-          <w:lang w:val="nl-NL"/>
-        </w:rPr>
-        <w:t>dedicated</w:t>
-      </w:r>
-      <w:proofErr w:type="spellEnd"/>
-      <w:r>
-        <w:rPr>
-          <w:rFonts w:ascii="Times New Roman" w:hAnsi="Times New Roman" w:cs="Times New Roman"/>
-          <w:lang w:val="nl-NL"/>
-        </w:rPr>
-        <w:t xml:space="preserve"> </w:t>
-      </w:r>
-      <w:proofErr w:type="spellStart"/>
-      <w:r>
-        <w:rPr>
-          <w:rFonts w:ascii="Times New Roman" w:hAnsi="Times New Roman" w:cs="Times New Roman"/>
-          <w:lang w:val="nl-NL"/>
-        </w:rPr>
-        <w:t>applications</w:t>
-      </w:r>
-      <w:proofErr w:type="spellEnd"/>
-      <w:r>
-        <w:rPr>
-          <w:rFonts w:ascii="Times New Roman" w:hAnsi="Times New Roman" w:cs="Times New Roman"/>
-          <w:lang w:val="nl-NL"/>
-        </w:rPr>
-        <w:t xml:space="preserve">” voor de klanten. Ook de installatie van software van derden zoals SAP wordt door deze afdeling gedaan. Dit gaat meestal gepaard met Operations die dan de nodige infrastructuur (bv. </w:t>
-      </w:r>
-      <w:proofErr w:type="spellStart"/>
-      <w:r>
-        <w:rPr>
-          <w:rFonts w:ascii="Times New Roman" w:hAnsi="Times New Roman" w:cs="Times New Roman"/>
-          <w:lang w:val="nl-NL"/>
-        </w:rPr>
-        <w:t>Suse</w:t>
-      </w:r>
-      <w:proofErr w:type="spellEnd"/>
-      <w:r>
-        <w:rPr>
-          <w:rFonts w:ascii="Times New Roman" w:hAnsi="Times New Roman" w:cs="Times New Roman"/>
-          <w:lang w:val="nl-NL"/>
-        </w:rPr>
-        <w:t xml:space="preserve"> server voor SAP) installeert. Indien nodig zullen zij bestaande softwarepakketten bijwerken naar de behoeften van de klant. Een groot deel van hun tijd zal uitgaan naar debuggen en </w:t>
-      </w:r>
-      <w:proofErr w:type="spellStart"/>
-      <w:r>
-        <w:rPr>
-          <w:rFonts w:ascii="Times New Roman" w:hAnsi="Times New Roman" w:cs="Times New Roman"/>
-          <w:lang w:val="nl-NL"/>
-        </w:rPr>
-        <w:t>troubleshooten</w:t>
-      </w:r>
-      <w:proofErr w:type="spellEnd"/>
-      <w:r>
-        <w:rPr>
-          <w:rFonts w:ascii="Times New Roman" w:hAnsi="Times New Roman" w:cs="Times New Roman"/>
-          <w:lang w:val="nl-NL"/>
-        </w:rPr>
-        <w:t xml:space="preserve"> als er problemen opduiken.</w:t>
+        <w:t>“Development” staat in voor de ontwikkeling, installatie en implementatie van software. Voornamelijk houden zij hun bezig met het programmeren van “dedicated applications” voor de klanten. Ook de installatie van software van derden zoals SAP wordt door deze afdeling gedaan. Dit gaat meestal gepaard met Operations die dan de nodige infrastructuur (bv. Suse server voor SAP) installeert. Indien nodig zullen zij bestaande softwarepakketten bijwerken naar de behoeften van de klant. Een groot deel van hun tijd zal uitgaan naar debuggen en troubleshooten als er problemen opduiken.</w:t>
       </w:r>
     </w:p>
     <w:p>
@@ -2344,23 +2070,7 @@
           <w:rFonts w:ascii="Times New Roman" w:hAnsi="Times New Roman" w:cs="Times New Roman"/>
           <w:lang w:val="nl-NL"/>
         </w:rPr>
-        <w:t xml:space="preserve">server- en computerproblemen. Ook zij zullen veel aan </w:t>
-      </w:r>
-      <w:proofErr w:type="spellStart"/>
-      <w:r>
-        <w:rPr>
-          <w:rFonts w:ascii="Times New Roman" w:hAnsi="Times New Roman" w:cs="Times New Roman"/>
-          <w:lang w:val="nl-NL"/>
-        </w:rPr>
-        <w:t>troubleshooting</w:t>
-      </w:r>
-      <w:proofErr w:type="spellEnd"/>
-      <w:r>
-        <w:rPr>
-          <w:rFonts w:ascii="Times New Roman" w:hAnsi="Times New Roman" w:cs="Times New Roman"/>
-          <w:lang w:val="nl-NL"/>
-        </w:rPr>
-        <w:t xml:space="preserve"> d</w:t>
+        <w:t>server- en computerproblemen. Ook zij zullen veel aan troubleshooting d</w:t>
       </w:r>
       <w:r>
         <w:rPr>
@@ -2524,8 +2234,26 @@
           <w:lang w:val="nl-BE"/>
         </w:rPr>
       </w:pPr>
-      <w:bookmarkStart w:id="0" w:name="_GoBack"/>
-      <w:bookmarkEnd w:id="0"/>
+    </w:p>
+    <w:p>
+      <w:pPr>
+        <w:rPr>
+          <w:lang w:val="nl-BE"/>
+        </w:rPr>
+      </w:pPr>
+      <w:r>
+        <w:rPr>
+          <w:lang w:val="nl-BE"/>
+        </w:rPr>
+        <w:t xml:space="preserve">Buiten de onderverdeling van het bedrijf over de verschillende afdelingen en het werken volgens de ISO-normen zijn er nog een aantal zaken waar rekening mee gehouden wordt op Icorda. </w:t>
+      </w:r>
+    </w:p>
+    <w:p>
+      <w:pPr>
+        <w:rPr>
+          <w:lang w:val="nl-BE"/>
+        </w:rPr>
+      </w:pPr>
     </w:p>
     <w:p>
       <w:pPr>
@@ -2545,6 +2273,56 @@
     </w:p>
     <w:p>
       <w:pPr>
+        <w:rPr>
+          <w:lang w:val="nl-NL"/>
+        </w:rPr>
+      </w:pPr>
+      <w:r>
+        <w:rPr>
+          <w:lang w:val="nl-BE"/>
+        </w:rPr>
+        <w:t>“</w:t>
+      </w:r>
+      <w:r>
+        <w:rPr>
+          <w:lang w:val="nl-NL"/>
+        </w:rPr>
+        <w:t>ICORDA wil een solide leverancier zijn van kwalitatief hoogstaande informatica oplossingen: projecten, diensten, producten en advies voor de professionele organisatie</w:t>
+      </w:r>
+      <w:r>
+        <w:rPr>
+          <w:lang w:val="nl-BE"/>
+        </w:rPr>
+        <w:t xml:space="preserve">” </w:t>
+      </w:r>
+      <w:r>
+        <w:rPr>
+          <w:lang w:val="nl-BE"/>
+        </w:rPr>
+        <w:t>–</w:t>
+      </w:r>
+      <w:r>
+        <w:rPr>
+          <w:lang w:val="nl-BE"/>
+        </w:rPr>
+        <w:t>Quote</w:t>
+      </w:r>
+      <w:r>
+        <w:rPr>
+          <w:lang w:val="nl-BE"/>
+        </w:rPr>
+        <w:t xml:space="preserve"> uit de bedrijfsvoorstelling PowerPoint van Icorda.</w:t>
+      </w:r>
+    </w:p>
+    <w:p>
+      <w:pPr>
+        <w:rPr>
+          <w:lang w:val="nl-BE"/>
+        </w:rPr>
+      </w:pPr>
+    </w:p>
+    <w:p>
+      <w:pPr>
         <w:pStyle w:val="Heading3"/>
         <w:rPr>
           <w:rFonts w:ascii="Times New Roman" w:hAnsi="Times New Roman" w:cs="Times New Roman"/>
@@ -2556,24 +2334,29 @@
           <w:rFonts w:ascii="Times New Roman" w:hAnsi="Times New Roman" w:cs="Times New Roman"/>
           <w:lang w:val="nl-NL"/>
         </w:rPr>
-        <w:t xml:space="preserve">ICT </w:t>
-      </w:r>
-      <w:proofErr w:type="spellStart"/>
-      <w:r>
-        <w:rPr>
-          <w:rFonts w:ascii="Times New Roman" w:hAnsi="Times New Roman" w:cs="Times New Roman"/>
-          <w:lang w:val="nl-NL"/>
-        </w:rPr>
-        <w:t>Infrastructure</w:t>
-      </w:r>
-      <w:proofErr w:type="spellEnd"/>
-      <w:r>
-        <w:rPr>
-          <w:rFonts w:ascii="Times New Roman" w:hAnsi="Times New Roman" w:cs="Times New Roman"/>
-          <w:lang w:val="nl-NL"/>
-        </w:rPr>
-        <w:t xml:space="preserve"> foundation</w:t>
-      </w:r>
+        <w:lastRenderedPageBreak/>
+        <w:t>ICT Infrastructure foundation</w:t>
+      </w:r>
+    </w:p>
+    <w:p>
+      <w:pPr>
+        <w:rPr>
+          <w:lang w:val="nl-NL"/>
+        </w:rPr>
+      </w:pPr>
+      <w:r>
+        <w:rPr>
+          <w:lang w:val="nl-NL"/>
+        </w:rPr>
+        <w:t>De “ICT Infrastructure foundation” laag ligt aan de basis van alle oplossingen en producten. Dit niveau draait vooral rond het fysieke netwerk. Dat zijn de “nodes”, de beveiliging ervan, de connectiviteit ertussen en het management van dit geheel.</w:t>
+      </w:r>
+    </w:p>
+    <w:p>
+      <w:pPr>
+        <w:rPr>
+          <w:lang w:val="nl-NL"/>
+        </w:rPr>
+      </w:pPr>
     </w:p>
     <w:p>
       <w:pPr>
@@ -2588,17 +2371,28 @@
           <w:rFonts w:ascii="Times New Roman" w:hAnsi="Times New Roman" w:cs="Times New Roman"/>
           <w:lang w:val="nl-NL"/>
         </w:rPr>
-        <w:t xml:space="preserve">Advanced ICT </w:t>
-      </w:r>
-      <w:proofErr w:type="spellStart"/>
-      <w:r>
-        <w:rPr>
-          <w:rFonts w:ascii="Times New Roman" w:hAnsi="Times New Roman" w:cs="Times New Roman"/>
-          <w:lang w:val="nl-NL"/>
-        </w:rPr>
-        <w:t>Infrastructure</w:t>
-      </w:r>
-      <w:proofErr w:type="spellEnd"/>
+        <w:t>Advanced ICT Infrastructure</w:t>
+      </w:r>
+    </w:p>
+    <w:p>
+      <w:pPr>
+        <w:rPr>
+          <w:lang w:val="nl-NL"/>
+        </w:rPr>
+      </w:pPr>
+      <w:r>
+        <w:rPr>
+          <w:lang w:val="nl-NL"/>
+        </w:rPr>
+        <w:t>Daarop volgt de “Advanced ICT Infrastructure”. Deze laag zegt meer over het doel van de netwerk infrastructuur, waarvoor wordt het gebruikt? Voorbeelden in deze laag zijn IP-telefonie, toegangsinfrastructuur (access infrastructure), portals en websites.</w:t>
+      </w:r>
+    </w:p>
+    <w:p>
+      <w:pPr>
+        <w:rPr>
+          <w:lang w:val="nl-NL"/>
+        </w:rPr>
+      </w:pPr>
     </w:p>
     <w:p>
       <w:pPr>
@@ -2618,6 +2412,32 @@
     </w:p>
     <w:p>
       <w:pPr>
+        <w:rPr>
+          <w:lang w:val="nl-BE"/>
+        </w:rPr>
+      </w:pPr>
+      <w:r>
+        <w:rPr>
+          <w:lang w:val="nl-BE"/>
+        </w:rPr>
+        <w:t xml:space="preserve">Dan volgen de softwarepakketten die thuishoren in de “Applications” laag. </w:t>
+      </w:r>
+      <w:r>
+        <w:rPr>
+          <w:lang w:val="nl-BE"/>
+        </w:rPr>
+        <w:t xml:space="preserve">Hier horen softwarematige oplossingen thuis zoals SAP Business One, C-Logic Venice… </w:t>
+      </w:r>
+    </w:p>
+    <w:p>
+      <w:pPr>
+        <w:rPr>
+          <w:lang w:val="nl-BE"/>
+        </w:rPr>
+      </w:pPr>
+    </w:p>
+    <w:p>
+      <w:pPr>
         <w:pStyle w:val="Heading3"/>
         <w:rPr>
           <w:rFonts w:ascii="Times New Roman" w:hAnsi="Times New Roman" w:cs="Times New Roman"/>
@@ -2639,6 +2459,98 @@
           <w:lang w:val="nl-BE"/>
         </w:rPr>
       </w:pPr>
+      <w:r>
+        <w:rPr>
+          <w:rFonts w:ascii="Times New Roman" w:hAnsi="Times New Roman" w:cs="Times New Roman"/>
+          <w:lang w:val="nl-BE"/>
+        </w:rPr>
+        <w:t xml:space="preserve">ICORDA heeft redelijk veel partners binnen de IT-wereld. Hieronder vallen enkele belangrijke zoals Citrix en Microsoft. Het bedrijf maakt dan ook optimaal gebruik van de producten die deze partners te bieden hebben. ICORDA maakt (zowel voor intern als voor de klanten) gebruikt van zowat alle producten en oplossingen dat Citrix op de markt heeft. Ook van </w:t>
+      </w:r>
+      <w:r>
+        <w:rPr>
+          <w:rFonts w:ascii="Times New Roman" w:hAnsi="Times New Roman" w:cs="Times New Roman"/>
+          <w:lang w:val="nl-BE"/>
+        </w:rPr>
+        <w:t>de Microsoftproducten</w:t>
+      </w:r>
+      <w:r>
+        <w:rPr>
+          <w:rFonts w:ascii="Times New Roman" w:hAnsi="Times New Roman" w:cs="Times New Roman"/>
+          <w:lang w:val="nl-BE"/>
+        </w:rPr>
+        <w:t xml:space="preserve"> wordt er veel gebruik gemaakt, </w:t>
+      </w:r>
+      <w:r>
+        <w:rPr>
+          <w:rFonts w:ascii="Times New Roman" w:hAnsi="Times New Roman" w:cs="Times New Roman"/>
+          <w:lang w:val="nl-BE"/>
+        </w:rPr>
+        <w:t>met de opkomst van mailfunctionaliteit en Cloud technologieën maken ze nu volop gebruik van de Office 365 softwareoplossing.</w:t>
+      </w:r>
+    </w:p>
+    <w:p>
+      <w:pPr>
+        <w:rPr>
+          <w:rFonts w:ascii="Times New Roman" w:hAnsi="Times New Roman" w:cs="Times New Roman"/>
+          <w:lang w:val="nl-BE"/>
+        </w:rPr>
+      </w:pPr>
+      <w:r>
+        <w:rPr>
+          <w:rFonts w:ascii="Times New Roman" w:hAnsi="Times New Roman" w:cs="Times New Roman"/>
+          <w:lang w:val="nl-BE"/>
+        </w:rPr>
+        <w:t xml:space="preserve">Buiten Citrix en Microsoft zijn er nog enkele belangrijke partners van ICORDA zoals Proximus, Lenovo, Cisco, SAP… Meer info kan je terugvinden op </w:t>
+      </w:r>
+      <w:hyperlink r:id="rId5" w:history="1">
+        <w:r>
+          <w:rPr>
+            <w:rStyle w:val="Hyperlink"/>
+            <w:rFonts w:ascii="Times New Roman" w:hAnsi="Times New Roman" w:cs="Times New Roman"/>
+            <w:lang w:val="nl-BE"/>
+          </w:rPr>
+          <w:t>de website van ICOR</w:t>
+        </w:r>
+        <w:r>
+          <w:rPr>
+            <w:rStyle w:val="Hyperlink"/>
+            <w:rFonts w:ascii="Times New Roman" w:hAnsi="Times New Roman" w:cs="Times New Roman"/>
+            <w:lang w:val="nl-BE"/>
+          </w:rPr>
+          <w:t>D</w:t>
+        </w:r>
+        <w:r>
+          <w:rPr>
+            <w:rStyle w:val="Hyperlink"/>
+            <w:rFonts w:ascii="Times New Roman" w:hAnsi="Times New Roman" w:cs="Times New Roman"/>
+            <w:lang w:val="nl-BE"/>
+          </w:rPr>
+          <w:t>A</w:t>
+        </w:r>
+      </w:hyperlink>
+      <w:r>
+        <w:rPr>
+          <w:rFonts w:ascii="Times New Roman" w:hAnsi="Times New Roman" w:cs="Times New Roman"/>
+          <w:lang w:val="nl-BE"/>
+        </w:rPr>
+        <w:t>.</w:t>
+      </w:r>
+    </w:p>
+    <w:p>
+      <w:pPr>
+        <w:rPr>
+          <w:rFonts w:ascii="Times New Roman" w:hAnsi="Times New Roman" w:cs="Times New Roman"/>
+          <w:lang w:val="nl-BE"/>
+        </w:rPr>
+      </w:pPr>
+    </w:p>
+    <w:p>
+      <w:pPr>
+        <w:rPr>
+          <w:rFonts w:ascii="Times New Roman" w:hAnsi="Times New Roman" w:cs="Times New Roman"/>
+          <w:lang w:val="nl-BE"/>
+        </w:rPr>
+      </w:pPr>
     </w:p>
     <w:p>
       <w:pPr>
@@ -2657,14 +2569,138 @@
         </w:rPr>
         <w:t>Contact</w:t>
       </w:r>
-    </w:p>
-    <w:p>
-      <w:pPr>
-        <w:rPr>
-          <w:rFonts w:ascii="Times New Roman" w:hAnsi="Times New Roman" w:cs="Times New Roman"/>
-          <w:lang w:val="nl-BE"/>
-        </w:rPr>
-      </w:pPr>
+      <w:r>
+        <w:rPr>
+          <w:rFonts w:ascii="Times New Roman" w:hAnsi="Times New Roman" w:cs="Times New Roman"/>
+          <w:sz w:val="24"/>
+          <w:lang w:val="nl-BE"/>
+        </w:rPr>
+        <w:t>informatie</w:t>
+      </w:r>
+    </w:p>
+    <w:p>
+      <w:pPr>
+        <w:rPr>
+          <w:rFonts w:ascii="Times New Roman" w:hAnsi="Times New Roman" w:cs="Times New Roman"/>
+          <w:lang w:val="nl-BE"/>
+        </w:rPr>
+      </w:pPr>
+      <w:r>
+        <w:rPr>
+          <w:rFonts w:ascii="Times New Roman" w:hAnsi="Times New Roman" w:cs="Times New Roman"/>
+          <w:lang w:val="nl-BE"/>
+        </w:rPr>
+        <w:t>ICORDA NV</w:t>
+      </w:r>
+    </w:p>
+    <w:p>
+      <w:pPr>
+        <w:rPr>
+          <w:rFonts w:ascii="Times New Roman" w:hAnsi="Times New Roman" w:cs="Times New Roman"/>
+          <w:lang w:val="nl-NL"/>
+        </w:rPr>
+      </w:pPr>
+      <w:r>
+        <w:rPr>
+          <w:rFonts w:ascii="Times New Roman" w:hAnsi="Times New Roman" w:cs="Times New Roman"/>
+          <w:lang w:val="nl-NL"/>
+        </w:rPr>
+        <w:t>Adres: Brugsevaart 32</w:t>
+      </w:r>
+      <w:r>
+        <w:rPr>
+          <w:rFonts w:ascii="Times New Roman" w:hAnsi="Times New Roman" w:cs="Times New Roman"/>
+          <w:lang w:val="nl-NL"/>
+        </w:rPr>
+        <w:t>,</w:t>
+      </w:r>
+      <w:r>
+        <w:rPr>
+          <w:rFonts w:ascii="Times New Roman" w:hAnsi="Times New Roman" w:cs="Times New Roman"/>
+          <w:lang w:val="nl-NL"/>
+        </w:rPr>
+        <w:t xml:space="preserve"> 9030 MARIAKERKE (GENT) België</w:t>
+      </w:r>
+    </w:p>
+    <w:p>
+      <w:pPr>
+        <w:rPr>
+          <w:rFonts w:ascii="Times New Roman" w:hAnsi="Times New Roman" w:cs="Times New Roman"/>
+          <w:lang w:val="nl-BE"/>
+        </w:rPr>
+      </w:pPr>
+      <w:r>
+        <w:rPr>
+          <w:rFonts w:ascii="Times New Roman" w:hAnsi="Times New Roman" w:cs="Times New Roman"/>
+          <w:lang w:val="nl-BE"/>
+        </w:rPr>
+        <w:t>Tel: +32 (0)9 227 66 76</w:t>
+      </w:r>
+    </w:p>
+    <w:p>
+      <w:pPr>
+        <w:rPr>
+          <w:rFonts w:ascii="Times New Roman" w:hAnsi="Times New Roman" w:cs="Times New Roman"/>
+          <w:lang w:val="nl-BE"/>
+        </w:rPr>
+      </w:pPr>
+      <w:r>
+        <w:rPr>
+          <w:rFonts w:ascii="Times New Roman" w:hAnsi="Times New Roman" w:cs="Times New Roman"/>
+          <w:lang w:val="nl-BE"/>
+        </w:rPr>
+        <w:t>Fax: +32 (0)9 227 97 45</w:t>
+      </w:r>
+    </w:p>
+    <w:p>
+      <w:pPr>
+        <w:rPr>
+          <w:rFonts w:ascii="Times New Roman" w:hAnsi="Times New Roman" w:cs="Times New Roman"/>
+        </w:rPr>
+      </w:pPr>
+      <w:r>
+        <w:rPr>
+          <w:rFonts w:ascii="Times New Roman" w:hAnsi="Times New Roman" w:cs="Times New Roman"/>
+        </w:rPr>
+        <w:t xml:space="preserve">E-mail: </w:t>
+      </w:r>
+      <w:hyperlink r:id="rId6" w:history="1">
+        <w:r>
+          <w:rPr>
+            <w:rStyle w:val="Hyperlink"/>
+            <w:rFonts w:ascii="Times New Roman" w:hAnsi="Times New Roman" w:cs="Times New Roman"/>
+          </w:rPr>
+          <w:t>info@icorda.be</w:t>
+        </w:r>
+      </w:hyperlink>
+    </w:p>
+    <w:p>
+      <w:pPr>
+        <w:rPr>
+          <w:rFonts w:ascii="Times New Roman" w:hAnsi="Times New Roman" w:cs="Times New Roman"/>
+        </w:rPr>
+      </w:pPr>
+      <w:r>
+        <w:rPr>
+          <w:rFonts w:ascii="Times New Roman" w:hAnsi="Times New Roman" w:cs="Times New Roman"/>
+        </w:rPr>
+        <w:t>Ondernemingsnummer: BTW BE 0448.146.631 RPR GENT</w:t>
+      </w:r>
+    </w:p>
+    <w:p>
+      <w:pPr>
+        <w:rPr>
+          <w:rFonts w:ascii="Times New Roman" w:hAnsi="Times New Roman" w:cs="Times New Roman"/>
+          <w:lang w:val="nl-NL"/>
+        </w:rPr>
+      </w:pPr>
+      <w:r>
+        <w:rPr>
+          <w:rFonts w:ascii="Times New Roman" w:hAnsi="Times New Roman" w:cs="Times New Roman"/>
+          <w:lang w:val="nl-NL"/>
+        </w:rPr>
+        <w:t>Openingsuren: ma - vr: 8u30-12u30 | 13u30-17u30</w:t>
+      </w:r>
     </w:p>
     <w:p>
       <w:pPr>
@@ -2673,13 +2709,13 @@
           <w:color w:val="2E74B5" w:themeColor="accent1" w:themeShade="BF"/>
           <w:sz w:val="32"/>
           <w:szCs w:val="32"/>
-          <w:lang w:val="nl-BE"/>
-        </w:rPr>
-      </w:pPr>
-      <w:r>
-        <w:rPr>
-          <w:rFonts w:ascii="Times New Roman" w:hAnsi="Times New Roman" w:cs="Times New Roman"/>
-          <w:lang w:val="nl-BE"/>
+          <w:lang w:val="nl-NL"/>
+        </w:rPr>
+      </w:pPr>
+      <w:r>
+        <w:rPr>
+          <w:rFonts w:ascii="Times New Roman" w:hAnsi="Times New Roman" w:cs="Times New Roman"/>
+          <w:lang w:val="nl-NL"/>
         </w:rPr>
         <w:br w:type="page"/>
       </w:r>
@@ -2698,17 +2734,8 @@
           <w:lang w:val="nl-BE"/>
         </w:rPr>
         <w:lastRenderedPageBreak/>
-        <w:t xml:space="preserve">Omschrijving van de </w:t>
-      </w:r>
-      <w:proofErr w:type="spellStart"/>
-      <w:r>
-        <w:rPr>
-          <w:rFonts w:ascii="Times New Roman" w:hAnsi="Times New Roman" w:cs="Times New Roman"/>
-          <w:lang w:val="nl-BE"/>
-        </w:rPr>
-        <w:t>bachelorproef</w:t>
-      </w:r>
-      <w:proofErr w:type="spellEnd"/>
+        <w:t>Omschrijving van de bachelorproef</w:t>
+      </w:r>
     </w:p>
     <w:p>
       <w:pPr>
@@ -2735,6 +2762,21 @@
           <w:rFonts w:ascii="Times New Roman" w:hAnsi="Times New Roman" w:cs="Times New Roman"/>
           <w:lang w:val="nl-BE"/>
         </w:rPr>
+        <w:sectPr>
+          <w:pgSz w:w="12240" w:h="15840"/>
+          <w:pgMar w:top="1440" w:right="1440" w:bottom="1440" w:left="1440" w:header="708" w:footer="708" w:gutter="0"/>
+          <w:cols w:space="708"/>
+          <w:docGrid w:linePitch="360"/>
+        </w:sectPr>
+      </w:pPr>
+    </w:p>
+    <w:p>
+      <w:pPr>
+        <w:pStyle w:val="Heading1"/>
+        <w:rPr>
+          <w:rFonts w:ascii="Times New Roman" w:hAnsi="Times New Roman" w:cs="Times New Roman"/>
+          <w:lang w:val="nl-BE"/>
+        </w:rPr>
       </w:pPr>
       <w:r>
         <w:rPr>
@@ -2748,20 +2790,1617 @@
     <w:p>
       <w:pPr>
         <w:rPr>
-          <w:rFonts w:ascii="Times New Roman" w:eastAsiaTheme="majorEastAsia" w:hAnsi="Times New Roman" w:cs="Times New Roman"/>
-          <w:color w:val="2E74B5" w:themeColor="accent1" w:themeShade="BF"/>
-          <w:sz w:val="32"/>
-          <w:szCs w:val="32"/>
-          <w:lang w:val="nl-BE"/>
-        </w:rPr>
-      </w:pPr>
-      <w:r>
-        <w:rPr>
-          <w:rFonts w:ascii="Times New Roman" w:hAnsi="Times New Roman" w:cs="Times New Roman"/>
-          <w:lang w:val="nl-BE"/>
-        </w:rPr>
-        <w:br w:type="page"/>
-      </w:r>
+          <w:lang w:val="nl-BE"/>
+        </w:rPr>
+      </w:pPr>
+    </w:p>
+    <w:tbl>
+      <w:tblPr>
+        <w:tblW w:w="14040" w:type="dxa"/>
+        <w:tblInd w:w="15" w:type="dxa"/>
+        <w:tblBorders>
+          <w:top w:val="single" w:sz="12" w:space="0" w:color="auto"/>
+          <w:left w:val="single" w:sz="12" w:space="0" w:color="auto"/>
+          <w:bottom w:val="single" w:sz="12" w:space="0" w:color="auto"/>
+          <w:right w:val="single" w:sz="12" w:space="0" w:color="auto"/>
+        </w:tblBorders>
+        <w:tblLayout w:type="fixed"/>
+        <w:tblCellMar>
+          <w:left w:w="0" w:type="dxa"/>
+          <w:right w:w="0" w:type="dxa"/>
+        </w:tblCellMar>
+        <w:tblLook w:val="0000" w:firstRow="0" w:lastRow="0" w:firstColumn="0" w:lastColumn="0" w:noHBand="0" w:noVBand="0"/>
+      </w:tblPr>
+      <w:tblGrid>
+        <w:gridCol w:w="2120"/>
+        <w:gridCol w:w="9040"/>
+        <w:gridCol w:w="2880"/>
+      </w:tblGrid>
+      <w:tr>
+        <w:trPr>
+          <w:trHeight w:val="1397"/>
+        </w:trPr>
+        <w:tc>
+          <w:tcPr>
+            <w:tcW w:w="2120" w:type="dxa"/>
+            <w:tcBorders>
+              <w:top w:val="single" w:sz="12" w:space="0" w:color="auto"/>
+              <w:left w:val="single" w:sz="12" w:space="0" w:color="auto"/>
+              <w:bottom w:val="single" w:sz="12" w:space="0" w:color="auto"/>
+              <w:right w:val="single" w:sz="12" w:space="0" w:color="auto"/>
+            </w:tcBorders>
+            <w:vAlign w:val="center"/>
+          </w:tcPr>
+          <w:p>
+            <w:pPr>
+              <w:spacing w:after="0" w:line="240" w:lineRule="auto"/>
+              <w:jc w:val="center"/>
+              <w:rPr>
+                <w:rFonts w:ascii="Corbel" w:eastAsia="Times New Roman" w:hAnsi="Corbel" w:cs="Times New Roman"/>
+                <w:szCs w:val="20"/>
+                <w:lang w:val="nl-BE" w:eastAsia="nl-BE"/>
+              </w:rPr>
+            </w:pPr>
+            <w:r>
+              <w:rPr>
+                <w:rFonts w:ascii="Corbel" w:eastAsia="Times New Roman" w:hAnsi="Corbel" w:cs="Times New Roman"/>
+                <w:sz w:val="16"/>
+                <w:szCs w:val="24"/>
+                <w:lang w:val="nl-BE" w:eastAsia="nl-BE"/>
+              </w:rPr>
+              <w:br w:type="page"/>
+            </w:r>
+            <w:r>
+              <w:rPr>
+                <w:rFonts w:ascii="Corbel" w:eastAsia="Times New Roman" w:hAnsi="Corbel" w:cs="Times New Roman"/>
+                <w:noProof/>
+                <w:sz w:val="24"/>
+                <w:szCs w:val="24"/>
+              </w:rPr>
+              <w:drawing>
+                <wp:inline distT="0" distB="0" distL="0" distR="0" wp14:anchorId="4A5F6C1C" wp14:editId="49C34A69">
+                  <wp:extent cx="1209675" cy="308467"/>
+                  <wp:effectExtent l="0" t="0" r="0" b="0"/>
+                  <wp:docPr id="15" name="Afbeelding 1" descr="Home"/>
+                  <wp:cNvGraphicFramePr>
+                    <a:graphicFrameLocks xmlns:a="http://schemas.openxmlformats.org/drawingml/2006/main" noChangeAspect="1"/>
+                  </wp:cNvGraphicFramePr>
+                  <a:graphic xmlns:a="http://schemas.openxmlformats.org/drawingml/2006/main">
+                    <a:graphicData uri="http://schemas.openxmlformats.org/drawingml/2006/picture">
+                      <pic:pic xmlns:pic="http://schemas.openxmlformats.org/drawingml/2006/picture">
+                        <pic:nvPicPr>
+                          <pic:cNvPr id="0" name="Picture 1" descr="Home"/>
+                          <pic:cNvPicPr>
+                            <a:picLocks noChangeAspect="1" noChangeArrowheads="1"/>
+                          </pic:cNvPicPr>
+                        </pic:nvPicPr>
+                        <pic:blipFill>
+                          <a:blip r:embed="rId7">
+                            <a:extLst>
+                              <a:ext uri="{28A0092B-C50C-407E-A947-70E740481C1C}">
+                                <a14:useLocalDpi xmlns:a14="http://schemas.microsoft.com/office/drawing/2010/main" val="0"/>
+                              </a:ext>
+                            </a:extLst>
+                          </a:blip>
+                          <a:srcRect/>
+                          <a:stretch>
+                            <a:fillRect/>
+                          </a:stretch>
+                        </pic:blipFill>
+                        <pic:spPr bwMode="auto">
+                          <a:xfrm>
+                            <a:off x="0" y="0"/>
+                            <a:ext cx="1294383" cy="330067"/>
+                          </a:xfrm>
+                          <a:prstGeom prst="rect">
+                            <a:avLst/>
+                          </a:prstGeom>
+                          <a:noFill/>
+                          <a:ln>
+                            <a:noFill/>
+                          </a:ln>
+                        </pic:spPr>
+                      </pic:pic>
+                    </a:graphicData>
+                  </a:graphic>
+                </wp:inline>
+              </w:drawing>
+            </w:r>
+          </w:p>
+        </w:tc>
+        <w:tc>
+          <w:tcPr>
+            <w:tcW w:w="9040" w:type="dxa"/>
+            <w:tcBorders>
+              <w:top w:val="single" w:sz="12" w:space="0" w:color="auto"/>
+              <w:left w:val="single" w:sz="12" w:space="0" w:color="auto"/>
+              <w:bottom w:val="single" w:sz="12" w:space="0" w:color="auto"/>
+              <w:right w:val="single" w:sz="12" w:space="0" w:color="auto"/>
+            </w:tcBorders>
+            <w:vAlign w:val="center"/>
+          </w:tcPr>
+          <w:p>
+            <w:pPr>
+              <w:spacing w:after="0" w:line="240" w:lineRule="auto"/>
+              <w:jc w:val="center"/>
+              <w:rPr>
+                <w:rFonts w:ascii="Corbel" w:eastAsia="Times New Roman" w:hAnsi="Corbel" w:cs="Times New Roman"/>
+                <w:b/>
+                <w:sz w:val="29"/>
+                <w:szCs w:val="20"/>
+                <w:lang w:val="nl-BE" w:eastAsia="nl-BE"/>
+              </w:rPr>
+            </w:pPr>
+            <w:r>
+              <w:rPr>
+                <w:rFonts w:ascii="Corbel" w:eastAsia="Times New Roman" w:hAnsi="Corbel" w:cs="Times New Roman"/>
+                <w:b/>
+                <w:sz w:val="29"/>
+                <w:szCs w:val="24"/>
+                <w:lang w:val="nl-BE" w:eastAsia="nl-BE"/>
+              </w:rPr>
+              <w:t>Odisee</w:t>
+            </w:r>
+          </w:p>
+          <w:p>
+            <w:pPr>
+              <w:spacing w:after="0" w:line="240" w:lineRule="auto"/>
+              <w:jc w:val="center"/>
+              <w:rPr>
+                <w:rFonts w:ascii="Corbel" w:eastAsia="Times New Roman" w:hAnsi="Corbel" w:cs="Times New Roman"/>
+                <w:b/>
+                <w:sz w:val="24"/>
+                <w:szCs w:val="24"/>
+                <w:lang w:val="nl-BE" w:eastAsia="nl-BE"/>
+              </w:rPr>
+            </w:pPr>
+            <w:r>
+              <w:rPr>
+                <w:rFonts w:ascii="Corbel" w:eastAsia="Times New Roman" w:hAnsi="Corbel" w:cs="Times New Roman"/>
+                <w:b/>
+                <w:sz w:val="24"/>
+                <w:szCs w:val="24"/>
+                <w:lang w:val="nl-BE" w:eastAsia="nl-BE"/>
+              </w:rPr>
+              <w:t>Studiegebied IWT</w:t>
+            </w:r>
+          </w:p>
+          <w:p>
+            <w:pPr>
+              <w:spacing w:after="0" w:line="240" w:lineRule="auto"/>
+              <w:jc w:val="center"/>
+              <w:rPr>
+                <w:rFonts w:ascii="Corbel" w:eastAsia="Times New Roman" w:hAnsi="Corbel" w:cs="Times New Roman"/>
+                <w:b/>
+                <w:sz w:val="24"/>
+                <w:szCs w:val="24"/>
+                <w:lang w:val="nl-BE" w:eastAsia="nl-BE"/>
+              </w:rPr>
+            </w:pPr>
+          </w:p>
+          <w:p>
+            <w:pPr>
+              <w:spacing w:after="0" w:line="240" w:lineRule="auto"/>
+              <w:jc w:val="center"/>
+              <w:rPr>
+                <w:rFonts w:ascii="Corbel" w:eastAsia="Times New Roman" w:hAnsi="Corbel" w:cs="Times New Roman"/>
+                <w:b/>
+                <w:sz w:val="14"/>
+                <w:szCs w:val="16"/>
+                <w:lang w:val="nl-BE" w:eastAsia="nl-BE"/>
+              </w:rPr>
+            </w:pPr>
+            <w:r>
+              <w:rPr>
+                <w:rFonts w:ascii="Corbel" w:eastAsia="Times New Roman" w:hAnsi="Corbel" w:cs="Times New Roman"/>
+                <w:b/>
+                <w:sz w:val="28"/>
+                <w:szCs w:val="24"/>
+                <w:lang w:val="nl-BE" w:eastAsia="nl-BE"/>
+              </w:rPr>
+              <w:t>Opleiding Electronica-ICT</w:t>
+            </w:r>
+          </w:p>
+          <w:p>
+            <w:pPr>
+              <w:spacing w:after="0" w:line="240" w:lineRule="auto"/>
+              <w:jc w:val="center"/>
+              <w:rPr>
+                <w:rFonts w:ascii="Corbel" w:eastAsia="Times New Roman" w:hAnsi="Corbel" w:cs="Times New Roman"/>
+                <w:sz w:val="16"/>
+                <w:szCs w:val="16"/>
+                <w:lang w:eastAsia="nl-BE"/>
+              </w:rPr>
+            </w:pPr>
+            <w:r>
+              <w:rPr>
+                <w:rFonts w:ascii="Corbel" w:eastAsia="Times New Roman" w:hAnsi="Corbel" w:cs="Times New Roman"/>
+                <w:sz w:val="16"/>
+                <w:szCs w:val="16"/>
+                <w:lang w:eastAsia="nl-BE"/>
+              </w:rPr>
+              <w:t>2017-2018</w:t>
+            </w:r>
+          </w:p>
+        </w:tc>
+        <w:tc>
+          <w:tcPr>
+            <w:tcW w:w="2880" w:type="dxa"/>
+            <w:tcBorders>
+              <w:top w:val="single" w:sz="12" w:space="0" w:color="auto"/>
+              <w:left w:val="single" w:sz="12" w:space="0" w:color="auto"/>
+              <w:bottom w:val="single" w:sz="12" w:space="0" w:color="auto"/>
+              <w:right w:val="single" w:sz="12" w:space="0" w:color="auto"/>
+            </w:tcBorders>
+            <w:vAlign w:val="center"/>
+          </w:tcPr>
+          <w:p>
+            <w:pPr>
+              <w:keepNext/>
+              <w:spacing w:after="0" w:line="240" w:lineRule="auto"/>
+              <w:jc w:val="center"/>
+              <w:outlineLvl w:val="0"/>
+              <w:rPr>
+                <w:rFonts w:ascii="Corbel" w:eastAsia="Times New Roman" w:hAnsi="Corbel" w:cs="Times New Roman"/>
+                <w:b/>
+                <w:bCs/>
+                <w:sz w:val="24"/>
+                <w:szCs w:val="20"/>
+                <w:lang w:val="nl-BE" w:eastAsia="nl-BE"/>
+              </w:rPr>
+            </w:pPr>
+            <w:r>
+              <w:rPr>
+                <w:rFonts w:ascii="Corbel" w:eastAsia="Times New Roman" w:hAnsi="Corbel" w:cs="Times New Roman"/>
+                <w:b/>
+                <w:bCs/>
+                <w:sz w:val="24"/>
+                <w:szCs w:val="20"/>
+                <w:lang w:val="nl-BE" w:eastAsia="nl-BE"/>
+              </w:rPr>
+              <w:t>Technologiecampus Gent</w:t>
+            </w:r>
+          </w:p>
+          <w:p>
+            <w:pPr>
+              <w:spacing w:after="0" w:line="240" w:lineRule="auto"/>
+              <w:jc w:val="center"/>
+              <w:rPr>
+                <w:rFonts w:ascii="Corbel" w:eastAsia="Times New Roman" w:hAnsi="Corbel" w:cs="Times New Roman"/>
+                <w:sz w:val="20"/>
+                <w:szCs w:val="20"/>
+                <w:lang w:val="nl-BE" w:eastAsia="nl-BE"/>
+              </w:rPr>
+            </w:pPr>
+            <w:r>
+              <w:rPr>
+                <w:rFonts w:ascii="Corbel" w:eastAsia="Times New Roman" w:hAnsi="Corbel" w:cs="Times New Roman"/>
+                <w:color w:val="000000"/>
+                <w:sz w:val="20"/>
+                <w:szCs w:val="20"/>
+                <w:lang w:val="nl-BE" w:eastAsia="nl-BE"/>
+              </w:rPr>
+              <w:t xml:space="preserve">Gebr. Desmetstraat </w:t>
+            </w:r>
+            <w:r>
+              <w:rPr>
+                <w:rFonts w:ascii="Corbel" w:eastAsia="Times New Roman" w:hAnsi="Corbel" w:cs="Times New Roman"/>
+                <w:sz w:val="20"/>
+                <w:szCs w:val="20"/>
+                <w:lang w:val="nl-BE" w:eastAsia="nl-BE"/>
+              </w:rPr>
+              <w:t xml:space="preserve"> 1</w:t>
+            </w:r>
+          </w:p>
+          <w:p>
+            <w:pPr>
+              <w:spacing w:after="0" w:line="240" w:lineRule="auto"/>
+              <w:jc w:val="center"/>
+              <w:rPr>
+                <w:rFonts w:ascii="Corbel" w:eastAsia="Times New Roman" w:hAnsi="Corbel" w:cs="Times New Roman"/>
+                <w:sz w:val="20"/>
+                <w:szCs w:val="20"/>
+                <w:lang w:val="nl-BE" w:eastAsia="nl-BE"/>
+              </w:rPr>
+            </w:pPr>
+            <w:r>
+              <w:rPr>
+                <w:rFonts w:ascii="Corbel" w:eastAsia="Times New Roman" w:hAnsi="Corbel" w:cs="Times New Roman"/>
+                <w:sz w:val="20"/>
+                <w:szCs w:val="24"/>
+                <w:lang w:val="nl-BE" w:eastAsia="nl-BE"/>
+              </w:rPr>
+              <w:t>9000 GENT</w:t>
+            </w:r>
+          </w:p>
+          <w:p>
+            <w:pPr>
+              <w:spacing w:after="0" w:line="240" w:lineRule="auto"/>
+              <w:jc w:val="center"/>
+              <w:rPr>
+                <w:rFonts w:ascii="Corbel" w:eastAsia="Times New Roman" w:hAnsi="Corbel" w:cs="Times New Roman"/>
+                <w:sz w:val="20"/>
+                <w:szCs w:val="20"/>
+                <w:lang w:val="nl-BE" w:eastAsia="nl-BE"/>
+              </w:rPr>
+            </w:pPr>
+            <w:r>
+              <w:rPr>
+                <w:rFonts w:ascii="Corbel" w:eastAsia="Times New Roman" w:hAnsi="Corbel" w:cs="Times New Roman"/>
+                <w:sz w:val="20"/>
+                <w:szCs w:val="24"/>
+                <w:lang w:val="nl-BE" w:eastAsia="nl-BE"/>
+              </w:rPr>
+              <w:t>Tel.:  (09) 265 86 10</w:t>
+            </w:r>
+          </w:p>
+          <w:p>
+            <w:pPr>
+              <w:spacing w:after="0" w:line="240" w:lineRule="auto"/>
+              <w:jc w:val="center"/>
+              <w:rPr>
+                <w:rFonts w:ascii="Corbel" w:eastAsia="Times New Roman" w:hAnsi="Corbel" w:cs="Times New Roman"/>
+                <w:sz w:val="20"/>
+                <w:szCs w:val="20"/>
+                <w:lang w:val="nl-BE" w:eastAsia="nl-BE"/>
+              </w:rPr>
+            </w:pPr>
+            <w:r>
+              <w:rPr>
+                <w:rFonts w:ascii="Corbel" w:eastAsia="Times New Roman" w:hAnsi="Corbel" w:cs="Times New Roman"/>
+                <w:sz w:val="20"/>
+                <w:szCs w:val="24"/>
+                <w:lang w:val="nl-BE" w:eastAsia="nl-BE"/>
+              </w:rPr>
+              <w:t>Fax:  (09) 225 62 69</w:t>
+            </w:r>
+          </w:p>
+        </w:tc>
+      </w:tr>
+    </w:tbl>
+    <w:p>
+      <w:pPr>
+        <w:spacing w:after="0" w:line="240" w:lineRule="auto"/>
+        <w:rPr>
+          <w:rFonts w:ascii="Corbel" w:eastAsia="Times New Roman" w:hAnsi="Corbel" w:cs="Times New Roman"/>
+          <w:sz w:val="24"/>
+          <w:szCs w:val="24"/>
+          <w:lang w:val="nl-BE" w:eastAsia="nl-BE"/>
+        </w:rPr>
+      </w:pPr>
+    </w:p>
+    <w:tbl>
+      <w:tblPr>
+        <w:tblW w:w="14040" w:type="dxa"/>
+        <w:tblInd w:w="70" w:type="dxa"/>
+        <w:tblBorders>
+          <w:top w:val="single" w:sz="12" w:space="0" w:color="auto"/>
+          <w:left w:val="single" w:sz="12" w:space="0" w:color="auto"/>
+          <w:bottom w:val="single" w:sz="12" w:space="0" w:color="auto"/>
+          <w:right w:val="single" w:sz="12" w:space="0" w:color="auto"/>
+        </w:tblBorders>
+        <w:tblLayout w:type="fixed"/>
+        <w:tblCellMar>
+          <w:left w:w="70" w:type="dxa"/>
+          <w:right w:w="70" w:type="dxa"/>
+        </w:tblCellMar>
+        <w:tblLook w:val="0000" w:firstRow="0" w:lastRow="0" w:firstColumn="0" w:lastColumn="0" w:noHBand="0" w:noVBand="0"/>
+      </w:tblPr>
+      <w:tblGrid>
+        <w:gridCol w:w="719"/>
+        <w:gridCol w:w="5401"/>
+        <w:gridCol w:w="1134"/>
+        <w:gridCol w:w="1134"/>
+        <w:gridCol w:w="5652"/>
+      </w:tblGrid>
+      <w:tr>
+        <w:tc>
+          <w:tcPr>
+            <w:tcW w:w="14040" w:type="dxa"/>
+            <w:gridSpan w:val="5"/>
+            <w:tcBorders>
+              <w:top w:val="single" w:sz="8" w:space="0" w:color="auto"/>
+              <w:left w:val="single" w:sz="8" w:space="0" w:color="auto"/>
+              <w:bottom w:val="nil"/>
+              <w:right w:val="single" w:sz="8" w:space="0" w:color="auto"/>
+            </w:tcBorders>
+          </w:tcPr>
+          <w:p>
+            <w:pPr>
+              <w:tabs>
+                <w:tab w:val="left" w:pos="1134"/>
+                <w:tab w:val="right" w:pos="9072"/>
+              </w:tabs>
+              <w:spacing w:after="0" w:line="240" w:lineRule="auto"/>
+              <w:jc w:val="center"/>
+              <w:rPr>
+                <w:rFonts w:ascii="Corbel" w:eastAsia="Times New Roman" w:hAnsi="Corbel" w:cs="Times New Roman"/>
+                <w:b/>
+                <w:sz w:val="24"/>
+                <w:szCs w:val="24"/>
+                <w:lang w:val="nl-BE" w:eastAsia="nl-BE"/>
+              </w:rPr>
+            </w:pPr>
+            <w:r>
+              <w:rPr>
+                <w:rFonts w:ascii="Corbel" w:eastAsia="Times New Roman" w:hAnsi="Corbel" w:cs="Times New Roman"/>
+                <w:b/>
+                <w:sz w:val="24"/>
+                <w:szCs w:val="24"/>
+                <w:lang w:val="nl-BE" w:eastAsia="nl-BE"/>
+              </w:rPr>
+              <w:t xml:space="preserve">ACTIEPLAN </w:t>
+            </w:r>
+            <w:r>
+              <w:rPr>
+                <w:rFonts w:ascii="Corbel" w:eastAsia="Times New Roman" w:hAnsi="Corbel" w:cs="Times New Roman"/>
+                <w:sz w:val="18"/>
+                <w:szCs w:val="24"/>
+                <w:lang w:val="nl-BE" w:eastAsia="nl-BE"/>
+              </w:rPr>
+              <w:t>(vereisten op pg. 2)</w:t>
+            </w:r>
+          </w:p>
+        </w:tc>
+      </w:tr>
+      <w:tr>
+        <w:tblPrEx>
+          <w:tblBorders>
+            <w:bottom w:val="single" w:sz="6" w:space="0" w:color="auto"/>
+            <w:insideH w:val="single" w:sz="6" w:space="0" w:color="auto"/>
+            <w:insideV w:val="single" w:sz="6" w:space="0" w:color="auto"/>
+          </w:tblBorders>
+          <w:tblCellMar>
+            <w:left w:w="0" w:type="dxa"/>
+            <w:right w:w="0" w:type="dxa"/>
+          </w:tblCellMar>
+        </w:tblPrEx>
+        <w:tc>
+          <w:tcPr>
+            <w:tcW w:w="14040" w:type="dxa"/>
+            <w:gridSpan w:val="5"/>
+            <w:tcBorders>
+              <w:top w:val="single" w:sz="8" w:space="0" w:color="auto"/>
+              <w:left w:val="single" w:sz="8" w:space="0" w:color="auto"/>
+              <w:bottom w:val="nil"/>
+              <w:right w:val="single" w:sz="8" w:space="0" w:color="auto"/>
+            </w:tcBorders>
+          </w:tcPr>
+          <w:p>
+            <w:pPr>
+              <w:spacing w:after="0" w:line="360" w:lineRule="auto"/>
+              <w:rPr>
+                <w:rFonts w:ascii="Corbel" w:eastAsia="Times New Roman" w:hAnsi="Corbel" w:cs="Times New Roman"/>
+                <w:sz w:val="24"/>
+                <w:szCs w:val="24"/>
+                <w:lang w:val="nl-BE" w:eastAsia="nl-BE"/>
+              </w:rPr>
+            </w:pPr>
+            <w:r>
+              <w:rPr>
+                <w:rFonts w:ascii="Corbel" w:eastAsia="Times New Roman" w:hAnsi="Corbel" w:cs="Times New Roman"/>
+                <w:sz w:val="24"/>
+                <w:szCs w:val="24"/>
+                <w:lang w:val="nl-BE" w:eastAsia="nl-BE"/>
+              </w:rPr>
+              <w:t xml:space="preserve"> Student(e): Maxim Delaet                                                                                                                                 Groep: 3ICT</w:t>
+            </w:r>
+          </w:p>
+        </w:tc>
+      </w:tr>
+      <w:tr>
+        <w:tblPrEx>
+          <w:tblBorders>
+            <w:bottom w:val="single" w:sz="6" w:space="0" w:color="auto"/>
+            <w:insideH w:val="single" w:sz="6" w:space="0" w:color="auto"/>
+            <w:insideV w:val="single" w:sz="6" w:space="0" w:color="auto"/>
+          </w:tblBorders>
+          <w:tblCellMar>
+            <w:left w:w="0" w:type="dxa"/>
+            <w:right w:w="0" w:type="dxa"/>
+          </w:tblCellMar>
+        </w:tblPrEx>
+        <w:tc>
+          <w:tcPr>
+            <w:tcW w:w="14040" w:type="dxa"/>
+            <w:gridSpan w:val="5"/>
+            <w:tcBorders>
+              <w:top w:val="single" w:sz="8" w:space="0" w:color="auto"/>
+              <w:left w:val="single" w:sz="8" w:space="0" w:color="auto"/>
+              <w:bottom w:val="single" w:sz="8" w:space="0" w:color="auto"/>
+              <w:right w:val="single" w:sz="8" w:space="0" w:color="auto"/>
+            </w:tcBorders>
+          </w:tcPr>
+          <w:p>
+            <w:pPr>
+              <w:tabs>
+                <w:tab w:val="left" w:pos="1134"/>
+                <w:tab w:val="right" w:pos="9072"/>
+              </w:tabs>
+              <w:spacing w:after="0" w:line="360" w:lineRule="auto"/>
+              <w:rPr>
+                <w:rFonts w:ascii="Corbel" w:eastAsia="Times New Roman" w:hAnsi="Corbel" w:cs="Times New Roman"/>
+                <w:sz w:val="24"/>
+                <w:szCs w:val="24"/>
+                <w:lang w:val="nl-BE" w:eastAsia="nl-BE"/>
+              </w:rPr>
+            </w:pPr>
+            <w:r>
+              <w:rPr>
+                <w:rFonts w:ascii="Corbel" w:eastAsia="Times New Roman" w:hAnsi="Corbel" w:cs="Times New Roman"/>
+                <w:sz w:val="24"/>
+                <w:szCs w:val="24"/>
+                <w:lang w:val="nl-BE" w:eastAsia="nl-BE"/>
+              </w:rPr>
+              <w:t xml:space="preserve"> Stageplaats: ICORDA NV</w:t>
+            </w:r>
+          </w:p>
+        </w:tc>
+      </w:tr>
+      <w:tr>
+        <w:tblPrEx>
+          <w:tblBorders>
+            <w:bottom w:val="single" w:sz="6" w:space="0" w:color="auto"/>
+            <w:insideH w:val="single" w:sz="6" w:space="0" w:color="auto"/>
+            <w:insideV w:val="single" w:sz="6" w:space="0" w:color="auto"/>
+          </w:tblBorders>
+          <w:tblCellMar>
+            <w:left w:w="0" w:type="dxa"/>
+            <w:right w:w="0" w:type="dxa"/>
+          </w:tblCellMar>
+        </w:tblPrEx>
+        <w:tc>
+          <w:tcPr>
+            <w:tcW w:w="14040" w:type="dxa"/>
+            <w:gridSpan w:val="5"/>
+            <w:tcBorders>
+              <w:top w:val="single" w:sz="8" w:space="0" w:color="auto"/>
+              <w:left w:val="single" w:sz="8" w:space="0" w:color="auto"/>
+              <w:bottom w:val="single" w:sz="8" w:space="0" w:color="auto"/>
+              <w:right w:val="single" w:sz="8" w:space="0" w:color="auto"/>
+            </w:tcBorders>
+          </w:tcPr>
+          <w:p>
+            <w:pPr>
+              <w:tabs>
+                <w:tab w:val="left" w:pos="1134"/>
+                <w:tab w:val="right" w:pos="9072"/>
+              </w:tabs>
+              <w:spacing w:after="0" w:line="360" w:lineRule="auto"/>
+              <w:rPr>
+                <w:rFonts w:ascii="Corbel" w:eastAsia="Times New Roman" w:hAnsi="Corbel" w:cs="Times New Roman"/>
+                <w:sz w:val="24"/>
+                <w:szCs w:val="24"/>
+                <w:lang w:val="nl-BE" w:eastAsia="nl-BE"/>
+              </w:rPr>
+            </w:pPr>
+            <w:r>
+              <w:rPr>
+                <w:rFonts w:ascii="Corbel" w:eastAsia="Times New Roman" w:hAnsi="Corbel" w:cs="Times New Roman"/>
+                <w:sz w:val="24"/>
+                <w:szCs w:val="24"/>
+                <w:lang w:val="nl-BE" w:eastAsia="nl-BE"/>
+              </w:rPr>
+              <w:t xml:space="preserve"> Stageleid(st)er (interne promotor): Evert-Jan Jacobs</w:t>
+            </w:r>
+          </w:p>
+        </w:tc>
+      </w:tr>
+      <w:tr>
+        <w:tblPrEx>
+          <w:tblBorders>
+            <w:bottom w:val="single" w:sz="6" w:space="0" w:color="auto"/>
+            <w:insideH w:val="single" w:sz="6" w:space="0" w:color="auto"/>
+            <w:insideV w:val="single" w:sz="6" w:space="0" w:color="auto"/>
+          </w:tblBorders>
+          <w:tblCellMar>
+            <w:left w:w="0" w:type="dxa"/>
+            <w:right w:w="0" w:type="dxa"/>
+          </w:tblCellMar>
+        </w:tblPrEx>
+        <w:tc>
+          <w:tcPr>
+            <w:tcW w:w="14040" w:type="dxa"/>
+            <w:gridSpan w:val="5"/>
+            <w:tcBorders>
+              <w:top w:val="single" w:sz="8" w:space="0" w:color="auto"/>
+              <w:left w:val="single" w:sz="8" w:space="0" w:color="auto"/>
+              <w:bottom w:val="single" w:sz="8" w:space="0" w:color="auto"/>
+              <w:right w:val="single" w:sz="8" w:space="0" w:color="auto"/>
+            </w:tcBorders>
+          </w:tcPr>
+          <w:p>
+            <w:pPr>
+              <w:tabs>
+                <w:tab w:val="left" w:pos="1134"/>
+                <w:tab w:val="right" w:pos="9072"/>
+              </w:tabs>
+              <w:spacing w:after="0" w:line="360" w:lineRule="auto"/>
+              <w:rPr>
+                <w:rFonts w:ascii="Corbel" w:eastAsia="Times New Roman" w:hAnsi="Corbel" w:cs="Times New Roman"/>
+                <w:sz w:val="24"/>
+                <w:szCs w:val="24"/>
+                <w:lang w:val="nl-BE" w:eastAsia="nl-BE"/>
+              </w:rPr>
+            </w:pPr>
+            <w:r>
+              <w:rPr>
+                <w:rFonts w:ascii="Corbel" w:eastAsia="Times New Roman" w:hAnsi="Corbel" w:cs="Times New Roman"/>
+                <w:sz w:val="24"/>
+                <w:szCs w:val="24"/>
+                <w:lang w:val="nl-BE" w:eastAsia="nl-BE"/>
+              </w:rPr>
+              <w:t xml:space="preserve"> Stagementor (externe promotor): Jochen Steenbrugge</w:t>
+            </w:r>
+          </w:p>
+        </w:tc>
+      </w:tr>
+      <w:tr>
+        <w:tblPrEx>
+          <w:tblBorders>
+            <w:bottom w:val="single" w:sz="6" w:space="0" w:color="auto"/>
+            <w:insideH w:val="single" w:sz="6" w:space="0" w:color="auto"/>
+            <w:insideV w:val="single" w:sz="6" w:space="0" w:color="auto"/>
+          </w:tblBorders>
+          <w:tblCellMar>
+            <w:left w:w="0" w:type="dxa"/>
+            <w:right w:w="0" w:type="dxa"/>
+          </w:tblCellMar>
+        </w:tblPrEx>
+        <w:trPr>
+          <w:trHeight w:val="428"/>
+        </w:trPr>
+        <w:tc>
+          <w:tcPr>
+            <w:tcW w:w="719" w:type="dxa"/>
+            <w:tcBorders>
+              <w:top w:val="single" w:sz="8" w:space="0" w:color="auto"/>
+              <w:left w:val="single" w:sz="8" w:space="0" w:color="auto"/>
+              <w:bottom w:val="single" w:sz="8" w:space="0" w:color="auto"/>
+              <w:right w:val="single" w:sz="8" w:space="0" w:color="auto"/>
+            </w:tcBorders>
+          </w:tcPr>
+          <w:p>
+            <w:pPr>
+              <w:tabs>
+                <w:tab w:val="left" w:pos="1134"/>
+                <w:tab w:val="right" w:pos="9072"/>
+              </w:tabs>
+              <w:spacing w:after="0" w:line="360" w:lineRule="auto"/>
+              <w:jc w:val="center"/>
+              <w:rPr>
+                <w:rFonts w:ascii="Corbel" w:eastAsia="Times New Roman" w:hAnsi="Corbel" w:cs="Times New Roman"/>
+                <w:b/>
+                <w:bCs/>
+                <w:sz w:val="20"/>
+                <w:szCs w:val="24"/>
+                <w:lang w:val="nl-BE" w:eastAsia="nl-BE"/>
+              </w:rPr>
+            </w:pPr>
+            <w:r>
+              <w:rPr>
+                <w:rFonts w:ascii="Corbel" w:eastAsia="Times New Roman" w:hAnsi="Corbel" w:cs="Times New Roman"/>
+                <w:b/>
+                <w:bCs/>
+                <w:sz w:val="20"/>
+                <w:szCs w:val="24"/>
+                <w:lang w:val="nl-BE" w:eastAsia="nl-BE"/>
+              </w:rPr>
+              <w:t>Stap</w:t>
+            </w:r>
+          </w:p>
+        </w:tc>
+        <w:tc>
+          <w:tcPr>
+            <w:tcW w:w="5401" w:type="dxa"/>
+            <w:tcBorders>
+              <w:top w:val="single" w:sz="8" w:space="0" w:color="auto"/>
+              <w:left w:val="single" w:sz="8" w:space="0" w:color="auto"/>
+              <w:bottom w:val="single" w:sz="8" w:space="0" w:color="auto"/>
+              <w:right w:val="single" w:sz="8" w:space="0" w:color="auto"/>
+            </w:tcBorders>
+          </w:tcPr>
+          <w:p>
+            <w:pPr>
+              <w:tabs>
+                <w:tab w:val="left" w:pos="1134"/>
+                <w:tab w:val="right" w:pos="9072"/>
+              </w:tabs>
+              <w:spacing w:after="0" w:line="360" w:lineRule="auto"/>
+              <w:jc w:val="center"/>
+              <w:rPr>
+                <w:rFonts w:ascii="Corbel" w:eastAsia="Times New Roman" w:hAnsi="Corbel" w:cs="Times New Roman"/>
+                <w:b/>
+                <w:bCs/>
+                <w:sz w:val="20"/>
+                <w:szCs w:val="24"/>
+                <w:lang w:val="nl-BE" w:eastAsia="nl-BE"/>
+              </w:rPr>
+            </w:pPr>
+            <w:r>
+              <w:rPr>
+                <w:rFonts w:ascii="Corbel" w:eastAsia="Times New Roman" w:hAnsi="Corbel" w:cs="Times New Roman"/>
+                <w:b/>
+                <w:bCs/>
+                <w:sz w:val="20"/>
+                <w:szCs w:val="24"/>
+                <w:lang w:val="nl-BE" w:eastAsia="nl-BE"/>
+              </w:rPr>
+              <w:t>Inhoud</w:t>
+            </w:r>
+          </w:p>
+        </w:tc>
+        <w:tc>
+          <w:tcPr>
+            <w:tcW w:w="1134" w:type="dxa"/>
+            <w:tcBorders>
+              <w:top w:val="single" w:sz="8" w:space="0" w:color="auto"/>
+              <w:left w:val="single" w:sz="8" w:space="0" w:color="auto"/>
+              <w:bottom w:val="single" w:sz="8" w:space="0" w:color="auto"/>
+              <w:right w:val="single" w:sz="8" w:space="0" w:color="auto"/>
+            </w:tcBorders>
+          </w:tcPr>
+          <w:p>
+            <w:pPr>
+              <w:tabs>
+                <w:tab w:val="left" w:pos="1134"/>
+                <w:tab w:val="right" w:pos="9072"/>
+              </w:tabs>
+              <w:spacing w:after="0" w:line="240" w:lineRule="auto"/>
+              <w:jc w:val="center"/>
+              <w:rPr>
+                <w:rFonts w:ascii="Corbel" w:eastAsia="Times New Roman" w:hAnsi="Corbel" w:cs="Times New Roman"/>
+                <w:b/>
+                <w:bCs/>
+                <w:sz w:val="20"/>
+                <w:szCs w:val="24"/>
+                <w:lang w:val="nl-BE" w:eastAsia="nl-BE"/>
+              </w:rPr>
+            </w:pPr>
+            <w:r>
+              <w:rPr>
+                <w:rFonts w:ascii="Corbel" w:eastAsia="Times New Roman" w:hAnsi="Corbel" w:cs="Times New Roman"/>
+                <w:b/>
+                <w:bCs/>
+                <w:sz w:val="20"/>
+                <w:szCs w:val="24"/>
+                <w:lang w:val="nl-BE" w:eastAsia="nl-BE"/>
+              </w:rPr>
+              <w:t>Streef- datum</w:t>
+            </w:r>
+          </w:p>
+        </w:tc>
+        <w:tc>
+          <w:tcPr>
+            <w:tcW w:w="1134" w:type="dxa"/>
+            <w:tcBorders>
+              <w:top w:val="single" w:sz="8" w:space="0" w:color="auto"/>
+              <w:left w:val="single" w:sz="8" w:space="0" w:color="auto"/>
+              <w:bottom w:val="single" w:sz="8" w:space="0" w:color="auto"/>
+              <w:right w:val="single" w:sz="8" w:space="0" w:color="auto"/>
+            </w:tcBorders>
+          </w:tcPr>
+          <w:p>
+            <w:pPr>
+              <w:tabs>
+                <w:tab w:val="left" w:pos="1134"/>
+                <w:tab w:val="right" w:pos="9072"/>
+              </w:tabs>
+              <w:spacing w:after="0" w:line="240" w:lineRule="auto"/>
+              <w:jc w:val="center"/>
+              <w:rPr>
+                <w:rFonts w:ascii="Corbel" w:eastAsia="Times New Roman" w:hAnsi="Corbel" w:cs="Times New Roman"/>
+                <w:b/>
+                <w:bCs/>
+                <w:sz w:val="20"/>
+                <w:szCs w:val="24"/>
+                <w:lang w:val="nl-BE" w:eastAsia="nl-BE"/>
+              </w:rPr>
+            </w:pPr>
+            <w:r>
+              <w:rPr>
+                <w:rFonts w:ascii="Corbel" w:eastAsia="Times New Roman" w:hAnsi="Corbel" w:cs="Times New Roman"/>
+                <w:b/>
+                <w:bCs/>
+                <w:sz w:val="20"/>
+                <w:szCs w:val="24"/>
+                <w:lang w:val="nl-BE" w:eastAsia="nl-BE"/>
+              </w:rPr>
+              <w:t>Werkelijke</w:t>
+            </w:r>
+          </w:p>
+          <w:p>
+            <w:pPr>
+              <w:tabs>
+                <w:tab w:val="left" w:pos="1134"/>
+                <w:tab w:val="right" w:pos="9072"/>
+              </w:tabs>
+              <w:spacing w:after="0" w:line="240" w:lineRule="auto"/>
+              <w:jc w:val="center"/>
+              <w:rPr>
+                <w:rFonts w:ascii="Corbel" w:eastAsia="Times New Roman" w:hAnsi="Corbel" w:cs="Times New Roman"/>
+                <w:b/>
+                <w:bCs/>
+                <w:sz w:val="20"/>
+                <w:szCs w:val="24"/>
+                <w:lang w:val="nl-BE" w:eastAsia="nl-BE"/>
+              </w:rPr>
+            </w:pPr>
+            <w:r>
+              <w:rPr>
+                <w:rFonts w:ascii="Corbel" w:eastAsia="Times New Roman" w:hAnsi="Corbel" w:cs="Times New Roman"/>
+                <w:b/>
+                <w:bCs/>
+                <w:sz w:val="20"/>
+                <w:szCs w:val="24"/>
+                <w:lang w:val="nl-BE" w:eastAsia="nl-BE"/>
+              </w:rPr>
+              <w:t>datum</w:t>
+            </w:r>
+          </w:p>
+        </w:tc>
+        <w:tc>
+          <w:tcPr>
+            <w:tcW w:w="5652" w:type="dxa"/>
+            <w:tcBorders>
+              <w:top w:val="single" w:sz="8" w:space="0" w:color="auto"/>
+              <w:left w:val="single" w:sz="8" w:space="0" w:color="auto"/>
+              <w:bottom w:val="single" w:sz="8" w:space="0" w:color="auto"/>
+              <w:right w:val="single" w:sz="8" w:space="0" w:color="auto"/>
+            </w:tcBorders>
+          </w:tcPr>
+          <w:p>
+            <w:pPr>
+              <w:tabs>
+                <w:tab w:val="left" w:pos="1134"/>
+                <w:tab w:val="right" w:pos="9072"/>
+              </w:tabs>
+              <w:spacing w:after="0" w:line="360" w:lineRule="auto"/>
+              <w:jc w:val="center"/>
+              <w:rPr>
+                <w:rFonts w:ascii="Corbel" w:eastAsia="Times New Roman" w:hAnsi="Corbel" w:cs="Times New Roman"/>
+                <w:b/>
+                <w:bCs/>
+                <w:sz w:val="20"/>
+                <w:szCs w:val="24"/>
+                <w:lang w:val="nl-BE" w:eastAsia="nl-BE"/>
+              </w:rPr>
+            </w:pPr>
+            <w:r>
+              <w:rPr>
+                <w:rFonts w:ascii="Corbel" w:eastAsia="Times New Roman" w:hAnsi="Corbel" w:cs="Times New Roman"/>
+                <w:b/>
+                <w:bCs/>
+                <w:sz w:val="20"/>
+                <w:szCs w:val="24"/>
+                <w:lang w:val="nl-BE" w:eastAsia="nl-BE"/>
+              </w:rPr>
+              <w:t>Opvolging</w:t>
+            </w:r>
+          </w:p>
+        </w:tc>
+      </w:tr>
+      <w:tr>
+        <w:tblPrEx>
+          <w:tblBorders>
+            <w:bottom w:val="single" w:sz="6" w:space="0" w:color="auto"/>
+            <w:insideH w:val="single" w:sz="6" w:space="0" w:color="auto"/>
+            <w:insideV w:val="single" w:sz="6" w:space="0" w:color="auto"/>
+          </w:tblBorders>
+          <w:tblCellMar>
+            <w:left w:w="0" w:type="dxa"/>
+            <w:right w:w="0" w:type="dxa"/>
+          </w:tblCellMar>
+        </w:tblPrEx>
+        <w:trPr>
+          <w:trHeight w:val="43"/>
+        </w:trPr>
+        <w:tc>
+          <w:tcPr>
+            <w:tcW w:w="719" w:type="dxa"/>
+            <w:tcBorders>
+              <w:top w:val="single" w:sz="8" w:space="0" w:color="auto"/>
+              <w:left w:val="single" w:sz="8" w:space="0" w:color="auto"/>
+              <w:bottom w:val="single" w:sz="8" w:space="0" w:color="auto"/>
+              <w:right w:val="single" w:sz="8" w:space="0" w:color="auto"/>
+            </w:tcBorders>
+          </w:tcPr>
+          <w:p>
+            <w:pPr>
+              <w:tabs>
+                <w:tab w:val="left" w:pos="1134"/>
+                <w:tab w:val="right" w:pos="9072"/>
+              </w:tabs>
+              <w:spacing w:after="0" w:line="360" w:lineRule="auto"/>
+              <w:jc w:val="center"/>
+              <w:rPr>
+                <w:rFonts w:ascii="Corbel" w:eastAsia="Times New Roman" w:hAnsi="Corbel" w:cs="Times New Roman"/>
+                <w:sz w:val="20"/>
+                <w:szCs w:val="24"/>
+                <w:lang w:val="nl-BE" w:eastAsia="nl-BE"/>
+              </w:rPr>
+            </w:pPr>
+            <w:r>
+              <w:rPr>
+                <w:rFonts w:ascii="Corbel" w:eastAsia="Times New Roman" w:hAnsi="Corbel" w:cs="Times New Roman"/>
+                <w:sz w:val="20"/>
+                <w:szCs w:val="24"/>
+                <w:lang w:val="nl-BE" w:eastAsia="nl-BE"/>
+              </w:rPr>
+              <w:t>1</w:t>
+            </w:r>
+          </w:p>
+          <w:p>
+            <w:pPr>
+              <w:tabs>
+                <w:tab w:val="left" w:pos="1134"/>
+                <w:tab w:val="right" w:pos="9072"/>
+              </w:tabs>
+              <w:spacing w:after="0" w:line="360" w:lineRule="auto"/>
+              <w:jc w:val="center"/>
+              <w:rPr>
+                <w:rFonts w:ascii="Corbel" w:eastAsia="Times New Roman" w:hAnsi="Corbel" w:cs="Times New Roman"/>
+                <w:sz w:val="20"/>
+                <w:szCs w:val="24"/>
+                <w:lang w:val="nl-BE" w:eastAsia="nl-BE"/>
+              </w:rPr>
+            </w:pPr>
+            <w:r>
+              <w:rPr>
+                <w:rFonts w:ascii="Corbel" w:eastAsia="Times New Roman" w:hAnsi="Corbel" w:cs="Times New Roman"/>
+                <w:sz w:val="20"/>
+                <w:szCs w:val="24"/>
+                <w:lang w:val="nl-BE" w:eastAsia="nl-BE"/>
+              </w:rPr>
+              <w:t>2</w:t>
+            </w:r>
+          </w:p>
+          <w:p>
+            <w:pPr>
+              <w:tabs>
+                <w:tab w:val="left" w:pos="1134"/>
+                <w:tab w:val="right" w:pos="9072"/>
+              </w:tabs>
+              <w:spacing w:after="0" w:line="360" w:lineRule="auto"/>
+              <w:jc w:val="center"/>
+              <w:rPr>
+                <w:rFonts w:ascii="Corbel" w:eastAsia="Times New Roman" w:hAnsi="Corbel" w:cs="Times New Roman"/>
+                <w:sz w:val="20"/>
+                <w:szCs w:val="24"/>
+                <w:lang w:val="nl-BE" w:eastAsia="nl-BE"/>
+              </w:rPr>
+            </w:pPr>
+            <w:r>
+              <w:rPr>
+                <w:rFonts w:ascii="Corbel" w:eastAsia="Times New Roman" w:hAnsi="Corbel" w:cs="Times New Roman"/>
+                <w:sz w:val="20"/>
+                <w:szCs w:val="24"/>
+                <w:lang w:val="nl-BE" w:eastAsia="nl-BE"/>
+              </w:rPr>
+              <w:t>3</w:t>
+            </w:r>
+          </w:p>
+          <w:p>
+            <w:pPr>
+              <w:tabs>
+                <w:tab w:val="left" w:pos="1134"/>
+                <w:tab w:val="right" w:pos="9072"/>
+              </w:tabs>
+              <w:spacing w:after="0" w:line="360" w:lineRule="auto"/>
+              <w:jc w:val="center"/>
+              <w:rPr>
+                <w:rFonts w:ascii="Corbel" w:eastAsia="Times New Roman" w:hAnsi="Corbel" w:cs="Times New Roman"/>
+                <w:sz w:val="20"/>
+                <w:szCs w:val="24"/>
+                <w:lang w:val="nl-BE" w:eastAsia="nl-BE"/>
+              </w:rPr>
+            </w:pPr>
+            <w:r>
+              <w:rPr>
+                <w:rFonts w:ascii="Corbel" w:eastAsia="Times New Roman" w:hAnsi="Corbel" w:cs="Times New Roman"/>
+                <w:sz w:val="20"/>
+                <w:szCs w:val="24"/>
+                <w:lang w:val="nl-BE" w:eastAsia="nl-BE"/>
+              </w:rPr>
+              <w:t>4</w:t>
+            </w:r>
+          </w:p>
+          <w:p>
+            <w:pPr>
+              <w:tabs>
+                <w:tab w:val="left" w:pos="1134"/>
+                <w:tab w:val="right" w:pos="9072"/>
+              </w:tabs>
+              <w:spacing w:after="0" w:line="360" w:lineRule="auto"/>
+              <w:jc w:val="center"/>
+              <w:rPr>
+                <w:rFonts w:ascii="Corbel" w:eastAsia="Times New Roman" w:hAnsi="Corbel" w:cs="Times New Roman"/>
+                <w:sz w:val="20"/>
+                <w:szCs w:val="24"/>
+                <w:lang w:val="nl-BE" w:eastAsia="nl-BE"/>
+              </w:rPr>
+            </w:pPr>
+            <w:r>
+              <w:rPr>
+                <w:rFonts w:ascii="Corbel" w:eastAsia="Times New Roman" w:hAnsi="Corbel" w:cs="Times New Roman"/>
+                <w:sz w:val="20"/>
+                <w:szCs w:val="24"/>
+                <w:lang w:val="nl-BE" w:eastAsia="nl-BE"/>
+              </w:rPr>
+              <w:t>5</w:t>
+            </w:r>
+          </w:p>
+          <w:p>
+            <w:pPr>
+              <w:tabs>
+                <w:tab w:val="left" w:pos="1134"/>
+                <w:tab w:val="right" w:pos="9072"/>
+              </w:tabs>
+              <w:spacing w:after="0" w:line="360" w:lineRule="auto"/>
+              <w:jc w:val="center"/>
+              <w:rPr>
+                <w:rFonts w:ascii="Corbel" w:eastAsia="Times New Roman" w:hAnsi="Corbel" w:cs="Times New Roman"/>
+                <w:sz w:val="20"/>
+                <w:szCs w:val="24"/>
+                <w:lang w:val="nl-BE" w:eastAsia="nl-BE"/>
+              </w:rPr>
+            </w:pPr>
+            <w:r>
+              <w:rPr>
+                <w:rFonts w:ascii="Corbel" w:eastAsia="Times New Roman" w:hAnsi="Corbel" w:cs="Times New Roman"/>
+                <w:sz w:val="20"/>
+                <w:szCs w:val="24"/>
+                <w:lang w:val="nl-BE" w:eastAsia="nl-BE"/>
+              </w:rPr>
+              <w:t>6</w:t>
+            </w:r>
+          </w:p>
+          <w:p>
+            <w:pPr>
+              <w:tabs>
+                <w:tab w:val="left" w:pos="1134"/>
+                <w:tab w:val="right" w:pos="9072"/>
+              </w:tabs>
+              <w:spacing w:after="0" w:line="360" w:lineRule="auto"/>
+              <w:jc w:val="center"/>
+              <w:rPr>
+                <w:rFonts w:ascii="Corbel" w:eastAsia="Times New Roman" w:hAnsi="Corbel" w:cs="Times New Roman"/>
+                <w:sz w:val="20"/>
+                <w:szCs w:val="24"/>
+                <w:lang w:val="nl-BE" w:eastAsia="nl-BE"/>
+              </w:rPr>
+            </w:pPr>
+            <w:r>
+              <w:rPr>
+                <w:rFonts w:ascii="Corbel" w:eastAsia="Times New Roman" w:hAnsi="Corbel" w:cs="Times New Roman"/>
+                <w:sz w:val="20"/>
+                <w:szCs w:val="24"/>
+                <w:lang w:val="nl-BE" w:eastAsia="nl-BE"/>
+              </w:rPr>
+              <w:t>7</w:t>
+            </w:r>
+          </w:p>
+          <w:p>
+            <w:pPr>
+              <w:tabs>
+                <w:tab w:val="left" w:pos="1134"/>
+                <w:tab w:val="right" w:pos="9072"/>
+              </w:tabs>
+              <w:spacing w:after="0" w:line="360" w:lineRule="auto"/>
+              <w:jc w:val="center"/>
+              <w:rPr>
+                <w:rFonts w:ascii="Corbel" w:eastAsia="Times New Roman" w:hAnsi="Corbel" w:cs="Times New Roman"/>
+                <w:sz w:val="20"/>
+                <w:szCs w:val="24"/>
+                <w:lang w:val="nl-BE" w:eastAsia="nl-BE"/>
+              </w:rPr>
+            </w:pPr>
+            <w:r>
+              <w:rPr>
+                <w:rFonts w:ascii="Corbel" w:eastAsia="Times New Roman" w:hAnsi="Corbel" w:cs="Times New Roman"/>
+                <w:sz w:val="20"/>
+                <w:szCs w:val="24"/>
+                <w:lang w:val="nl-BE" w:eastAsia="nl-BE"/>
+              </w:rPr>
+              <w:t>8</w:t>
+            </w:r>
+          </w:p>
+        </w:tc>
+        <w:tc>
+          <w:tcPr>
+            <w:tcW w:w="5401" w:type="dxa"/>
+            <w:tcBorders>
+              <w:top w:val="single" w:sz="8" w:space="0" w:color="auto"/>
+              <w:left w:val="single" w:sz="8" w:space="0" w:color="auto"/>
+              <w:bottom w:val="single" w:sz="8" w:space="0" w:color="auto"/>
+              <w:right w:val="single" w:sz="8" w:space="0" w:color="auto"/>
+            </w:tcBorders>
+          </w:tcPr>
+          <w:p>
+            <w:pPr>
+              <w:tabs>
+                <w:tab w:val="left" w:pos="1134"/>
+                <w:tab w:val="right" w:pos="9072"/>
+              </w:tabs>
+              <w:spacing w:after="0" w:line="360" w:lineRule="auto"/>
+              <w:rPr>
+                <w:rFonts w:ascii="Corbel" w:eastAsia="Times New Roman" w:hAnsi="Corbel" w:cs="Times New Roman"/>
+                <w:b/>
+                <w:sz w:val="20"/>
+                <w:szCs w:val="24"/>
+                <w:lang w:val="nl-BE" w:eastAsia="nl-BE"/>
+              </w:rPr>
+            </w:pPr>
+            <w:r>
+              <w:rPr>
+                <w:rFonts w:ascii="Corbel" w:eastAsia="Times New Roman" w:hAnsi="Corbel" w:cs="Times New Roman"/>
+                <w:b/>
+                <w:sz w:val="20"/>
+                <w:szCs w:val="24"/>
+                <w:lang w:val="nl-BE" w:eastAsia="nl-BE"/>
+              </w:rPr>
+              <w:t>Opzetten Windows omgeving, AD, fileserver</w:t>
+            </w:r>
+          </w:p>
+          <w:p>
+            <w:pPr>
+              <w:tabs>
+                <w:tab w:val="left" w:pos="1134"/>
+                <w:tab w:val="right" w:pos="9072"/>
+              </w:tabs>
+              <w:spacing w:after="0" w:line="360" w:lineRule="auto"/>
+              <w:rPr>
+                <w:rFonts w:ascii="Corbel" w:eastAsia="Times New Roman" w:hAnsi="Corbel" w:cs="Times New Roman"/>
+                <w:b/>
+                <w:sz w:val="20"/>
+                <w:szCs w:val="24"/>
+                <w:lang w:val="nl-BE" w:eastAsia="nl-BE"/>
+              </w:rPr>
+            </w:pPr>
+            <w:r>
+              <w:rPr>
+                <w:rFonts w:ascii="Corbel" w:eastAsia="Times New Roman" w:hAnsi="Corbel" w:cs="Times New Roman"/>
+                <w:b/>
+                <w:sz w:val="20"/>
+                <w:szCs w:val="24"/>
+                <w:lang w:val="nl-BE" w:eastAsia="nl-BE"/>
+              </w:rPr>
+              <w:t>Opzetten van storagezone</w:t>
+            </w:r>
+          </w:p>
+          <w:p>
+            <w:pPr>
+              <w:tabs>
+                <w:tab w:val="left" w:pos="1134"/>
+                <w:tab w:val="right" w:pos="9072"/>
+              </w:tabs>
+              <w:spacing w:after="0" w:line="360" w:lineRule="auto"/>
+              <w:rPr>
+                <w:rFonts w:ascii="Corbel" w:eastAsia="Times New Roman" w:hAnsi="Corbel" w:cs="Times New Roman"/>
+                <w:b/>
+                <w:sz w:val="20"/>
+                <w:szCs w:val="24"/>
+                <w:lang w:val="nl-BE" w:eastAsia="nl-BE"/>
+              </w:rPr>
+            </w:pPr>
+            <w:r>
+              <w:rPr>
+                <w:rFonts w:ascii="Corbel" w:eastAsia="Times New Roman" w:hAnsi="Corbel" w:cs="Times New Roman"/>
+                <w:b/>
+                <w:sz w:val="20"/>
+                <w:szCs w:val="24"/>
+                <w:lang w:val="nl-BE" w:eastAsia="nl-BE"/>
+              </w:rPr>
+              <w:t>Opzetten van ShareFile cloud</w:t>
+            </w:r>
+          </w:p>
+          <w:p>
+            <w:pPr>
+              <w:tabs>
+                <w:tab w:val="left" w:pos="1134"/>
+                <w:tab w:val="right" w:pos="9072"/>
+              </w:tabs>
+              <w:spacing w:after="0" w:line="360" w:lineRule="auto"/>
+              <w:rPr>
+                <w:rFonts w:ascii="Corbel" w:eastAsia="Times New Roman" w:hAnsi="Corbel" w:cs="Times New Roman"/>
+                <w:b/>
+                <w:sz w:val="20"/>
+                <w:szCs w:val="24"/>
+                <w:lang w:val="nl-BE" w:eastAsia="nl-BE"/>
+              </w:rPr>
+            </w:pPr>
+            <w:r>
+              <w:rPr>
+                <w:rFonts w:ascii="Corbel" w:eastAsia="Times New Roman" w:hAnsi="Corbel" w:cs="Times New Roman"/>
+                <w:b/>
+                <w:sz w:val="20"/>
+                <w:szCs w:val="24"/>
+                <w:lang w:val="nl-BE" w:eastAsia="nl-BE"/>
+              </w:rPr>
+              <w:t>Opzetten en configuratie Netscaler</w:t>
+            </w:r>
+          </w:p>
+          <w:p>
+            <w:pPr>
+              <w:tabs>
+                <w:tab w:val="left" w:pos="1134"/>
+                <w:tab w:val="right" w:pos="9072"/>
+              </w:tabs>
+              <w:spacing w:after="0" w:line="360" w:lineRule="auto"/>
+              <w:rPr>
+                <w:rFonts w:ascii="Corbel" w:eastAsia="Times New Roman" w:hAnsi="Corbel" w:cs="Times New Roman"/>
+                <w:b/>
+                <w:sz w:val="20"/>
+                <w:szCs w:val="24"/>
+                <w:lang w:val="nl-BE" w:eastAsia="nl-BE"/>
+              </w:rPr>
+            </w:pPr>
+            <w:r>
+              <w:rPr>
+                <w:rFonts w:ascii="Corbel" w:eastAsia="Times New Roman" w:hAnsi="Corbel" w:cs="Times New Roman"/>
+                <w:b/>
+                <w:sz w:val="20"/>
+                <w:szCs w:val="24"/>
+                <w:lang w:val="nl-BE" w:eastAsia="nl-BE"/>
+              </w:rPr>
+              <w:t>Certificaten, veiligheidsvoorzieningen en authenticatie (SSO)</w:t>
+            </w:r>
+          </w:p>
+          <w:p>
+            <w:pPr>
+              <w:tabs>
+                <w:tab w:val="left" w:pos="1134"/>
+                <w:tab w:val="right" w:pos="9072"/>
+              </w:tabs>
+              <w:spacing w:after="0" w:line="360" w:lineRule="auto"/>
+              <w:rPr>
+                <w:rFonts w:ascii="Corbel" w:eastAsia="Times New Roman" w:hAnsi="Corbel" w:cs="Times New Roman"/>
+                <w:b/>
+                <w:sz w:val="20"/>
+                <w:szCs w:val="24"/>
+                <w:lang w:val="nl-BE" w:eastAsia="nl-BE"/>
+              </w:rPr>
+            </w:pPr>
+            <w:r>
+              <w:rPr>
+                <w:rFonts w:ascii="Corbel" w:eastAsia="Times New Roman" w:hAnsi="Corbel" w:cs="Times New Roman"/>
+                <w:b/>
+                <w:sz w:val="20"/>
+                <w:szCs w:val="24"/>
+                <w:lang w:val="nl-BE" w:eastAsia="nl-BE"/>
+              </w:rPr>
+              <w:t>2x Storagecontroller en load balancing</w:t>
+            </w:r>
+          </w:p>
+          <w:p>
+            <w:pPr>
+              <w:tabs>
+                <w:tab w:val="left" w:pos="1134"/>
+                <w:tab w:val="right" w:pos="9072"/>
+              </w:tabs>
+              <w:spacing w:after="0" w:line="360" w:lineRule="auto"/>
+              <w:rPr>
+                <w:rFonts w:ascii="Corbel" w:eastAsia="Times New Roman" w:hAnsi="Corbel" w:cs="Times New Roman"/>
+                <w:b/>
+                <w:sz w:val="20"/>
+                <w:szCs w:val="24"/>
+                <w:lang w:val="nl-BE" w:eastAsia="nl-BE"/>
+              </w:rPr>
+            </w:pPr>
+            <w:r>
+              <w:rPr>
+                <w:rFonts w:ascii="Corbel" w:eastAsia="Times New Roman" w:hAnsi="Corbel" w:cs="Times New Roman"/>
+                <w:b/>
+                <w:sz w:val="20"/>
+                <w:szCs w:val="24"/>
+                <w:lang w:val="nl-BE" w:eastAsia="nl-BE"/>
+              </w:rPr>
+              <w:t>Ontdubbelen Netscaler met DMZ</w:t>
+            </w:r>
+          </w:p>
+          <w:p>
+            <w:pPr>
+              <w:tabs>
+                <w:tab w:val="left" w:pos="1134"/>
+                <w:tab w:val="right" w:pos="9072"/>
+              </w:tabs>
+              <w:spacing w:after="0" w:line="360" w:lineRule="auto"/>
+              <w:rPr>
+                <w:rFonts w:ascii="Corbel" w:eastAsia="Times New Roman" w:hAnsi="Corbel" w:cs="Times New Roman"/>
+                <w:b/>
+                <w:sz w:val="20"/>
+                <w:szCs w:val="24"/>
+                <w:lang w:eastAsia="nl-BE"/>
+              </w:rPr>
+            </w:pPr>
+            <w:r>
+              <w:rPr>
+                <w:rFonts w:ascii="Corbel" w:eastAsia="Times New Roman" w:hAnsi="Corbel" w:cs="Times New Roman"/>
+                <w:b/>
+                <w:sz w:val="20"/>
+                <w:szCs w:val="24"/>
+                <w:lang w:eastAsia="nl-BE"/>
+              </w:rPr>
+              <w:t>Uittesten performance en availability m.b.t. SLA</w:t>
+            </w:r>
+          </w:p>
+        </w:tc>
+        <w:tc>
+          <w:tcPr>
+            <w:tcW w:w="1134" w:type="dxa"/>
+            <w:tcBorders>
+              <w:top w:val="single" w:sz="8" w:space="0" w:color="auto"/>
+              <w:left w:val="single" w:sz="8" w:space="0" w:color="auto"/>
+              <w:bottom w:val="single" w:sz="8" w:space="0" w:color="auto"/>
+              <w:right w:val="single" w:sz="8" w:space="0" w:color="auto"/>
+            </w:tcBorders>
+          </w:tcPr>
+          <w:p>
+            <w:pPr>
+              <w:tabs>
+                <w:tab w:val="left" w:pos="1134"/>
+                <w:tab w:val="right" w:pos="9072"/>
+              </w:tabs>
+              <w:spacing w:after="0" w:line="360" w:lineRule="auto"/>
+              <w:rPr>
+                <w:rFonts w:ascii="Corbel" w:eastAsia="Times New Roman" w:hAnsi="Corbel" w:cs="Times New Roman"/>
+                <w:sz w:val="20"/>
+                <w:szCs w:val="24"/>
+                <w:lang w:val="nl-BE" w:eastAsia="nl-BE"/>
+              </w:rPr>
+            </w:pPr>
+            <w:r>
+              <w:rPr>
+                <w:rFonts w:ascii="Corbel" w:eastAsia="Times New Roman" w:hAnsi="Corbel" w:cs="Times New Roman"/>
+                <w:sz w:val="20"/>
+                <w:szCs w:val="24"/>
+                <w:lang w:val="nl-BE" w:eastAsia="nl-BE"/>
+              </w:rPr>
+              <w:t>02/03/18</w:t>
+            </w:r>
+          </w:p>
+          <w:p>
+            <w:pPr>
+              <w:tabs>
+                <w:tab w:val="left" w:pos="1134"/>
+                <w:tab w:val="right" w:pos="9072"/>
+              </w:tabs>
+              <w:spacing w:after="0" w:line="360" w:lineRule="auto"/>
+              <w:rPr>
+                <w:rFonts w:ascii="Corbel" w:eastAsia="Times New Roman" w:hAnsi="Corbel" w:cs="Times New Roman"/>
+                <w:sz w:val="20"/>
+                <w:szCs w:val="24"/>
+                <w:lang w:val="nl-BE" w:eastAsia="nl-BE"/>
+              </w:rPr>
+            </w:pPr>
+            <w:r>
+              <w:rPr>
+                <w:rFonts w:ascii="Corbel" w:eastAsia="Times New Roman" w:hAnsi="Corbel" w:cs="Times New Roman"/>
+                <w:sz w:val="20"/>
+                <w:szCs w:val="24"/>
+                <w:lang w:val="nl-BE" w:eastAsia="nl-BE"/>
+              </w:rPr>
+              <w:t>09/03/18</w:t>
+            </w:r>
+          </w:p>
+          <w:p>
+            <w:pPr>
+              <w:tabs>
+                <w:tab w:val="left" w:pos="1134"/>
+                <w:tab w:val="right" w:pos="9072"/>
+              </w:tabs>
+              <w:spacing w:after="0" w:line="360" w:lineRule="auto"/>
+              <w:rPr>
+                <w:rFonts w:ascii="Corbel" w:eastAsia="Times New Roman" w:hAnsi="Corbel" w:cs="Times New Roman"/>
+                <w:sz w:val="20"/>
+                <w:szCs w:val="24"/>
+                <w:lang w:val="nl-BE" w:eastAsia="nl-BE"/>
+              </w:rPr>
+            </w:pPr>
+            <w:r>
+              <w:rPr>
+                <w:rFonts w:ascii="Corbel" w:eastAsia="Times New Roman" w:hAnsi="Corbel" w:cs="Times New Roman"/>
+                <w:sz w:val="20"/>
+                <w:szCs w:val="24"/>
+                <w:lang w:val="nl-BE" w:eastAsia="nl-BE"/>
+              </w:rPr>
+              <w:t>16/03/18</w:t>
+            </w:r>
+          </w:p>
+          <w:p>
+            <w:pPr>
+              <w:tabs>
+                <w:tab w:val="left" w:pos="1134"/>
+                <w:tab w:val="right" w:pos="9072"/>
+              </w:tabs>
+              <w:spacing w:after="0" w:line="360" w:lineRule="auto"/>
+              <w:rPr>
+                <w:rFonts w:ascii="Corbel" w:eastAsia="Times New Roman" w:hAnsi="Corbel" w:cs="Times New Roman"/>
+                <w:sz w:val="20"/>
+                <w:szCs w:val="24"/>
+                <w:lang w:val="nl-BE" w:eastAsia="nl-BE"/>
+              </w:rPr>
+            </w:pPr>
+            <w:r>
+              <w:rPr>
+                <w:rFonts w:ascii="Corbel" w:eastAsia="Times New Roman" w:hAnsi="Corbel" w:cs="Times New Roman"/>
+                <w:sz w:val="20"/>
+                <w:szCs w:val="24"/>
+                <w:lang w:val="nl-BE" w:eastAsia="nl-BE"/>
+              </w:rPr>
+              <w:t>23/03/18</w:t>
+            </w:r>
+          </w:p>
+          <w:p>
+            <w:pPr>
+              <w:tabs>
+                <w:tab w:val="left" w:pos="1134"/>
+                <w:tab w:val="right" w:pos="9072"/>
+              </w:tabs>
+              <w:spacing w:after="0" w:line="360" w:lineRule="auto"/>
+              <w:rPr>
+                <w:rFonts w:ascii="Corbel" w:eastAsia="Times New Roman" w:hAnsi="Corbel" w:cs="Times New Roman"/>
+                <w:sz w:val="20"/>
+                <w:szCs w:val="24"/>
+                <w:lang w:val="nl-BE" w:eastAsia="nl-BE"/>
+              </w:rPr>
+            </w:pPr>
+            <w:r>
+              <w:rPr>
+                <w:rFonts w:ascii="Corbel" w:eastAsia="Times New Roman" w:hAnsi="Corbel" w:cs="Times New Roman"/>
+                <w:sz w:val="20"/>
+                <w:szCs w:val="24"/>
+                <w:lang w:val="nl-BE" w:eastAsia="nl-BE"/>
+              </w:rPr>
+              <w:t>30/03/18</w:t>
+            </w:r>
+          </w:p>
+          <w:p>
+            <w:pPr>
+              <w:tabs>
+                <w:tab w:val="left" w:pos="1134"/>
+                <w:tab w:val="right" w:pos="9072"/>
+              </w:tabs>
+              <w:spacing w:after="0" w:line="360" w:lineRule="auto"/>
+              <w:rPr>
+                <w:rFonts w:ascii="Corbel" w:eastAsia="Times New Roman" w:hAnsi="Corbel" w:cs="Times New Roman"/>
+                <w:sz w:val="20"/>
+                <w:szCs w:val="24"/>
+                <w:lang w:val="nl-BE" w:eastAsia="nl-BE"/>
+              </w:rPr>
+            </w:pPr>
+            <w:r>
+              <w:rPr>
+                <w:rFonts w:ascii="Corbel" w:eastAsia="Times New Roman" w:hAnsi="Corbel" w:cs="Times New Roman"/>
+                <w:sz w:val="20"/>
+                <w:szCs w:val="24"/>
+                <w:lang w:val="nl-BE" w:eastAsia="nl-BE"/>
+              </w:rPr>
+              <w:t>06/04/18</w:t>
+            </w:r>
+          </w:p>
+          <w:p>
+            <w:pPr>
+              <w:tabs>
+                <w:tab w:val="left" w:pos="1134"/>
+                <w:tab w:val="right" w:pos="9072"/>
+              </w:tabs>
+              <w:spacing w:after="0" w:line="360" w:lineRule="auto"/>
+              <w:rPr>
+                <w:rFonts w:ascii="Corbel" w:eastAsia="Times New Roman" w:hAnsi="Corbel" w:cs="Times New Roman"/>
+                <w:sz w:val="20"/>
+                <w:szCs w:val="24"/>
+                <w:lang w:val="nl-BE" w:eastAsia="nl-BE"/>
+              </w:rPr>
+            </w:pPr>
+            <w:r>
+              <w:rPr>
+                <w:rFonts w:ascii="Corbel" w:eastAsia="Times New Roman" w:hAnsi="Corbel" w:cs="Times New Roman"/>
+                <w:sz w:val="20"/>
+                <w:szCs w:val="24"/>
+                <w:lang w:val="nl-BE" w:eastAsia="nl-BE"/>
+              </w:rPr>
+              <w:t>20/04/18</w:t>
+            </w:r>
+          </w:p>
+          <w:p>
+            <w:pPr>
+              <w:tabs>
+                <w:tab w:val="left" w:pos="1134"/>
+                <w:tab w:val="right" w:pos="9072"/>
+              </w:tabs>
+              <w:spacing w:after="0" w:line="360" w:lineRule="auto"/>
+              <w:rPr>
+                <w:rFonts w:ascii="Corbel" w:eastAsia="Times New Roman" w:hAnsi="Corbel" w:cs="Times New Roman"/>
+                <w:sz w:val="20"/>
+                <w:szCs w:val="24"/>
+                <w:lang w:val="nl-BE" w:eastAsia="nl-BE"/>
+              </w:rPr>
+            </w:pPr>
+            <w:r>
+              <w:rPr>
+                <w:rFonts w:ascii="Corbel" w:eastAsia="Times New Roman" w:hAnsi="Corbel" w:cs="Times New Roman"/>
+                <w:sz w:val="20"/>
+                <w:szCs w:val="24"/>
+                <w:lang w:val="nl-BE" w:eastAsia="nl-BE"/>
+              </w:rPr>
+              <w:t>27/04/18</w:t>
+            </w:r>
+          </w:p>
+        </w:tc>
+        <w:tc>
+          <w:tcPr>
+            <w:tcW w:w="1134" w:type="dxa"/>
+            <w:tcBorders>
+              <w:top w:val="single" w:sz="8" w:space="0" w:color="auto"/>
+              <w:left w:val="single" w:sz="8" w:space="0" w:color="auto"/>
+              <w:bottom w:val="single" w:sz="8" w:space="0" w:color="auto"/>
+              <w:right w:val="single" w:sz="8" w:space="0" w:color="auto"/>
+            </w:tcBorders>
+          </w:tcPr>
+          <w:p>
+            <w:pPr>
+              <w:tabs>
+                <w:tab w:val="left" w:pos="1134"/>
+                <w:tab w:val="right" w:pos="9072"/>
+              </w:tabs>
+              <w:spacing w:after="0" w:line="360" w:lineRule="auto"/>
+              <w:rPr>
+                <w:rFonts w:ascii="Corbel" w:eastAsia="Times New Roman" w:hAnsi="Corbel" w:cs="Times New Roman"/>
+                <w:sz w:val="20"/>
+                <w:szCs w:val="24"/>
+                <w:lang w:val="nl-BE" w:eastAsia="nl-BE"/>
+              </w:rPr>
+            </w:pPr>
+          </w:p>
+        </w:tc>
+        <w:tc>
+          <w:tcPr>
+            <w:tcW w:w="5652" w:type="dxa"/>
+            <w:tcBorders>
+              <w:top w:val="single" w:sz="8" w:space="0" w:color="auto"/>
+              <w:left w:val="single" w:sz="8" w:space="0" w:color="auto"/>
+              <w:bottom w:val="single" w:sz="8" w:space="0" w:color="auto"/>
+              <w:right w:val="single" w:sz="8" w:space="0" w:color="auto"/>
+            </w:tcBorders>
+          </w:tcPr>
+          <w:p>
+            <w:pPr>
+              <w:tabs>
+                <w:tab w:val="left" w:pos="1134"/>
+                <w:tab w:val="right" w:pos="9072"/>
+              </w:tabs>
+              <w:spacing w:after="0" w:line="360" w:lineRule="auto"/>
+              <w:rPr>
+                <w:rFonts w:ascii="Corbel" w:eastAsia="Times New Roman" w:hAnsi="Corbel" w:cs="Times New Roman"/>
+                <w:sz w:val="20"/>
+                <w:szCs w:val="24"/>
+                <w:lang w:val="nl-BE" w:eastAsia="nl-BE"/>
+              </w:rPr>
+            </w:pPr>
+          </w:p>
+        </w:tc>
+      </w:tr>
+    </w:tbl>
+    <w:p>
+      <w:pPr>
+        <w:spacing w:after="0" w:line="240" w:lineRule="auto"/>
+        <w:rPr>
+          <w:rFonts w:ascii="Corbel" w:eastAsia="Times New Roman" w:hAnsi="Corbel" w:cs="Times New Roman"/>
+          <w:b/>
+          <w:caps/>
+          <w:sz w:val="20"/>
+          <w:szCs w:val="24"/>
+          <w:lang w:val="nl-BE" w:eastAsia="nl-BE"/>
+        </w:rPr>
+      </w:pPr>
+    </w:p>
+    <w:p>
+      <w:pPr>
+        <w:rPr>
+          <w:lang w:val="nl-BE"/>
+        </w:rPr>
+      </w:pPr>
     </w:p>
     <w:p>
       <w:pPr>
@@ -2770,6 +4409,21 @@
           <w:rFonts w:ascii="Times New Roman" w:hAnsi="Times New Roman" w:cs="Times New Roman"/>
           <w:lang w:val="nl-BE"/>
         </w:rPr>
+        <w:sectPr>
+          <w:pgSz w:w="15840" w:h="12240" w:orient="landscape"/>
+          <w:pgMar w:top="1440" w:right="1440" w:bottom="1440" w:left="1440" w:header="709" w:footer="709" w:gutter="0"/>
+          <w:cols w:space="708"/>
+          <w:docGrid w:linePitch="360"/>
+        </w:sectPr>
+      </w:pPr>
+    </w:p>
+    <w:p>
+      <w:pPr>
+        <w:pStyle w:val="Heading1"/>
+        <w:rPr>
+          <w:rFonts w:ascii="Times New Roman" w:hAnsi="Times New Roman" w:cs="Times New Roman"/>
+          <w:lang w:val="nl-BE"/>
+        </w:rPr>
       </w:pPr>
       <w:r>
         <w:rPr>
@@ -2777,17 +4431,17 @@
           <w:lang w:val="nl-BE"/>
         </w:rPr>
         <w:lastRenderedPageBreak/>
-        <w:t xml:space="preserve">Voorstudie van de </w:t>
-      </w:r>
-      <w:proofErr w:type="spellStart"/>
-      <w:r>
-        <w:rPr>
-          <w:rFonts w:ascii="Times New Roman" w:hAnsi="Times New Roman" w:cs="Times New Roman"/>
-          <w:lang w:val="nl-BE"/>
-        </w:rPr>
-        <w:t>bachelorproef</w:t>
-      </w:r>
-      <w:proofErr w:type="spellEnd"/>
+        <w:t>Voors</w:t>
+      </w:r>
+      <w:bookmarkStart w:id="0" w:name="_GoBack"/>
+      <w:bookmarkEnd w:id="0"/>
+      <w:r>
+        <w:rPr>
+          <w:rFonts w:ascii="Times New Roman" w:hAnsi="Times New Roman" w:cs="Times New Roman"/>
+          <w:lang w:val="nl-BE"/>
+        </w:rPr>
+        <w:t>tudie van de bachelorproef</w:t>
+      </w:r>
     </w:p>
     <w:sectPr>
       <w:pgSz w:w="12240" w:h="15840"/>
@@ -3382,7 +5036,6 @@
   <w:style w:type="character" w:default="1" w:styleId="DefaultParagraphFont">
     <w:name w:val="Default Paragraph Font"/>
     <w:uiPriority w:val="1"/>
-    <w:semiHidden/>
     <w:unhideWhenUsed/>
   </w:style>
   <w:style w:type="table" w:default="1" w:styleId="TableNormal">
@@ -3455,6 +5108,45 @@
       <w:ind w:left="720"/>
       <w:contextualSpacing/>
     </w:pPr>
+  </w:style>
+  <w:style w:type="paragraph" w:styleId="NormalWeb">
+    <w:name w:val="Normal (Web)"/>
+    <w:basedOn w:val="Normal"/>
+    <w:uiPriority w:val="99"/>
+    <w:semiHidden/>
+    <w:unhideWhenUsed/>
+    <w:rsid w:val="00260DF9"/>
+    <w:pPr>
+      <w:spacing w:before="100" w:beforeAutospacing="1" w:after="100" w:afterAutospacing="1" w:line="240" w:lineRule="auto"/>
+    </w:pPr>
+    <w:rPr>
+      <w:rFonts w:ascii="Times New Roman" w:eastAsia="Times New Roman" w:hAnsi="Times New Roman" w:cs="Times New Roman"/>
+      <w:sz w:val="24"/>
+      <w:szCs w:val="24"/>
+    </w:rPr>
+  </w:style>
+  <w:style w:type="character" w:styleId="Hyperlink">
+    <w:name w:val="Hyperlink"/>
+    <w:basedOn w:val="DefaultParagraphFont"/>
+    <w:uiPriority w:val="99"/>
+    <w:unhideWhenUsed/>
+    <w:rsid w:val="00C25872"/>
+    <w:rPr>
+      <w:color w:val="0563C1" w:themeColor="hyperlink"/>
+      <w:u w:val="single"/>
+    </w:rPr>
+  </w:style>
+  <w:style w:type="character" w:styleId="FollowedHyperlink">
+    <w:name w:val="FollowedHyperlink"/>
+    <w:basedOn w:val="DefaultParagraphFont"/>
+    <w:uiPriority w:val="99"/>
+    <w:semiHidden/>
+    <w:unhideWhenUsed/>
+    <w:rsid w:val="00C25872"/>
+    <w:rPr>
+      <w:color w:val="954F72" w:themeColor="followedHyperlink"/>
+      <w:u w:val="single"/>
+    </w:rPr>
   </w:style>
 </w:styles>
 </file>

</xml_diff>

<commit_message>
bp deel 1: voorstudie - kiezen voor de Cloud
</commit_message>
<xml_diff>
--- a/documentatie/bachelorproef/BP deel 1.docx
+++ b/documentatie/bachelorproef/BP deel 1.docx
@@ -46,7 +46,7 @@
           <w:lang w:val="nl-BE"/>
         </w:rPr>
       </w:pPr>
-      <w:bookmarkStart w:id="0" w:name="_Toc509303039"/>
+      <w:bookmarkStart w:id="0" w:name="_Toc509329028"/>
       <w:r>
         <w:rPr>
           <w:lang w:val="nl-BE"/>
@@ -78,7 +78,7 @@
           <w:lang w:val="nl-BE"/>
         </w:rPr>
       </w:pPr>
-      <w:bookmarkStart w:id="1" w:name="_Toc509303040"/>
+      <w:bookmarkStart w:id="1" w:name="_Toc509329029"/>
       <w:r>
         <w:rPr>
           <w:lang w:val="nl-BE"/>
@@ -108,7 +108,7 @@
           <w:lang w:val="nl-BE"/>
         </w:rPr>
       </w:pPr>
-      <w:bookmarkStart w:id="2" w:name="_Toc509303041"/>
+      <w:bookmarkStart w:id="2" w:name="_Toc509329030"/>
       <w:r>
         <w:rPr>
           <w:lang w:val="nl-BE"/>
@@ -160,7 +160,6 @@
             <w:rPr>
               <w:rFonts w:asciiTheme="minorHAnsi" w:eastAsiaTheme="minorEastAsia" w:hAnsiTheme="minorHAnsi"/>
               <w:noProof/>
-              <w:lang w:val="nl-BE"/>
             </w:rPr>
           </w:pPr>
           <w:r>
@@ -181,7 +180,7 @@
             </w:rPr>
             <w:fldChar w:fldCharType="separate"/>
           </w:r>
-          <w:hyperlink w:anchor="_Toc509303039" w:history="1">
+          <w:hyperlink w:anchor="_Toc509329028" w:history="1">
             <w:r>
               <w:rPr>
                 <w:rStyle w:val="Hyperlink"/>
@@ -194,7 +193,6 @@
               <w:rPr>
                 <w:noProof/>
                 <w:webHidden/>
-                <w:lang w:val="nl-BE"/>
               </w:rPr>
               <w:tab/>
             </w:r>
@@ -202,7 +200,6 @@
               <w:rPr>
                 <w:noProof/>
                 <w:webHidden/>
-                <w:lang w:val="nl-BE"/>
               </w:rPr>
               <w:fldChar w:fldCharType="begin"/>
             </w:r>
@@ -210,22 +207,19 @@
               <w:rPr>
                 <w:noProof/>
                 <w:webHidden/>
-                <w:lang w:val="nl-BE"/>
-              </w:rPr>
-              <w:instrText xml:space="preserve"> PAGEREF _Toc509303039 \h </w:instrText>
-            </w:r>
-            <w:r>
-              <w:rPr>
-                <w:noProof/>
-                <w:webHidden/>
-                <w:lang w:val="nl-BE"/>
-              </w:rPr>
-            </w:r>
-            <w:r>
-              <w:rPr>
-                <w:noProof/>
-                <w:webHidden/>
-                <w:lang w:val="nl-BE"/>
+              </w:rPr>
+              <w:instrText xml:space="preserve"> PAGEREF _Toc509329028 \h </w:instrText>
+            </w:r>
+            <w:r>
+              <w:rPr>
+                <w:noProof/>
+                <w:webHidden/>
+              </w:rPr>
+            </w:r>
+            <w:r>
+              <w:rPr>
+                <w:noProof/>
+                <w:webHidden/>
               </w:rPr>
               <w:fldChar w:fldCharType="separate"/>
             </w:r>
@@ -233,7 +227,6 @@
               <w:rPr>
                 <w:noProof/>
                 <w:webHidden/>
-                <w:lang w:val="nl-BE"/>
               </w:rPr>
               <w:t>3</w:t>
             </w:r>
@@ -241,7 +234,6 @@
               <w:rPr>
                 <w:noProof/>
                 <w:webHidden/>
-                <w:lang w:val="nl-BE"/>
               </w:rPr>
               <w:fldChar w:fldCharType="end"/>
             </w:r>
@@ -256,10 +248,9 @@
             <w:rPr>
               <w:rFonts w:asciiTheme="minorHAnsi" w:eastAsiaTheme="minorEastAsia" w:hAnsiTheme="minorHAnsi"/>
               <w:noProof/>
-              <w:lang w:val="nl-BE"/>
             </w:rPr>
           </w:pPr>
-          <w:hyperlink w:anchor="_Toc509303040" w:history="1">
+          <w:hyperlink w:anchor="_Toc509329029" w:history="1">
             <w:r>
               <w:rPr>
                 <w:rStyle w:val="Hyperlink"/>
@@ -272,7 +263,6 @@
               <w:rPr>
                 <w:noProof/>
                 <w:webHidden/>
-                <w:lang w:val="nl-BE"/>
               </w:rPr>
               <w:tab/>
             </w:r>
@@ -280,7 +270,6 @@
               <w:rPr>
                 <w:noProof/>
                 <w:webHidden/>
-                <w:lang w:val="nl-BE"/>
               </w:rPr>
               <w:fldChar w:fldCharType="begin"/>
             </w:r>
@@ -288,22 +277,19 @@
               <w:rPr>
                 <w:noProof/>
                 <w:webHidden/>
-                <w:lang w:val="nl-BE"/>
-              </w:rPr>
-              <w:instrText xml:space="preserve"> PAGEREF _Toc509303040 \h </w:instrText>
-            </w:r>
-            <w:r>
-              <w:rPr>
-                <w:noProof/>
-                <w:webHidden/>
-                <w:lang w:val="nl-BE"/>
-              </w:rPr>
-            </w:r>
-            <w:r>
-              <w:rPr>
-                <w:noProof/>
-                <w:webHidden/>
-                <w:lang w:val="nl-BE"/>
+              </w:rPr>
+              <w:instrText xml:space="preserve"> PAGEREF _Toc509329029 \h </w:instrText>
+            </w:r>
+            <w:r>
+              <w:rPr>
+                <w:noProof/>
+                <w:webHidden/>
+              </w:rPr>
+            </w:r>
+            <w:r>
+              <w:rPr>
+                <w:noProof/>
+                <w:webHidden/>
               </w:rPr>
               <w:fldChar w:fldCharType="separate"/>
             </w:r>
@@ -311,7 +297,6 @@
               <w:rPr>
                 <w:noProof/>
                 <w:webHidden/>
-                <w:lang w:val="nl-BE"/>
               </w:rPr>
               <w:t>4</w:t>
             </w:r>
@@ -319,7 +304,6 @@
               <w:rPr>
                 <w:noProof/>
                 <w:webHidden/>
-                <w:lang w:val="nl-BE"/>
               </w:rPr>
               <w:fldChar w:fldCharType="end"/>
             </w:r>
@@ -334,10 +318,9 @@
             <w:rPr>
               <w:rFonts w:asciiTheme="minorHAnsi" w:eastAsiaTheme="minorEastAsia" w:hAnsiTheme="minorHAnsi"/>
               <w:noProof/>
-              <w:lang w:val="nl-BE"/>
             </w:rPr>
           </w:pPr>
-          <w:hyperlink w:anchor="_Toc509303041" w:history="1">
+          <w:hyperlink w:anchor="_Toc509329030" w:history="1">
             <w:r>
               <w:rPr>
                 <w:rStyle w:val="Hyperlink"/>
@@ -350,7 +333,6 @@
               <w:rPr>
                 <w:noProof/>
                 <w:webHidden/>
-                <w:lang w:val="nl-BE"/>
               </w:rPr>
               <w:tab/>
             </w:r>
@@ -358,7 +340,6 @@
               <w:rPr>
                 <w:noProof/>
                 <w:webHidden/>
-                <w:lang w:val="nl-BE"/>
               </w:rPr>
               <w:fldChar w:fldCharType="begin"/>
             </w:r>
@@ -366,22 +347,19 @@
               <w:rPr>
                 <w:noProof/>
                 <w:webHidden/>
-                <w:lang w:val="nl-BE"/>
-              </w:rPr>
-              <w:instrText xml:space="preserve"> PAGEREF _Toc509303041 \h </w:instrText>
-            </w:r>
-            <w:r>
-              <w:rPr>
-                <w:noProof/>
-                <w:webHidden/>
-                <w:lang w:val="nl-BE"/>
-              </w:rPr>
-            </w:r>
-            <w:r>
-              <w:rPr>
-                <w:noProof/>
-                <w:webHidden/>
-                <w:lang w:val="nl-BE"/>
+              </w:rPr>
+              <w:instrText xml:space="preserve"> PAGEREF _Toc509329030 \h </w:instrText>
+            </w:r>
+            <w:r>
+              <w:rPr>
+                <w:noProof/>
+                <w:webHidden/>
+              </w:rPr>
+            </w:r>
+            <w:r>
+              <w:rPr>
+                <w:noProof/>
+                <w:webHidden/>
               </w:rPr>
               <w:fldChar w:fldCharType="separate"/>
             </w:r>
@@ -389,7 +367,6 @@
               <w:rPr>
                 <w:noProof/>
                 <w:webHidden/>
-                <w:lang w:val="nl-BE"/>
               </w:rPr>
               <w:t>5</w:t>
             </w:r>
@@ -397,7 +374,6 @@
               <w:rPr>
                 <w:noProof/>
                 <w:webHidden/>
-                <w:lang w:val="nl-BE"/>
               </w:rPr>
               <w:fldChar w:fldCharType="end"/>
             </w:r>
@@ -412,10 +388,9 @@
             <w:rPr>
               <w:rFonts w:asciiTheme="minorHAnsi" w:eastAsiaTheme="minorEastAsia" w:hAnsiTheme="minorHAnsi"/>
               <w:noProof/>
-              <w:lang w:val="nl-BE"/>
             </w:rPr>
           </w:pPr>
-          <w:hyperlink w:anchor="_Toc509303042" w:history="1">
+          <w:hyperlink w:anchor="_Toc509329031" w:history="1">
             <w:r>
               <w:rPr>
                 <w:rStyle w:val="Hyperlink"/>
@@ -428,7 +403,6 @@
               <w:rPr>
                 <w:noProof/>
                 <w:webHidden/>
-                <w:lang w:val="nl-BE"/>
               </w:rPr>
               <w:tab/>
             </w:r>
@@ -436,7 +410,6 @@
               <w:rPr>
                 <w:noProof/>
                 <w:webHidden/>
-                <w:lang w:val="nl-BE"/>
               </w:rPr>
               <w:fldChar w:fldCharType="begin"/>
             </w:r>
@@ -444,22 +417,19 @@
               <w:rPr>
                 <w:noProof/>
                 <w:webHidden/>
-                <w:lang w:val="nl-BE"/>
-              </w:rPr>
-              <w:instrText xml:space="preserve"> PAGEREF _Toc509303042 \h </w:instrText>
-            </w:r>
-            <w:r>
-              <w:rPr>
-                <w:noProof/>
-                <w:webHidden/>
-                <w:lang w:val="nl-BE"/>
-              </w:rPr>
-            </w:r>
-            <w:r>
-              <w:rPr>
-                <w:noProof/>
-                <w:webHidden/>
-                <w:lang w:val="nl-BE"/>
+              </w:rPr>
+              <w:instrText xml:space="preserve"> PAGEREF _Toc509329031 \h </w:instrText>
+            </w:r>
+            <w:r>
+              <w:rPr>
+                <w:noProof/>
+                <w:webHidden/>
+              </w:rPr>
+            </w:r>
+            <w:r>
+              <w:rPr>
+                <w:noProof/>
+                <w:webHidden/>
               </w:rPr>
               <w:fldChar w:fldCharType="separate"/>
             </w:r>
@@ -467,15 +437,13 @@
               <w:rPr>
                 <w:noProof/>
                 <w:webHidden/>
-                <w:lang w:val="nl-BE"/>
-              </w:rPr>
-              <w:t>6</w:t>
-            </w:r>
-            <w:r>
-              <w:rPr>
-                <w:noProof/>
-                <w:webHidden/>
-                <w:lang w:val="nl-BE"/>
+              </w:rPr>
+              <w:t>7</w:t>
+            </w:r>
+            <w:r>
+              <w:rPr>
+                <w:noProof/>
+                <w:webHidden/>
               </w:rPr>
               <w:fldChar w:fldCharType="end"/>
             </w:r>
@@ -490,10 +458,9 @@
             <w:rPr>
               <w:rFonts w:asciiTheme="minorHAnsi" w:eastAsiaTheme="minorEastAsia" w:hAnsiTheme="minorHAnsi"/>
               <w:noProof/>
-              <w:lang w:val="nl-BE"/>
             </w:rPr>
           </w:pPr>
-          <w:hyperlink w:anchor="_Toc509303043" w:history="1">
+          <w:hyperlink w:anchor="_Toc509329032" w:history="1">
             <w:r>
               <w:rPr>
                 <w:rStyle w:val="Hyperlink"/>
@@ -506,7 +473,6 @@
               <w:rPr>
                 <w:noProof/>
                 <w:webHidden/>
-                <w:lang w:val="nl-BE"/>
               </w:rPr>
               <w:tab/>
             </w:r>
@@ -514,7 +480,6 @@
               <w:rPr>
                 <w:noProof/>
                 <w:webHidden/>
-                <w:lang w:val="nl-BE"/>
               </w:rPr>
               <w:fldChar w:fldCharType="begin"/>
             </w:r>
@@ -522,22 +487,19 @@
               <w:rPr>
                 <w:noProof/>
                 <w:webHidden/>
-                <w:lang w:val="nl-BE"/>
-              </w:rPr>
-              <w:instrText xml:space="preserve"> PAGEREF _Toc509303043 \h </w:instrText>
-            </w:r>
-            <w:r>
-              <w:rPr>
-                <w:noProof/>
-                <w:webHidden/>
-                <w:lang w:val="nl-BE"/>
-              </w:rPr>
-            </w:r>
-            <w:r>
-              <w:rPr>
-                <w:noProof/>
-                <w:webHidden/>
-                <w:lang w:val="nl-BE"/>
+              </w:rPr>
+              <w:instrText xml:space="preserve"> PAGEREF _Toc509329032 \h </w:instrText>
+            </w:r>
+            <w:r>
+              <w:rPr>
+                <w:noProof/>
+                <w:webHidden/>
+              </w:rPr>
+            </w:r>
+            <w:r>
+              <w:rPr>
+                <w:noProof/>
+                <w:webHidden/>
               </w:rPr>
               <w:fldChar w:fldCharType="separate"/>
             </w:r>
@@ -545,15 +507,13 @@
               <w:rPr>
                 <w:noProof/>
                 <w:webHidden/>
-                <w:lang w:val="nl-BE"/>
-              </w:rPr>
-              <w:t>6</w:t>
-            </w:r>
-            <w:r>
-              <w:rPr>
-                <w:noProof/>
-                <w:webHidden/>
-                <w:lang w:val="nl-BE"/>
+              </w:rPr>
+              <w:t>7</w:t>
+            </w:r>
+            <w:r>
+              <w:rPr>
+                <w:noProof/>
+                <w:webHidden/>
               </w:rPr>
               <w:fldChar w:fldCharType="end"/>
             </w:r>
@@ -568,10 +528,9 @@
             <w:rPr>
               <w:rFonts w:asciiTheme="minorHAnsi" w:eastAsiaTheme="minorEastAsia" w:hAnsiTheme="minorHAnsi"/>
               <w:noProof/>
-              <w:lang w:val="nl-BE"/>
             </w:rPr>
           </w:pPr>
-          <w:hyperlink w:anchor="_Toc509303044" w:history="1">
+          <w:hyperlink w:anchor="_Toc509329033" w:history="1">
             <w:r>
               <w:rPr>
                 <w:rStyle w:val="Hyperlink"/>
@@ -584,7 +543,6 @@
               <w:rPr>
                 <w:noProof/>
                 <w:webHidden/>
-                <w:lang w:val="nl-BE"/>
               </w:rPr>
               <w:tab/>
             </w:r>
@@ -592,7 +550,6 @@
               <w:rPr>
                 <w:noProof/>
                 <w:webHidden/>
-                <w:lang w:val="nl-BE"/>
               </w:rPr>
               <w:fldChar w:fldCharType="begin"/>
             </w:r>
@@ -600,22 +557,19 @@
               <w:rPr>
                 <w:noProof/>
                 <w:webHidden/>
-                <w:lang w:val="nl-BE"/>
-              </w:rPr>
-              <w:instrText xml:space="preserve"> PAGEREF _Toc509303044 \h </w:instrText>
-            </w:r>
-            <w:r>
-              <w:rPr>
-                <w:noProof/>
-                <w:webHidden/>
-                <w:lang w:val="nl-BE"/>
-              </w:rPr>
-            </w:r>
-            <w:r>
-              <w:rPr>
-                <w:noProof/>
-                <w:webHidden/>
-                <w:lang w:val="nl-BE"/>
+              </w:rPr>
+              <w:instrText xml:space="preserve"> PAGEREF _Toc509329033 \h </w:instrText>
+            </w:r>
+            <w:r>
+              <w:rPr>
+                <w:noProof/>
+                <w:webHidden/>
+              </w:rPr>
+            </w:r>
+            <w:r>
+              <w:rPr>
+                <w:noProof/>
+                <w:webHidden/>
               </w:rPr>
               <w:fldChar w:fldCharType="separate"/>
             </w:r>
@@ -623,15 +577,13 @@
               <w:rPr>
                 <w:noProof/>
                 <w:webHidden/>
-                <w:lang w:val="nl-BE"/>
-              </w:rPr>
-              <w:t>7</w:t>
-            </w:r>
-            <w:r>
-              <w:rPr>
-                <w:noProof/>
-                <w:webHidden/>
-                <w:lang w:val="nl-BE"/>
+              </w:rPr>
+              <w:t>8</w:t>
+            </w:r>
+            <w:r>
+              <w:rPr>
+                <w:noProof/>
+                <w:webHidden/>
               </w:rPr>
               <w:fldChar w:fldCharType="end"/>
             </w:r>
@@ -646,10 +598,9 @@
             <w:rPr>
               <w:rFonts w:asciiTheme="minorHAnsi" w:eastAsiaTheme="minorEastAsia" w:hAnsiTheme="minorHAnsi"/>
               <w:noProof/>
-              <w:lang w:val="nl-BE"/>
             </w:rPr>
           </w:pPr>
-          <w:hyperlink w:anchor="_Toc509303045" w:history="1">
+          <w:hyperlink w:anchor="_Toc509329034" w:history="1">
             <w:r>
               <w:rPr>
                 <w:rStyle w:val="Hyperlink"/>
@@ -662,7 +613,6 @@
               <w:rPr>
                 <w:noProof/>
                 <w:webHidden/>
-                <w:lang w:val="nl-BE"/>
               </w:rPr>
               <w:tab/>
             </w:r>
@@ -670,7 +620,6 @@
               <w:rPr>
                 <w:noProof/>
                 <w:webHidden/>
-                <w:lang w:val="nl-BE"/>
               </w:rPr>
               <w:fldChar w:fldCharType="begin"/>
             </w:r>
@@ -678,22 +627,19 @@
               <w:rPr>
                 <w:noProof/>
                 <w:webHidden/>
-                <w:lang w:val="nl-BE"/>
-              </w:rPr>
-              <w:instrText xml:space="preserve"> PAGEREF _Toc509303045 \h </w:instrText>
-            </w:r>
-            <w:r>
-              <w:rPr>
-                <w:noProof/>
-                <w:webHidden/>
-                <w:lang w:val="nl-BE"/>
-              </w:rPr>
-            </w:r>
-            <w:r>
-              <w:rPr>
-                <w:noProof/>
-                <w:webHidden/>
-                <w:lang w:val="nl-BE"/>
+              </w:rPr>
+              <w:instrText xml:space="preserve"> PAGEREF _Toc509329034 \h </w:instrText>
+            </w:r>
+            <w:r>
+              <w:rPr>
+                <w:noProof/>
+                <w:webHidden/>
+              </w:rPr>
+            </w:r>
+            <w:r>
+              <w:rPr>
+                <w:noProof/>
+                <w:webHidden/>
               </w:rPr>
               <w:fldChar w:fldCharType="separate"/>
             </w:r>
@@ -701,15 +647,13 @@
               <w:rPr>
                 <w:noProof/>
                 <w:webHidden/>
-                <w:lang w:val="nl-BE"/>
-              </w:rPr>
-              <w:t>7</w:t>
-            </w:r>
-            <w:r>
-              <w:rPr>
-                <w:noProof/>
-                <w:webHidden/>
-                <w:lang w:val="nl-BE"/>
+              </w:rPr>
+              <w:t>8</w:t>
+            </w:r>
+            <w:r>
+              <w:rPr>
+                <w:noProof/>
+                <w:webHidden/>
               </w:rPr>
               <w:fldChar w:fldCharType="end"/>
             </w:r>
@@ -724,10 +668,9 @@
             <w:rPr>
               <w:rFonts w:asciiTheme="minorHAnsi" w:eastAsiaTheme="minorEastAsia" w:hAnsiTheme="minorHAnsi"/>
               <w:noProof/>
-              <w:lang w:val="nl-BE"/>
             </w:rPr>
           </w:pPr>
-          <w:hyperlink w:anchor="_Toc509303046" w:history="1">
+          <w:hyperlink w:anchor="_Toc509329035" w:history="1">
             <w:r>
               <w:rPr>
                 <w:rStyle w:val="Hyperlink"/>
@@ -740,7 +683,6 @@
               <w:rPr>
                 <w:noProof/>
                 <w:webHidden/>
-                <w:lang w:val="nl-BE"/>
               </w:rPr>
               <w:tab/>
             </w:r>
@@ -748,7 +690,6 @@
               <w:rPr>
                 <w:noProof/>
                 <w:webHidden/>
-                <w:lang w:val="nl-BE"/>
               </w:rPr>
               <w:fldChar w:fldCharType="begin"/>
             </w:r>
@@ -756,22 +697,19 @@
               <w:rPr>
                 <w:noProof/>
                 <w:webHidden/>
-                <w:lang w:val="nl-BE"/>
-              </w:rPr>
-              <w:instrText xml:space="preserve"> PAGEREF _Toc509303046 \h </w:instrText>
-            </w:r>
-            <w:r>
-              <w:rPr>
-                <w:noProof/>
-                <w:webHidden/>
-                <w:lang w:val="nl-BE"/>
-              </w:rPr>
-            </w:r>
-            <w:r>
-              <w:rPr>
-                <w:noProof/>
-                <w:webHidden/>
-                <w:lang w:val="nl-BE"/>
+              </w:rPr>
+              <w:instrText xml:space="preserve"> PAGEREF _Toc509329035 \h </w:instrText>
+            </w:r>
+            <w:r>
+              <w:rPr>
+                <w:noProof/>
+                <w:webHidden/>
+              </w:rPr>
+            </w:r>
+            <w:r>
+              <w:rPr>
+                <w:noProof/>
+                <w:webHidden/>
               </w:rPr>
               <w:fldChar w:fldCharType="separate"/>
             </w:r>
@@ -779,15 +717,13 @@
               <w:rPr>
                 <w:noProof/>
                 <w:webHidden/>
-                <w:lang w:val="nl-BE"/>
-              </w:rPr>
-              <w:t>7</w:t>
-            </w:r>
-            <w:r>
-              <w:rPr>
-                <w:noProof/>
-                <w:webHidden/>
-                <w:lang w:val="nl-BE"/>
+              </w:rPr>
+              <w:t>8</w:t>
+            </w:r>
+            <w:r>
+              <w:rPr>
+                <w:noProof/>
+                <w:webHidden/>
               </w:rPr>
               <w:fldChar w:fldCharType="end"/>
             </w:r>
@@ -802,10 +738,9 @@
             <w:rPr>
               <w:rFonts w:asciiTheme="minorHAnsi" w:eastAsiaTheme="minorEastAsia" w:hAnsiTheme="minorHAnsi"/>
               <w:noProof/>
-              <w:lang w:val="nl-BE"/>
             </w:rPr>
           </w:pPr>
-          <w:hyperlink w:anchor="_Toc509303047" w:history="1">
+          <w:hyperlink w:anchor="_Toc509329036" w:history="1">
             <w:r>
               <w:rPr>
                 <w:rStyle w:val="Hyperlink"/>
@@ -818,7 +753,6 @@
               <w:rPr>
                 <w:noProof/>
                 <w:webHidden/>
-                <w:lang w:val="nl-BE"/>
               </w:rPr>
               <w:tab/>
             </w:r>
@@ -826,7 +760,6 @@
               <w:rPr>
                 <w:noProof/>
                 <w:webHidden/>
-                <w:lang w:val="nl-BE"/>
               </w:rPr>
               <w:fldChar w:fldCharType="begin"/>
             </w:r>
@@ -834,22 +767,19 @@
               <w:rPr>
                 <w:noProof/>
                 <w:webHidden/>
-                <w:lang w:val="nl-BE"/>
-              </w:rPr>
-              <w:instrText xml:space="preserve"> PAGEREF _Toc509303047 \h </w:instrText>
-            </w:r>
-            <w:r>
-              <w:rPr>
-                <w:noProof/>
-                <w:webHidden/>
-                <w:lang w:val="nl-BE"/>
-              </w:rPr>
-            </w:r>
-            <w:r>
-              <w:rPr>
-                <w:noProof/>
-                <w:webHidden/>
-                <w:lang w:val="nl-BE"/>
+              </w:rPr>
+              <w:instrText xml:space="preserve"> PAGEREF _Toc509329036 \h </w:instrText>
+            </w:r>
+            <w:r>
+              <w:rPr>
+                <w:noProof/>
+                <w:webHidden/>
+              </w:rPr>
+            </w:r>
+            <w:r>
+              <w:rPr>
+                <w:noProof/>
+                <w:webHidden/>
               </w:rPr>
               <w:fldChar w:fldCharType="separate"/>
             </w:r>
@@ -857,15 +787,13 @@
               <w:rPr>
                 <w:noProof/>
                 <w:webHidden/>
-                <w:lang w:val="nl-BE"/>
-              </w:rPr>
-              <w:t>7</w:t>
-            </w:r>
-            <w:r>
-              <w:rPr>
-                <w:noProof/>
-                <w:webHidden/>
-                <w:lang w:val="nl-BE"/>
+              </w:rPr>
+              <w:t>8</w:t>
+            </w:r>
+            <w:r>
+              <w:rPr>
+                <w:noProof/>
+                <w:webHidden/>
               </w:rPr>
               <w:fldChar w:fldCharType="end"/>
             </w:r>
@@ -880,10 +808,9 @@
             <w:rPr>
               <w:rFonts w:asciiTheme="minorHAnsi" w:eastAsiaTheme="minorEastAsia" w:hAnsiTheme="minorHAnsi"/>
               <w:noProof/>
-              <w:lang w:val="nl-BE"/>
             </w:rPr>
           </w:pPr>
-          <w:hyperlink w:anchor="_Toc509303048" w:history="1">
+          <w:hyperlink w:anchor="_Toc509329037" w:history="1">
             <w:r>
               <w:rPr>
                 <w:rStyle w:val="Hyperlink"/>
@@ -896,7 +823,6 @@
               <w:rPr>
                 <w:noProof/>
                 <w:webHidden/>
-                <w:lang w:val="nl-BE"/>
               </w:rPr>
               <w:tab/>
             </w:r>
@@ -904,7 +830,6 @@
               <w:rPr>
                 <w:noProof/>
                 <w:webHidden/>
-                <w:lang w:val="nl-BE"/>
               </w:rPr>
               <w:fldChar w:fldCharType="begin"/>
             </w:r>
@@ -912,22 +837,19 @@
               <w:rPr>
                 <w:noProof/>
                 <w:webHidden/>
-                <w:lang w:val="nl-BE"/>
-              </w:rPr>
-              <w:instrText xml:space="preserve"> PAGEREF _Toc509303048 \h </w:instrText>
-            </w:r>
-            <w:r>
-              <w:rPr>
-                <w:noProof/>
-                <w:webHidden/>
-                <w:lang w:val="nl-BE"/>
-              </w:rPr>
-            </w:r>
-            <w:r>
-              <w:rPr>
-                <w:noProof/>
-                <w:webHidden/>
-                <w:lang w:val="nl-BE"/>
+              </w:rPr>
+              <w:instrText xml:space="preserve"> PAGEREF _Toc509329037 \h </w:instrText>
+            </w:r>
+            <w:r>
+              <w:rPr>
+                <w:noProof/>
+                <w:webHidden/>
+              </w:rPr>
+            </w:r>
+            <w:r>
+              <w:rPr>
+                <w:noProof/>
+                <w:webHidden/>
               </w:rPr>
               <w:fldChar w:fldCharType="separate"/>
             </w:r>
@@ -935,15 +857,13 @@
               <w:rPr>
                 <w:noProof/>
                 <w:webHidden/>
-                <w:lang w:val="nl-BE"/>
-              </w:rPr>
-              <w:t>8</w:t>
-            </w:r>
-            <w:r>
-              <w:rPr>
-                <w:noProof/>
-                <w:webHidden/>
-                <w:lang w:val="nl-BE"/>
+              </w:rPr>
+              <w:t>9</w:t>
+            </w:r>
+            <w:r>
+              <w:rPr>
+                <w:noProof/>
+                <w:webHidden/>
               </w:rPr>
               <w:fldChar w:fldCharType="end"/>
             </w:r>
@@ -958,10 +878,9 @@
             <w:rPr>
               <w:rFonts w:asciiTheme="minorHAnsi" w:eastAsiaTheme="minorEastAsia" w:hAnsiTheme="minorHAnsi"/>
               <w:noProof/>
-              <w:lang w:val="nl-BE"/>
             </w:rPr>
           </w:pPr>
-          <w:hyperlink w:anchor="_Toc509303049" w:history="1">
+          <w:hyperlink w:anchor="_Toc509329038" w:history="1">
             <w:r>
               <w:rPr>
                 <w:rStyle w:val="Hyperlink"/>
@@ -974,7 +893,6 @@
               <w:rPr>
                 <w:noProof/>
                 <w:webHidden/>
-                <w:lang w:val="nl-BE"/>
               </w:rPr>
               <w:tab/>
             </w:r>
@@ -982,7 +900,6 @@
               <w:rPr>
                 <w:noProof/>
                 <w:webHidden/>
-                <w:lang w:val="nl-BE"/>
               </w:rPr>
               <w:fldChar w:fldCharType="begin"/>
             </w:r>
@@ -990,22 +907,19 @@
               <w:rPr>
                 <w:noProof/>
                 <w:webHidden/>
-                <w:lang w:val="nl-BE"/>
-              </w:rPr>
-              <w:instrText xml:space="preserve"> PAGEREF _Toc509303049 \h </w:instrText>
-            </w:r>
-            <w:r>
-              <w:rPr>
-                <w:noProof/>
-                <w:webHidden/>
-                <w:lang w:val="nl-BE"/>
-              </w:rPr>
-            </w:r>
-            <w:r>
-              <w:rPr>
-                <w:noProof/>
-                <w:webHidden/>
-                <w:lang w:val="nl-BE"/>
+              </w:rPr>
+              <w:instrText xml:space="preserve"> PAGEREF _Toc509329038 \h </w:instrText>
+            </w:r>
+            <w:r>
+              <w:rPr>
+                <w:noProof/>
+                <w:webHidden/>
+              </w:rPr>
+            </w:r>
+            <w:r>
+              <w:rPr>
+                <w:noProof/>
+                <w:webHidden/>
               </w:rPr>
               <w:fldChar w:fldCharType="separate"/>
             </w:r>
@@ -1013,15 +927,13 @@
               <w:rPr>
                 <w:noProof/>
                 <w:webHidden/>
-                <w:lang w:val="nl-BE"/>
-              </w:rPr>
-              <w:t>8</w:t>
-            </w:r>
-            <w:r>
-              <w:rPr>
-                <w:noProof/>
-                <w:webHidden/>
-                <w:lang w:val="nl-BE"/>
+              </w:rPr>
+              <w:t>9</w:t>
+            </w:r>
+            <w:r>
+              <w:rPr>
+                <w:noProof/>
+                <w:webHidden/>
               </w:rPr>
               <w:fldChar w:fldCharType="end"/>
             </w:r>
@@ -1036,10 +948,9 @@
             <w:rPr>
               <w:rFonts w:asciiTheme="minorHAnsi" w:eastAsiaTheme="minorEastAsia" w:hAnsiTheme="minorHAnsi"/>
               <w:noProof/>
-              <w:lang w:val="nl-BE"/>
             </w:rPr>
           </w:pPr>
-          <w:hyperlink w:anchor="_Toc509303050" w:history="1">
+          <w:hyperlink w:anchor="_Toc509329039" w:history="1">
             <w:r>
               <w:rPr>
                 <w:rStyle w:val="Hyperlink"/>
@@ -1052,7 +963,6 @@
               <w:rPr>
                 <w:noProof/>
                 <w:webHidden/>
-                <w:lang w:val="nl-BE"/>
               </w:rPr>
               <w:tab/>
             </w:r>
@@ -1060,7 +970,6 @@
               <w:rPr>
                 <w:noProof/>
                 <w:webHidden/>
-                <w:lang w:val="nl-BE"/>
               </w:rPr>
               <w:fldChar w:fldCharType="begin"/>
             </w:r>
@@ -1068,22 +977,19 @@
               <w:rPr>
                 <w:noProof/>
                 <w:webHidden/>
-                <w:lang w:val="nl-BE"/>
-              </w:rPr>
-              <w:instrText xml:space="preserve"> PAGEREF _Toc509303050 \h </w:instrText>
-            </w:r>
-            <w:r>
-              <w:rPr>
-                <w:noProof/>
-                <w:webHidden/>
-                <w:lang w:val="nl-BE"/>
-              </w:rPr>
-            </w:r>
-            <w:r>
-              <w:rPr>
-                <w:noProof/>
-                <w:webHidden/>
-                <w:lang w:val="nl-BE"/>
+              </w:rPr>
+              <w:instrText xml:space="preserve"> PAGEREF _Toc509329039 \h </w:instrText>
+            </w:r>
+            <w:r>
+              <w:rPr>
+                <w:noProof/>
+                <w:webHidden/>
+              </w:rPr>
+            </w:r>
+            <w:r>
+              <w:rPr>
+                <w:noProof/>
+                <w:webHidden/>
               </w:rPr>
               <w:fldChar w:fldCharType="separate"/>
             </w:r>
@@ -1091,15 +997,13 @@
               <w:rPr>
                 <w:noProof/>
                 <w:webHidden/>
-                <w:lang w:val="nl-BE"/>
-              </w:rPr>
-              <w:t>8</w:t>
-            </w:r>
-            <w:r>
-              <w:rPr>
-                <w:noProof/>
-                <w:webHidden/>
-                <w:lang w:val="nl-BE"/>
+              </w:rPr>
+              <w:t>9</w:t>
+            </w:r>
+            <w:r>
+              <w:rPr>
+                <w:noProof/>
+                <w:webHidden/>
               </w:rPr>
               <w:fldChar w:fldCharType="end"/>
             </w:r>
@@ -1114,10 +1018,9 @@
             <w:rPr>
               <w:rFonts w:asciiTheme="minorHAnsi" w:eastAsiaTheme="minorEastAsia" w:hAnsiTheme="minorHAnsi"/>
               <w:noProof/>
-              <w:lang w:val="nl-BE"/>
             </w:rPr>
           </w:pPr>
-          <w:hyperlink w:anchor="_Toc509303051" w:history="1">
+          <w:hyperlink w:anchor="_Toc509329040" w:history="1">
             <w:r>
               <w:rPr>
                 <w:rStyle w:val="Hyperlink"/>
@@ -1130,7 +1033,6 @@
               <w:rPr>
                 <w:noProof/>
                 <w:webHidden/>
-                <w:lang w:val="nl-BE"/>
               </w:rPr>
               <w:tab/>
             </w:r>
@@ -1138,7 +1040,6 @@
               <w:rPr>
                 <w:noProof/>
                 <w:webHidden/>
-                <w:lang w:val="nl-BE"/>
               </w:rPr>
               <w:fldChar w:fldCharType="begin"/>
             </w:r>
@@ -1146,22 +1047,19 @@
               <w:rPr>
                 <w:noProof/>
                 <w:webHidden/>
-                <w:lang w:val="nl-BE"/>
-              </w:rPr>
-              <w:instrText xml:space="preserve"> PAGEREF _Toc509303051 \h </w:instrText>
-            </w:r>
-            <w:r>
-              <w:rPr>
-                <w:noProof/>
-                <w:webHidden/>
-                <w:lang w:val="nl-BE"/>
-              </w:rPr>
-            </w:r>
-            <w:r>
-              <w:rPr>
-                <w:noProof/>
-                <w:webHidden/>
-                <w:lang w:val="nl-BE"/>
+              </w:rPr>
+              <w:instrText xml:space="preserve"> PAGEREF _Toc509329040 \h </w:instrText>
+            </w:r>
+            <w:r>
+              <w:rPr>
+                <w:noProof/>
+                <w:webHidden/>
+              </w:rPr>
+            </w:r>
+            <w:r>
+              <w:rPr>
+                <w:noProof/>
+                <w:webHidden/>
               </w:rPr>
               <w:fldChar w:fldCharType="separate"/>
             </w:r>
@@ -1169,15 +1067,13 @@
               <w:rPr>
                 <w:noProof/>
                 <w:webHidden/>
-                <w:lang w:val="nl-BE"/>
-              </w:rPr>
-              <w:t>8</w:t>
-            </w:r>
-            <w:r>
-              <w:rPr>
-                <w:noProof/>
-                <w:webHidden/>
-                <w:lang w:val="nl-BE"/>
+              </w:rPr>
+              <w:t>9</w:t>
+            </w:r>
+            <w:r>
+              <w:rPr>
+                <w:noProof/>
+                <w:webHidden/>
               </w:rPr>
               <w:fldChar w:fldCharType="end"/>
             </w:r>
@@ -1192,10 +1088,9 @@
             <w:rPr>
               <w:rFonts w:asciiTheme="minorHAnsi" w:eastAsiaTheme="minorEastAsia" w:hAnsiTheme="minorHAnsi"/>
               <w:noProof/>
-              <w:lang w:val="nl-BE"/>
             </w:rPr>
           </w:pPr>
-          <w:hyperlink w:anchor="_Toc509303052" w:history="1">
+          <w:hyperlink w:anchor="_Toc509329041" w:history="1">
             <w:r>
               <w:rPr>
                 <w:rStyle w:val="Hyperlink"/>
@@ -1208,7 +1103,6 @@
               <w:rPr>
                 <w:noProof/>
                 <w:webHidden/>
-                <w:lang w:val="nl-BE"/>
               </w:rPr>
               <w:tab/>
             </w:r>
@@ -1216,7 +1110,6 @@
               <w:rPr>
                 <w:noProof/>
                 <w:webHidden/>
-                <w:lang w:val="nl-BE"/>
               </w:rPr>
               <w:fldChar w:fldCharType="begin"/>
             </w:r>
@@ -1224,22 +1117,19 @@
               <w:rPr>
                 <w:noProof/>
                 <w:webHidden/>
-                <w:lang w:val="nl-BE"/>
-              </w:rPr>
-              <w:instrText xml:space="preserve"> PAGEREF _Toc509303052 \h </w:instrText>
-            </w:r>
-            <w:r>
-              <w:rPr>
-                <w:noProof/>
-                <w:webHidden/>
-                <w:lang w:val="nl-BE"/>
-              </w:rPr>
-            </w:r>
-            <w:r>
-              <w:rPr>
-                <w:noProof/>
-                <w:webHidden/>
-                <w:lang w:val="nl-BE"/>
+              </w:rPr>
+              <w:instrText xml:space="preserve"> PAGEREF _Toc509329041 \h </w:instrText>
+            </w:r>
+            <w:r>
+              <w:rPr>
+                <w:noProof/>
+                <w:webHidden/>
+              </w:rPr>
+            </w:r>
+            <w:r>
+              <w:rPr>
+                <w:noProof/>
+                <w:webHidden/>
               </w:rPr>
               <w:fldChar w:fldCharType="separate"/>
             </w:r>
@@ -1247,15 +1137,13 @@
               <w:rPr>
                 <w:noProof/>
                 <w:webHidden/>
-                <w:lang w:val="nl-BE"/>
-              </w:rPr>
-              <w:t>8</w:t>
-            </w:r>
-            <w:r>
-              <w:rPr>
-                <w:noProof/>
-                <w:webHidden/>
-                <w:lang w:val="nl-BE"/>
+              </w:rPr>
+              <w:t>9</w:t>
+            </w:r>
+            <w:r>
+              <w:rPr>
+                <w:noProof/>
+                <w:webHidden/>
               </w:rPr>
               <w:fldChar w:fldCharType="end"/>
             </w:r>
@@ -1270,10 +1158,9 @@
             <w:rPr>
               <w:rFonts w:asciiTheme="minorHAnsi" w:eastAsiaTheme="minorEastAsia" w:hAnsiTheme="minorHAnsi"/>
               <w:noProof/>
-              <w:lang w:val="nl-BE"/>
             </w:rPr>
           </w:pPr>
-          <w:hyperlink w:anchor="_Toc509303053" w:history="1">
+          <w:hyperlink w:anchor="_Toc509329042" w:history="1">
             <w:r>
               <w:rPr>
                 <w:rStyle w:val="Hyperlink"/>
@@ -1286,7 +1173,6 @@
               <w:rPr>
                 <w:noProof/>
                 <w:webHidden/>
-                <w:lang w:val="nl-BE"/>
               </w:rPr>
               <w:tab/>
             </w:r>
@@ -1294,7 +1180,6 @@
               <w:rPr>
                 <w:noProof/>
                 <w:webHidden/>
-                <w:lang w:val="nl-BE"/>
               </w:rPr>
               <w:fldChar w:fldCharType="begin"/>
             </w:r>
@@ -1302,22 +1187,19 @@
               <w:rPr>
                 <w:noProof/>
                 <w:webHidden/>
-                <w:lang w:val="nl-BE"/>
-              </w:rPr>
-              <w:instrText xml:space="preserve"> PAGEREF _Toc509303053 \h </w:instrText>
-            </w:r>
-            <w:r>
-              <w:rPr>
-                <w:noProof/>
-                <w:webHidden/>
-                <w:lang w:val="nl-BE"/>
-              </w:rPr>
-            </w:r>
-            <w:r>
-              <w:rPr>
-                <w:noProof/>
-                <w:webHidden/>
-                <w:lang w:val="nl-BE"/>
+              </w:rPr>
+              <w:instrText xml:space="preserve"> PAGEREF _Toc509329042 \h </w:instrText>
+            </w:r>
+            <w:r>
+              <w:rPr>
+                <w:noProof/>
+                <w:webHidden/>
+              </w:rPr>
+            </w:r>
+            <w:r>
+              <w:rPr>
+                <w:noProof/>
+                <w:webHidden/>
               </w:rPr>
               <w:fldChar w:fldCharType="separate"/>
             </w:r>
@@ -1325,15 +1207,13 @@
               <w:rPr>
                 <w:noProof/>
                 <w:webHidden/>
-                <w:lang w:val="nl-BE"/>
-              </w:rPr>
-              <w:t>9</w:t>
-            </w:r>
-            <w:r>
-              <w:rPr>
-                <w:noProof/>
-                <w:webHidden/>
-                <w:lang w:val="nl-BE"/>
+              </w:rPr>
+              <w:t>10</w:t>
+            </w:r>
+            <w:r>
+              <w:rPr>
+                <w:noProof/>
+                <w:webHidden/>
               </w:rPr>
               <w:fldChar w:fldCharType="end"/>
             </w:r>
@@ -1348,10 +1228,9 @@
             <w:rPr>
               <w:rFonts w:asciiTheme="minorHAnsi" w:eastAsiaTheme="minorEastAsia" w:hAnsiTheme="minorHAnsi"/>
               <w:noProof/>
-              <w:lang w:val="nl-BE"/>
             </w:rPr>
           </w:pPr>
-          <w:hyperlink w:anchor="_Toc509303054" w:history="1">
+          <w:hyperlink w:anchor="_Toc509329043" w:history="1">
             <w:r>
               <w:rPr>
                 <w:rStyle w:val="Hyperlink"/>
@@ -1364,7 +1243,6 @@
               <w:rPr>
                 <w:noProof/>
                 <w:webHidden/>
-                <w:lang w:val="nl-BE"/>
               </w:rPr>
               <w:tab/>
             </w:r>
@@ -1372,7 +1250,6 @@
               <w:rPr>
                 <w:noProof/>
                 <w:webHidden/>
-                <w:lang w:val="nl-BE"/>
               </w:rPr>
               <w:fldChar w:fldCharType="begin"/>
             </w:r>
@@ -1380,22 +1257,19 @@
               <w:rPr>
                 <w:noProof/>
                 <w:webHidden/>
-                <w:lang w:val="nl-BE"/>
-              </w:rPr>
-              <w:instrText xml:space="preserve"> PAGEREF _Toc509303054 \h </w:instrText>
-            </w:r>
-            <w:r>
-              <w:rPr>
-                <w:noProof/>
-                <w:webHidden/>
-                <w:lang w:val="nl-BE"/>
-              </w:rPr>
-            </w:r>
-            <w:r>
-              <w:rPr>
-                <w:noProof/>
-                <w:webHidden/>
-                <w:lang w:val="nl-BE"/>
+              </w:rPr>
+              <w:instrText xml:space="preserve"> PAGEREF _Toc509329043 \h </w:instrText>
+            </w:r>
+            <w:r>
+              <w:rPr>
+                <w:noProof/>
+                <w:webHidden/>
+              </w:rPr>
+            </w:r>
+            <w:r>
+              <w:rPr>
+                <w:noProof/>
+                <w:webHidden/>
               </w:rPr>
               <w:fldChar w:fldCharType="separate"/>
             </w:r>
@@ -1403,15 +1277,13 @@
               <w:rPr>
                 <w:noProof/>
                 <w:webHidden/>
-                <w:lang w:val="nl-BE"/>
-              </w:rPr>
-              <w:t>9</w:t>
-            </w:r>
-            <w:r>
-              <w:rPr>
-                <w:noProof/>
-                <w:webHidden/>
-                <w:lang w:val="nl-BE"/>
+              </w:rPr>
+              <w:t>10</w:t>
+            </w:r>
+            <w:r>
+              <w:rPr>
+                <w:noProof/>
+                <w:webHidden/>
               </w:rPr>
               <w:fldChar w:fldCharType="end"/>
             </w:r>
@@ -1426,10 +1298,9 @@
             <w:rPr>
               <w:rFonts w:asciiTheme="minorHAnsi" w:eastAsiaTheme="minorEastAsia" w:hAnsiTheme="minorHAnsi"/>
               <w:noProof/>
-              <w:lang w:val="nl-BE"/>
             </w:rPr>
           </w:pPr>
-          <w:hyperlink w:anchor="_Toc509303055" w:history="1">
+          <w:hyperlink w:anchor="_Toc509329044" w:history="1">
             <w:r>
               <w:rPr>
                 <w:rStyle w:val="Hyperlink"/>
@@ -1442,7 +1313,6 @@
               <w:rPr>
                 <w:noProof/>
                 <w:webHidden/>
-                <w:lang w:val="nl-BE"/>
               </w:rPr>
               <w:tab/>
             </w:r>
@@ -1450,7 +1320,6 @@
               <w:rPr>
                 <w:noProof/>
                 <w:webHidden/>
-                <w:lang w:val="nl-BE"/>
               </w:rPr>
               <w:fldChar w:fldCharType="begin"/>
             </w:r>
@@ -1458,22 +1327,19 @@
               <w:rPr>
                 <w:noProof/>
                 <w:webHidden/>
-                <w:lang w:val="nl-BE"/>
-              </w:rPr>
-              <w:instrText xml:space="preserve"> PAGEREF _Toc509303055 \h </w:instrText>
-            </w:r>
-            <w:r>
-              <w:rPr>
-                <w:noProof/>
-                <w:webHidden/>
-                <w:lang w:val="nl-BE"/>
-              </w:rPr>
-            </w:r>
-            <w:r>
-              <w:rPr>
-                <w:noProof/>
-                <w:webHidden/>
-                <w:lang w:val="nl-BE"/>
+              </w:rPr>
+              <w:instrText xml:space="preserve"> PAGEREF _Toc509329044 \h </w:instrText>
+            </w:r>
+            <w:r>
+              <w:rPr>
+                <w:noProof/>
+                <w:webHidden/>
+              </w:rPr>
+            </w:r>
+            <w:r>
+              <w:rPr>
+                <w:noProof/>
+                <w:webHidden/>
               </w:rPr>
               <w:fldChar w:fldCharType="separate"/>
             </w:r>
@@ -1481,15 +1347,13 @@
               <w:rPr>
                 <w:noProof/>
                 <w:webHidden/>
-                <w:lang w:val="nl-BE"/>
-              </w:rPr>
-              <w:t>9</w:t>
-            </w:r>
-            <w:r>
-              <w:rPr>
-                <w:noProof/>
-                <w:webHidden/>
-                <w:lang w:val="nl-BE"/>
+              </w:rPr>
+              <w:t>10</w:t>
+            </w:r>
+            <w:r>
+              <w:rPr>
+                <w:noProof/>
+                <w:webHidden/>
               </w:rPr>
               <w:fldChar w:fldCharType="end"/>
             </w:r>
@@ -1504,10 +1368,9 @@
             <w:rPr>
               <w:rFonts w:asciiTheme="minorHAnsi" w:eastAsiaTheme="minorEastAsia" w:hAnsiTheme="minorHAnsi"/>
               <w:noProof/>
-              <w:lang w:val="nl-BE"/>
             </w:rPr>
           </w:pPr>
-          <w:hyperlink w:anchor="_Toc509303056" w:history="1">
+          <w:hyperlink w:anchor="_Toc509329045" w:history="1">
             <w:r>
               <w:rPr>
                 <w:rStyle w:val="Hyperlink"/>
@@ -1520,7 +1383,6 @@
               <w:rPr>
                 <w:noProof/>
                 <w:webHidden/>
-                <w:lang w:val="nl-BE"/>
               </w:rPr>
               <w:tab/>
             </w:r>
@@ -1528,7 +1390,6 @@
               <w:rPr>
                 <w:noProof/>
                 <w:webHidden/>
-                <w:lang w:val="nl-BE"/>
               </w:rPr>
               <w:fldChar w:fldCharType="begin"/>
             </w:r>
@@ -1536,22 +1397,19 @@
               <w:rPr>
                 <w:noProof/>
                 <w:webHidden/>
-                <w:lang w:val="nl-BE"/>
-              </w:rPr>
-              <w:instrText xml:space="preserve"> PAGEREF _Toc509303056 \h </w:instrText>
-            </w:r>
-            <w:r>
-              <w:rPr>
-                <w:noProof/>
-                <w:webHidden/>
-                <w:lang w:val="nl-BE"/>
-              </w:rPr>
-            </w:r>
-            <w:r>
-              <w:rPr>
-                <w:noProof/>
-                <w:webHidden/>
-                <w:lang w:val="nl-BE"/>
+              </w:rPr>
+              <w:instrText xml:space="preserve"> PAGEREF _Toc509329045 \h </w:instrText>
+            </w:r>
+            <w:r>
+              <w:rPr>
+                <w:noProof/>
+                <w:webHidden/>
+              </w:rPr>
+            </w:r>
+            <w:r>
+              <w:rPr>
+                <w:noProof/>
+                <w:webHidden/>
               </w:rPr>
               <w:fldChar w:fldCharType="separate"/>
             </w:r>
@@ -1559,15 +1417,13 @@
               <w:rPr>
                 <w:noProof/>
                 <w:webHidden/>
-                <w:lang w:val="nl-BE"/>
-              </w:rPr>
-              <w:t>9</w:t>
-            </w:r>
-            <w:r>
-              <w:rPr>
-                <w:noProof/>
-                <w:webHidden/>
-                <w:lang w:val="nl-BE"/>
+              </w:rPr>
+              <w:t>10</w:t>
+            </w:r>
+            <w:r>
+              <w:rPr>
+                <w:noProof/>
+                <w:webHidden/>
               </w:rPr>
               <w:fldChar w:fldCharType="end"/>
             </w:r>
@@ -1582,10 +1438,9 @@
             <w:rPr>
               <w:rFonts w:asciiTheme="minorHAnsi" w:eastAsiaTheme="minorEastAsia" w:hAnsiTheme="minorHAnsi"/>
               <w:noProof/>
-              <w:lang w:val="nl-BE"/>
             </w:rPr>
           </w:pPr>
-          <w:hyperlink w:anchor="_Toc509303057" w:history="1">
+          <w:hyperlink w:anchor="_Toc509329046" w:history="1">
             <w:r>
               <w:rPr>
                 <w:rStyle w:val="Hyperlink"/>
@@ -1598,7 +1453,6 @@
               <w:rPr>
                 <w:noProof/>
                 <w:webHidden/>
-                <w:lang w:val="nl-BE"/>
               </w:rPr>
               <w:tab/>
             </w:r>
@@ -1606,7 +1460,6 @@
               <w:rPr>
                 <w:noProof/>
                 <w:webHidden/>
-                <w:lang w:val="nl-BE"/>
               </w:rPr>
               <w:fldChar w:fldCharType="begin"/>
             </w:r>
@@ -1614,22 +1467,19 @@
               <w:rPr>
                 <w:noProof/>
                 <w:webHidden/>
-                <w:lang w:val="nl-BE"/>
-              </w:rPr>
-              <w:instrText xml:space="preserve"> PAGEREF _Toc509303057 \h </w:instrText>
-            </w:r>
-            <w:r>
-              <w:rPr>
-                <w:noProof/>
-                <w:webHidden/>
-                <w:lang w:val="nl-BE"/>
-              </w:rPr>
-            </w:r>
-            <w:r>
-              <w:rPr>
-                <w:noProof/>
-                <w:webHidden/>
-                <w:lang w:val="nl-BE"/>
+              </w:rPr>
+              <w:instrText xml:space="preserve"> PAGEREF _Toc509329046 \h </w:instrText>
+            </w:r>
+            <w:r>
+              <w:rPr>
+                <w:noProof/>
+                <w:webHidden/>
+              </w:rPr>
+            </w:r>
+            <w:r>
+              <w:rPr>
+                <w:noProof/>
+                <w:webHidden/>
               </w:rPr>
               <w:fldChar w:fldCharType="separate"/>
             </w:r>
@@ -1637,15 +1487,13 @@
               <w:rPr>
                 <w:noProof/>
                 <w:webHidden/>
-                <w:lang w:val="nl-BE"/>
-              </w:rPr>
-              <w:t>9</w:t>
-            </w:r>
-            <w:r>
-              <w:rPr>
-                <w:noProof/>
-                <w:webHidden/>
-                <w:lang w:val="nl-BE"/>
+              </w:rPr>
+              <w:t>10</w:t>
+            </w:r>
+            <w:r>
+              <w:rPr>
+                <w:noProof/>
+                <w:webHidden/>
               </w:rPr>
               <w:fldChar w:fldCharType="end"/>
             </w:r>
@@ -1660,10 +1508,9 @@
             <w:rPr>
               <w:rFonts w:asciiTheme="minorHAnsi" w:eastAsiaTheme="minorEastAsia" w:hAnsiTheme="minorHAnsi"/>
               <w:noProof/>
-              <w:lang w:val="nl-BE"/>
             </w:rPr>
           </w:pPr>
-          <w:hyperlink w:anchor="_Toc509303058" w:history="1">
+          <w:hyperlink w:anchor="_Toc509329047" w:history="1">
             <w:r>
               <w:rPr>
                 <w:rStyle w:val="Hyperlink"/>
@@ -1676,15 +1523,83 @@
               <w:rPr>
                 <w:noProof/>
                 <w:webHidden/>
+              </w:rPr>
+              <w:tab/>
+            </w:r>
+            <w:r>
+              <w:rPr>
+                <w:noProof/>
+                <w:webHidden/>
+              </w:rPr>
+              <w:fldChar w:fldCharType="begin"/>
+            </w:r>
+            <w:r>
+              <w:rPr>
+                <w:noProof/>
+                <w:webHidden/>
+              </w:rPr>
+              <w:instrText xml:space="preserve"> PAGEREF _Toc509329047 \h </w:instrText>
+            </w:r>
+            <w:r>
+              <w:rPr>
+                <w:noProof/>
+                <w:webHidden/>
+              </w:rPr>
+            </w:r>
+            <w:r>
+              <w:rPr>
+                <w:noProof/>
+                <w:webHidden/>
+              </w:rPr>
+              <w:fldChar w:fldCharType="separate"/>
+            </w:r>
+            <w:r>
+              <w:rPr>
+                <w:noProof/>
+                <w:webHidden/>
+              </w:rPr>
+              <w:t>11</w:t>
+            </w:r>
+            <w:r>
+              <w:rPr>
+                <w:noProof/>
+                <w:webHidden/>
+              </w:rPr>
+              <w:fldChar w:fldCharType="end"/>
+            </w:r>
+          </w:hyperlink>
+        </w:p>
+        <w:p>
+          <w:pPr>
+            <w:pStyle w:val="TOC2"/>
+            <w:tabs>
+              <w:tab w:val="right" w:leader="dot" w:pos="9350"/>
+            </w:tabs>
+            <w:rPr>
+              <w:rFonts w:asciiTheme="minorHAnsi" w:eastAsiaTheme="minorEastAsia" w:hAnsiTheme="minorHAnsi"/>
+              <w:noProof/>
+            </w:rPr>
+          </w:pPr>
+          <w:hyperlink w:anchor="_Toc509329048" w:history="1">
+            <w:r>
+              <w:rPr>
+                <w:rStyle w:val="Hyperlink"/>
+                <w:noProof/>
                 <w:lang w:val="nl-BE"/>
               </w:rPr>
+              <w:t>Kort overzicht</w:t>
+            </w:r>
+            <w:r>
+              <w:rPr>
+                <w:noProof/>
+                <w:webHidden/>
+              </w:rPr>
               <w:tab/>
             </w:r>
             <w:r>
               <w:rPr>
                 <w:noProof/>
                 <w:webHidden/>
-                <w:lang w:val="nl-BE"/>
               </w:rPr>
               <w:fldChar w:fldCharType="begin"/>
             </w:r>
@@ -1692,22 +1607,19 @@
               <w:rPr>
                 <w:noProof/>
                 <w:webHidden/>
-                <w:lang w:val="nl-BE"/>
-              </w:rPr>
-              <w:instrText xml:space="preserve"> PAGEREF _Toc509303058 \h </w:instrText>
-            </w:r>
-            <w:r>
-              <w:rPr>
-                <w:noProof/>
-                <w:webHidden/>
-                <w:lang w:val="nl-BE"/>
-              </w:rPr>
-            </w:r>
-            <w:r>
-              <w:rPr>
-                <w:noProof/>
-                <w:webHidden/>
-                <w:lang w:val="nl-BE"/>
+              </w:rPr>
+              <w:instrText xml:space="preserve"> PAGEREF _Toc509329048 \h </w:instrText>
+            </w:r>
+            <w:r>
+              <w:rPr>
+                <w:noProof/>
+                <w:webHidden/>
+              </w:rPr>
+            </w:r>
+            <w:r>
+              <w:rPr>
+                <w:noProof/>
+                <w:webHidden/>
               </w:rPr>
               <w:fldChar w:fldCharType="separate"/>
             </w:r>
@@ -1715,15 +1627,13 @@
               <w:rPr>
                 <w:noProof/>
                 <w:webHidden/>
-                <w:lang w:val="nl-BE"/>
-              </w:rPr>
-              <w:t>10</w:t>
-            </w:r>
-            <w:r>
-              <w:rPr>
-                <w:noProof/>
-                <w:webHidden/>
-                <w:lang w:val="nl-BE"/>
+              </w:rPr>
+              <w:t>11</w:t>
+            </w:r>
+            <w:r>
+              <w:rPr>
+                <w:noProof/>
+                <w:webHidden/>
               </w:rPr>
               <w:fldChar w:fldCharType="end"/>
             </w:r>
@@ -1738,10 +1648,9 @@
             <w:rPr>
               <w:rFonts w:asciiTheme="minorHAnsi" w:eastAsiaTheme="minorEastAsia" w:hAnsiTheme="minorHAnsi"/>
               <w:noProof/>
-              <w:lang w:val="nl-BE"/>
             </w:rPr>
           </w:pPr>
-          <w:hyperlink w:anchor="_Toc509303059" w:history="1">
+          <w:hyperlink w:anchor="_Toc509329049" w:history="1">
             <w:r>
               <w:rPr>
                 <w:rStyle w:val="Hyperlink"/>
@@ -1754,7 +1663,6 @@
               <w:rPr>
                 <w:noProof/>
                 <w:webHidden/>
-                <w:lang w:val="nl-BE"/>
               </w:rPr>
               <w:tab/>
             </w:r>
@@ -1762,7 +1670,6 @@
               <w:rPr>
                 <w:noProof/>
                 <w:webHidden/>
-                <w:lang w:val="nl-BE"/>
               </w:rPr>
               <w:fldChar w:fldCharType="begin"/>
             </w:r>
@@ -1770,22 +1677,19 @@
               <w:rPr>
                 <w:noProof/>
                 <w:webHidden/>
-                <w:lang w:val="nl-BE"/>
-              </w:rPr>
-              <w:instrText xml:space="preserve"> PAGEREF _Toc509303059 \h </w:instrText>
-            </w:r>
-            <w:r>
-              <w:rPr>
-                <w:noProof/>
-                <w:webHidden/>
-                <w:lang w:val="nl-BE"/>
-              </w:rPr>
-            </w:r>
-            <w:r>
-              <w:rPr>
-                <w:noProof/>
-                <w:webHidden/>
-                <w:lang w:val="nl-BE"/>
+              </w:rPr>
+              <w:instrText xml:space="preserve"> PAGEREF _Toc509329049 \h </w:instrText>
+            </w:r>
+            <w:r>
+              <w:rPr>
+                <w:noProof/>
+                <w:webHidden/>
+              </w:rPr>
+            </w:r>
+            <w:r>
+              <w:rPr>
+                <w:noProof/>
+                <w:webHidden/>
               </w:rPr>
               <w:fldChar w:fldCharType="separate"/>
             </w:r>
@@ -1793,15 +1697,13 @@
               <w:rPr>
                 <w:noProof/>
                 <w:webHidden/>
-                <w:lang w:val="nl-BE"/>
-              </w:rPr>
-              <w:t>11</w:t>
-            </w:r>
-            <w:r>
-              <w:rPr>
-                <w:noProof/>
-                <w:webHidden/>
-                <w:lang w:val="nl-BE"/>
+              </w:rPr>
+              <w:t>12</w:t>
+            </w:r>
+            <w:r>
+              <w:rPr>
+                <w:noProof/>
+                <w:webHidden/>
               </w:rPr>
               <w:fldChar w:fldCharType="end"/>
             </w:r>
@@ -1816,10 +1718,9 @@
             <w:rPr>
               <w:rFonts w:asciiTheme="minorHAnsi" w:eastAsiaTheme="minorEastAsia" w:hAnsiTheme="minorHAnsi"/>
               <w:noProof/>
-              <w:lang w:val="nl-BE"/>
             </w:rPr>
           </w:pPr>
-          <w:hyperlink w:anchor="_Toc509303060" w:history="1">
+          <w:hyperlink w:anchor="_Toc509329050" w:history="1">
             <w:r>
               <w:rPr>
                 <w:rStyle w:val="Hyperlink"/>
@@ -1832,54 +1733,957 @@
               <w:rPr>
                 <w:noProof/>
                 <w:webHidden/>
+              </w:rPr>
+              <w:tab/>
+            </w:r>
+            <w:r>
+              <w:rPr>
+                <w:noProof/>
+                <w:webHidden/>
+              </w:rPr>
+              <w:fldChar w:fldCharType="begin"/>
+            </w:r>
+            <w:r>
+              <w:rPr>
+                <w:noProof/>
+                <w:webHidden/>
+              </w:rPr>
+              <w:instrText xml:space="preserve"> PAGEREF _Toc509329050 \h </w:instrText>
+            </w:r>
+            <w:r>
+              <w:rPr>
+                <w:noProof/>
+                <w:webHidden/>
+              </w:rPr>
+            </w:r>
+            <w:r>
+              <w:rPr>
+                <w:noProof/>
+                <w:webHidden/>
+              </w:rPr>
+              <w:fldChar w:fldCharType="separate"/>
+            </w:r>
+            <w:r>
+              <w:rPr>
+                <w:noProof/>
+                <w:webHidden/>
+              </w:rPr>
+              <w:t>13</w:t>
+            </w:r>
+            <w:r>
+              <w:rPr>
+                <w:noProof/>
+                <w:webHidden/>
+              </w:rPr>
+              <w:fldChar w:fldCharType="end"/>
+            </w:r>
+          </w:hyperlink>
+        </w:p>
+        <w:p>
+          <w:pPr>
+            <w:pStyle w:val="TOC2"/>
+            <w:tabs>
+              <w:tab w:val="right" w:leader="dot" w:pos="9350"/>
+            </w:tabs>
+            <w:rPr>
+              <w:rFonts w:asciiTheme="minorHAnsi" w:eastAsiaTheme="minorEastAsia" w:hAnsiTheme="minorHAnsi"/>
+              <w:noProof/>
+            </w:rPr>
+          </w:pPr>
+          <w:hyperlink w:anchor="_Toc509329051" w:history="1">
+            <w:r>
+              <w:rPr>
+                <w:rStyle w:val="Hyperlink"/>
+                <w:noProof/>
                 <w:lang w:val="nl-BE"/>
               </w:rPr>
+              <w:t>Kiezen voor de Cloud</w:t>
+            </w:r>
+            <w:r>
+              <w:rPr>
+                <w:noProof/>
+                <w:webHidden/>
+              </w:rPr>
               <w:tab/>
             </w:r>
             <w:r>
               <w:rPr>
                 <w:noProof/>
                 <w:webHidden/>
+              </w:rPr>
+              <w:fldChar w:fldCharType="begin"/>
+            </w:r>
+            <w:r>
+              <w:rPr>
+                <w:noProof/>
+                <w:webHidden/>
+              </w:rPr>
+              <w:instrText xml:space="preserve"> PAGEREF _Toc509329051 \h </w:instrText>
+            </w:r>
+            <w:r>
+              <w:rPr>
+                <w:noProof/>
+                <w:webHidden/>
+              </w:rPr>
+            </w:r>
+            <w:r>
+              <w:rPr>
+                <w:noProof/>
+                <w:webHidden/>
+              </w:rPr>
+              <w:fldChar w:fldCharType="separate"/>
+            </w:r>
+            <w:r>
+              <w:rPr>
+                <w:noProof/>
+                <w:webHidden/>
+              </w:rPr>
+              <w:t>13</w:t>
+            </w:r>
+            <w:r>
+              <w:rPr>
+                <w:noProof/>
+                <w:webHidden/>
+              </w:rPr>
+              <w:fldChar w:fldCharType="end"/>
+            </w:r>
+          </w:hyperlink>
+        </w:p>
+        <w:p>
+          <w:pPr>
+            <w:pStyle w:val="TOC3"/>
+            <w:tabs>
+              <w:tab w:val="right" w:leader="dot" w:pos="9350"/>
+            </w:tabs>
+            <w:rPr>
+              <w:rFonts w:asciiTheme="minorHAnsi" w:eastAsiaTheme="minorEastAsia" w:hAnsiTheme="minorHAnsi"/>
+              <w:noProof/>
+            </w:rPr>
+          </w:pPr>
+          <w:hyperlink w:anchor="_Toc509329052" w:history="1">
+            <w:r>
+              <w:rPr>
+                <w:rStyle w:val="Hyperlink"/>
+                <w:noProof/>
                 <w:lang w:val="nl-BE"/>
               </w:rPr>
+              <w:t>Vergelijking met VPN</w:t>
+            </w:r>
+            <w:r>
+              <w:rPr>
+                <w:noProof/>
+                <w:webHidden/>
+              </w:rPr>
+              <w:tab/>
+            </w:r>
+            <w:r>
+              <w:rPr>
+                <w:noProof/>
+                <w:webHidden/>
+              </w:rPr>
               <w:fldChar w:fldCharType="begin"/>
             </w:r>
             <w:r>
               <w:rPr>
                 <w:noProof/>
                 <w:webHidden/>
+              </w:rPr>
+              <w:instrText xml:space="preserve"> PAGEREF _Toc509329052 \h </w:instrText>
+            </w:r>
+            <w:r>
+              <w:rPr>
+                <w:noProof/>
+                <w:webHidden/>
+              </w:rPr>
+            </w:r>
+            <w:r>
+              <w:rPr>
+                <w:noProof/>
+                <w:webHidden/>
+              </w:rPr>
+              <w:fldChar w:fldCharType="separate"/>
+            </w:r>
+            <w:r>
+              <w:rPr>
+                <w:noProof/>
+                <w:webHidden/>
+              </w:rPr>
+              <w:t>13</w:t>
+            </w:r>
+            <w:r>
+              <w:rPr>
+                <w:noProof/>
+                <w:webHidden/>
+              </w:rPr>
+              <w:fldChar w:fldCharType="end"/>
+            </w:r>
+          </w:hyperlink>
+        </w:p>
+        <w:p>
+          <w:pPr>
+            <w:pStyle w:val="TOC3"/>
+            <w:tabs>
+              <w:tab w:val="right" w:leader="dot" w:pos="9350"/>
+            </w:tabs>
+            <w:rPr>
+              <w:rFonts w:asciiTheme="minorHAnsi" w:eastAsiaTheme="minorEastAsia" w:hAnsiTheme="minorHAnsi"/>
+              <w:noProof/>
+            </w:rPr>
+          </w:pPr>
+          <w:hyperlink w:anchor="_Toc509329053" w:history="1">
+            <w:r>
+              <w:rPr>
+                <w:rStyle w:val="Hyperlink"/>
+                <w:noProof/>
                 <w:lang w:val="nl-BE"/>
               </w:rPr>
-              <w:instrText xml:space="preserve"> PAGEREF _Toc509303060 \h </w:instrText>
-            </w:r>
-            <w:r>
-              <w:rPr>
-                <w:noProof/>
-                <w:webHidden/>
+              <w:t>Keuze aan Cloud-opstellingen</w:t>
+            </w:r>
+            <w:r>
+              <w:rPr>
+                <w:noProof/>
+                <w:webHidden/>
+              </w:rPr>
+              <w:tab/>
+            </w:r>
+            <w:r>
+              <w:rPr>
+                <w:noProof/>
+                <w:webHidden/>
+              </w:rPr>
+              <w:fldChar w:fldCharType="begin"/>
+            </w:r>
+            <w:r>
+              <w:rPr>
+                <w:noProof/>
+                <w:webHidden/>
+              </w:rPr>
+              <w:instrText xml:space="preserve"> PAGEREF _Toc509329053 \h </w:instrText>
+            </w:r>
+            <w:r>
+              <w:rPr>
+                <w:noProof/>
+                <w:webHidden/>
+              </w:rPr>
+            </w:r>
+            <w:r>
+              <w:rPr>
+                <w:noProof/>
+                <w:webHidden/>
+              </w:rPr>
+              <w:fldChar w:fldCharType="separate"/>
+            </w:r>
+            <w:r>
+              <w:rPr>
+                <w:noProof/>
+                <w:webHidden/>
+              </w:rPr>
+              <w:t>14</w:t>
+            </w:r>
+            <w:r>
+              <w:rPr>
+                <w:noProof/>
+                <w:webHidden/>
+              </w:rPr>
+              <w:fldChar w:fldCharType="end"/>
+            </w:r>
+          </w:hyperlink>
+        </w:p>
+        <w:p>
+          <w:pPr>
+            <w:pStyle w:val="TOC3"/>
+            <w:tabs>
+              <w:tab w:val="right" w:leader="dot" w:pos="9350"/>
+            </w:tabs>
+            <w:rPr>
+              <w:rFonts w:asciiTheme="minorHAnsi" w:eastAsiaTheme="minorEastAsia" w:hAnsiTheme="minorHAnsi"/>
+              <w:noProof/>
+            </w:rPr>
+          </w:pPr>
+          <w:hyperlink w:anchor="_Toc509329054" w:history="1">
+            <w:r>
+              <w:rPr>
+                <w:rStyle w:val="Hyperlink"/>
+                <w:noProof/>
                 <w:lang w:val="nl-BE"/>
               </w:rPr>
-            </w:r>
-            <w:r>
-              <w:rPr>
-                <w:noProof/>
-                <w:webHidden/>
+              <w:t>Keuze aan Cloud-oplossingen</w:t>
+            </w:r>
+            <w:r>
+              <w:rPr>
+                <w:noProof/>
+                <w:webHidden/>
+              </w:rPr>
+              <w:tab/>
+            </w:r>
+            <w:r>
+              <w:rPr>
+                <w:noProof/>
+                <w:webHidden/>
+              </w:rPr>
+              <w:fldChar w:fldCharType="begin"/>
+            </w:r>
+            <w:r>
+              <w:rPr>
+                <w:noProof/>
+                <w:webHidden/>
+              </w:rPr>
+              <w:instrText xml:space="preserve"> PAGEREF _Toc509329054 \h </w:instrText>
+            </w:r>
+            <w:r>
+              <w:rPr>
+                <w:noProof/>
+                <w:webHidden/>
+              </w:rPr>
+            </w:r>
+            <w:r>
+              <w:rPr>
+                <w:noProof/>
+                <w:webHidden/>
+              </w:rPr>
+              <w:fldChar w:fldCharType="separate"/>
+            </w:r>
+            <w:r>
+              <w:rPr>
+                <w:noProof/>
+                <w:webHidden/>
+              </w:rPr>
+              <w:t>15</w:t>
+            </w:r>
+            <w:r>
+              <w:rPr>
+                <w:noProof/>
+                <w:webHidden/>
+              </w:rPr>
+              <w:fldChar w:fldCharType="end"/>
+            </w:r>
+          </w:hyperlink>
+        </w:p>
+        <w:p>
+          <w:pPr>
+            <w:pStyle w:val="TOC2"/>
+            <w:tabs>
+              <w:tab w:val="right" w:leader="dot" w:pos="9350"/>
+            </w:tabs>
+            <w:rPr>
+              <w:rFonts w:asciiTheme="minorHAnsi" w:eastAsiaTheme="minorEastAsia" w:hAnsiTheme="minorHAnsi"/>
+              <w:noProof/>
+            </w:rPr>
+          </w:pPr>
+          <w:hyperlink w:anchor="_Toc509329055" w:history="1">
+            <w:r>
+              <w:rPr>
+                <w:rStyle w:val="Hyperlink"/>
+                <w:noProof/>
                 <w:lang w:val="nl-BE"/>
               </w:rPr>
+              <w:t>Netwerkvoorzieningen</w:t>
+            </w:r>
+            <w:r>
+              <w:rPr>
+                <w:noProof/>
+                <w:webHidden/>
+              </w:rPr>
+              <w:tab/>
+            </w:r>
+            <w:r>
+              <w:rPr>
+                <w:noProof/>
+                <w:webHidden/>
+              </w:rPr>
+              <w:fldChar w:fldCharType="begin"/>
+            </w:r>
+            <w:r>
+              <w:rPr>
+                <w:noProof/>
+                <w:webHidden/>
+              </w:rPr>
+              <w:instrText xml:space="preserve"> PAGEREF _Toc509329055 \h </w:instrText>
+            </w:r>
+            <w:r>
+              <w:rPr>
+                <w:noProof/>
+                <w:webHidden/>
+              </w:rPr>
+            </w:r>
+            <w:r>
+              <w:rPr>
+                <w:noProof/>
+                <w:webHidden/>
+              </w:rPr>
               <w:fldChar w:fldCharType="separate"/>
             </w:r>
             <w:r>
               <w:rPr>
                 <w:noProof/>
                 <w:webHidden/>
+              </w:rPr>
+              <w:t>15</w:t>
+            </w:r>
+            <w:r>
+              <w:rPr>
+                <w:noProof/>
+                <w:webHidden/>
+              </w:rPr>
+              <w:fldChar w:fldCharType="end"/>
+            </w:r>
+          </w:hyperlink>
+        </w:p>
+        <w:p>
+          <w:pPr>
+            <w:pStyle w:val="TOC3"/>
+            <w:tabs>
+              <w:tab w:val="right" w:leader="dot" w:pos="9350"/>
+            </w:tabs>
+            <w:rPr>
+              <w:rFonts w:asciiTheme="minorHAnsi" w:eastAsiaTheme="minorEastAsia" w:hAnsiTheme="minorHAnsi"/>
+              <w:noProof/>
+            </w:rPr>
+          </w:pPr>
+          <w:hyperlink w:anchor="_Toc509329056" w:history="1">
+            <w:r>
+              <w:rPr>
+                <w:rStyle w:val="Hyperlink"/>
+                <w:noProof/>
                 <w:lang w:val="nl-BE"/>
               </w:rPr>
-              <w:t>12</w:t>
-            </w:r>
-            <w:r>
-              <w:rPr>
-                <w:noProof/>
-                <w:webHidden/>
+              <w:t>Domain Name System</w:t>
+            </w:r>
+            <w:r>
+              <w:rPr>
+                <w:noProof/>
+                <w:webHidden/>
+              </w:rPr>
+              <w:tab/>
+            </w:r>
+            <w:r>
+              <w:rPr>
+                <w:noProof/>
+                <w:webHidden/>
+              </w:rPr>
+              <w:fldChar w:fldCharType="begin"/>
+            </w:r>
+            <w:r>
+              <w:rPr>
+                <w:noProof/>
+                <w:webHidden/>
+              </w:rPr>
+              <w:instrText xml:space="preserve"> PAGEREF _Toc509329056 \h </w:instrText>
+            </w:r>
+            <w:r>
+              <w:rPr>
+                <w:noProof/>
+                <w:webHidden/>
+              </w:rPr>
+            </w:r>
+            <w:r>
+              <w:rPr>
+                <w:noProof/>
+                <w:webHidden/>
+              </w:rPr>
+              <w:fldChar w:fldCharType="separate"/>
+            </w:r>
+            <w:r>
+              <w:rPr>
+                <w:noProof/>
+                <w:webHidden/>
+              </w:rPr>
+              <w:t>15</w:t>
+            </w:r>
+            <w:r>
+              <w:rPr>
+                <w:noProof/>
+                <w:webHidden/>
+              </w:rPr>
+              <w:fldChar w:fldCharType="end"/>
+            </w:r>
+          </w:hyperlink>
+        </w:p>
+        <w:p>
+          <w:pPr>
+            <w:pStyle w:val="TOC3"/>
+            <w:tabs>
+              <w:tab w:val="right" w:leader="dot" w:pos="9350"/>
+            </w:tabs>
+            <w:rPr>
+              <w:rFonts w:asciiTheme="minorHAnsi" w:eastAsiaTheme="minorEastAsia" w:hAnsiTheme="minorHAnsi"/>
+              <w:noProof/>
+            </w:rPr>
+          </w:pPr>
+          <w:hyperlink w:anchor="_Toc509329057" w:history="1">
+            <w:r>
+              <w:rPr>
+                <w:rStyle w:val="Hyperlink"/>
+                <w:noProof/>
                 <w:lang w:val="nl-BE"/>
+              </w:rPr>
+              <w:t>Active Directory</w:t>
+            </w:r>
+            <w:r>
+              <w:rPr>
+                <w:noProof/>
+                <w:webHidden/>
+              </w:rPr>
+              <w:tab/>
+            </w:r>
+            <w:r>
+              <w:rPr>
+                <w:noProof/>
+                <w:webHidden/>
+              </w:rPr>
+              <w:fldChar w:fldCharType="begin"/>
+            </w:r>
+            <w:r>
+              <w:rPr>
+                <w:noProof/>
+                <w:webHidden/>
+              </w:rPr>
+              <w:instrText xml:space="preserve"> PAGEREF _Toc509329057 \h </w:instrText>
+            </w:r>
+            <w:r>
+              <w:rPr>
+                <w:noProof/>
+                <w:webHidden/>
+              </w:rPr>
+            </w:r>
+            <w:r>
+              <w:rPr>
+                <w:noProof/>
+                <w:webHidden/>
+              </w:rPr>
+              <w:fldChar w:fldCharType="separate"/>
+            </w:r>
+            <w:r>
+              <w:rPr>
+                <w:noProof/>
+                <w:webHidden/>
+              </w:rPr>
+              <w:t>15</w:t>
+            </w:r>
+            <w:r>
+              <w:rPr>
+                <w:noProof/>
+                <w:webHidden/>
+              </w:rPr>
+              <w:fldChar w:fldCharType="end"/>
+            </w:r>
+          </w:hyperlink>
+        </w:p>
+        <w:p>
+          <w:pPr>
+            <w:pStyle w:val="TOC3"/>
+            <w:tabs>
+              <w:tab w:val="right" w:leader="dot" w:pos="9350"/>
+            </w:tabs>
+            <w:rPr>
+              <w:rFonts w:asciiTheme="minorHAnsi" w:eastAsiaTheme="minorEastAsia" w:hAnsiTheme="minorHAnsi"/>
+              <w:noProof/>
+            </w:rPr>
+          </w:pPr>
+          <w:hyperlink w:anchor="_Toc509329058" w:history="1">
+            <w:r>
+              <w:rPr>
+                <w:rStyle w:val="Hyperlink"/>
+                <w:noProof/>
+                <w:lang w:val="nl-BE"/>
+              </w:rPr>
+              <w:t>Traffic management</w:t>
+            </w:r>
+            <w:r>
+              <w:rPr>
+                <w:noProof/>
+                <w:webHidden/>
+              </w:rPr>
+              <w:tab/>
+            </w:r>
+            <w:r>
+              <w:rPr>
+                <w:noProof/>
+                <w:webHidden/>
+              </w:rPr>
+              <w:fldChar w:fldCharType="begin"/>
+            </w:r>
+            <w:r>
+              <w:rPr>
+                <w:noProof/>
+                <w:webHidden/>
+              </w:rPr>
+              <w:instrText xml:space="preserve"> PAGEREF _Toc509329058 \h </w:instrText>
+            </w:r>
+            <w:r>
+              <w:rPr>
+                <w:noProof/>
+                <w:webHidden/>
+              </w:rPr>
+            </w:r>
+            <w:r>
+              <w:rPr>
+                <w:noProof/>
+                <w:webHidden/>
+              </w:rPr>
+              <w:fldChar w:fldCharType="separate"/>
+            </w:r>
+            <w:r>
+              <w:rPr>
+                <w:noProof/>
+                <w:webHidden/>
+              </w:rPr>
+              <w:t>15</w:t>
+            </w:r>
+            <w:r>
+              <w:rPr>
+                <w:noProof/>
+                <w:webHidden/>
+              </w:rPr>
+              <w:fldChar w:fldCharType="end"/>
+            </w:r>
+          </w:hyperlink>
+        </w:p>
+        <w:p>
+          <w:pPr>
+            <w:pStyle w:val="TOC3"/>
+            <w:tabs>
+              <w:tab w:val="right" w:leader="dot" w:pos="9350"/>
+            </w:tabs>
+            <w:rPr>
+              <w:rFonts w:asciiTheme="minorHAnsi" w:eastAsiaTheme="minorEastAsia" w:hAnsiTheme="minorHAnsi"/>
+              <w:noProof/>
+            </w:rPr>
+          </w:pPr>
+          <w:hyperlink w:anchor="_Toc509329059" w:history="1">
+            <w:r>
+              <w:rPr>
+                <w:rStyle w:val="Hyperlink"/>
+                <w:noProof/>
+                <w:lang w:val="nl-BE"/>
+              </w:rPr>
+              <w:t>High Availability</w:t>
+            </w:r>
+            <w:r>
+              <w:rPr>
+                <w:noProof/>
+                <w:webHidden/>
+              </w:rPr>
+              <w:tab/>
+            </w:r>
+            <w:r>
+              <w:rPr>
+                <w:noProof/>
+                <w:webHidden/>
+              </w:rPr>
+              <w:fldChar w:fldCharType="begin"/>
+            </w:r>
+            <w:r>
+              <w:rPr>
+                <w:noProof/>
+                <w:webHidden/>
+              </w:rPr>
+              <w:instrText xml:space="preserve"> PAGEREF _Toc509329059 \h </w:instrText>
+            </w:r>
+            <w:r>
+              <w:rPr>
+                <w:noProof/>
+                <w:webHidden/>
+              </w:rPr>
+            </w:r>
+            <w:r>
+              <w:rPr>
+                <w:noProof/>
+                <w:webHidden/>
+              </w:rPr>
+              <w:fldChar w:fldCharType="separate"/>
+            </w:r>
+            <w:r>
+              <w:rPr>
+                <w:noProof/>
+                <w:webHidden/>
+              </w:rPr>
+              <w:t>15</w:t>
+            </w:r>
+            <w:r>
+              <w:rPr>
+                <w:noProof/>
+                <w:webHidden/>
+              </w:rPr>
+              <w:fldChar w:fldCharType="end"/>
+            </w:r>
+          </w:hyperlink>
+        </w:p>
+        <w:p>
+          <w:pPr>
+            <w:pStyle w:val="TOC2"/>
+            <w:tabs>
+              <w:tab w:val="right" w:leader="dot" w:pos="9350"/>
+            </w:tabs>
+            <w:rPr>
+              <w:rFonts w:asciiTheme="minorHAnsi" w:eastAsiaTheme="minorEastAsia" w:hAnsiTheme="minorHAnsi"/>
+              <w:noProof/>
+            </w:rPr>
+          </w:pPr>
+          <w:hyperlink w:anchor="_Toc509329060" w:history="1">
+            <w:r>
+              <w:rPr>
+                <w:rStyle w:val="Hyperlink"/>
+                <w:noProof/>
+                <w:lang w:val="nl-BE"/>
+              </w:rPr>
+              <w:t>Authenticatie</w:t>
+            </w:r>
+            <w:r>
+              <w:rPr>
+                <w:noProof/>
+                <w:webHidden/>
+              </w:rPr>
+              <w:tab/>
+            </w:r>
+            <w:r>
+              <w:rPr>
+                <w:noProof/>
+                <w:webHidden/>
+              </w:rPr>
+              <w:fldChar w:fldCharType="begin"/>
+            </w:r>
+            <w:r>
+              <w:rPr>
+                <w:noProof/>
+                <w:webHidden/>
+              </w:rPr>
+              <w:instrText xml:space="preserve"> PAGEREF _Toc509329060 \h </w:instrText>
+            </w:r>
+            <w:r>
+              <w:rPr>
+                <w:noProof/>
+                <w:webHidden/>
+              </w:rPr>
+            </w:r>
+            <w:r>
+              <w:rPr>
+                <w:noProof/>
+                <w:webHidden/>
+              </w:rPr>
+              <w:fldChar w:fldCharType="separate"/>
+            </w:r>
+            <w:r>
+              <w:rPr>
+                <w:noProof/>
+                <w:webHidden/>
+              </w:rPr>
+              <w:t>15</w:t>
+            </w:r>
+            <w:r>
+              <w:rPr>
+                <w:noProof/>
+                <w:webHidden/>
+              </w:rPr>
+              <w:fldChar w:fldCharType="end"/>
+            </w:r>
+          </w:hyperlink>
+        </w:p>
+        <w:p>
+          <w:pPr>
+            <w:pStyle w:val="TOC3"/>
+            <w:tabs>
+              <w:tab w:val="right" w:leader="dot" w:pos="9350"/>
+            </w:tabs>
+            <w:rPr>
+              <w:rFonts w:asciiTheme="minorHAnsi" w:eastAsiaTheme="minorEastAsia" w:hAnsiTheme="minorHAnsi"/>
+              <w:noProof/>
+            </w:rPr>
+          </w:pPr>
+          <w:hyperlink w:anchor="_Toc509329061" w:history="1">
+            <w:r>
+              <w:rPr>
+                <w:rStyle w:val="Hyperlink"/>
+                <w:noProof/>
+                <w:lang w:val="nl-BE"/>
+              </w:rPr>
+              <w:t>AD-integratie</w:t>
+            </w:r>
+            <w:r>
+              <w:rPr>
+                <w:noProof/>
+                <w:webHidden/>
+              </w:rPr>
+              <w:tab/>
+            </w:r>
+            <w:r>
+              <w:rPr>
+                <w:noProof/>
+                <w:webHidden/>
+              </w:rPr>
+              <w:fldChar w:fldCharType="begin"/>
+            </w:r>
+            <w:r>
+              <w:rPr>
+                <w:noProof/>
+                <w:webHidden/>
+              </w:rPr>
+              <w:instrText xml:space="preserve"> PAGEREF _Toc509329061 \h </w:instrText>
+            </w:r>
+            <w:r>
+              <w:rPr>
+                <w:noProof/>
+                <w:webHidden/>
+              </w:rPr>
+            </w:r>
+            <w:r>
+              <w:rPr>
+                <w:noProof/>
+                <w:webHidden/>
+              </w:rPr>
+              <w:fldChar w:fldCharType="separate"/>
+            </w:r>
+            <w:r>
+              <w:rPr>
+                <w:noProof/>
+                <w:webHidden/>
+              </w:rPr>
+              <w:t>15</w:t>
+            </w:r>
+            <w:r>
+              <w:rPr>
+                <w:noProof/>
+                <w:webHidden/>
+              </w:rPr>
+              <w:fldChar w:fldCharType="end"/>
+            </w:r>
+          </w:hyperlink>
+        </w:p>
+        <w:p>
+          <w:pPr>
+            <w:pStyle w:val="TOC3"/>
+            <w:tabs>
+              <w:tab w:val="right" w:leader="dot" w:pos="9350"/>
+            </w:tabs>
+            <w:rPr>
+              <w:rFonts w:asciiTheme="minorHAnsi" w:eastAsiaTheme="minorEastAsia" w:hAnsiTheme="minorHAnsi"/>
+              <w:noProof/>
+            </w:rPr>
+          </w:pPr>
+          <w:hyperlink w:anchor="_Toc509329062" w:history="1">
+            <w:r>
+              <w:rPr>
+                <w:rStyle w:val="Hyperlink"/>
+                <w:noProof/>
+                <w:lang w:val="nl-BE"/>
+              </w:rPr>
+              <w:t>SSO</w:t>
+            </w:r>
+            <w:r>
+              <w:rPr>
+                <w:noProof/>
+                <w:webHidden/>
+              </w:rPr>
+              <w:tab/>
+            </w:r>
+            <w:r>
+              <w:rPr>
+                <w:noProof/>
+                <w:webHidden/>
+              </w:rPr>
+              <w:fldChar w:fldCharType="begin"/>
+            </w:r>
+            <w:r>
+              <w:rPr>
+                <w:noProof/>
+                <w:webHidden/>
+              </w:rPr>
+              <w:instrText xml:space="preserve"> PAGEREF _Toc509329062 \h </w:instrText>
+            </w:r>
+            <w:r>
+              <w:rPr>
+                <w:noProof/>
+                <w:webHidden/>
+              </w:rPr>
+            </w:r>
+            <w:r>
+              <w:rPr>
+                <w:noProof/>
+                <w:webHidden/>
+              </w:rPr>
+              <w:fldChar w:fldCharType="separate"/>
+            </w:r>
+            <w:r>
+              <w:rPr>
+                <w:noProof/>
+                <w:webHidden/>
+              </w:rPr>
+              <w:t>15</w:t>
+            </w:r>
+            <w:r>
+              <w:rPr>
+                <w:noProof/>
+                <w:webHidden/>
+              </w:rPr>
+              <w:fldChar w:fldCharType="end"/>
+            </w:r>
+          </w:hyperlink>
+        </w:p>
+        <w:p>
+          <w:pPr>
+            <w:pStyle w:val="TOC2"/>
+            <w:tabs>
+              <w:tab w:val="right" w:leader="dot" w:pos="9350"/>
+            </w:tabs>
+            <w:rPr>
+              <w:rFonts w:asciiTheme="minorHAnsi" w:eastAsiaTheme="minorEastAsia" w:hAnsiTheme="minorHAnsi"/>
+              <w:noProof/>
+            </w:rPr>
+          </w:pPr>
+          <w:hyperlink w:anchor="_Toc509329063" w:history="1">
+            <w:r>
+              <w:rPr>
+                <w:rStyle w:val="Hyperlink"/>
+                <w:noProof/>
+                <w:lang w:val="nl-BE"/>
+              </w:rPr>
+              <w:t>Extra beveiligingsimplementaties</w:t>
+            </w:r>
+            <w:r>
+              <w:rPr>
+                <w:noProof/>
+                <w:webHidden/>
+              </w:rPr>
+              <w:tab/>
+            </w:r>
+            <w:r>
+              <w:rPr>
+                <w:noProof/>
+                <w:webHidden/>
+              </w:rPr>
+              <w:fldChar w:fldCharType="begin"/>
+            </w:r>
+            <w:r>
+              <w:rPr>
+                <w:noProof/>
+                <w:webHidden/>
+              </w:rPr>
+              <w:instrText xml:space="preserve"> PAGEREF _Toc509329063 \h </w:instrText>
+            </w:r>
+            <w:r>
+              <w:rPr>
+                <w:noProof/>
+                <w:webHidden/>
+              </w:rPr>
+            </w:r>
+            <w:r>
+              <w:rPr>
+                <w:noProof/>
+                <w:webHidden/>
+              </w:rPr>
+              <w:fldChar w:fldCharType="separate"/>
+            </w:r>
+            <w:r>
+              <w:rPr>
+                <w:noProof/>
+                <w:webHidden/>
+              </w:rPr>
+              <w:t>16</w:t>
+            </w:r>
+            <w:r>
+              <w:rPr>
+                <w:noProof/>
+                <w:webHidden/>
               </w:rPr>
               <w:fldChar w:fldCharType="end"/>
             </w:r>
@@ -1935,7 +2739,7 @@
           <w:lang w:val="nl-BE"/>
         </w:rPr>
       </w:pPr>
-      <w:bookmarkStart w:id="3" w:name="_Toc509303042"/>
+      <w:bookmarkStart w:id="3" w:name="_Toc509329031"/>
       <w:r>
         <w:rPr>
           <w:lang w:val="nl-BE"/>
@@ -2147,7 +2951,7 @@
           <w:lang w:val="nl-BE"/>
         </w:rPr>
       </w:pPr>
-      <w:bookmarkStart w:id="4" w:name="_Toc509303043"/>
+      <w:bookmarkStart w:id="4" w:name="_Toc509329032"/>
       <w:r>
         <w:rPr>
           <w:lang w:val="nl-BE"/>
@@ -2662,7 +3466,7 @@
           <w:lang w:val="nl-BE"/>
         </w:rPr>
       </w:pPr>
-      <w:bookmarkStart w:id="5" w:name="_Toc509303044"/>
+      <w:bookmarkStart w:id="5" w:name="_Toc509329033"/>
       <w:r>
         <w:rPr>
           <w:lang w:val="nl-BE"/>
@@ -2695,7 +3499,7 @@
         <mc:AlternateContent>
           <mc:Choice Requires="wps">
             <w:drawing>
-              <wp:anchor distT="0" distB="0" distL="114300" distR="114300" simplePos="0" relativeHeight="251659264" behindDoc="0" locked="0" layoutInCell="1" allowOverlap="1" wp14:anchorId="079C396F" wp14:editId="0F541D3C">
+              <wp:anchor distT="0" distB="0" distL="114300" distR="114300" simplePos="0" relativeHeight="251659264" behindDoc="0" locked="0" layoutInCell="1" allowOverlap="1" wp14:anchorId="65B537BC" wp14:editId="74280F4C">
                 <wp:simplePos x="0" y="0"/>
                 <wp:positionH relativeFrom="column">
                   <wp:posOffset>2319655</wp:posOffset>
@@ -2769,7 +3573,7 @@
           </mc:Choice>
           <mc:Fallback>
             <w:pict>
-              <v:rect w14:anchorId="079C396F" id="Rectangle 1" o:spid="_x0000_s1026" style="position:absolute;margin-left:182.65pt;margin-top:21.75pt;width:88.6pt;height:51pt;z-index:251659264;visibility:visible;mso-wrap-style:square;mso-width-percent:0;mso-height-percent:0;mso-wrap-distance-left:9pt;mso-wrap-distance-top:0;mso-wrap-distance-right:9pt;mso-wrap-distance-bottom:0;mso-position-horizontal:absolute;mso-position-horizontal-relative:text;mso-position-vertical:absolute;mso-position-vertical-relative:text;mso-width-percent:0;mso-height-percent:0;mso-width-relative:margin;mso-height-relative:margin;v-text-anchor:middle" o:gfxdata="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" fillcolor="#5b9bd5 [3204]" strokecolor="#1f4d78 [1604]" strokeweight="1pt">
+              <v:rect w14:anchorId="65B537BC" id="Rectangle 1" o:spid="_x0000_s1026" style="position:absolute;margin-left:182.65pt;margin-top:21.75pt;width:88.6pt;height:51pt;z-index:251659264;visibility:visible;mso-wrap-style:square;mso-width-percent:0;mso-height-percent:0;mso-wrap-distance-left:9pt;mso-wrap-distance-top:0;mso-wrap-distance-right:9pt;mso-wrap-distance-bottom:0;mso-position-horizontal:absolute;mso-position-horizontal-relative:text;mso-position-vertical:absolute;mso-position-vertical-relative:text;mso-width-percent:0;mso-height-percent:0;mso-width-relative:margin;mso-height-relative:margin;v-text-anchor:middle" o:gfxdata="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" fillcolor="#5b9bd5 [3204]" strokecolor="#1f4d78 [1604]" strokeweight="1pt">
                 <v:textbox>
                   <w:txbxContent>
                     <w:p>
@@ -2820,7 +3624,7 @@
         <mc:AlternateContent>
           <mc:Choice Requires="wps">
             <w:drawing>
-              <wp:anchor distT="0" distB="0" distL="114300" distR="114300" simplePos="0" relativeHeight="251678720" behindDoc="0" locked="0" layoutInCell="1" allowOverlap="1" wp14:anchorId="28F24C55" wp14:editId="726721EE">
+              <wp:anchor distT="0" distB="0" distL="114300" distR="114300" simplePos="0" relativeHeight="251678720" behindDoc="0" locked="0" layoutInCell="1" allowOverlap="1" wp14:anchorId="3FDFC355" wp14:editId="06555CF0">
                 <wp:simplePos x="0" y="0"/>
                 <wp:positionH relativeFrom="column">
                   <wp:posOffset>3029804</wp:posOffset>
@@ -2892,7 +3696,7 @@
         <mc:AlternateContent>
           <mc:Choice Requires="wps">
             <w:drawing>
-              <wp:anchor distT="0" distB="0" distL="114300" distR="114300" simplePos="0" relativeHeight="251670528" behindDoc="0" locked="0" layoutInCell="1" allowOverlap="1" wp14:anchorId="798DAB7B" wp14:editId="4AF88FFC">
+              <wp:anchor distT="0" distB="0" distL="114300" distR="114300" simplePos="0" relativeHeight="251670528" behindDoc="0" locked="0" layoutInCell="1" allowOverlap="1" wp14:anchorId="13DB1A7D" wp14:editId="5793E2D5">
                 <wp:simplePos x="0" y="0"/>
                 <wp:positionH relativeFrom="column">
                   <wp:posOffset>2865678</wp:posOffset>
@@ -2964,7 +3768,7 @@
         <mc:AlternateContent>
           <mc:Choice Requires="wps">
             <w:drawing>
-              <wp:anchor distT="0" distB="0" distL="114300" distR="114300" simplePos="0" relativeHeight="251668480" behindDoc="0" locked="0" layoutInCell="1" allowOverlap="1" wp14:anchorId="3CB88B97" wp14:editId="0ECFFFEB">
+              <wp:anchor distT="0" distB="0" distL="114300" distR="114300" simplePos="0" relativeHeight="251668480" behindDoc="0" locked="0" layoutInCell="1" allowOverlap="1" wp14:anchorId="5F71F2C6" wp14:editId="317B7743">
                 <wp:simplePos x="0" y="0"/>
                 <wp:positionH relativeFrom="column">
                   <wp:posOffset>2354239</wp:posOffset>
@@ -3044,7 +3848,7 @@
         <mc:AlternateContent>
           <mc:Choice Requires="wps">
             <w:drawing>
-              <wp:anchor distT="0" distB="0" distL="114300" distR="114300" simplePos="0" relativeHeight="251680768" behindDoc="0" locked="0" layoutInCell="1" allowOverlap="1" wp14:anchorId="5C99889A" wp14:editId="091A588F">
+              <wp:anchor distT="0" distB="0" distL="114300" distR="114300" simplePos="0" relativeHeight="251680768" behindDoc="0" locked="0" layoutInCell="1" allowOverlap="1" wp14:anchorId="689B1D4E" wp14:editId="21C01C9E">
                 <wp:simplePos x="0" y="0"/>
                 <wp:positionH relativeFrom="column">
                   <wp:posOffset>3425986</wp:posOffset>
@@ -3118,7 +3922,7 @@
           </mc:Choice>
           <mc:Fallback>
             <w:pict>
-              <v:rect w14:anchorId="5C99889A" id="Rectangle 12" o:spid="_x0000_s1027" style="position:absolute;margin-left:269.75pt;margin-top:1.35pt;width:88.6pt;height:51pt;z-index:251680768;visibility:visible;mso-wrap-style:square;mso-width-percent:0;mso-height-percent:0;mso-wrap-distance-left:9pt;mso-wrap-distance-top:0;mso-wrap-distance-right:9pt;mso-wrap-distance-bottom:0;mso-position-horizontal:absolute;mso-position-horizontal-relative:text;mso-position-vertical:absolute;mso-position-vertical-relative:text;mso-width-percent:0;mso-height-percent:0;mso-width-relative:margin;mso-height-relative:margin;v-text-anchor:middle" o:gfxdata="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" fillcolor="#5b9bd5 [3204]" strokecolor="#1f4d78 [1604]" strokeweight="1pt">
+              <v:rect w14:anchorId="689B1D4E" id="Rectangle 12" o:spid="_x0000_s1027" style="position:absolute;margin-left:269.75pt;margin-top:1.35pt;width:88.6pt;height:51pt;z-index:251680768;visibility:visible;mso-wrap-style:square;mso-width-percent:0;mso-height-percent:0;mso-wrap-distance-left:9pt;mso-wrap-distance-top:0;mso-wrap-distance-right:9pt;mso-wrap-distance-bottom:0;mso-position-horizontal:absolute;mso-position-horizontal-relative:text;mso-position-vertical:absolute;mso-position-vertical-relative:text;mso-width-percent:0;mso-height-percent:0;mso-width-relative:margin;mso-height-relative:margin;v-text-anchor:middle" o:gfxdata="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" fillcolor="#5b9bd5 [3204]" strokecolor="#1f4d78 [1604]" strokeweight="1pt">
                 <v:textbox>
                   <w:txbxContent>
                     <w:p>
@@ -3145,7 +3949,7 @@
         <mc:AlternateContent>
           <mc:Choice Requires="wps">
             <w:drawing>
-              <wp:anchor distT="0" distB="0" distL="114300" distR="114300" simplePos="0" relativeHeight="251661312" behindDoc="0" locked="0" layoutInCell="1" allowOverlap="1" wp14:anchorId="52C42CE8" wp14:editId="4AFB9AA5">
+              <wp:anchor distT="0" distB="0" distL="114300" distR="114300" simplePos="0" relativeHeight="251661312" behindDoc="0" locked="0" layoutInCell="1" allowOverlap="1" wp14:anchorId="6216A6B9" wp14:editId="1A06F26F">
                 <wp:simplePos x="0" y="0"/>
                 <wp:positionH relativeFrom="column">
                   <wp:posOffset>1194899</wp:posOffset>
@@ -3219,7 +4023,7 @@
           </mc:Choice>
           <mc:Fallback>
             <w:pict>
-              <v:rect w14:anchorId="52C42CE8" id="Rectangle 2" o:spid="_x0000_s1028" style="position:absolute;margin-left:94.1pt;margin-top:3.75pt;width:88.6pt;height:51pt;z-index:251661312;visibility:visible;mso-wrap-style:square;mso-width-percent:0;mso-height-percent:0;mso-wrap-distance-left:9pt;mso-wrap-distance-top:0;mso-wrap-distance-right:9pt;mso-wrap-distance-bottom:0;mso-position-horizontal:absolute;mso-position-horizontal-relative:text;mso-position-vertical:absolute;mso-position-vertical-relative:text;mso-width-percent:0;mso-height-percent:0;mso-width-relative:margin;mso-height-relative:margin;v-text-anchor:middle" o:gfxdata="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" fillcolor="#5b9bd5 [3204]" strokecolor="#1f4d78 [1604]" strokeweight="1pt">
+              <v:rect w14:anchorId="6216A6B9" id="Rectangle 2" o:spid="_x0000_s1028" style="position:absolute;margin-left:94.1pt;margin-top:3.75pt;width:88.6pt;height:51pt;z-index:251661312;visibility:visible;mso-wrap-style:square;mso-width-percent:0;mso-height-percent:0;mso-wrap-distance-left:9pt;mso-wrap-distance-top:0;mso-wrap-distance-right:9pt;mso-wrap-distance-bottom:0;mso-position-horizontal:absolute;mso-position-horizontal-relative:text;mso-position-vertical:absolute;mso-position-vertical-relative:text;mso-width-percent:0;mso-height-percent:0;mso-width-relative:margin;mso-height-relative:margin;v-text-anchor:middle" o:gfxdata="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" fillcolor="#5b9bd5 [3204]" strokecolor="#1f4d78 [1604]" strokeweight="1pt">
                 <v:textbox>
                   <w:txbxContent>
                     <w:p>
@@ -3270,7 +4074,7 @@
         <mc:AlternateContent>
           <mc:Choice Requires="wps">
             <w:drawing>
-              <wp:anchor distT="0" distB="0" distL="114300" distR="114300" simplePos="0" relativeHeight="251676672" behindDoc="0" locked="0" layoutInCell="1" allowOverlap="1" wp14:anchorId="31688808" wp14:editId="12375774">
+              <wp:anchor distT="0" distB="0" distL="114300" distR="114300" simplePos="0" relativeHeight="251676672" behindDoc="0" locked="0" layoutInCell="1" allowOverlap="1" wp14:anchorId="178F3D08" wp14:editId="6D2511ED">
                 <wp:simplePos x="0" y="0"/>
                 <wp:positionH relativeFrom="column">
                   <wp:posOffset>2866031</wp:posOffset>
@@ -3342,7 +4146,7 @@
         <mc:AlternateContent>
           <mc:Choice Requires="wps">
             <w:drawing>
-              <wp:anchor distT="0" distB="0" distL="114300" distR="114300" simplePos="0" relativeHeight="251672576" behindDoc="0" locked="0" layoutInCell="1" allowOverlap="1" wp14:anchorId="7022A79F" wp14:editId="7C857E96">
+              <wp:anchor distT="0" distB="0" distL="114300" distR="114300" simplePos="0" relativeHeight="251672576" behindDoc="0" locked="0" layoutInCell="1" allowOverlap="1" wp14:anchorId="422DAFE0" wp14:editId="6DC10B19">
                 <wp:simplePos x="0" y="0"/>
                 <wp:positionH relativeFrom="column">
                   <wp:posOffset>1194178</wp:posOffset>
@@ -3414,7 +4218,7 @@
         <mc:AlternateContent>
           <mc:Choice Requires="wps">
             <w:drawing>
-              <wp:anchor distT="0" distB="0" distL="114300" distR="114300" simplePos="0" relativeHeight="251674624" behindDoc="0" locked="0" layoutInCell="1" allowOverlap="1" wp14:anchorId="28563C33" wp14:editId="0F50462C">
+              <wp:anchor distT="0" distB="0" distL="114300" distR="114300" simplePos="0" relativeHeight="251674624" behindDoc="0" locked="0" layoutInCell="1" allowOverlap="1" wp14:anchorId="21D3BF69" wp14:editId="5362E667">
                 <wp:simplePos x="0" y="0"/>
                 <wp:positionH relativeFrom="column">
                   <wp:posOffset>2920621</wp:posOffset>
@@ -3494,7 +4298,7 @@
         <mc:AlternateContent>
           <mc:Choice Requires="wps">
             <w:drawing>
-              <wp:anchor distT="0" distB="0" distL="114300" distR="114300" simplePos="0" relativeHeight="251667456" behindDoc="0" locked="0" layoutInCell="1" allowOverlap="1" wp14:anchorId="15A0D111" wp14:editId="55812CCD">
+              <wp:anchor distT="0" distB="0" distL="114300" distR="114300" simplePos="0" relativeHeight="251667456" behindDoc="0" locked="0" layoutInCell="1" allowOverlap="1" wp14:anchorId="142DCD4B" wp14:editId="3C2981D9">
                 <wp:simplePos x="0" y="0"/>
                 <wp:positionH relativeFrom="column">
                   <wp:posOffset>4825479</wp:posOffset>
@@ -3568,7 +4372,7 @@
           </mc:Choice>
           <mc:Fallback>
             <w:pict>
-              <v:rect w14:anchorId="15A0D111" id="Rectangle 5" o:spid="_x0000_s1029" style="position:absolute;margin-left:379.95pt;margin-top:5.3pt;width:88.6pt;height:51pt;z-index:251667456;visibility:visible;mso-wrap-style:square;mso-width-percent:0;mso-height-percent:0;mso-wrap-distance-left:9pt;mso-wrap-distance-top:0;mso-wrap-distance-right:9pt;mso-wrap-distance-bottom:0;mso-position-horizontal:absolute;mso-position-horizontal-relative:text;mso-position-vertical:absolute;mso-position-vertical-relative:text;mso-width-percent:0;mso-height-percent:0;mso-width-relative:margin;mso-height-relative:margin;v-text-anchor:middle" o:gfxdata="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" fillcolor="#5b9bd5 [3204]" strokecolor="#1f4d78 [1604]" strokeweight="1pt">
+              <v:rect w14:anchorId="142DCD4B" id="Rectangle 5" o:spid="_x0000_s1029" style="position:absolute;margin-left:379.95pt;margin-top:5.3pt;width:88.6pt;height:51pt;z-index:251667456;visibility:visible;mso-wrap-style:square;mso-width-percent:0;mso-height-percent:0;mso-wrap-distance-left:9pt;mso-wrap-distance-top:0;mso-wrap-distance-right:9pt;mso-wrap-distance-bottom:0;mso-position-horizontal:absolute;mso-position-horizontal-relative:text;mso-position-vertical:absolute;mso-position-vertical-relative:text;mso-width-percent:0;mso-height-percent:0;mso-width-relative:margin;mso-height-relative:margin;v-text-anchor:middle" o:gfxdata="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" fillcolor="#5b9bd5 [3204]" strokecolor="#1f4d78 [1604]" strokeweight="1pt">
                 <v:textbox>
                   <w:txbxContent>
                     <w:p>
@@ -3595,7 +4399,7 @@
         <mc:AlternateContent>
           <mc:Choice Requires="wps">
             <w:drawing>
-              <wp:anchor distT="0" distB="0" distL="114300" distR="114300" simplePos="0" relativeHeight="251663360" behindDoc="0" locked="0" layoutInCell="1" allowOverlap="1" wp14:anchorId="57A09414" wp14:editId="465DBAC7">
+              <wp:anchor distT="0" distB="0" distL="114300" distR="114300" simplePos="0" relativeHeight="251663360" behindDoc="0" locked="0" layoutInCell="1" allowOverlap="1" wp14:anchorId="1F67463D" wp14:editId="57FE54EC">
                 <wp:simplePos x="0" y="0"/>
                 <wp:positionH relativeFrom="column">
                   <wp:posOffset>0</wp:posOffset>
@@ -3669,7 +4473,7 @@
           </mc:Choice>
           <mc:Fallback>
             <w:pict>
-              <v:rect w14:anchorId="57A09414" id="Rectangle 3" o:spid="_x0000_s1030" style="position:absolute;margin-left:0;margin-top:0;width:88.6pt;height:51pt;z-index:251663360;visibility:visible;mso-wrap-style:square;mso-width-percent:0;mso-height-percent:0;mso-wrap-distance-left:9pt;mso-wrap-distance-top:0;mso-wrap-distance-right:9pt;mso-wrap-distance-bottom:0;mso-position-horizontal:absolute;mso-position-horizontal-relative:text;mso-position-vertical:absolute;mso-position-vertical-relative:text;mso-width-percent:0;mso-height-percent:0;mso-width-relative:margin;mso-height-relative:margin;v-text-anchor:middle" o:gfxdata="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" fillcolor="#5b9bd5 [3204]" strokecolor="#1f4d78 [1604]" strokeweight="1pt">
+              <v:rect w14:anchorId="1F67463D" id="Rectangle 3" o:spid="_x0000_s1030" style="position:absolute;margin-left:0;margin-top:0;width:88.6pt;height:51pt;z-index:251663360;visibility:visible;mso-wrap-style:square;mso-width-percent:0;mso-height-percent:0;mso-wrap-distance-left:9pt;mso-wrap-distance-top:0;mso-wrap-distance-right:9pt;mso-wrap-distance-bottom:0;mso-position-horizontal:absolute;mso-position-horizontal-relative:text;mso-position-vertical:absolute;mso-position-vertical-relative:text;mso-width-percent:0;mso-height-percent:0;mso-width-relative:margin;mso-height-relative:margin;v-text-anchor:middle" o:gfxdata="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" fillcolor="#5b9bd5 [3204]" strokecolor="#1f4d78 [1604]" strokeweight="1pt">
                 <v:textbox>
                   <w:txbxContent>
                     <w:p>
@@ -3704,7 +4508,7 @@
         <mc:AlternateContent>
           <mc:Choice Requires="wps">
             <w:drawing>
-              <wp:anchor distT="0" distB="0" distL="114300" distR="114300" simplePos="0" relativeHeight="251665408" behindDoc="0" locked="0" layoutInCell="1" allowOverlap="1" wp14:anchorId="14D33345" wp14:editId="0562A2C8">
+              <wp:anchor distT="0" distB="0" distL="114300" distR="114300" simplePos="0" relativeHeight="251665408" behindDoc="0" locked="0" layoutInCell="1" allowOverlap="1" wp14:anchorId="530CB581" wp14:editId="299BF28D">
                 <wp:simplePos x="0" y="0"/>
                 <wp:positionH relativeFrom="column">
                   <wp:posOffset>2437831</wp:posOffset>
@@ -3778,7 +4582,7 @@
           </mc:Choice>
           <mc:Fallback>
             <w:pict>
-              <v:rect w14:anchorId="14D33345" id="Rectangle 4" o:spid="_x0000_s1031" style="position:absolute;margin-left:191.95pt;margin-top:4.95pt;width:88.6pt;height:51pt;z-index:251665408;visibility:visible;mso-wrap-style:square;mso-width-percent:0;mso-height-percent:0;mso-wrap-distance-left:9pt;mso-wrap-distance-top:0;mso-wrap-distance-right:9pt;mso-wrap-distance-bottom:0;mso-position-horizontal:absolute;mso-position-horizontal-relative:text;mso-position-vertical:absolute;mso-position-vertical-relative:text;mso-width-percent:0;mso-height-percent:0;mso-width-relative:margin;mso-height-relative:margin;v-text-anchor:middle" o:gfxdata="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" fillcolor="#5b9bd5 [3204]" strokecolor="#1f4d78 [1604]" strokeweight="1pt">
+              <v:rect w14:anchorId="530CB581" id="Rectangle 4" o:spid="_x0000_s1031" style="position:absolute;margin-left:191.95pt;margin-top:4.95pt;width:88.6pt;height:51pt;z-index:251665408;visibility:visible;mso-wrap-style:square;mso-width-percent:0;mso-height-percent:0;mso-wrap-distance-left:9pt;mso-wrap-distance-top:0;mso-wrap-distance-right:9pt;mso-wrap-distance-bottom:0;mso-position-horizontal:absolute;mso-position-horizontal-relative:text;mso-position-vertical:absolute;mso-position-vertical-relative:text;mso-width-percent:0;mso-height-percent:0;mso-width-relative:margin;mso-height-relative:margin;v-text-anchor:middle" o:gfxdata="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" fillcolor="#5b9bd5 [3204]" strokecolor="#1f4d78 [1604]" strokeweight="1pt">
                 <v:textbox>
                   <w:txbxContent>
                     <w:p>
@@ -3836,7 +4640,7 @@
           <w:lang w:val="nl-BE"/>
         </w:rPr>
       </w:pPr>
-      <w:bookmarkStart w:id="6" w:name="_Toc509303045"/>
+      <w:bookmarkStart w:id="6" w:name="_Toc509329034"/>
       <w:r>
         <w:rPr>
           <w:lang w:val="nl-BE"/>
@@ -3929,7 +4733,7 @@
           <w:lang w:val="nl-BE"/>
         </w:rPr>
       </w:pPr>
-      <w:bookmarkStart w:id="7" w:name="_Toc509303046"/>
+      <w:bookmarkStart w:id="7" w:name="_Toc509329035"/>
       <w:r>
         <w:rPr>
           <w:lang w:val="nl-BE"/>
@@ -3981,7 +4785,7 @@
           <w:lang w:val="nl-BE"/>
         </w:rPr>
       </w:pPr>
-      <w:bookmarkStart w:id="8" w:name="_Toc509303047"/>
+      <w:bookmarkStart w:id="8" w:name="_Toc509329036"/>
       <w:r>
         <w:rPr>
           <w:lang w:val="nl-BE"/>
@@ -4055,7 +4859,7 @@
           <w:lang w:val="nl-BE"/>
         </w:rPr>
       </w:pPr>
-      <w:bookmarkStart w:id="9" w:name="_Toc509303048"/>
+      <w:bookmarkStart w:id="9" w:name="_Toc509329037"/>
       <w:r>
         <w:rPr>
           <w:lang w:val="nl-BE"/>
@@ -4132,7 +4936,7 @@
           <w:lang w:val="nl-BE"/>
         </w:rPr>
       </w:pPr>
-      <w:bookmarkStart w:id="10" w:name="_Toc509303049"/>
+      <w:bookmarkStart w:id="10" w:name="_Toc509329038"/>
       <w:r>
         <w:rPr>
           <w:lang w:val="nl-BE"/>
@@ -4235,7 +5039,7 @@
           <w:lang w:val="nl-BE"/>
         </w:rPr>
       </w:pPr>
-      <w:bookmarkStart w:id="11" w:name="_Toc509303050"/>
+      <w:bookmarkStart w:id="11" w:name="_Toc509329039"/>
       <w:r>
         <w:rPr>
           <w:lang w:val="nl-BE"/>
@@ -4446,7 +5250,7 @@
           <w:lang w:val="nl-BE"/>
         </w:rPr>
       </w:pPr>
-      <w:bookmarkStart w:id="12" w:name="_Toc509303051"/>
+      <w:bookmarkStart w:id="12" w:name="_Toc509329040"/>
       <w:r>
         <w:rPr>
           <w:lang w:val="nl-BE"/>
@@ -4499,7 +5303,7 @@
           <w:lang w:val="nl-BE"/>
         </w:rPr>
       </w:pPr>
-      <w:bookmarkStart w:id="13" w:name="_Toc509303052"/>
+      <w:bookmarkStart w:id="13" w:name="_Toc509329041"/>
       <w:r>
         <w:rPr>
           <w:lang w:val="nl-BE"/>
@@ -4559,7 +5363,7 @@
           <w:lang w:val="nl-BE"/>
         </w:rPr>
       </w:pPr>
-      <w:bookmarkStart w:id="14" w:name="_Toc509303053"/>
+      <w:bookmarkStart w:id="14" w:name="_Toc509329042"/>
       <w:r>
         <w:rPr>
           <w:lang w:val="nl-BE"/>
@@ -4645,7 +5449,7 @@
           <w:lang w:val="nl-BE"/>
         </w:rPr>
       </w:pPr>
-      <w:bookmarkStart w:id="15" w:name="_Toc509303054"/>
+      <w:bookmarkStart w:id="15" w:name="_Toc509329043"/>
       <w:r>
         <w:rPr>
           <w:lang w:val="nl-BE"/>
@@ -4724,7 +5528,7 @@
           <w:lang w:val="nl-BE"/>
         </w:rPr>
       </w:pPr>
-      <w:bookmarkStart w:id="16" w:name="_Toc509303055"/>
+      <w:bookmarkStart w:id="16" w:name="_Toc509329044"/>
       <w:r>
         <w:rPr>
           <w:lang w:val="nl-BE"/>
@@ -4802,7 +5606,7 @@
           <w:lang w:val="nl-BE"/>
         </w:rPr>
       </w:pPr>
-      <w:bookmarkStart w:id="17" w:name="_Toc509303056"/>
+      <w:bookmarkStart w:id="17" w:name="_Toc509329045"/>
       <w:r>
         <w:rPr>
           <w:lang w:val="nl-BE"/>
@@ -4918,7 +5722,7 @@
           <w:lang w:val="nl-BE"/>
         </w:rPr>
       </w:pPr>
-      <w:bookmarkStart w:id="18" w:name="_Toc509303057"/>
+      <w:bookmarkStart w:id="18" w:name="_Toc509329046"/>
       <w:r>
         <w:rPr>
           <w:lang w:val="nl-BE"/>
@@ -5089,7 +5893,7 @@
           <w:lang w:val="nl-BE"/>
         </w:rPr>
       </w:pPr>
-      <w:bookmarkStart w:id="19" w:name="_Toc509303058"/>
+      <w:bookmarkStart w:id="19" w:name="_Toc509329047"/>
       <w:r>
         <w:rPr>
           <w:lang w:val="nl-BE"/>
@@ -5546,12 +6350,14 @@
           <w:lang w:val="nl-BE"/>
         </w:rPr>
       </w:pPr>
+      <w:bookmarkStart w:id="20" w:name="_Toc509329048"/>
       <w:r>
         <w:rPr>
           <w:lang w:val="nl-BE"/>
         </w:rPr>
         <w:t>Kort overzicht</w:t>
       </w:r>
+      <w:bookmarkEnd w:id="20"/>
     </w:p>
     <w:p>
       <w:pPr>
@@ -5590,7 +6396,7 @@
           <w:lang w:val="nl-BE"/>
         </w:rPr>
         <w:drawing>
-          <wp:inline distT="0" distB="0" distL="0" distR="0">
+          <wp:inline distT="0" distB="0" distL="0" distR="0" wp14:anchorId="5EB4D926" wp14:editId="5AFB5D0C">
             <wp:extent cx="4420925" cy="2228381"/>
             <wp:effectExtent l="0" t="0" r="0" b="635"/>
             <wp:docPr id="13" name="Picture 13" descr="C:\Users\Stagair1\Documents\Stage_en_BP_2018\documentatie\gegevens\opstelling_diagram.png"/>
@@ -5773,7 +6579,7 @@
           <w:lang w:val="nl-BE"/>
         </w:rPr>
       </w:pPr>
-      <w:bookmarkStart w:id="20" w:name="_Toc509303059"/>
+      <w:bookmarkStart w:id="21" w:name="_Toc509329049"/>
       <w:r>
         <w:rPr>
           <w:lang w:val="nl-BE"/>
@@ -5781,7 +6587,7 @@
         <w:lastRenderedPageBreak/>
         <w:t>Actieplan</w:t>
       </w:r>
-      <w:bookmarkEnd w:id="20"/>
+      <w:bookmarkEnd w:id="21"/>
     </w:p>
     <w:p>
       <w:pPr>
@@ -5849,7 +6655,7 @@
                 <w:lang w:val="nl-BE"/>
               </w:rPr>
               <w:drawing>
-                <wp:inline distT="0" distB="0" distL="0" distR="0" wp14:anchorId="7691DBFA" wp14:editId="54B10D11">
+                <wp:inline distT="0" distB="0" distL="0" distR="0" wp14:anchorId="782D71D1" wp14:editId="027464AD">
                   <wp:extent cx="1209675" cy="308467"/>
                   <wp:effectExtent l="0" t="0" r="0" b="0"/>
                   <wp:docPr id="15" name="Afbeelding 1" descr="Home"/>
@@ -7209,7 +8015,7 @@
           <w:lang w:val="nl-BE"/>
         </w:rPr>
       </w:pPr>
-      <w:bookmarkStart w:id="21" w:name="_Toc509303060"/>
+      <w:bookmarkStart w:id="22" w:name="_Toc509329050"/>
       <w:r>
         <w:rPr>
           <w:lang w:val="nl-BE"/>
@@ -7217,7 +8023,7 @@
         <w:lastRenderedPageBreak/>
         <w:t>Voorstudie</w:t>
       </w:r>
-      <w:bookmarkEnd w:id="21"/>
+      <w:bookmarkEnd w:id="22"/>
     </w:p>
     <w:p>
       <w:pPr>
@@ -7279,12 +8085,14 @@
           <w:lang w:val="nl-BE"/>
         </w:rPr>
       </w:pPr>
+      <w:bookmarkStart w:id="23" w:name="_Toc509329051"/>
       <w:r>
         <w:rPr>
           <w:lang w:val="nl-BE"/>
         </w:rPr>
         <w:t>Kiezen voor de Cloud</w:t>
       </w:r>
+      <w:bookmarkEnd w:id="23"/>
     </w:p>
     <w:p>
       <w:pPr>
@@ -7527,21 +8335,87 @@
           <w:lang w:val="nl-BE"/>
         </w:rPr>
       </w:pPr>
-    </w:p>
-    <w:p>
-      <w:pPr>
-        <w:rPr>
-          <w:rFonts w:cs="Times New Roman"/>
-          <w:lang w:val="nl-BE"/>
-        </w:rPr>
-      </w:pPr>
-      <w:r>
-        <w:rPr>
-          <w:rFonts w:cs="Times New Roman"/>
-          <w:lang w:val="nl-BE"/>
-        </w:rPr>
-        <w:t>Er zijn namelijk klanten waarbij deze punten van groot belang zijn. Denk bijvoorbeeld aan een advocatenkantoor, zij willen een oplossing dat gemakkelijk toegankelijk is, goed beveiligd is en aan de nodige wetten voldoet.</w:t>
-      </w:r>
+      <w:r>
+        <w:rPr>
+          <w:rFonts w:cs="Times New Roman"/>
+          <w:lang w:val="nl-BE"/>
+        </w:rPr>
+        <w:t>ICORDA probeert hier ook rekening mee te houden wanneer er naar de ideale oplossing voor een klant gezocht wordt.</w:t>
+      </w:r>
+    </w:p>
+    <w:p>
+      <w:pPr>
+        <w:rPr>
+          <w:rFonts w:cs="Times New Roman"/>
+          <w:lang w:val="nl-BE"/>
+        </w:rPr>
+      </w:pPr>
+      <w:r>
+        <w:rPr>
+          <w:rFonts w:cs="Times New Roman"/>
+          <w:lang w:val="nl-BE"/>
+        </w:rPr>
+        <w:t xml:space="preserve">Bij sommige klanten kunnen bepaalde punten van heel </w:t>
+      </w:r>
+      <w:r>
+        <w:rPr>
+          <w:rFonts w:cs="Times New Roman"/>
+          <w:lang w:val="nl-BE"/>
+        </w:rPr>
+        <w:t xml:space="preserve">groot belang zijn. Denk bijvoorbeeld aan een advocatenkantoor, zij willen een oplossing dat gemakkelijk toegankelijk is, </w:t>
+      </w:r>
+      <w:r>
+        <w:rPr>
+          <w:rFonts w:cs="Times New Roman"/>
+          <w:b/>
+          <w:lang w:val="nl-BE"/>
+        </w:rPr>
+        <w:t>goed beveiligd</w:t>
+      </w:r>
+      <w:r>
+        <w:rPr>
+          <w:rFonts w:cs="Times New Roman"/>
+          <w:lang w:val="nl-BE"/>
+        </w:rPr>
+        <w:t xml:space="preserve"> is en aan de nodige </w:t>
+      </w:r>
+      <w:r>
+        <w:rPr>
+          <w:rFonts w:cs="Times New Roman"/>
+          <w:b/>
+          <w:lang w:val="nl-BE"/>
+        </w:rPr>
+        <w:t>wetten</w:t>
+      </w:r>
+      <w:r>
+        <w:rPr>
+          <w:rFonts w:cs="Times New Roman"/>
+          <w:lang w:val="nl-BE"/>
+        </w:rPr>
+        <w:t xml:space="preserve"> voldoet.</w:t>
+      </w:r>
+    </w:p>
+    <w:p>
+      <w:pPr>
+        <w:rPr>
+          <w:rFonts w:cs="Times New Roman"/>
+          <w:lang w:val="nl-BE"/>
+        </w:rPr>
+      </w:pPr>
+      <w:r>
+        <w:rPr>
+          <w:rFonts w:cs="Times New Roman"/>
+          <w:lang w:val="nl-BE"/>
+        </w:rPr>
+        <w:t>Aangezien grote bedrijven vaak geografisch verspreid zijn over meerdere locaties en VPN-services niet altijd de favoriete oplossing zijn, is het aan te raden om onderzoek te doen naar de mogelijkheden die de Cloud te bieden heeft. Dergelijke goede functionaliteit gaat dan meestal gepaard met extra mogelijkheden zoals (verder)werken van thuis uit.</w:t>
+      </w:r>
+    </w:p>
+    <w:p>
+      <w:pPr>
+        <w:rPr>
+          <w:lang w:val="nl-BE"/>
+        </w:rPr>
+      </w:pPr>
     </w:p>
     <w:p>
       <w:pPr>
@@ -7550,28 +8424,490 @@
           <w:lang w:val="nl-BE"/>
         </w:rPr>
       </w:pPr>
+      <w:bookmarkStart w:id="24" w:name="_Toc509329052"/>
       <w:r>
         <w:rPr>
           <w:lang w:val="nl-BE"/>
         </w:rPr>
         <w:t>Vergelijking met VPN</w:t>
       </w:r>
-    </w:p>
-    <w:p>
-      <w:pPr>
-        <w:rPr>
-          <w:rFonts w:cs="Times New Roman"/>
-          <w:lang w:val="nl-BE"/>
-        </w:rPr>
-      </w:pPr>
-    </w:p>
-    <w:p>
-      <w:pPr>
-        <w:rPr>
-          <w:rFonts w:cs="Times New Roman"/>
-          <w:lang w:val="nl-BE"/>
-        </w:rPr>
-      </w:pPr>
+      <w:bookmarkEnd w:id="24"/>
+    </w:p>
+    <w:p>
+      <w:pPr>
+        <w:rPr>
+          <w:rFonts w:cs="Times New Roman"/>
+          <w:lang w:val="nl-BE"/>
+        </w:rPr>
+      </w:pPr>
+      <w:r>
+        <w:rPr>
+          <w:rFonts w:cs="Times New Roman"/>
+          <w:lang w:val="nl-BE"/>
+        </w:rPr>
+        <w:t xml:space="preserve">De Cloud is uiteraard niet de enige optie voor het wereldwijd toegankelijk maken van data. De VPN-technologie is een andere optie, die reeds door veel bedrijven geïmplementeerd </w:t>
+      </w:r>
+      <w:r>
+        <w:rPr>
+          <w:rFonts w:cs="Times New Roman"/>
+          <w:lang w:val="nl-BE"/>
+        </w:rPr>
+        <w:t>wordt</w:t>
+      </w:r>
+      <w:r>
+        <w:rPr>
+          <w:rFonts w:cs="Times New Roman"/>
+          <w:lang w:val="nl-BE"/>
+        </w:rPr>
+        <w:t xml:space="preserve"> voor een tal van redenen. Hoewel deze technologie een must is om bepaalde netwerkmogelijkheden te kunnen voorzien, is </w:t>
+      </w:r>
+      <w:r>
+        <w:rPr>
+          <w:rFonts w:cs="Times New Roman"/>
+          <w:lang w:val="nl-BE"/>
+        </w:rPr>
+        <w:lastRenderedPageBreak/>
+        <w:t>het geen ideale vervanger van de Cloud voor data access. Daar is het namelijk te omslachtig voor, en in principe is het er ook niet voor gemaakt.</w:t>
+      </w:r>
+    </w:p>
+    <w:p>
+      <w:pPr>
+        <w:rPr>
+          <w:rFonts w:cs="Times New Roman"/>
+          <w:lang w:val="nl-BE"/>
+        </w:rPr>
+      </w:pPr>
+      <w:r>
+        <w:rPr>
+          <w:rFonts w:cs="Times New Roman"/>
+          <w:lang w:val="nl-BE"/>
+        </w:rPr>
+        <w:t xml:space="preserve">Bij het opzetten een VPN-verbinding met een bedrijf, zal de gebruiker toegang </w:t>
+      </w:r>
+      <w:r>
+        <w:rPr>
+          <w:rFonts w:cs="Times New Roman"/>
+          <w:lang w:val="nl-BE"/>
+        </w:rPr>
+        <w:t>krijgen</w:t>
+      </w:r>
+      <w:r>
+        <w:rPr>
+          <w:rFonts w:cs="Times New Roman"/>
+          <w:lang w:val="nl-BE"/>
+        </w:rPr>
+        <w:t xml:space="preserve"> tot het bedrijfsnetwerk alsof het zijn eigen </w:t>
+      </w:r>
+      <w:r>
+        <w:rPr>
+          <w:rFonts w:cs="Times New Roman"/>
+          <w:lang w:val="nl-BE"/>
+        </w:rPr>
+        <w:t>thuis</w:t>
+      </w:r>
+      <w:r>
+        <w:rPr>
+          <w:rFonts w:cs="Times New Roman"/>
+          <w:lang w:val="nl-BE"/>
+        </w:rPr>
+        <w:t xml:space="preserve">netwerk is. De naam VPN (virtual private </w:t>
+      </w:r>
+      <w:proofErr w:type="spellStart"/>
+      <w:r>
+        <w:rPr>
+          <w:rFonts w:cs="Times New Roman"/>
+          <w:lang w:val="nl-BE"/>
+        </w:rPr>
+        <w:t>network</w:t>
+      </w:r>
+      <w:proofErr w:type="spellEnd"/>
+      <w:r>
+        <w:rPr>
+          <w:rFonts w:cs="Times New Roman"/>
+          <w:lang w:val="nl-BE"/>
+        </w:rPr>
+        <w:t xml:space="preserve">) zegt dan ook veel over de werking van de betreffende technologie. De gebruiker zit niet fysiek in het netwerk, maar heeft </w:t>
+      </w:r>
+      <w:r>
+        <w:rPr>
+          <w:rFonts w:cs="Times New Roman"/>
+          <w:lang w:val="nl-BE"/>
+        </w:rPr>
+        <w:t>wel dezelfde toegang tot het netwerk, en bij deze dezelfde mogelijkheden als</w:t>
+      </w:r>
+      <w:r>
+        <w:rPr>
+          <w:rFonts w:cs="Times New Roman"/>
+          <w:lang w:val="nl-BE"/>
+        </w:rPr>
+        <w:t xml:space="preserve"> de</w:t>
+      </w:r>
+      <w:r>
+        <w:rPr>
+          <w:rFonts w:cs="Times New Roman"/>
+          <w:lang w:val="nl-BE"/>
+        </w:rPr>
+        <w:t xml:space="preserve"> </w:t>
+      </w:r>
+      <w:r>
+        <w:rPr>
+          <w:rFonts w:cs="Times New Roman"/>
+          <w:lang w:val="nl-BE"/>
+        </w:rPr>
+        <w:t>interne gebruikers.</w:t>
+      </w:r>
+    </w:p>
+    <w:p>
+      <w:pPr>
+        <w:rPr>
+          <w:rFonts w:cs="Times New Roman"/>
+          <w:lang w:val="nl-BE"/>
+        </w:rPr>
+      </w:pPr>
+      <w:r>
+        <w:rPr>
+          <w:rFonts w:cs="Times New Roman"/>
+          <w:lang w:val="nl-BE"/>
+        </w:rPr>
+        <w:t xml:space="preserve">Het grootte voordeel hiervan is meteen ook </w:t>
+      </w:r>
+      <w:r>
+        <w:rPr>
+          <w:rFonts w:cs="Times New Roman"/>
+          <w:lang w:val="nl-BE"/>
+        </w:rPr>
+        <w:t>een nadeel voor het verlenen van data access</w:t>
+      </w:r>
+      <w:r>
+        <w:rPr>
+          <w:rFonts w:cs="Times New Roman"/>
+          <w:lang w:val="nl-BE"/>
+        </w:rPr>
+        <w:t xml:space="preserve"> op deze manier</w:t>
+      </w:r>
+      <w:r>
+        <w:rPr>
+          <w:rFonts w:cs="Times New Roman"/>
+          <w:lang w:val="nl-BE"/>
+        </w:rPr>
+        <w:t xml:space="preserve">. Tijdens een actieve VPN-verbinding is de gebruiker namelijk virtueel verbonden met </w:t>
+      </w:r>
+      <w:r>
+        <w:rPr>
+          <w:rFonts w:cs="Times New Roman"/>
+          <w:i/>
+          <w:lang w:val="nl-BE"/>
+        </w:rPr>
+        <w:t>en</w:t>
+      </w:r>
+      <w:r>
+        <w:rPr>
+          <w:rFonts w:cs="Times New Roman"/>
+          <w:lang w:val="nl-BE"/>
+        </w:rPr>
+        <w:t xml:space="preserve"> </w:t>
+      </w:r>
+      <w:r>
+        <w:rPr>
+          <w:rFonts w:cs="Times New Roman"/>
+          <w:i/>
+          <w:lang w:val="nl-BE"/>
+        </w:rPr>
+        <w:t>aanwezig in</w:t>
+      </w:r>
+      <w:r>
+        <w:rPr>
+          <w:rFonts w:cs="Times New Roman"/>
+          <w:lang w:val="nl-BE"/>
+        </w:rPr>
+        <w:t xml:space="preserve"> het interne bedrijfsnetwerk. Dit is dikwijls niet de bedoeling als een gebruiker</w:t>
+      </w:r>
+      <w:r>
+        <w:rPr>
+          <w:rFonts w:cs="Times New Roman"/>
+          <w:lang w:val="nl-BE"/>
+        </w:rPr>
+        <w:t xml:space="preserve"> enkel</w:t>
+      </w:r>
+      <w:r>
+        <w:rPr>
+          <w:rFonts w:cs="Times New Roman"/>
+          <w:lang w:val="nl-BE"/>
+        </w:rPr>
+        <w:t xml:space="preserve"> nood heeft aan</w:t>
+      </w:r>
+      <w:r>
+        <w:rPr>
+          <w:rFonts w:cs="Times New Roman"/>
+          <w:lang w:val="nl-BE"/>
+        </w:rPr>
+        <w:t xml:space="preserve"> wat</w:t>
+      </w:r>
+      <w:r>
+        <w:rPr>
+          <w:rFonts w:cs="Times New Roman"/>
+          <w:lang w:val="nl-BE"/>
+        </w:rPr>
+        <w:t xml:space="preserve"> data uit het bedrijf waar hij of zij de rechten voor heeft. Het is niet nodig om toegang te krijgen tot het interne netwerk voor het ophalen van data. De extra functionaliteit die een VPN-verbinding </w:t>
+      </w:r>
+      <w:r>
+        <w:rPr>
+          <w:rFonts w:cs="Times New Roman"/>
+          <w:lang w:val="nl-BE"/>
+        </w:rPr>
+        <w:t>voorziet,</w:t>
+      </w:r>
+      <w:r>
+        <w:rPr>
+          <w:rFonts w:cs="Times New Roman"/>
+          <w:lang w:val="nl-BE"/>
+        </w:rPr>
+        <w:t xml:space="preserve"> kan een groot beveiligingsrisico inhouden</w:t>
+      </w:r>
+      <w:r>
+        <w:rPr>
+          <w:rFonts w:cs="Times New Roman"/>
+          <w:lang w:val="nl-BE"/>
+        </w:rPr>
+        <w:t>.</w:t>
+      </w:r>
+      <w:r>
+        <w:rPr>
+          <w:rFonts w:cs="Times New Roman"/>
+          <w:lang w:val="nl-BE"/>
+        </w:rPr>
+        <w:t xml:space="preserve"> </w:t>
+      </w:r>
+      <w:r>
+        <w:rPr>
+          <w:rFonts w:cs="Times New Roman"/>
+          <w:lang w:val="nl-BE"/>
+        </w:rPr>
+        <w:t>Indien</w:t>
+      </w:r>
+      <w:r>
+        <w:rPr>
+          <w:rFonts w:cs="Times New Roman"/>
+          <w:lang w:val="nl-BE"/>
+        </w:rPr>
+        <w:t xml:space="preserve"> de beveiliging van de verbinding en de rechten niet strikt genoeg opgesteld zijn</w:t>
+      </w:r>
+      <w:r>
+        <w:rPr>
+          <w:rFonts w:cs="Times New Roman"/>
+          <w:lang w:val="nl-BE"/>
+        </w:rPr>
+        <w:t>, kan de gebruiker via VPN-verbinding toegang krijgen tot extra functionaliteit</w:t>
+      </w:r>
+      <w:r>
+        <w:rPr>
+          <w:rFonts w:cs="Times New Roman"/>
+          <w:lang w:val="nl-BE"/>
+        </w:rPr>
+        <w:t>.</w:t>
+      </w:r>
+      <w:r>
+        <w:rPr>
+          <w:rFonts w:cs="Times New Roman"/>
+          <w:lang w:val="nl-BE"/>
+        </w:rPr>
+        <w:t xml:space="preserve"> Dit brengt extra risico’s naar voren.</w:t>
+      </w:r>
+      <w:r>
+        <w:rPr>
+          <w:rFonts w:cs="Times New Roman"/>
+          <w:lang w:val="nl-BE"/>
+        </w:rPr>
+        <w:t xml:space="preserve"> Het is bovendien moeilijker om gebruikers </w:t>
+      </w:r>
+      <w:r>
+        <w:rPr>
+          <w:rFonts w:cs="Times New Roman"/>
+          <w:lang w:val="nl-BE"/>
+        </w:rPr>
+        <w:t>van</w:t>
+      </w:r>
+      <w:r>
+        <w:rPr>
+          <w:rFonts w:cs="Times New Roman"/>
+          <w:lang w:val="nl-BE"/>
+        </w:rPr>
+        <w:t xml:space="preserve">op afstand te </w:t>
+      </w:r>
+      <w:r>
+        <w:rPr>
+          <w:rFonts w:cs="Times New Roman"/>
+          <w:lang w:val="nl-BE"/>
+        </w:rPr>
+        <w:t>beperken en monitoren</w:t>
+      </w:r>
+      <w:r>
+        <w:rPr>
+          <w:rFonts w:cs="Times New Roman"/>
+          <w:lang w:val="nl-BE"/>
+        </w:rPr>
+        <w:t>.</w:t>
+      </w:r>
+    </w:p>
+    <w:p>
+      <w:pPr>
+        <w:rPr>
+          <w:rFonts w:cs="Times New Roman"/>
+          <w:lang w:val="nl-BE"/>
+        </w:rPr>
+      </w:pPr>
+      <w:r>
+        <w:rPr>
+          <w:rFonts w:cs="Times New Roman"/>
+          <w:lang w:val="nl-BE"/>
+        </w:rPr>
+        <w:t xml:space="preserve">Cloud toegang is dan ook ontwikkeld met de bedoeling van enkel de nodige functionaliteit te </w:t>
+      </w:r>
+      <w:r>
+        <w:rPr>
+          <w:rFonts w:cs="Times New Roman"/>
+          <w:lang w:val="nl-BE"/>
+        </w:rPr>
+        <w:t xml:space="preserve">voorzien en niet meer. </w:t>
+      </w:r>
+      <w:r>
+        <w:rPr>
+          <w:rFonts w:cs="Times New Roman"/>
+          <w:i/>
+          <w:lang w:val="nl-BE"/>
+        </w:rPr>
+        <w:t xml:space="preserve">De verschillende types aan </w:t>
+      </w:r>
+      <w:r>
+        <w:rPr>
+          <w:rFonts w:cs="Times New Roman"/>
+          <w:i/>
+          <w:lang w:val="nl-BE"/>
+        </w:rPr>
+        <w:t>Cloud</w:t>
+      </w:r>
+      <w:r>
+        <w:rPr>
+          <w:rFonts w:cs="Times New Roman"/>
+          <w:i/>
+          <w:lang w:val="nl-BE"/>
+        </w:rPr>
+        <w:t>-oplossingen kan je terugvinden in hoofdstuk 4.x</w:t>
+      </w:r>
+      <w:r>
+        <w:rPr>
+          <w:rFonts w:cs="Times New Roman"/>
+          <w:lang w:val="nl-BE"/>
+        </w:rPr>
+        <w:t>. Een Cloud opstelling die voorzien is van gemakkelijk</w:t>
+      </w:r>
+      <w:r>
+        <w:rPr>
+          <w:rFonts w:cs="Times New Roman"/>
+          <w:lang w:val="nl-BE"/>
+        </w:rPr>
+        <w:t>e</w:t>
+      </w:r>
+      <w:r>
+        <w:rPr>
+          <w:rFonts w:cs="Times New Roman"/>
+          <w:lang w:val="nl-BE"/>
+        </w:rPr>
+        <w:t xml:space="preserve"> toegang tot data</w:t>
+      </w:r>
+      <w:r>
+        <w:rPr>
+          <w:rFonts w:cs="Times New Roman"/>
+          <w:lang w:val="nl-BE"/>
+        </w:rPr>
+        <w:t>,</w:t>
+      </w:r>
+      <w:r>
+        <w:rPr>
+          <w:rFonts w:cs="Times New Roman"/>
+          <w:lang w:val="nl-BE"/>
+        </w:rPr>
+        <w:t xml:space="preserve"> zal alles binnen het netwerk dat geen data inhoudt zo </w:t>
+      </w:r>
+      <w:r>
+        <w:rPr>
+          <w:rFonts w:cs="Times New Roman"/>
+          <w:lang w:val="nl-BE"/>
+        </w:rPr>
+        <w:t>goed</w:t>
+      </w:r>
+      <w:r>
+        <w:rPr>
+          <w:rFonts w:cs="Times New Roman"/>
+          <w:lang w:val="nl-BE"/>
+        </w:rPr>
+        <w:t xml:space="preserve"> mogelijk proberen afsche</w:t>
+      </w:r>
+      <w:r>
+        <w:rPr>
+          <w:rFonts w:cs="Times New Roman"/>
+          <w:lang w:val="nl-BE"/>
+        </w:rPr>
+        <w:t>rmen van de publieke gebruiker.</w:t>
+      </w:r>
+    </w:p>
+    <w:p>
+      <w:pPr>
+        <w:rPr>
+          <w:rFonts w:cs="Times New Roman"/>
+          <w:lang w:val="nl-BE"/>
+        </w:rPr>
+      </w:pPr>
+      <w:r>
+        <w:rPr>
+          <w:rFonts w:cs="Times New Roman"/>
+          <w:b/>
+          <w:lang w:val="nl-BE"/>
+        </w:rPr>
+        <w:t xml:space="preserve">Conclusie: </w:t>
+      </w:r>
+      <w:r>
+        <w:rPr>
+          <w:rFonts w:cs="Times New Roman"/>
+          <w:lang w:val="nl-BE"/>
+        </w:rPr>
+        <w:t>De meest ideale oplossing tussen VPN en Cloud hangt volledig af van het doel dat men wil bereiken en de personen die er gebruik van zullen maken.</w:t>
+      </w:r>
+      <w:r>
+        <w:rPr>
+          <w:rFonts w:cs="Times New Roman"/>
+          <w:lang w:val="nl-BE"/>
+        </w:rPr>
+        <w:t xml:space="preserve"> Aangezien er in </w:t>
+      </w:r>
+      <w:r>
+        <w:rPr>
+          <w:rFonts w:cs="Times New Roman"/>
+          <w:lang w:val="nl-BE"/>
+        </w:rPr>
+        <w:t>deze situatie</w:t>
+      </w:r>
+      <w:r>
+        <w:rPr>
+          <w:rFonts w:cs="Times New Roman"/>
+          <w:lang w:val="nl-BE"/>
+        </w:rPr>
+        <w:t xml:space="preserve"> enkel</w:t>
+      </w:r>
+      <w:r>
+        <w:rPr>
+          <w:rFonts w:cs="Times New Roman"/>
+          <w:lang w:val="nl-BE"/>
+        </w:rPr>
+        <w:t xml:space="preserve"> nood is aan gemakkelijke toegang tot data </w:t>
+      </w:r>
+      <w:r>
+        <w:rPr>
+          <w:rFonts w:cs="Times New Roman"/>
+          <w:lang w:val="nl-BE"/>
+        </w:rPr>
+        <w:t>en het tevens mogelijk is dat onervaren mensen er gebruik van moeten maken, is een Cloud-oplossing het meest voor de hand liggend. Bovendien zal de Cloud toegang bij veel bedrijven gebruikt worden om klanten toegang te geven tot bepaalde data waar zij leesrecht op moeten hebben (denk opnieuw aan het advocatenkantoor), een VPN-verbinding voorzien voor die klanten zou hier weer een zee van beveiligingsproblemen introduceren.</w:t>
+      </w:r>
     </w:p>
     <w:p>
       <w:pPr>
@@ -7588,26 +8924,54 @@
           <w:lang w:val="nl-BE"/>
         </w:rPr>
       </w:pPr>
-      <w:r>
-        <w:rPr>
-          <w:lang w:val="nl-BE"/>
-        </w:rPr>
-        <w:t>Verschillende Cloud-oplossingen</w:t>
-      </w:r>
-    </w:p>
-    <w:p>
-      <w:pPr>
-        <w:rPr>
-          <w:rFonts w:cs="Times New Roman"/>
-          <w:lang w:val="nl-BE"/>
-        </w:rPr>
-      </w:pPr>
-      <w:r>
-        <w:rPr>
-          <w:rFonts w:cs="Times New Roman"/>
-          <w:lang w:val="nl-BE"/>
-        </w:rPr>
-        <w:t xml:space="preserve">Gelukkige zijn er verschillende soorten Cloud oplossingen beschikbaar. Men kan een Cloud opstelling steeds categoriseren onder </w:t>
+      <w:bookmarkStart w:id="25" w:name="_Toc509329053"/>
+      <w:r>
+        <w:rPr>
+          <w:lang w:val="nl-BE"/>
+        </w:rPr>
+        <w:t>Keuze aan</w:t>
+      </w:r>
+      <w:r>
+        <w:rPr>
+          <w:lang w:val="nl-BE"/>
+        </w:rPr>
+        <w:t xml:space="preserve"> Cloud-op</w:t>
+      </w:r>
+      <w:r>
+        <w:rPr>
+          <w:lang w:val="nl-BE"/>
+        </w:rPr>
+        <w:t>stellingen</w:t>
+      </w:r>
+      <w:bookmarkEnd w:id="25"/>
+    </w:p>
+    <w:p>
+      <w:pPr>
+        <w:rPr>
+          <w:rFonts w:cs="Times New Roman"/>
+          <w:lang w:val="nl-BE"/>
+        </w:rPr>
+      </w:pPr>
+      <w:r>
+        <w:rPr>
+          <w:rFonts w:cs="Times New Roman"/>
+          <w:lang w:val="nl-BE"/>
+        </w:rPr>
+        <w:t>Gelukkige zijn</w:t>
+      </w:r>
+      <w:r>
+        <w:rPr>
+          <w:rFonts w:cs="Times New Roman"/>
+          <w:lang w:val="nl-BE"/>
+        </w:rPr>
+        <w:t xml:space="preserve"> er verschillende soorten Cloud-opstellingen </w:t>
+      </w:r>
+      <w:r>
+        <w:rPr>
+          <w:rFonts w:cs="Times New Roman"/>
+          <w:lang w:val="nl-BE"/>
+        </w:rPr>
+        <w:t xml:space="preserve">beschikbaar. Men kan een Cloud opstelling steeds categoriseren onder </w:t>
       </w:r>
       <w:proofErr w:type="gramStart"/>
       <w:r>
@@ -7709,29 +9073,6 @@
           <w:lang w:val="nl-BE"/>
         </w:rPr>
       </w:pPr>
-    </w:p>
-    <w:p>
-      <w:pPr>
-        <w:rPr>
-          <w:rFonts w:cs="Times New Roman"/>
-          <w:lang w:val="nl-BE"/>
-        </w:rPr>
-      </w:pPr>
-      <w:r>
-        <w:rPr>
-          <w:rFonts w:cs="Times New Roman"/>
-          <w:lang w:val="nl-BE"/>
-        </w:rPr>
-        <w:t>Aangezien grote bedrijven vaak geografisch verspreid zijn over meerdere locaties en VPN-services niet altijd de favoriete oplossing zijn, is het aan te raden om onderzoek te doen naar de mogelijkheden die de Cloud te bieden heeft. Dergelijke goede functionaliteit gaat dan meestal gepaard met extra mogelijkheden zoals (verder)werken van thuis uit.</w:t>
-      </w:r>
-    </w:p>
-    <w:p>
-      <w:pPr>
-        <w:rPr>
-          <w:rFonts w:cs="Times New Roman"/>
-          <w:lang w:val="nl-BE"/>
-        </w:rPr>
-      </w:pPr>
       <w:r>
         <w:rPr>
           <w:rFonts w:cs="Times New Roman"/>
@@ -7752,7 +9093,15 @@
           <w:rFonts w:cs="Times New Roman"/>
           <w:lang w:val="nl-BE"/>
         </w:rPr>
-        <w:t>In het opstellen van een private Cloud omgeving kan echter veel meer werk kruipen, deze zou idealiter voorzien moeten zijn van dezelfde functionaliteit en security als de professionele publieke Cloud oplossingen. Ook is het dikwijls kostelijker voor kleine tot middelgrote bedrijven om zelf de nodige opslagruimte en bandbreedte te voorzien.</w:t>
+        <w:t xml:space="preserve">In het opstellen van een private Cloud omgeving kan echter veel meer werk kruipen, deze zou idealiter voorzien moeten zijn van dezelfde functionaliteit en security als de professionele publieke Cloud </w:t>
+      </w:r>
+      <w:r>
+        <w:rPr>
+          <w:rFonts w:cs="Times New Roman"/>
+          <w:lang w:val="nl-BE"/>
+        </w:rPr>
+        <w:lastRenderedPageBreak/>
+        <w:t>oplossingen. Ook is het dikwijls kostelijker voor kleine tot middelgrote bedrijven om zelf de nodige opslagruimte en bandbreedte te voorzien.</w:t>
       </w:r>
     </w:p>
     <w:p>
@@ -7762,12 +9111,131 @@
           <w:lang w:val="nl-BE"/>
         </w:rPr>
       </w:pPr>
+    </w:p>
+    <w:p>
+      <w:pPr>
+        <w:pStyle w:val="Heading3"/>
+        <w:rPr>
+          <w:lang w:val="nl-BE"/>
+        </w:rPr>
+      </w:pPr>
+      <w:bookmarkStart w:id="26" w:name="_Toc509329054"/>
+      <w:r>
+        <w:rPr>
+          <w:lang w:val="nl-BE"/>
+        </w:rPr>
+        <w:t>Keuze aan Cloud-oplossingen</w:t>
+      </w:r>
+      <w:bookmarkEnd w:id="26"/>
+    </w:p>
+    <w:p>
+      <w:pPr>
+        <w:rPr>
+          <w:lang w:val="nl-BE"/>
+        </w:rPr>
+      </w:pPr>
+      <w:r>
+        <w:rPr>
+          <w:lang w:val="nl-BE"/>
+        </w:rPr>
+        <w:t>Zoals in hoofdstuk 4.x reeds aangegeven werd, zijn Cloud voorzieningen vaak ontwikkeld met een specifieke doelstelling in het hoofd. In deze bachelorproef is er nood aan een Cloud-storage, dat hoort dan weer thuis onder het Software as a Service principe</w:t>
+      </w:r>
+      <w:r>
+        <w:rPr>
+          <w:lang w:val="nl-BE"/>
+        </w:rPr>
+        <w:t>. Binnen de Cloud voorzieningen kan men volgende principes terugvinden:</w:t>
+      </w:r>
+    </w:p>
+    <w:p>
+      <w:pPr>
+        <w:pStyle w:val="ListParagraph"/>
+        <w:numPr>
+          <w:ilvl w:val="0"/>
+          <w:numId w:val="2"/>
+        </w:numPr>
+      </w:pPr>
+      <w:r>
+        <w:t>Software as a Service</w:t>
+      </w:r>
+      <w:r>
+        <w:t xml:space="preserve"> (</w:t>
+      </w:r>
+      <w:r>
+        <w:rPr>
+          <w:b/>
+        </w:rPr>
+        <w:t>SaaS</w:t>
+      </w:r>
+      <w:r>
+        <w:t>)</w:t>
+      </w:r>
+    </w:p>
+    <w:p>
+      <w:pPr>
+        <w:pStyle w:val="ListParagraph"/>
+        <w:numPr>
+          <w:ilvl w:val="0"/>
+          <w:numId w:val="2"/>
+        </w:numPr>
+      </w:pPr>
+      <w:r>
+        <w:t>Platform as a Service</w:t>
+      </w:r>
+      <w:r>
+        <w:t xml:space="preserve"> (</w:t>
+      </w:r>
+      <w:r>
+        <w:rPr>
+          <w:b/>
+        </w:rPr>
+        <w:t>PaaS</w:t>
+      </w:r>
+      <w:r>
+        <w:t>)</w:t>
+      </w:r>
+    </w:p>
+    <w:p>
+      <w:pPr>
+        <w:pStyle w:val="ListParagraph"/>
+        <w:numPr>
+          <w:ilvl w:val="0"/>
+          <w:numId w:val="2"/>
+        </w:numPr>
+      </w:pPr>
+      <w:r>
+        <w:t>Infrastructure as a Service</w:t>
+      </w:r>
+      <w:r>
+        <w:t xml:space="preserve"> (</w:t>
+      </w:r>
+      <w:r>
+        <w:rPr>
+          <w:b/>
+        </w:rPr>
+        <w:t>IaaS</w:t>
+      </w:r>
+      <w:r>
+        <w:t>)</w:t>
+      </w:r>
+    </w:p>
+    <w:p/>
+    <w:p/>
+    <w:p>
+      <w:pPr>
+        <w:pStyle w:val="Heading2"/>
+        <w:rPr>
+          <w:lang w:val="nl-BE"/>
+        </w:rPr>
+      </w:pPr>
+      <w:bookmarkStart w:id="27" w:name="_Toc509329055"/>
       <w:r>
         <w:rPr>
           <w:lang w:val="nl-BE"/>
         </w:rPr>
         <w:t>Netwerkvoorzieningen</w:t>
       </w:r>
+      <w:bookmarkEnd w:id="27"/>
     </w:p>
     <w:p>
       <w:pPr>
@@ -7783,12 +9251,14 @@
           <w:lang w:val="nl-BE"/>
         </w:rPr>
       </w:pPr>
+      <w:bookmarkStart w:id="28" w:name="_Toc509329056"/>
       <w:r>
         <w:rPr>
           <w:lang w:val="nl-BE"/>
         </w:rPr>
         <w:t>Domain Name System</w:t>
       </w:r>
+      <w:bookmarkEnd w:id="28"/>
     </w:p>
     <w:p>
       <w:pPr>
@@ -7804,12 +9274,14 @@
           <w:lang w:val="nl-BE"/>
         </w:rPr>
       </w:pPr>
+      <w:bookmarkStart w:id="29" w:name="_Toc509329057"/>
       <w:r>
         <w:rPr>
           <w:lang w:val="nl-BE"/>
         </w:rPr>
         <w:t>Active Directory</w:t>
       </w:r>
+      <w:bookmarkEnd w:id="29"/>
     </w:p>
     <w:p>
       <w:pPr>
@@ -7825,28 +9297,90 @@
           <w:lang w:val="nl-BE"/>
         </w:rPr>
       </w:pPr>
+      <w:bookmarkStart w:id="30" w:name="_Toc509329058"/>
       <w:r>
         <w:rPr>
           <w:lang w:val="nl-BE"/>
         </w:rPr>
         <w:t>Traffic management</w:t>
       </w:r>
-    </w:p>
-    <w:p>
-      <w:pPr>
-        <w:rPr>
-          <w:lang w:val="nl-BE"/>
-        </w:rPr>
-      </w:pPr>
-    </w:p>
-    <w:p>
-      <w:pPr>
-        <w:rPr>
-          <w:lang w:val="nl-BE"/>
-        </w:rPr>
-      </w:pPr>
-      <w:bookmarkStart w:id="22" w:name="_GoBack"/>
-      <w:bookmarkEnd w:id="22"/>
+      <w:bookmarkStart w:id="31" w:name="_GoBack"/>
+      <w:bookmarkEnd w:id="30"/>
+      <w:bookmarkEnd w:id="31"/>
+    </w:p>
+    <w:p>
+      <w:pPr>
+        <w:rPr>
+          <w:lang w:val="nl-BE"/>
+        </w:rPr>
+      </w:pPr>
+    </w:p>
+    <w:p>
+      <w:pPr>
+        <w:pStyle w:val="Heading4"/>
+        <w:rPr>
+          <w:lang w:val="nl-BE"/>
+        </w:rPr>
+      </w:pPr>
+      <w:proofErr w:type="spellStart"/>
+      <w:r>
+        <w:rPr>
+          <w:lang w:val="nl-BE"/>
+        </w:rPr>
+        <w:t>Policies</w:t>
+      </w:r>
+      <w:proofErr w:type="spellEnd"/>
+    </w:p>
+    <w:p>
+      <w:pPr>
+        <w:rPr>
+          <w:lang w:val="nl-BE"/>
+        </w:rPr>
+      </w:pPr>
+    </w:p>
+    <w:p>
+      <w:pPr>
+        <w:rPr>
+          <w:lang w:val="nl-BE"/>
+        </w:rPr>
+      </w:pPr>
+    </w:p>
+    <w:p>
+      <w:pPr>
+        <w:rPr>
+          <w:lang w:val="nl-BE"/>
+        </w:rPr>
+      </w:pPr>
+    </w:p>
+    <w:p>
+      <w:pPr>
+        <w:pStyle w:val="Heading3"/>
+        <w:rPr>
+          <w:lang w:val="nl-BE"/>
+        </w:rPr>
+      </w:pPr>
+      <w:bookmarkStart w:id="32" w:name="_Toc509329059"/>
+      <w:r>
+        <w:rPr>
+          <w:lang w:val="nl-BE"/>
+        </w:rPr>
+        <w:t>High Availability</w:t>
+      </w:r>
+      <w:bookmarkEnd w:id="32"/>
+    </w:p>
+    <w:p>
+      <w:pPr>
+        <w:rPr>
+          <w:lang w:val="nl-BE"/>
+        </w:rPr>
+      </w:pPr>
+    </w:p>
+    <w:p>
+      <w:pPr>
+        <w:rPr>
+          <w:lang w:val="nl-BE"/>
+        </w:rPr>
+      </w:pPr>
     </w:p>
     <w:p>
       <w:pPr>
@@ -7862,12 +9396,90 @@
           <w:lang w:val="nl-BE"/>
         </w:rPr>
       </w:pPr>
-      <w:r>
-        <w:rPr>
-          <w:lang w:val="nl-BE"/>
-        </w:rPr>
-        <w:t>Nood aan authenticatie</w:t>
-      </w:r>
+      <w:bookmarkStart w:id="33" w:name="_Toc509329060"/>
+      <w:r>
+        <w:rPr>
+          <w:lang w:val="nl-BE"/>
+        </w:rPr>
+        <w:t>A</w:t>
+      </w:r>
+      <w:r>
+        <w:rPr>
+          <w:lang w:val="nl-BE"/>
+        </w:rPr>
+        <w:t>uthenticatie</w:t>
+      </w:r>
+      <w:bookmarkEnd w:id="33"/>
+    </w:p>
+    <w:p>
+      <w:pPr>
+        <w:rPr>
+          <w:lang w:val="nl-BE"/>
+        </w:rPr>
+      </w:pPr>
+    </w:p>
+    <w:p>
+      <w:pPr>
+        <w:pStyle w:val="Heading3"/>
+        <w:rPr>
+          <w:lang w:val="nl-BE"/>
+        </w:rPr>
+      </w:pPr>
+      <w:bookmarkStart w:id="34" w:name="_Toc509329061"/>
+      <w:r>
+        <w:rPr>
+          <w:lang w:val="nl-BE"/>
+        </w:rPr>
+        <w:t>AD-integratie</w:t>
+      </w:r>
+      <w:bookmarkEnd w:id="34"/>
+    </w:p>
+    <w:p>
+      <w:pPr>
+        <w:rPr>
+          <w:lang w:val="nl-BE"/>
+        </w:rPr>
+      </w:pPr>
+    </w:p>
+    <w:p>
+      <w:pPr>
+        <w:pStyle w:val="Heading3"/>
+        <w:rPr>
+          <w:lang w:val="nl-BE"/>
+        </w:rPr>
+      </w:pPr>
+      <w:bookmarkStart w:id="35" w:name="_Toc509329062"/>
+      <w:r>
+        <w:rPr>
+          <w:lang w:val="nl-BE"/>
+        </w:rPr>
+        <w:t>SSO</w:t>
+      </w:r>
+      <w:bookmarkEnd w:id="35"/>
+    </w:p>
+    <w:p>
+      <w:pPr>
+        <w:rPr>
+          <w:lang w:val="nl-BE"/>
+        </w:rPr>
+      </w:pPr>
+    </w:p>
+    <w:p>
+      <w:pPr>
+        <w:pStyle w:val="Heading4"/>
+        <w:rPr>
+          <w:lang w:val="nl-BE"/>
+        </w:rPr>
+      </w:pPr>
+      <w:proofErr w:type="spellStart"/>
+      <w:r>
+        <w:rPr>
+          <w:lang w:val="nl-BE"/>
+        </w:rPr>
+        <w:lastRenderedPageBreak/>
+        <w:t>OAuth</w:t>
+      </w:r>
+      <w:proofErr w:type="spellEnd"/>
     </w:p>
     <w:p>
       <w:pPr>
@@ -7890,12 +9502,22 @@
           <w:lang w:val="nl-BE"/>
         </w:rPr>
       </w:pPr>
+    </w:p>
+    <w:p>
+      <w:pPr>
+        <w:pStyle w:val="Heading2"/>
+        <w:rPr>
+          <w:lang w:val="nl-BE"/>
+        </w:rPr>
+      </w:pPr>
+      <w:bookmarkStart w:id="36" w:name="_Toc509329063"/>
       <w:r>
         <w:rPr>
           <w:lang w:val="nl-BE"/>
         </w:rPr>
         <w:t>Extra beveiligingsimplementaties</w:t>
       </w:r>
+      <w:bookmarkEnd w:id="36"/>
     </w:p>
     <w:sectPr>
       <w:pgSz w:w="12240" w:h="15840"/>
@@ -9943,7 +11565,7 @@
 </file>
 
 <file path=customXml/itemProps1.xml><?xml version="1.0" encoding="utf-8"?>
-<ds:datastoreItem xmlns:ds="http://schemas.openxmlformats.org/officeDocument/2006/customXml" ds:itemID="{8918D263-4ED7-47E8-BA6A-1165A727356C}">
+<ds:datastoreItem xmlns:ds="http://schemas.openxmlformats.org/officeDocument/2006/customXml" ds:itemID="{CA11AAC8-027E-4A0B-8C5D-2513A131A906}">
   <ds:schemaRefs>
     <ds:schemaRef ds:uri="http://schemas.openxmlformats.org/officeDocument/2006/bibliography"/>
   </ds:schemaRefs>

</xml_diff>

<commit_message>
bp deel 1 textueel finished
</commit_message>
<xml_diff>
--- a/documentatie/bachelorproef/BP deel 1.docx
+++ b/documentatie/bachelorproef/BP deel 1.docx
@@ -1,6 +1,6 @@
 
 <file path=word/document.xml><?xml version="1.0" encoding="utf-8"?>
-<w:document xmlns:wpc="http://schemas.microsoft.com/office/word/2010/wordprocessingCanvas" xmlns:cx="http://schemas.microsoft.com/office/drawing/2014/chartex" xmlns:mc="http://schemas.openxmlformats.org/markup-compatibility/2006" xmlns:o="urn:schemas-microsoft-com:office:office" xmlns:r="http://schemas.openxmlformats.org/officeDocument/2006/relationships" xmlns:m="http://schemas.openxmlformats.org/officeDocument/2006/math" xmlns:v="urn:schemas-microsoft-com:vml" xmlns:wp14="http://schemas.microsoft.com/office/word/2010/wordprocessingDrawing" xmlns:wp="http://schemas.openxmlformats.org/drawingml/2006/wordprocessingDrawing" xmlns:w10="urn:schemas-microsoft-com:office:word" xmlns:w="http://schemas.openxmlformats.org/wordprocessingml/2006/main" xmlns:w14="http://schemas.microsoft.com/office/word/2010/wordml" xmlns:w15="http://schemas.microsoft.com/office/word/2012/wordml" xmlns:w16se="http://schemas.microsoft.com/office/word/2015/wordml/symex" xmlns:wpg="http://schemas.microsoft.com/office/word/2010/wordprocessingGroup" xmlns:wpi="http://schemas.microsoft.com/office/word/2010/wordprocessingInk" xmlns:wne="http://schemas.microsoft.com/office/word/2006/wordml" xmlns:wps="http://schemas.microsoft.com/office/word/2010/wordprocessingShape" mc:Ignorable="w14 w15 w16se wp14">
+<w:document xmlns:wpc="http://schemas.microsoft.com/office/word/2010/wordprocessingCanvas" xmlns:cx="http://schemas.microsoft.com/office/drawing/2014/chartex" xmlns:cx1="http://schemas.microsoft.com/office/drawing/2015/9/8/chartex" xmlns:cx2="http://schemas.microsoft.com/office/drawing/2015/10/21/chartex" xmlns:cx3="http://schemas.microsoft.com/office/drawing/2016/5/9/chartex" xmlns:cx4="http://schemas.microsoft.com/office/drawing/2016/5/10/chartex" xmlns:cx5="http://schemas.microsoft.com/office/drawing/2016/5/11/chartex" xmlns:cx6="http://schemas.microsoft.com/office/drawing/2016/5/12/chartex" xmlns:cx7="http://schemas.microsoft.com/office/drawing/2016/5/13/chartex" xmlns:cx8="http://schemas.microsoft.com/office/drawing/2016/5/14/chartex" xmlns:mc="http://schemas.openxmlformats.org/markup-compatibility/2006" xmlns:aink="http://schemas.microsoft.com/office/drawing/2016/ink" xmlns:am3d="http://schemas.microsoft.com/office/drawing/2017/model3d" xmlns:o="urn:schemas-microsoft-com:office:office" xmlns:r="http://schemas.openxmlformats.org/officeDocument/2006/relationships" xmlns:m="http://schemas.openxmlformats.org/officeDocument/2006/math" xmlns:v="urn:schemas-microsoft-com:vml" xmlns:wp14="http://schemas.microsoft.com/office/word/2010/wordprocessingDrawing" xmlns:wp="http://schemas.openxmlformats.org/drawingml/2006/wordprocessingDrawing" xmlns:w10="urn:schemas-microsoft-com:office:word" xmlns:w="http://schemas.openxmlformats.org/wordprocessingml/2006/main" xmlns:w14="http://schemas.microsoft.com/office/word/2010/wordml" xmlns:w15="http://schemas.microsoft.com/office/word/2012/wordml" xmlns:w16cid="http://schemas.microsoft.com/office/word/2016/wordml/cid" xmlns:w16se="http://schemas.microsoft.com/office/word/2015/wordml/symex" xmlns:wpg="http://schemas.microsoft.com/office/word/2010/wordprocessingGroup" xmlns:wpi="http://schemas.microsoft.com/office/word/2010/wordprocessingInk" xmlns:wne="http://schemas.microsoft.com/office/word/2006/wordml" xmlns:wps="http://schemas.microsoft.com/office/word/2010/wordprocessingShape" mc:Ignorable="w14 w15 w16se w16cid wp14">
   <w:body>
     <w:p>
       <w:pPr>
@@ -2357,7 +2357,15 @@
                 <w:noProof/>
                 <w:lang w:val="nl-BE"/>
               </w:rPr>
-              <w:t>Citrix StorageController</w:t>
+              <w:t xml:space="preserve">Citrix </w:t>
+            </w:r>
+            <w:r>
+              <w:rPr>
+                <w:rStyle w:val="Hyperlink"/>
+                <w:noProof/>
+                <w:lang w:val="nl-BE"/>
+              </w:rPr>
+              <w:t>StorageZone Controller</w:t>
             </w:r>
             <w:r>
               <w:rPr>
@@ -3791,7 +3799,7 @@
           </mc:Choice>
           <mc:Fallback>
             <w:pict>
-              <v:line w14:anchorId="16077CED" id="Straight Connector 11" o:spid="_x0000_s1026" style="position:absolute;z-index:251678720;visibility:visible;mso-wrap-style:square;mso-width-percent:0;mso-height-percent:0;mso-wrap-distance-left:9pt;mso-wrap-distance-top:0;mso-wrap-distance-right:9pt;mso-wrap-distance-bottom:0;mso-position-horizontal:absolute;mso-position-horizontal-relative:text;mso-position-vertical:absolute;mso-position-vertical-relative:text;mso-width-percent:0;mso-height-percent:0;mso-width-relative:margin;mso-height-relative:margin" from="238.55pt,9.75pt" to="266.5pt,45.75pt" o:gfxdata="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" strokecolor="#5b9bd5 [3204]" strokeweight="3pt">
+              <v:line w14:anchorId="6AAC192D" id="Straight Connector 11" o:spid="_x0000_s1026" style="position:absolute;z-index:251678720;visibility:visible;mso-wrap-style:square;mso-width-percent:0;mso-height-percent:0;mso-wrap-distance-left:9pt;mso-wrap-distance-top:0;mso-wrap-distance-right:9pt;mso-wrap-distance-bottom:0;mso-position-horizontal:absolute;mso-position-horizontal-relative:text;mso-position-vertical:absolute;mso-position-vertical-relative:text;mso-width-percent:0;mso-height-percent:0;mso-width-relative:margin;mso-height-relative:margin" from="238.55pt,9.75pt" to="266.5pt,45.75pt" o:gfxdata="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" strokecolor="#5b9bd5 [3204]" strokeweight="3pt">
                 <v:stroke joinstyle="miter"/>
               </v:line>
             </w:pict>
@@ -3863,7 +3871,7 @@
           </mc:Choice>
           <mc:Fallback>
             <w:pict>
-              <v:line w14:anchorId="62060A23" id="Straight Connector 7" o:spid="_x0000_s1026" style="position:absolute;flip:x;z-index:251670528;visibility:visible;mso-wrap-style:square;mso-width-percent:0;mso-height-percent:0;mso-wrap-distance-left:9pt;mso-wrap-distance-top:0;mso-wrap-distance-right:9pt;mso-wrap-distance-bottom:0;mso-position-horizontal:absolute;mso-position-horizontal-relative:text;mso-position-vertical:absolute;mso-position-vertical-relative:text;mso-width-percent:0;mso-height-percent:0;mso-width-relative:margin;mso-height-relative:margin" from="225.65pt,9.7pt" to="225.65pt,94.05pt" o:gfxdata="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" strokecolor="#5b9bd5 [3204]" strokeweight="3pt">
+              <v:line w14:anchorId="4298E565" id="Straight Connector 7" o:spid="_x0000_s1026" style="position:absolute;flip:x;z-index:251670528;visibility:visible;mso-wrap-style:square;mso-width-percent:0;mso-height-percent:0;mso-wrap-distance-left:9pt;mso-wrap-distance-top:0;mso-wrap-distance-right:9pt;mso-wrap-distance-bottom:0;mso-position-horizontal:absolute;mso-position-horizontal-relative:text;mso-position-vertical:absolute;mso-position-vertical-relative:text;mso-width-percent:0;mso-height-percent:0;mso-width-relative:margin;mso-height-relative:margin" from="225.65pt,9.7pt" to="225.65pt,94.05pt" o:gfxdata="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" strokecolor="#5b9bd5 [3204]" strokeweight="3pt">
                 <v:stroke joinstyle="miter"/>
               </v:line>
             </w:pict>
@@ -3935,7 +3943,7 @@
           </mc:Choice>
           <mc:Fallback>
             <w:pict>
-              <v:line w14:anchorId="756E730C" id="Straight Connector 6" o:spid="_x0000_s1026" style="position:absolute;flip:x;z-index:251668480;visibility:visible;mso-wrap-style:square;mso-width-percent:0;mso-height-percent:0;mso-wrap-distance-left:9pt;mso-wrap-distance-top:0;mso-wrap-distance-right:9pt;mso-wrap-distance-bottom:0;mso-position-horizontal:absolute;mso-position-horizontal-relative:text;mso-position-vertical:absolute;mso-position-vertical-relative:text;mso-width-percent:0;mso-height-percent:0;mso-width-relative:margin;mso-height-relative:margin" from="185.35pt,9.7pt" to="216.65pt,45.7pt" o:gfxdata="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" strokecolor="#5b9bd5 [3204]" strokeweight="3pt">
+              <v:line w14:anchorId="27B175E4" id="Straight Connector 6" o:spid="_x0000_s1026" style="position:absolute;flip:x;z-index:251668480;visibility:visible;mso-wrap-style:square;mso-width-percent:0;mso-height-percent:0;mso-wrap-distance-left:9pt;mso-wrap-distance-top:0;mso-wrap-distance-right:9pt;mso-wrap-distance-bottom:0;mso-position-horizontal:absolute;mso-position-horizontal-relative:text;mso-position-vertical:absolute;mso-position-vertical-relative:text;mso-width-percent:0;mso-height-percent:0;mso-width-relative:margin;mso-height-relative:margin" from="185.35pt,9.7pt" to="216.65pt,45.7pt" o:gfxdata="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" strokecolor="#5b9bd5 [3204]" strokeweight="3pt">
                 <v:stroke joinstyle="miter"/>
               </v:line>
             </w:pict>
@@ -4241,7 +4249,7 @@
           </mc:Choice>
           <mc:Fallback>
             <w:pict>
-              <v:line w14:anchorId="2B8B9774" id="Straight Connector 10" o:spid="_x0000_s1026" style="position:absolute;z-index:251676672;visibility:visible;mso-wrap-style:square;mso-width-percent:0;mso-height-percent:0;mso-wrap-distance-left:9pt;mso-wrap-distance-top:0;mso-wrap-distance-right:9pt;mso-wrap-distance-bottom:0;mso-position-horizontal:absolute;mso-position-horizontal-relative:text;mso-position-vertical:absolute;mso-position-vertical-relative:text;mso-width-percent:0;mso-height-percent:0;mso-width-relative:margin;mso-height-relative:margin" from="225.65pt,7.3pt" to="225.65pt,47.05pt" o:gfxdata="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" strokecolor="#5b9bd5 [3204]" strokeweight="3pt">
+              <v:line w14:anchorId="1D4A7D11" id="Straight Connector 10" o:spid="_x0000_s1026" style="position:absolute;z-index:251676672;visibility:visible;mso-wrap-style:square;mso-width-percent:0;mso-height-percent:0;mso-wrap-distance-left:9pt;mso-wrap-distance-top:0;mso-wrap-distance-right:9pt;mso-wrap-distance-bottom:0;mso-position-horizontal:absolute;mso-position-horizontal-relative:text;mso-position-vertical:absolute;mso-position-vertical-relative:text;mso-width-percent:0;mso-height-percent:0;mso-width-relative:margin;mso-height-relative:margin" from="225.65pt,7.3pt" to="225.65pt,47.05pt" o:gfxdata="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" strokecolor="#5b9bd5 [3204]" strokeweight="3pt">
                 <v:stroke joinstyle="miter"/>
               </v:line>
             </w:pict>
@@ -4313,7 +4321,7 @@
           </mc:Choice>
           <mc:Fallback>
             <w:pict>
-              <v:line w14:anchorId="7ABDD2B8" id="Straight Connector 8" o:spid="_x0000_s1026" style="position:absolute;flip:x;z-index:251672576;visibility:visible;mso-wrap-style:square;mso-width-percent:0;mso-height-percent:0;mso-wrap-distance-left:9pt;mso-wrap-distance-top:0;mso-wrap-distance-right:9pt;mso-wrap-distance-bottom:0;mso-position-horizontal:absolute;mso-position-horizontal-relative:text;mso-position-vertical:absolute;mso-position-vertical-relative:text;mso-width-percent:0;mso-height-percent:0;mso-width-relative:margin;mso-height-relative:margin" from="94.05pt,4.1pt" to="223pt,22.35pt" o:gfxdata="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" strokecolor="#5b9bd5 [3204]" strokeweight="3pt">
+              <v:line w14:anchorId="2D472398" id="Straight Connector 8" o:spid="_x0000_s1026" style="position:absolute;flip:x;z-index:251672576;visibility:visible;mso-wrap-style:square;mso-width-percent:0;mso-height-percent:0;mso-wrap-distance-left:9pt;mso-wrap-distance-top:0;mso-wrap-distance-right:9pt;mso-wrap-distance-bottom:0;mso-position-horizontal:absolute;mso-position-horizontal-relative:text;mso-position-vertical:absolute;mso-position-vertical-relative:text;mso-width-percent:0;mso-height-percent:0;mso-width-relative:margin;mso-height-relative:margin" from="94.05pt,4.1pt" to="223pt,22.35pt" o:gfxdata="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" strokecolor="#5b9bd5 [3204]" strokeweight="3pt">
                 <v:stroke joinstyle="miter"/>
               </v:line>
             </w:pict>
@@ -4385,7 +4393,7 @@
           </mc:Choice>
           <mc:Fallback>
             <w:pict>
-              <v:line w14:anchorId="155D121D" id="Straight Connector 9" o:spid="_x0000_s1026" style="position:absolute;z-index:251674624;visibility:visible;mso-wrap-style:square;mso-width-percent:0;mso-height-percent:0;mso-wrap-distance-left:9pt;mso-wrap-distance-top:0;mso-wrap-distance-right:9pt;mso-wrap-distance-bottom:0;mso-position-horizontal:absolute;mso-position-horizontal-relative:text;mso-position-vertical:absolute;mso-position-vertical-relative:text;mso-width-percent:0;mso-height-percent:0;mso-width-relative:margin;mso-height-relative:margin" from="229.95pt,4.1pt" to="376.1pt,31.5pt" o:gfxdata="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" strokecolor="#5b9bd5 [3204]" strokeweight="3pt">
+              <v:line w14:anchorId="2F891C12" id="Straight Connector 9" o:spid="_x0000_s1026" style="position:absolute;z-index:251674624;visibility:visible;mso-wrap-style:square;mso-width-percent:0;mso-height-percent:0;mso-wrap-distance-left:9pt;mso-wrap-distance-top:0;mso-wrap-distance-right:9pt;mso-wrap-distance-bottom:0;mso-position-horizontal:absolute;mso-position-horizontal-relative:text;mso-position-vertical:absolute;mso-position-vertical-relative:text;mso-width-percent:0;mso-height-percent:0;mso-width-relative:margin;mso-height-relative:margin" from="229.95pt,4.1pt" to="376.1pt,31.5pt" o:gfxdata="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" strokecolor="#5b9bd5 [3204]" strokeweight="3pt">
                 <v:stroke joinstyle="miter"/>
               </v:line>
             </w:pict>
@@ -5158,7 +5166,14 @@
           <w:rFonts w:cs="Times New Roman"/>
           <w:lang w:val="nl-BE"/>
         </w:rPr>
-        <w:t xml:space="preserve">Icorda voorziet een toegewijde netwerkverbinding met zijn klanten. “Operations” wordt ook voorzien </w:t>
+        <w:t xml:space="preserve">ICORDA </w:t>
+      </w:r>
+      <w:r>
+        <w:rPr>
+          <w:rFonts w:cs="Times New Roman"/>
+          <w:lang w:val="nl-BE"/>
+        </w:rPr>
+        <w:t xml:space="preserve">voorziet een toegewijde netwerkverbinding met zijn klanten. “Operations” wordt ook voorzien </w:t>
       </w:r>
       <w:r>
         <w:rPr>
@@ -5275,7 +5290,21 @@
           <w:rFonts w:cs="Times New Roman"/>
           <w:lang w:val="nl-BE"/>
         </w:rPr>
-        <w:t xml:space="preserve">Buiten de onderverdeling van het bedrijf over de verschillende afdelingen en het werken volgens de ISO-normen zijn er nog een aantal zaken waar rekening mee gehouden wordt op Icorda. </w:t>
+        <w:t xml:space="preserve">Buiten de onderverdeling van het bedrijf over de verschillende afdelingen en het werken volgens de ISO-normen zijn er nog een aantal zaken waar rekening mee gehouden wordt op </w:t>
+      </w:r>
+      <w:r>
+        <w:rPr>
+          <w:rFonts w:cs="Times New Roman"/>
+          <w:lang w:val="nl-BE"/>
+        </w:rPr>
+        <w:t>ICORDA</w:t>
+      </w:r>
+      <w:r>
+        <w:rPr>
+          <w:rFonts w:cs="Times New Roman"/>
+          <w:lang w:val="nl-BE"/>
+        </w:rPr>
+        <w:t xml:space="preserve">. </w:t>
       </w:r>
     </w:p>
     <w:p>
@@ -5335,7 +5364,21 @@
           <w:rFonts w:cs="Times New Roman"/>
           <w:lang w:val="nl-BE"/>
         </w:rPr>
-        <w:t xml:space="preserve"> uit de bedrijfsvoorstelling PowerPoint van Icorda.</w:t>
+        <w:t xml:space="preserve"> uit de bedrijfsvoorstelling PowerPoint van </w:t>
+      </w:r>
+      <w:r>
+        <w:rPr>
+          <w:rFonts w:cs="Times New Roman"/>
+          <w:lang w:val="nl-BE"/>
+        </w:rPr>
+        <w:t>ICORDA</w:t>
+      </w:r>
+      <w:r>
+        <w:rPr>
+          <w:rFonts w:cs="Times New Roman"/>
+          <w:lang w:val="nl-BE"/>
+        </w:rPr>
+        <w:t>.</w:t>
       </w:r>
     </w:p>
     <w:p>
@@ -5600,6 +5643,14 @@
           <w:lang w:val="nl-BE"/>
         </w:rPr>
       </w:pPr>
+    </w:p>
+    <w:p>
+      <w:pPr>
+        <w:rPr>
+          <w:rFonts w:cs="Times New Roman"/>
+          <w:lang w:val="nl-BE"/>
+        </w:rPr>
+      </w:pPr>
       <w:r>
         <w:rPr>
           <w:rFonts w:cs="Times New Roman"/>
@@ -5627,13 +5678,11 @@
       <w:pPr>
         <w:rPr>
           <w:rFonts w:cs="Times New Roman"/>
-          <w:lang w:val="nl-BE"/>
-        </w:rPr>
-      </w:pPr>
-      <w:r>
-        <w:rPr>
-          <w:rFonts w:cs="Times New Roman"/>
-          <w:lang w:val="nl-BE"/>
+        </w:rPr>
+      </w:pPr>
+      <w:r>
+        <w:rPr>
+          <w:rFonts w:cs="Times New Roman"/>
         </w:rPr>
         <w:t>Tel: +32 (0)9 227 66 76</w:t>
       </w:r>
@@ -5642,13 +5691,11 @@
       <w:pPr>
         <w:rPr>
           <w:rFonts w:cs="Times New Roman"/>
-          <w:lang w:val="nl-BE"/>
-        </w:rPr>
-      </w:pPr>
-      <w:r>
-        <w:rPr>
-          <w:rFonts w:cs="Times New Roman"/>
-          <w:lang w:val="nl-BE"/>
+        </w:rPr>
+      </w:pPr>
+      <w:r>
+        <w:rPr>
+          <w:rFonts w:cs="Times New Roman"/>
         </w:rPr>
         <w:t>Fax: +32 (0)9 227 97 45</w:t>
       </w:r>
@@ -5657,13 +5704,11 @@
       <w:pPr>
         <w:rPr>
           <w:rFonts w:cs="Times New Roman"/>
-          <w:lang w:val="nl-BE"/>
-        </w:rPr>
-      </w:pPr>
-      <w:r>
-        <w:rPr>
-          <w:rFonts w:cs="Times New Roman"/>
-          <w:lang w:val="nl-BE"/>
+        </w:rPr>
+      </w:pPr>
+      <w:r>
+        <w:rPr>
+          <w:rFonts w:cs="Times New Roman"/>
         </w:rPr>
         <w:t xml:space="preserve">E-mail: </w:t>
       </w:r>
@@ -5672,7 +5717,6 @@
           <w:rPr>
             <w:rStyle w:val="Hyperlink"/>
             <w:rFonts w:cs="Times New Roman"/>
-            <w:lang w:val="nl-BE"/>
           </w:rPr>
           <w:t>info@icorda.be</w:t>
         </w:r>
@@ -5682,13 +5726,11 @@
       <w:pPr>
         <w:rPr>
           <w:rFonts w:cs="Times New Roman"/>
-          <w:lang w:val="nl-BE"/>
-        </w:rPr>
-      </w:pPr>
-      <w:r>
-        <w:rPr>
-          <w:rFonts w:cs="Times New Roman"/>
-          <w:lang w:val="nl-BE"/>
+        </w:rPr>
+      </w:pPr>
+      <w:r>
+        <w:rPr>
+          <w:rFonts w:cs="Times New Roman"/>
         </w:rPr>
         <w:t>Ondernemingsnummer: BTW BE 0448.146.631 RPR GENT</w:t>
       </w:r>
@@ -5912,7 +5954,21 @@
           <w:rFonts w:cs="Times New Roman"/>
           <w:lang w:val="nl-BE"/>
         </w:rPr>
-        <w:t xml:space="preserve"> ShareFile gekoppeld worden aan een lokale StorageZone met een StorageController server, zodat de troeven van lokale storage niet verloren gaan.</w:t>
+        <w:t xml:space="preserve"> ShareFile gekoppeld worden aan een lokale StorageZone met een Storage</w:t>
+      </w:r>
+      <w:r>
+        <w:rPr>
+          <w:rFonts w:cs="Times New Roman"/>
+          <w:lang w:val="nl-BE"/>
+        </w:rPr>
+        <w:t xml:space="preserve">Zone </w:t>
+      </w:r>
+      <w:r>
+        <w:rPr>
+          <w:rFonts w:cs="Times New Roman"/>
+          <w:lang w:val="nl-BE"/>
+        </w:rPr>
+        <w:t>Controller server, zodat de troeven van lokale storage niet verloren gaan.</w:t>
       </w:r>
       <w:r>
         <w:rPr>
@@ -5947,6 +6003,13 @@
           <w:rFonts w:cs="Times New Roman"/>
           <w:lang w:val="nl-BE"/>
         </w:rPr>
+        <w:t xml:space="preserve"> en firewall</w:t>
+      </w:r>
+      <w:r>
+        <w:rPr>
+          <w:rFonts w:cs="Times New Roman"/>
+          <w:lang w:val="nl-BE"/>
+        </w:rPr>
         <w:t xml:space="preserve">. </w:t>
       </w:r>
       <w:r>
@@ -5976,21 +6039,14 @@
           <w:rFonts w:cs="Times New Roman"/>
           <w:lang w:val="nl-BE"/>
         </w:rPr>
-        <w:t xml:space="preserve">In dit boek zullen verschillende mogelijke oplossingen grondig vergeleken worden. Niet alleen de verschillende Cloud-oplossingen worden besproken, ook de voor- en nadelen van een VPN-oplossing </w:t>
-      </w:r>
-      <w:r>
-        <w:rPr>
-          <w:rFonts w:cs="Times New Roman"/>
-          <w:lang w:val="nl-BE"/>
-        </w:rPr>
-        <w:t>komen</w:t>
-      </w:r>
-      <w:r>
-        <w:rPr>
-          <w:rFonts w:cs="Times New Roman"/>
-          <w:lang w:val="nl-BE"/>
-        </w:rPr>
-        <w:t xml:space="preserve"> aan bod. Aan elke keuze zal een </w:t>
+        <w:t>In dit boek zullen verschillende mogelijke oplossingen grondig vergeleken worden.</w:t>
+      </w:r>
+      <w:r>
+        <w:rPr>
+          <w:rFonts w:cs="Times New Roman"/>
+          <w:lang w:val="nl-BE"/>
+        </w:rPr>
+        <w:t xml:space="preserve"> Aan elke keuze zal een </w:t>
       </w:r>
       <w:r>
         <w:rPr>
@@ -6004,7 +6060,16 @@
           <w:rFonts w:cs="Times New Roman"/>
           <w:lang w:val="nl-BE"/>
         </w:rPr>
-        <w:t xml:space="preserve"> redenering voorafgaan. De keuzes die gemaakt worden zijn dan ook toepasselijk voor bepaalde klanten, maar niet ?per sé? voor andere bedrijven in andere situaties.</w:t>
+        <w:t xml:space="preserve"> redenering voorafgaan. De keuzes die gemaakt wor</w:t>
+      </w:r>
+      <w:bookmarkStart w:id="20" w:name="_GoBack"/>
+      <w:bookmarkEnd w:id="20"/>
+      <w:r>
+        <w:rPr>
+          <w:rFonts w:cs="Times New Roman"/>
+          <w:lang w:val="nl-BE"/>
+        </w:rPr>
+        <w:t>den zijn dan ook toepasselijk voor bepaalde klanten, maar niet ?per sé? voor andere bedrijven in andere situaties.</w:t>
       </w:r>
       <w:r>
         <w:rPr>
@@ -6078,14 +6143,14 @@
           <w:lang w:val="nl-BE"/>
         </w:rPr>
       </w:pPr>
-      <w:bookmarkStart w:id="20" w:name="_Toc509496780"/>
+      <w:bookmarkStart w:id="21" w:name="_Toc509496780"/>
       <w:r>
         <w:rPr>
           <w:lang w:val="nl-BE"/>
         </w:rPr>
         <w:t>Kort overzicht</w:t>
       </w:r>
-      <w:bookmarkEnd w:id="20"/>
+      <w:bookmarkEnd w:id="21"/>
     </w:p>
     <w:p>
       <w:pPr>
@@ -6100,7 +6165,23 @@
           <w:b/>
           <w:lang w:val="nl-BE"/>
         </w:rPr>
-        <w:t xml:space="preserve">Titel/Opdracht: </w:t>
+        <w:t>Titel</w:t>
+      </w:r>
+      <w:r>
+        <w:rPr>
+          <w:rFonts w:cs="Times New Roman"/>
+          <w:b/>
+          <w:lang w:val="nl-BE"/>
+        </w:rPr>
+        <w:t xml:space="preserve"> en </w:t>
+      </w:r>
+      <w:r>
+        <w:rPr>
+          <w:rFonts w:cs="Times New Roman"/>
+          <w:b/>
+          <w:lang w:val="nl-BE"/>
+        </w:rPr>
+        <w:t xml:space="preserve">Opdracht: </w:t>
       </w:r>
       <w:r>
         <w:rPr>
@@ -6220,13 +6301,27 @@
           <w:sz w:val="24"/>
           <w:lang w:val="nl-BE"/>
         </w:rPr>
-        <w:t>AAA-server, StorageController, ShareFile Cloud, Active Directory</w:t>
+        <w:t xml:space="preserve">AAA-server, </w:t>
       </w:r>
       <w:r>
         <w:rPr>
           <w:sz w:val="24"/>
           <w:lang w:val="nl-BE"/>
         </w:rPr>
+        <w:t>StorageZone Controller</w:t>
+      </w:r>
+      <w:r>
+        <w:rPr>
+          <w:sz w:val="24"/>
+          <w:lang w:val="nl-BE"/>
+        </w:rPr>
+        <w:t>, ShareFile Cloud, Active Directory</w:t>
+      </w:r>
+      <w:r>
+        <w:rPr>
+          <w:sz w:val="24"/>
+          <w:lang w:val="nl-BE"/>
+        </w:rPr>
         <w:t>, beveiligingsmaatregelen…</w:t>
       </w:r>
       <w:r>
@@ -6245,8 +6340,9 @@
           <w:lang w:val="nl-BE"/>
         </w:rPr>
         <w:sectPr>
-          <w:pgSz w:w="12240" w:h="15840"/>
-          <w:pgMar w:top="1440" w:right="1440" w:bottom="1440" w:left="1440" w:header="708" w:footer="708" w:gutter="0"/>
+          <w:type w:val="continuous"/>
+          <w:pgSz w:w="11906" w:h="16838" w:code="9"/>
+          <w:pgMar w:top="1134" w:right="1134" w:bottom="1134" w:left="1871" w:header="708" w:footer="708" w:gutter="0"/>
           <w:cols w:space="708"/>
           <w:docGrid w:linePitch="360"/>
         </w:sectPr>
@@ -6259,7 +6355,7 @@
           <w:lang w:val="nl-BE"/>
         </w:rPr>
       </w:pPr>
-      <w:bookmarkStart w:id="21" w:name="_Toc509496781"/>
+      <w:bookmarkStart w:id="22" w:name="_Toc509496781"/>
       <w:r>
         <w:rPr>
           <w:lang w:val="nl-BE"/>
@@ -6267,7 +6363,7 @@
         <w:lastRenderedPageBreak/>
         <w:t>Actieplan</w:t>
       </w:r>
-      <w:bookmarkEnd w:id="21"/>
+      <w:bookmarkEnd w:id="22"/>
     </w:p>
     <w:p>
       <w:pPr>
@@ -7327,7 +7423,23 @@
                 <w:sz w:val="20"/>
                 <w:lang w:val="nl-BE" w:eastAsia="nl-BE"/>
               </w:rPr>
-              <w:t>2x Storagecontroller en load balancing</w:t>
+              <w:t xml:space="preserve">2x </w:t>
+            </w:r>
+            <w:r>
+              <w:rPr>
+                <w:b/>
+                <w:sz w:val="20"/>
+                <w:lang w:val="nl-BE" w:eastAsia="nl-BE"/>
+              </w:rPr>
+              <w:t>StorageZone Controller</w:t>
+            </w:r>
+            <w:r>
+              <w:rPr>
+                <w:b/>
+                <w:sz w:val="20"/>
+                <w:lang w:val="nl-BE" w:eastAsia="nl-BE"/>
+              </w:rPr>
+              <w:t xml:space="preserve"> en load balancing</w:t>
             </w:r>
           </w:p>
           <w:p>
@@ -7662,8 +7774,9 @@
           <w:lang w:val="nl-BE"/>
         </w:rPr>
         <w:sectPr>
-          <w:pgSz w:w="15840" w:h="12240" w:orient="landscape"/>
-          <w:pgMar w:top="1440" w:right="1440" w:bottom="1440" w:left="851" w:header="709" w:footer="709" w:gutter="0"/>
+          <w:type w:val="continuous"/>
+          <w:pgSz w:w="11906" w:h="16838" w:code="9"/>
+          <w:pgMar w:top="1134" w:right="1134" w:bottom="1134" w:left="1871" w:header="709" w:footer="709" w:gutter="0"/>
           <w:cols w:space="708"/>
           <w:docGrid w:linePitch="360"/>
         </w:sectPr>
@@ -7673,7 +7786,21 @@
           <w:rFonts w:cs="Times New Roman"/>
           <w:lang w:val="nl-BE"/>
         </w:rPr>
-        <w:t xml:space="preserve">* Vertraging opgelopen bij het opzetten van de StorageController voor de ShareFile Cloud vanwege beperkingen in de trial versie, </w:t>
+        <w:t xml:space="preserve">* Vertraging opgelopen bij het opzetten van de </w:t>
+      </w:r>
+      <w:r>
+        <w:rPr>
+          <w:rFonts w:cs="Times New Roman"/>
+          <w:lang w:val="nl-BE"/>
+        </w:rPr>
+        <w:t>StorageZone Controller</w:t>
+      </w:r>
+      <w:r>
+        <w:rPr>
+          <w:rFonts w:cs="Times New Roman"/>
+          <w:lang w:val="nl-BE"/>
+        </w:rPr>
+        <w:t xml:space="preserve"> voor de ShareFile Cloud vanwege beperkingen in de trial versie, </w:t>
       </w:r>
       <w:r>
         <w:rPr>
@@ -7697,15 +7824,14 @@
           <w:lang w:val="nl-BE"/>
         </w:rPr>
       </w:pPr>
-      <w:bookmarkStart w:id="22" w:name="_Toc509496782"/>
-      <w:r>
-        <w:rPr>
-          <w:lang w:val="nl-BE"/>
-        </w:rPr>
-        <w:lastRenderedPageBreak/>
+      <w:bookmarkStart w:id="23" w:name="_Toc509496782"/>
+      <w:r>
+        <w:rPr>
+          <w:lang w:val="nl-BE"/>
+        </w:rPr>
         <w:t>Voorstudie</w:t>
       </w:r>
-      <w:bookmarkEnd w:id="22"/>
+      <w:bookmarkEnd w:id="23"/>
     </w:p>
     <w:p>
       <w:pPr>
@@ -7754,14 +7880,14 @@
           <w:lang w:val="nl-BE"/>
         </w:rPr>
       </w:pPr>
-      <w:bookmarkStart w:id="23" w:name="_Toc509496783"/>
+      <w:bookmarkStart w:id="24" w:name="_Toc509496783"/>
       <w:r>
         <w:rPr>
           <w:lang w:val="nl-BE"/>
         </w:rPr>
         <w:t>Kiezen voor de Cloud</w:t>
       </w:r>
-      <w:bookmarkEnd w:id="23"/>
+      <w:bookmarkEnd w:id="24"/>
     </w:p>
     <w:p>
       <w:pPr>
@@ -7872,6 +7998,7 @@
           <w:rFonts w:cs="Times New Roman"/>
           <w:lang w:val="nl-BE"/>
         </w:rPr>
+        <w:lastRenderedPageBreak/>
         <w:t>De data moet goed afgeschermd zijn van ongewenste toegang en manipulatie (bv. Door hackers). (</w:t>
       </w:r>
       <w:r>
@@ -8071,14 +8198,14 @@
           <w:lang w:val="nl-BE"/>
         </w:rPr>
       </w:pPr>
-      <w:bookmarkStart w:id="24" w:name="_Toc509496784"/>
+      <w:bookmarkStart w:id="25" w:name="_Toc509496784"/>
       <w:r>
         <w:rPr>
           <w:lang w:val="nl-BE"/>
         </w:rPr>
         <w:t>Vergelijking met VPN</w:t>
       </w:r>
-      <w:bookmarkEnd w:id="24"/>
+      <w:bookmarkEnd w:id="25"/>
     </w:p>
     <w:p>
       <w:pPr>
@@ -8149,7 +8276,380 @@
           <w:rFonts w:cs="Times New Roman"/>
           <w:lang w:val="nl-BE"/>
         </w:rPr>
-        <w:t xml:space="preserve">netwerk is. De naam VPN (virtual private network) zegt dan ook </w:t>
+        <w:t xml:space="preserve">netwerk is. De naam VPN (virtual private network) zegt dan ook veel over de werking van de betreffende technologie. De gebruiker zit niet fysiek in het netwerk, maar heeft </w:t>
+      </w:r>
+      <w:r>
+        <w:rPr>
+          <w:rFonts w:cs="Times New Roman"/>
+          <w:lang w:val="nl-BE"/>
+        </w:rPr>
+        <w:t>wel dezelfde toegang tot het netwerk, en bij deze dezelfde mogelijkheden als</w:t>
+      </w:r>
+      <w:r>
+        <w:rPr>
+          <w:rFonts w:cs="Times New Roman"/>
+          <w:lang w:val="nl-BE"/>
+        </w:rPr>
+        <w:t xml:space="preserve"> de</w:t>
+      </w:r>
+      <w:r>
+        <w:rPr>
+          <w:rFonts w:cs="Times New Roman"/>
+          <w:lang w:val="nl-BE"/>
+        </w:rPr>
+        <w:t xml:space="preserve"> </w:t>
+      </w:r>
+      <w:r>
+        <w:rPr>
+          <w:rFonts w:cs="Times New Roman"/>
+          <w:lang w:val="nl-BE"/>
+        </w:rPr>
+        <w:t>interne gebruikers.</w:t>
+      </w:r>
+    </w:p>
+    <w:p>
+      <w:pPr>
+        <w:rPr>
+          <w:rFonts w:cs="Times New Roman"/>
+          <w:lang w:val="nl-BE"/>
+        </w:rPr>
+      </w:pPr>
+      <w:r>
+        <w:rPr>
+          <w:rFonts w:cs="Times New Roman"/>
+          <w:lang w:val="nl-BE"/>
+        </w:rPr>
+        <w:t xml:space="preserve">Het grootte voordeel hiervan is meteen ook </w:t>
+      </w:r>
+      <w:r>
+        <w:rPr>
+          <w:rFonts w:cs="Times New Roman"/>
+          <w:lang w:val="nl-BE"/>
+        </w:rPr>
+        <w:t>een nadeel voor het verlenen van data access</w:t>
+      </w:r>
+      <w:r>
+        <w:rPr>
+          <w:rFonts w:cs="Times New Roman"/>
+          <w:lang w:val="nl-BE"/>
+        </w:rPr>
+        <w:t xml:space="preserve"> op deze manier</w:t>
+      </w:r>
+      <w:r>
+        <w:rPr>
+          <w:rFonts w:cs="Times New Roman"/>
+          <w:lang w:val="nl-BE"/>
+        </w:rPr>
+        <w:t xml:space="preserve">. Tijdens een actieve VPN-verbinding is de gebruiker namelijk virtueel verbonden met </w:t>
+      </w:r>
+      <w:r>
+        <w:rPr>
+          <w:rFonts w:cs="Times New Roman"/>
+          <w:i/>
+          <w:lang w:val="nl-BE"/>
+        </w:rPr>
+        <w:t>en</w:t>
+      </w:r>
+      <w:r>
+        <w:rPr>
+          <w:rFonts w:cs="Times New Roman"/>
+          <w:lang w:val="nl-BE"/>
+        </w:rPr>
+        <w:t xml:space="preserve"> </w:t>
+      </w:r>
+      <w:r>
+        <w:rPr>
+          <w:rFonts w:cs="Times New Roman"/>
+          <w:i/>
+          <w:lang w:val="nl-BE"/>
+        </w:rPr>
+        <w:t>aanwezig in</w:t>
+      </w:r>
+      <w:r>
+        <w:rPr>
+          <w:rFonts w:cs="Times New Roman"/>
+          <w:lang w:val="nl-BE"/>
+        </w:rPr>
+        <w:t xml:space="preserve"> het interne bedrijfsnetwerk. Dit is dikwijls niet de bedoeling als een gebruiker</w:t>
+      </w:r>
+      <w:r>
+        <w:rPr>
+          <w:rFonts w:cs="Times New Roman"/>
+          <w:lang w:val="nl-BE"/>
+        </w:rPr>
+        <w:t xml:space="preserve"> enkel</w:t>
+      </w:r>
+      <w:r>
+        <w:rPr>
+          <w:rFonts w:cs="Times New Roman"/>
+          <w:lang w:val="nl-BE"/>
+        </w:rPr>
+        <w:t xml:space="preserve"> nood heeft aan</w:t>
+      </w:r>
+      <w:r>
+        <w:rPr>
+          <w:rFonts w:cs="Times New Roman"/>
+          <w:lang w:val="nl-BE"/>
+        </w:rPr>
+        <w:t xml:space="preserve"> wat</w:t>
+      </w:r>
+      <w:r>
+        <w:rPr>
+          <w:rFonts w:cs="Times New Roman"/>
+          <w:lang w:val="nl-BE"/>
+        </w:rPr>
+        <w:t xml:space="preserve"> data uit het bedrijf waar hij of zij de rechten voor heeft. Het is niet nodig om toegang te krijgen tot het interne netwerk voor het ophalen van data. De extra functionaliteit die een VPN-verbinding </w:t>
+      </w:r>
+      <w:r>
+        <w:rPr>
+          <w:rFonts w:cs="Times New Roman"/>
+          <w:lang w:val="nl-BE"/>
+        </w:rPr>
+        <w:t>voorziet,</w:t>
+      </w:r>
+      <w:r>
+        <w:rPr>
+          <w:rFonts w:cs="Times New Roman"/>
+          <w:lang w:val="nl-BE"/>
+        </w:rPr>
+        <w:t xml:space="preserve"> kan een groot beveiligingsrisico inhouden</w:t>
+      </w:r>
+      <w:r>
+        <w:rPr>
+          <w:rFonts w:cs="Times New Roman"/>
+          <w:lang w:val="nl-BE"/>
+        </w:rPr>
+        <w:t>.</w:t>
+      </w:r>
+      <w:r>
+        <w:rPr>
+          <w:rFonts w:cs="Times New Roman"/>
+          <w:lang w:val="nl-BE"/>
+        </w:rPr>
+        <w:t xml:space="preserve"> </w:t>
+      </w:r>
+      <w:r>
+        <w:rPr>
+          <w:rFonts w:cs="Times New Roman"/>
+          <w:lang w:val="nl-BE"/>
+        </w:rPr>
+        <w:t>Indien</w:t>
+      </w:r>
+      <w:r>
+        <w:rPr>
+          <w:rFonts w:cs="Times New Roman"/>
+          <w:lang w:val="nl-BE"/>
+        </w:rPr>
+        <w:t xml:space="preserve"> de beveiliging van de verbinding en de rechten niet strikt genoeg opgesteld zijn</w:t>
+      </w:r>
+      <w:r>
+        <w:rPr>
+          <w:rFonts w:cs="Times New Roman"/>
+          <w:lang w:val="nl-BE"/>
+        </w:rPr>
+        <w:t>, kan de gebruiker via VPN-verbinding toegang krijgen tot extra functionaliteit</w:t>
+      </w:r>
+      <w:r>
+        <w:rPr>
+          <w:rFonts w:cs="Times New Roman"/>
+          <w:lang w:val="nl-BE"/>
+        </w:rPr>
+        <w:t>.</w:t>
+      </w:r>
+      <w:r>
+        <w:rPr>
+          <w:rFonts w:cs="Times New Roman"/>
+          <w:lang w:val="nl-BE"/>
+        </w:rPr>
+        <w:t xml:space="preserve"> Dit brengt extra risico’s naar voren.</w:t>
+      </w:r>
+      <w:r>
+        <w:rPr>
+          <w:rFonts w:cs="Times New Roman"/>
+          <w:lang w:val="nl-BE"/>
+        </w:rPr>
+        <w:t xml:space="preserve"> Het is bovendien moeilijker om gebruikers </w:t>
+      </w:r>
+      <w:r>
+        <w:rPr>
+          <w:rFonts w:cs="Times New Roman"/>
+          <w:lang w:val="nl-BE"/>
+        </w:rPr>
+        <w:t>van</w:t>
+      </w:r>
+      <w:r>
+        <w:rPr>
+          <w:rFonts w:cs="Times New Roman"/>
+          <w:lang w:val="nl-BE"/>
+        </w:rPr>
+        <w:t xml:space="preserve">op afstand te </w:t>
+      </w:r>
+      <w:r>
+        <w:rPr>
+          <w:rFonts w:cs="Times New Roman"/>
+          <w:lang w:val="nl-BE"/>
+        </w:rPr>
+        <w:t>beperken en monitoren</w:t>
+      </w:r>
+      <w:r>
+        <w:rPr>
+          <w:rFonts w:cs="Times New Roman"/>
+          <w:lang w:val="nl-BE"/>
+        </w:rPr>
+        <w:t>.</w:t>
+      </w:r>
+    </w:p>
+    <w:p>
+      <w:pPr>
+        <w:rPr>
+          <w:rFonts w:cs="Times New Roman"/>
+          <w:lang w:val="nl-BE"/>
+        </w:rPr>
+      </w:pPr>
+      <w:r>
+        <w:rPr>
+          <w:rFonts w:cs="Times New Roman"/>
+          <w:lang w:val="nl-BE"/>
+        </w:rPr>
+        <w:t xml:space="preserve">Cloud toegang is dan ook ontwikkeld met de bedoeling van enkel de nodige functionaliteit te </w:t>
+      </w:r>
+      <w:r>
+        <w:rPr>
+          <w:rFonts w:cs="Times New Roman"/>
+          <w:lang w:val="nl-BE"/>
+        </w:rPr>
+        <w:t xml:space="preserve">voorzien en niet meer. </w:t>
+      </w:r>
+      <w:r>
+        <w:rPr>
+          <w:rFonts w:cs="Times New Roman"/>
+          <w:i/>
+          <w:lang w:val="nl-BE"/>
+        </w:rPr>
+        <w:t xml:space="preserve">De verschillende types aan </w:t>
+      </w:r>
+      <w:r>
+        <w:rPr>
+          <w:rFonts w:cs="Times New Roman"/>
+          <w:i/>
+          <w:lang w:val="nl-BE"/>
+        </w:rPr>
+        <w:t>Cloud</w:t>
+      </w:r>
+      <w:r>
+        <w:rPr>
+          <w:rFonts w:cs="Times New Roman"/>
+          <w:i/>
+          <w:lang w:val="nl-BE"/>
+        </w:rPr>
+        <w:t>-oplossingen kan je terugvinden in hoofdstuk 4.x</w:t>
+      </w:r>
+      <w:r>
+        <w:rPr>
+          <w:rFonts w:cs="Times New Roman"/>
+          <w:lang w:val="nl-BE"/>
+        </w:rPr>
+        <w:t>. Een Cloud opstelling die voorzien is van gemakkelijk</w:t>
+      </w:r>
+      <w:r>
+        <w:rPr>
+          <w:rFonts w:cs="Times New Roman"/>
+          <w:lang w:val="nl-BE"/>
+        </w:rPr>
+        <w:t>e</w:t>
+      </w:r>
+      <w:r>
+        <w:rPr>
+          <w:rFonts w:cs="Times New Roman"/>
+          <w:lang w:val="nl-BE"/>
+        </w:rPr>
+        <w:t xml:space="preserve"> toegang tot data</w:t>
+      </w:r>
+      <w:r>
+        <w:rPr>
+          <w:rFonts w:cs="Times New Roman"/>
+          <w:lang w:val="nl-BE"/>
+        </w:rPr>
+        <w:t>,</w:t>
+      </w:r>
+      <w:r>
+        <w:rPr>
+          <w:rFonts w:cs="Times New Roman"/>
+          <w:lang w:val="nl-BE"/>
+        </w:rPr>
+        <w:t xml:space="preserve"> zal alles binnen het netwerk dat geen data inhoudt zo </w:t>
+      </w:r>
+      <w:r>
+        <w:rPr>
+          <w:rFonts w:cs="Times New Roman"/>
+          <w:lang w:val="nl-BE"/>
+        </w:rPr>
+        <w:t>goed</w:t>
+      </w:r>
+      <w:r>
+        <w:rPr>
+          <w:rFonts w:cs="Times New Roman"/>
+          <w:lang w:val="nl-BE"/>
+        </w:rPr>
+        <w:t xml:space="preserve"> mogelijk proberen afsche</w:t>
+      </w:r>
+      <w:r>
+        <w:rPr>
+          <w:rFonts w:cs="Times New Roman"/>
+          <w:lang w:val="nl-BE"/>
+        </w:rPr>
+        <w:t>rmen van de publieke gebruiker.</w:t>
+      </w:r>
+    </w:p>
+    <w:p>
+      <w:pPr>
+        <w:rPr>
+          <w:rFonts w:cs="Times New Roman"/>
+          <w:lang w:val="nl-BE"/>
+        </w:rPr>
+      </w:pPr>
+      <w:r>
+        <w:rPr>
+          <w:rFonts w:cs="Times New Roman"/>
+          <w:b/>
+          <w:lang w:val="nl-BE"/>
+        </w:rPr>
+        <w:t xml:space="preserve">Conclusie: </w:t>
+      </w:r>
+      <w:r>
+        <w:rPr>
+          <w:rFonts w:cs="Times New Roman"/>
+          <w:lang w:val="nl-BE"/>
+        </w:rPr>
+        <w:t>De meest ideale oplossing tussen VPN en Cloud hangt volledig af van het doel dat men wil bereiken en de personen die er gebruik van zullen maken.</w:t>
+      </w:r>
+      <w:r>
+        <w:rPr>
+          <w:rFonts w:cs="Times New Roman"/>
+          <w:lang w:val="nl-BE"/>
+        </w:rPr>
+        <w:t xml:space="preserve"> Aangezien er in </w:t>
+      </w:r>
+      <w:r>
+        <w:rPr>
+          <w:rFonts w:cs="Times New Roman"/>
+          <w:lang w:val="nl-BE"/>
+        </w:rPr>
+        <w:t>deze situatie</w:t>
+      </w:r>
+      <w:r>
+        <w:rPr>
+          <w:rFonts w:cs="Times New Roman"/>
+          <w:lang w:val="nl-BE"/>
+        </w:rPr>
+        <w:t xml:space="preserve"> enkel</w:t>
+      </w:r>
+      <w:r>
+        <w:rPr>
+          <w:rFonts w:cs="Times New Roman"/>
+          <w:lang w:val="nl-BE"/>
+        </w:rPr>
+        <w:t xml:space="preserve"> </w:t>
       </w:r>
       <w:r>
         <w:rPr>
@@ -8157,380 +8657,7 @@
           <w:lang w:val="nl-BE"/>
         </w:rPr>
         <w:lastRenderedPageBreak/>
-        <w:t xml:space="preserve">veel over de werking van de betreffende technologie. De gebruiker zit niet fysiek in het netwerk, maar heeft </w:t>
-      </w:r>
-      <w:r>
-        <w:rPr>
-          <w:rFonts w:cs="Times New Roman"/>
-          <w:lang w:val="nl-BE"/>
-        </w:rPr>
-        <w:t>wel dezelfde toegang tot het netwerk, en bij deze dezelfde mogelijkheden als</w:t>
-      </w:r>
-      <w:r>
-        <w:rPr>
-          <w:rFonts w:cs="Times New Roman"/>
-          <w:lang w:val="nl-BE"/>
-        </w:rPr>
-        <w:t xml:space="preserve"> de</w:t>
-      </w:r>
-      <w:r>
-        <w:rPr>
-          <w:rFonts w:cs="Times New Roman"/>
-          <w:lang w:val="nl-BE"/>
-        </w:rPr>
-        <w:t xml:space="preserve"> </w:t>
-      </w:r>
-      <w:r>
-        <w:rPr>
-          <w:rFonts w:cs="Times New Roman"/>
-          <w:lang w:val="nl-BE"/>
-        </w:rPr>
-        <w:t>interne gebruikers.</w:t>
-      </w:r>
-    </w:p>
-    <w:p>
-      <w:pPr>
-        <w:rPr>
-          <w:rFonts w:cs="Times New Roman"/>
-          <w:lang w:val="nl-BE"/>
-        </w:rPr>
-      </w:pPr>
-      <w:r>
-        <w:rPr>
-          <w:rFonts w:cs="Times New Roman"/>
-          <w:lang w:val="nl-BE"/>
-        </w:rPr>
-        <w:t xml:space="preserve">Het grootte voordeel hiervan is meteen ook </w:t>
-      </w:r>
-      <w:r>
-        <w:rPr>
-          <w:rFonts w:cs="Times New Roman"/>
-          <w:lang w:val="nl-BE"/>
-        </w:rPr>
-        <w:t>een nadeel voor het verlenen van data access</w:t>
-      </w:r>
-      <w:r>
-        <w:rPr>
-          <w:rFonts w:cs="Times New Roman"/>
-          <w:lang w:val="nl-BE"/>
-        </w:rPr>
-        <w:t xml:space="preserve"> op deze manier</w:t>
-      </w:r>
-      <w:r>
-        <w:rPr>
-          <w:rFonts w:cs="Times New Roman"/>
-          <w:lang w:val="nl-BE"/>
-        </w:rPr>
-        <w:t xml:space="preserve">. Tijdens een actieve VPN-verbinding is de gebruiker namelijk virtueel verbonden met </w:t>
-      </w:r>
-      <w:r>
-        <w:rPr>
-          <w:rFonts w:cs="Times New Roman"/>
-          <w:i/>
-          <w:lang w:val="nl-BE"/>
-        </w:rPr>
-        <w:t>en</w:t>
-      </w:r>
-      <w:r>
-        <w:rPr>
-          <w:rFonts w:cs="Times New Roman"/>
-          <w:lang w:val="nl-BE"/>
-        </w:rPr>
-        <w:t xml:space="preserve"> </w:t>
-      </w:r>
-      <w:r>
-        <w:rPr>
-          <w:rFonts w:cs="Times New Roman"/>
-          <w:i/>
-          <w:lang w:val="nl-BE"/>
-        </w:rPr>
-        <w:t>aanwezig in</w:t>
-      </w:r>
-      <w:r>
-        <w:rPr>
-          <w:rFonts w:cs="Times New Roman"/>
-          <w:lang w:val="nl-BE"/>
-        </w:rPr>
-        <w:t xml:space="preserve"> het interne bedrijfsnetwerk. Dit is dikwijls niet de bedoeling als een gebruiker</w:t>
-      </w:r>
-      <w:r>
-        <w:rPr>
-          <w:rFonts w:cs="Times New Roman"/>
-          <w:lang w:val="nl-BE"/>
-        </w:rPr>
-        <w:t xml:space="preserve"> enkel</w:t>
-      </w:r>
-      <w:r>
-        <w:rPr>
-          <w:rFonts w:cs="Times New Roman"/>
-          <w:lang w:val="nl-BE"/>
-        </w:rPr>
-        <w:t xml:space="preserve"> nood heeft aan</w:t>
-      </w:r>
-      <w:r>
-        <w:rPr>
-          <w:rFonts w:cs="Times New Roman"/>
-          <w:lang w:val="nl-BE"/>
-        </w:rPr>
-        <w:t xml:space="preserve"> wat</w:t>
-      </w:r>
-      <w:r>
-        <w:rPr>
-          <w:rFonts w:cs="Times New Roman"/>
-          <w:lang w:val="nl-BE"/>
-        </w:rPr>
-        <w:t xml:space="preserve"> data uit het bedrijf waar hij of zij de rechten voor heeft. Het is niet nodig om toegang te krijgen tot het interne netwerk voor het ophalen van data. De extra functionaliteit die een VPN-verbinding </w:t>
-      </w:r>
-      <w:r>
-        <w:rPr>
-          <w:rFonts w:cs="Times New Roman"/>
-          <w:lang w:val="nl-BE"/>
-        </w:rPr>
-        <w:t>voorziet,</w:t>
-      </w:r>
-      <w:r>
-        <w:rPr>
-          <w:rFonts w:cs="Times New Roman"/>
-          <w:lang w:val="nl-BE"/>
-        </w:rPr>
-        <w:t xml:space="preserve"> kan een groot beveiligingsrisico inhouden</w:t>
-      </w:r>
-      <w:r>
-        <w:rPr>
-          <w:rFonts w:cs="Times New Roman"/>
-          <w:lang w:val="nl-BE"/>
-        </w:rPr>
-        <w:t>.</w:t>
-      </w:r>
-      <w:r>
-        <w:rPr>
-          <w:rFonts w:cs="Times New Roman"/>
-          <w:lang w:val="nl-BE"/>
-        </w:rPr>
-        <w:t xml:space="preserve"> </w:t>
-      </w:r>
-      <w:r>
-        <w:rPr>
-          <w:rFonts w:cs="Times New Roman"/>
-          <w:lang w:val="nl-BE"/>
-        </w:rPr>
-        <w:t>Indien</w:t>
-      </w:r>
-      <w:r>
-        <w:rPr>
-          <w:rFonts w:cs="Times New Roman"/>
-          <w:lang w:val="nl-BE"/>
-        </w:rPr>
-        <w:t xml:space="preserve"> de beveiliging van de verbinding en de rechten niet strikt genoeg opgesteld zijn</w:t>
-      </w:r>
-      <w:r>
-        <w:rPr>
-          <w:rFonts w:cs="Times New Roman"/>
-          <w:lang w:val="nl-BE"/>
-        </w:rPr>
-        <w:t>, kan de gebruiker via VPN-verbinding toegang krijgen tot extra functionaliteit</w:t>
-      </w:r>
-      <w:r>
-        <w:rPr>
-          <w:rFonts w:cs="Times New Roman"/>
-          <w:lang w:val="nl-BE"/>
-        </w:rPr>
-        <w:t>.</w:t>
-      </w:r>
-      <w:r>
-        <w:rPr>
-          <w:rFonts w:cs="Times New Roman"/>
-          <w:lang w:val="nl-BE"/>
-        </w:rPr>
-        <w:t xml:space="preserve"> Dit brengt extra risico’s naar voren.</w:t>
-      </w:r>
-      <w:r>
-        <w:rPr>
-          <w:rFonts w:cs="Times New Roman"/>
-          <w:lang w:val="nl-BE"/>
-        </w:rPr>
-        <w:t xml:space="preserve"> Het is bovendien moeilijker om gebruikers </w:t>
-      </w:r>
-      <w:r>
-        <w:rPr>
-          <w:rFonts w:cs="Times New Roman"/>
-          <w:lang w:val="nl-BE"/>
-        </w:rPr>
-        <w:t>van</w:t>
-      </w:r>
-      <w:r>
-        <w:rPr>
-          <w:rFonts w:cs="Times New Roman"/>
-          <w:lang w:val="nl-BE"/>
-        </w:rPr>
-        <w:t xml:space="preserve">op afstand te </w:t>
-      </w:r>
-      <w:r>
-        <w:rPr>
-          <w:rFonts w:cs="Times New Roman"/>
-          <w:lang w:val="nl-BE"/>
-        </w:rPr>
-        <w:t>beperken en monitoren</w:t>
-      </w:r>
-      <w:r>
-        <w:rPr>
-          <w:rFonts w:cs="Times New Roman"/>
-          <w:lang w:val="nl-BE"/>
-        </w:rPr>
-        <w:t>.</w:t>
-      </w:r>
-    </w:p>
-    <w:p>
-      <w:pPr>
-        <w:rPr>
-          <w:rFonts w:cs="Times New Roman"/>
-          <w:lang w:val="nl-BE"/>
-        </w:rPr>
-      </w:pPr>
-      <w:r>
-        <w:rPr>
-          <w:rFonts w:cs="Times New Roman"/>
-          <w:lang w:val="nl-BE"/>
-        </w:rPr>
-        <w:t xml:space="preserve">Cloud toegang is dan ook ontwikkeld met de bedoeling van enkel de nodige functionaliteit te </w:t>
-      </w:r>
-      <w:r>
-        <w:rPr>
-          <w:rFonts w:cs="Times New Roman"/>
-          <w:lang w:val="nl-BE"/>
-        </w:rPr>
-        <w:t xml:space="preserve">voorzien en niet meer. </w:t>
-      </w:r>
-      <w:r>
-        <w:rPr>
-          <w:rFonts w:cs="Times New Roman"/>
-          <w:i/>
-          <w:lang w:val="nl-BE"/>
-        </w:rPr>
-        <w:t xml:space="preserve">De verschillende types aan </w:t>
-      </w:r>
-      <w:r>
-        <w:rPr>
-          <w:rFonts w:cs="Times New Roman"/>
-          <w:i/>
-          <w:lang w:val="nl-BE"/>
-        </w:rPr>
-        <w:t>Cloud</w:t>
-      </w:r>
-      <w:r>
-        <w:rPr>
-          <w:rFonts w:cs="Times New Roman"/>
-          <w:i/>
-          <w:lang w:val="nl-BE"/>
-        </w:rPr>
-        <w:t>-oplossingen kan je terugvinden in hoofdstuk 4.x</w:t>
-      </w:r>
-      <w:r>
-        <w:rPr>
-          <w:rFonts w:cs="Times New Roman"/>
-          <w:lang w:val="nl-BE"/>
-        </w:rPr>
-        <w:t>. Een Cloud opstelling die voorzien is van gemakkelijk</w:t>
-      </w:r>
-      <w:r>
-        <w:rPr>
-          <w:rFonts w:cs="Times New Roman"/>
-          <w:lang w:val="nl-BE"/>
-        </w:rPr>
-        <w:t>e</w:t>
-      </w:r>
-      <w:r>
-        <w:rPr>
-          <w:rFonts w:cs="Times New Roman"/>
-          <w:lang w:val="nl-BE"/>
-        </w:rPr>
-        <w:t xml:space="preserve"> toegang tot data</w:t>
-      </w:r>
-      <w:r>
-        <w:rPr>
-          <w:rFonts w:cs="Times New Roman"/>
-          <w:lang w:val="nl-BE"/>
-        </w:rPr>
-        <w:t>,</w:t>
-      </w:r>
-      <w:r>
-        <w:rPr>
-          <w:rFonts w:cs="Times New Roman"/>
-          <w:lang w:val="nl-BE"/>
-        </w:rPr>
-        <w:t xml:space="preserve"> zal alles binnen het netwerk dat geen data inhoudt zo </w:t>
-      </w:r>
-      <w:r>
-        <w:rPr>
-          <w:rFonts w:cs="Times New Roman"/>
-          <w:lang w:val="nl-BE"/>
-        </w:rPr>
-        <w:t>goed</w:t>
-      </w:r>
-      <w:r>
-        <w:rPr>
-          <w:rFonts w:cs="Times New Roman"/>
-          <w:lang w:val="nl-BE"/>
-        </w:rPr>
-        <w:t xml:space="preserve"> mogelijk proberen afsche</w:t>
-      </w:r>
-      <w:r>
-        <w:rPr>
-          <w:rFonts w:cs="Times New Roman"/>
-          <w:lang w:val="nl-BE"/>
-        </w:rPr>
-        <w:t>rmen van de publieke gebruiker.</w:t>
-      </w:r>
-    </w:p>
-    <w:p>
-      <w:pPr>
-        <w:rPr>
-          <w:rFonts w:cs="Times New Roman"/>
-          <w:lang w:val="nl-BE"/>
-        </w:rPr>
-      </w:pPr>
-      <w:r>
-        <w:rPr>
-          <w:rFonts w:cs="Times New Roman"/>
-          <w:b/>
-          <w:lang w:val="nl-BE"/>
-        </w:rPr>
-        <w:t xml:space="preserve">Conclusie: </w:t>
-      </w:r>
-      <w:r>
-        <w:rPr>
-          <w:rFonts w:cs="Times New Roman"/>
-          <w:lang w:val="nl-BE"/>
-        </w:rPr>
-        <w:t>De meest ideale oplossing tussen VPN en Cloud hangt volledig af van het doel dat men wil bereiken en de personen die er gebruik van zullen maken.</w:t>
-      </w:r>
-      <w:r>
-        <w:rPr>
-          <w:rFonts w:cs="Times New Roman"/>
-          <w:lang w:val="nl-BE"/>
-        </w:rPr>
-        <w:t xml:space="preserve"> Aangezien er in </w:t>
-      </w:r>
-      <w:r>
-        <w:rPr>
-          <w:rFonts w:cs="Times New Roman"/>
-          <w:lang w:val="nl-BE"/>
-        </w:rPr>
-        <w:t>deze situatie</w:t>
-      </w:r>
-      <w:r>
-        <w:rPr>
-          <w:rFonts w:cs="Times New Roman"/>
-          <w:lang w:val="nl-BE"/>
-        </w:rPr>
-        <w:t xml:space="preserve"> enkel</w:t>
-      </w:r>
-      <w:r>
-        <w:rPr>
-          <w:rFonts w:cs="Times New Roman"/>
-          <w:lang w:val="nl-BE"/>
-        </w:rPr>
-        <w:t xml:space="preserve"> nood is aan gemakkelijke toegang tot data </w:t>
+        <w:t xml:space="preserve">nood is aan gemakkelijke toegang tot data </w:t>
       </w:r>
       <w:r>
         <w:rPr>
@@ -8555,7 +8682,7 @@
           <w:lang w:val="nl-BE"/>
         </w:rPr>
       </w:pPr>
-      <w:bookmarkStart w:id="25" w:name="_Toc509496785"/>
+      <w:bookmarkStart w:id="26" w:name="_Toc509496785"/>
       <w:r>
         <w:rPr>
           <w:lang w:val="nl-BE"/>
@@ -8574,7 +8701,7 @@
         </w:rPr>
         <w:t>stellingen</w:t>
       </w:r>
-      <w:bookmarkEnd w:id="25"/>
+      <w:bookmarkEnd w:id="26"/>
     </w:p>
     <w:p>
       <w:pPr>
@@ -8811,58 +8938,165 @@
           <w:rFonts w:cs="Times New Roman"/>
           <w:lang w:val="nl-BE"/>
         </w:rPr>
+        <w:t>“Enterprise</w:t>
+      </w:r>
+      <w:r>
+        <w:rPr>
+          <w:rFonts w:cs="Times New Roman"/>
+          <w:lang w:val="nl-BE"/>
+        </w:rPr>
+        <w:t xml:space="preserve"> niveau</w:t>
+      </w:r>
+      <w:r>
+        <w:rPr>
+          <w:rFonts w:cs="Times New Roman"/>
+          <w:lang w:val="nl-BE"/>
+        </w:rPr>
+        <w:t>” meestal zeer veilig is (enorm weinig geslaagde hackerspogingen hebben zich voorgedaan op Enterprise Cloud omgevingen, ondanks dat er enorm veel crimineel geld te verdienen valt met een geslaagde side-channel attack).</w:t>
+      </w:r>
+    </w:p>
+    <w:p>
+      <w:pPr>
+        <w:rPr>
+          <w:rFonts w:cs="Times New Roman"/>
+          <w:lang w:val="nl-BE"/>
+        </w:rPr>
+      </w:pPr>
+      <w:r>
+        <w:rPr>
+          <w:rFonts w:cs="Times New Roman"/>
+          <w:lang w:val="nl-BE"/>
+        </w:rPr>
+        <w:t>Aangezien de publieke Cloud in sommige gevallen niet aan te raden is</w:t>
+      </w:r>
+      <w:r>
+        <w:rPr>
+          <w:rFonts w:cs="Times New Roman"/>
+          <w:lang w:val="nl-BE"/>
+        </w:rPr>
+        <w:t xml:space="preserve"> (vanwege legale</w:t>
+      </w:r>
+      <w:r>
+        <w:rPr>
+          <w:rFonts w:cs="Times New Roman"/>
+          <w:lang w:val="nl-BE"/>
+        </w:rPr>
+        <w:t xml:space="preserve"> redenen of het gebrek aan vertrouwen van data in andermans handen) </w:t>
+      </w:r>
+      <w:r>
+        <w:rPr>
+          <w:rFonts w:cs="Times New Roman"/>
+          <w:lang w:val="nl-BE"/>
+        </w:rPr>
+        <w:t>zullen de meeste</w:t>
+      </w:r>
+      <w:r>
+        <w:rPr>
+          <w:rFonts w:cs="Times New Roman"/>
+          <w:lang w:val="nl-BE"/>
+        </w:rPr>
+        <w:t xml:space="preserve"> </w:t>
+      </w:r>
+      <w:r>
+        <w:rPr>
+          <w:rFonts w:cs="Times New Roman"/>
+          <w:lang w:val="nl-BE"/>
+        </w:rPr>
+        <w:t>bedrijven opteren voor het gebruik van een private of hybride Cloud omgeving.</w:t>
+      </w:r>
+      <w:r>
+        <w:rPr>
+          <w:rFonts w:cs="Times New Roman"/>
+          <w:lang w:val="nl-BE"/>
+        </w:rPr>
+        <w:t xml:space="preserve"> Indien het bedrijf echter de expertise of het budget ontbreekt voor een on-premises private Cloud zal het wel moeten opteren voor een publieke Cloud-opstelling. Bovendien kruipt er veel meer werk in de opzet van dergelijke Private Cloud-opstellingen.</w:t>
+      </w:r>
+    </w:p>
+    <w:p>
+      <w:pPr>
+        <w:rPr>
+          <w:rFonts w:cs="Times New Roman"/>
+          <w:lang w:val="nl-BE"/>
+        </w:rPr>
+      </w:pPr>
+      <w:r>
+        <w:rPr>
+          <w:rFonts w:cs="Times New Roman"/>
+          <w:lang w:val="nl-BE"/>
+        </w:rPr>
+        <w:t>Verder is het nog mogelijk om een gulden middenweg te nemen, er bestaat namelijk ook een hybride Cloud-opstelling. Dit is letterlijk een mengeling van de publieke en private opstelling, en zal dus evenveel (of net iets meer) werk vereisen dan de private opstelling. Dergelijke hybride opstelling opent een wereld aan mogelijkheden voor bedrijven. Enerzijds kan het bedrijf bij gebruik van zo een opstelling alle overgevoelige data (of data met wettelijke verplichtingen) on-premises houden, terwijl de andere bulk aan minder gevoelige data op publieke servers zet. Deze kunnen dan ook “seamlessly integrated” zijn in één platform onder éénzelfde web portal met dezelfde authenticatie en autorisatie.</w:t>
+      </w:r>
+      <w:r>
+        <w:rPr>
+          <w:rFonts w:cs="Times New Roman"/>
+          <w:lang w:val="nl-BE"/>
+        </w:rPr>
+        <w:t xml:space="preserve"> Het is ook mogelijk om zonder enige moeite bepaalde data te verplaatsen van de lokale naar de publieke servers of omgekeerd. Deze opstelling wordt dus ook dikwijls gebruikt door </w:t>
+      </w:r>
+      <w:r>
+        <w:rPr>
+          <w:rFonts w:cs="Times New Roman"/>
+          <w:lang w:val="nl-BE"/>
+        </w:rPr>
         <w:lastRenderedPageBreak/>
-        <w:t>“Enterprise</w:t>
-      </w:r>
-      <w:r>
-        <w:rPr>
-          <w:rFonts w:cs="Times New Roman"/>
-          <w:lang w:val="nl-BE"/>
-        </w:rPr>
-        <w:t xml:space="preserve"> niveau</w:t>
-      </w:r>
-      <w:r>
-        <w:rPr>
-          <w:rFonts w:cs="Times New Roman"/>
-          <w:lang w:val="nl-BE"/>
-        </w:rPr>
-        <w:t>” meestal zeer veilig is (enorm weinig geslaagde hackerspogingen hebben zich voorgedaan op Enterprise Cloud omgevingen, ondanks dat er enorm veel crimineel geld te verdienen valt met een geslaagde side-channel attack).</w:t>
-      </w:r>
-    </w:p>
-    <w:p>
-      <w:pPr>
-        <w:rPr>
-          <w:rFonts w:cs="Times New Roman"/>
-          <w:lang w:val="nl-BE"/>
-        </w:rPr>
-      </w:pPr>
-      <w:r>
-        <w:rPr>
-          <w:rFonts w:cs="Times New Roman"/>
-          <w:lang w:val="nl-BE"/>
-        </w:rPr>
-        <w:t>Aangezien de publieke Cloud in sommige gevallen niet aan te raden is</w:t>
-      </w:r>
-      <w:r>
-        <w:rPr>
-          <w:rFonts w:cs="Times New Roman"/>
-          <w:lang w:val="nl-BE"/>
-        </w:rPr>
-        <w:t xml:space="preserve"> (vanwege legale</w:t>
-      </w:r>
-      <w:r>
-        <w:rPr>
-          <w:rFonts w:cs="Times New Roman"/>
-          <w:lang w:val="nl-BE"/>
-        </w:rPr>
-        <w:t xml:space="preserve"> redenen of het gebrek aan vertrouwen van data in andermans handen) </w:t>
-      </w:r>
-      <w:r>
-        <w:rPr>
-          <w:rFonts w:cs="Times New Roman"/>
-          <w:lang w:val="nl-BE"/>
-        </w:rPr>
-        <w:t>zullen de meeste</w:t>
+        <w:t xml:space="preserve">bedrijven indien zij </w:t>
+      </w:r>
+      <w:r>
+        <w:rPr>
+          <w:rFonts w:cs="Times New Roman"/>
+          <w:lang w:val="nl-BE"/>
+        </w:rPr>
+        <w:t>stap voor stap willen overschakelen van een publieke naar een private Cloud-opstelling of omgekeerd.</w:t>
+      </w:r>
+    </w:p>
+    <w:p>
+      <w:pPr>
+        <w:rPr>
+          <w:rFonts w:cs="Times New Roman"/>
+          <w:lang w:val="nl-BE"/>
+        </w:rPr>
+      </w:pPr>
+      <w:r>
+        <w:rPr>
+          <w:rFonts w:cs="Times New Roman"/>
+          <w:lang w:val="nl-BE"/>
+        </w:rPr>
+        <w:t xml:space="preserve">Voor ICORDA is het soms aangeraden of zelfs wettelijk verplicht om een private of hybride </w:t>
+      </w:r>
+      <w:r>
+        <w:rPr>
+          <w:rFonts w:cs="Times New Roman"/>
+          <w:lang w:val="nl-BE"/>
+        </w:rPr>
+        <w:t>opstelling</w:t>
+      </w:r>
+      <w:r>
+        <w:rPr>
+          <w:rFonts w:cs="Times New Roman"/>
+          <w:lang w:val="nl-BE"/>
+        </w:rPr>
+        <w:t xml:space="preserve"> te voorzien voor bepaalde klanten. Deze proef zal een private Cloud-opstelling bevatten, </w:t>
+      </w:r>
+      <w:r>
+        <w:rPr>
+          <w:rFonts w:cs="Times New Roman"/>
+          <w:lang w:val="nl-BE"/>
+        </w:rPr>
+        <w:t>die</w:t>
+      </w:r>
+      <w:r>
+        <w:rPr>
+          <w:rFonts w:cs="Times New Roman"/>
+          <w:lang w:val="nl-BE"/>
+        </w:rPr>
+        <w:t xml:space="preserve"> zal weliswaar </w:t>
+      </w:r>
+      <w:r>
+        <w:rPr>
+          <w:rFonts w:cs="Times New Roman"/>
+          <w:lang w:val="nl-BE"/>
+        </w:rPr>
+        <w:t>aangeboden worden</w:t>
       </w:r>
       <w:r>
         <w:rPr>
@@ -8876,106 +9110,6 @@
           <w:rFonts w:cs="Times New Roman"/>
           <w:lang w:val="nl-BE"/>
         </w:rPr>
-        <w:t>bedrijven opteren voor het gebruik van een private of hybride Cloud omgeving.</w:t>
-      </w:r>
-      <w:r>
-        <w:rPr>
-          <w:rFonts w:cs="Times New Roman"/>
-          <w:lang w:val="nl-BE"/>
-        </w:rPr>
-        <w:t xml:space="preserve"> Indien het bedrijf echter de expertise of het budget ontbreekt voor een on-premises private Cloud zal het wel moeten opteren voor een publieke Cloud-opstelling. Bovendien kruipt er veel meer werk in de opzet van dergelijke Private Cloud-opstellingen.</w:t>
-      </w:r>
-    </w:p>
-    <w:p>
-      <w:pPr>
-        <w:rPr>
-          <w:rFonts w:cs="Times New Roman"/>
-          <w:lang w:val="nl-BE"/>
-        </w:rPr>
-      </w:pPr>
-      <w:r>
-        <w:rPr>
-          <w:rFonts w:cs="Times New Roman"/>
-          <w:lang w:val="nl-BE"/>
-        </w:rPr>
-        <w:t>Verder is het nog mogelijk om een gulden middenweg te nemen, er bestaat namelijk ook een hybride Cloud-opstelling. Dit is letterlijk een mengeling van de publieke en private opstelling, en zal dus evenveel (of net iets meer) werk vereisen dan de private opstelling. Dergelijke hybride opstelling opent een wereld aan mogelijkheden voor bedrijven. Enerzijds kan het bedrijf bij gebruik van zo een opstelling alle overgevoelige data (of data met wettelijke verplichtingen) on-premises houden, terwijl de andere bulk aan minder gevoelige data op publieke servers zet. Deze kunnen dan ook “seamlessly integrated” zijn in één platform onder éénzelfde web portal met dezelfde authenticatie en autorisatie.</w:t>
-      </w:r>
-      <w:r>
-        <w:rPr>
-          <w:rFonts w:cs="Times New Roman"/>
-          <w:lang w:val="nl-BE"/>
-        </w:rPr>
-        <w:t xml:space="preserve"> Het is ook mogelijk om zonder enige moeite bepaalde data te verplaatsen van de lokale naar de publieke servers of omgekeerd. Deze opstelling wordt dus ook dikwijls gebruikt door bedrijven indien zij </w:t>
-      </w:r>
-      <w:r>
-        <w:rPr>
-          <w:rFonts w:cs="Times New Roman"/>
-          <w:lang w:val="nl-BE"/>
-        </w:rPr>
-        <w:t>stap voor stap willen overschakelen van een publieke naar een private Cloud-opstelling of omgekeerd.</w:t>
-      </w:r>
-    </w:p>
-    <w:p>
-      <w:pPr>
-        <w:rPr>
-          <w:rFonts w:cs="Times New Roman"/>
-          <w:lang w:val="nl-BE"/>
-        </w:rPr>
-      </w:pPr>
-      <w:r>
-        <w:rPr>
-          <w:rFonts w:cs="Times New Roman"/>
-          <w:lang w:val="nl-BE"/>
-        </w:rPr>
-        <w:t xml:space="preserve">Voor ICORDA is het soms aangeraden of zelfs wettelijk verplicht om een private of hybride </w:t>
-      </w:r>
-      <w:r>
-        <w:rPr>
-          <w:rFonts w:cs="Times New Roman"/>
-          <w:lang w:val="nl-BE"/>
-        </w:rPr>
-        <w:t>opstelling</w:t>
-      </w:r>
-      <w:r>
-        <w:rPr>
-          <w:rFonts w:cs="Times New Roman"/>
-          <w:lang w:val="nl-BE"/>
-        </w:rPr>
-        <w:t xml:space="preserve"> te voorzien voor bepaalde klanten. Deze proef zal een private Cloud-opstelling bevatten, </w:t>
-      </w:r>
-      <w:r>
-        <w:rPr>
-          <w:rFonts w:cs="Times New Roman"/>
-          <w:lang w:val="nl-BE"/>
-        </w:rPr>
-        <w:t>die</w:t>
-      </w:r>
-      <w:r>
-        <w:rPr>
-          <w:rFonts w:cs="Times New Roman"/>
-          <w:lang w:val="nl-BE"/>
-        </w:rPr>
-        <w:t xml:space="preserve"> zal weliswaar </w:t>
-      </w:r>
-      <w:r>
-        <w:rPr>
-          <w:rFonts w:cs="Times New Roman"/>
-          <w:lang w:val="nl-BE"/>
-        </w:rPr>
-        <w:t>aangeboden worden</w:t>
-      </w:r>
-      <w:r>
-        <w:rPr>
-          <w:rFonts w:cs="Times New Roman"/>
-          <w:lang w:val="nl-BE"/>
-        </w:rPr>
-        <w:t xml:space="preserve"> </w:t>
-      </w:r>
-      <w:r>
-        <w:rPr>
-          <w:rFonts w:cs="Times New Roman"/>
-          <w:lang w:val="nl-BE"/>
-        </w:rPr>
         <w:t>vanuit</w:t>
       </w:r>
       <w:r>
@@ -9021,14 +9155,14 @@
           <w:lang w:val="nl-BE"/>
         </w:rPr>
       </w:pPr>
-      <w:bookmarkStart w:id="26" w:name="_Toc509496786"/>
+      <w:bookmarkStart w:id="27" w:name="_Toc509496786"/>
       <w:r>
         <w:rPr>
           <w:lang w:val="nl-BE"/>
         </w:rPr>
         <w:t>Keuze aan Cloud-oplossingen</w:t>
       </w:r>
-      <w:bookmarkEnd w:id="26"/>
+      <w:bookmarkEnd w:id="27"/>
     </w:p>
     <w:p>
       <w:pPr>
@@ -9200,33 +9334,20 @@
           <w:ilvl w:val="0"/>
           <w:numId w:val="2"/>
         </w:numPr>
-        <w:rPr>
-          <w:lang w:val="nl-BE"/>
-        </w:rPr>
-      </w:pPr>
-      <w:r>
-        <w:rPr>
-          <w:lang w:val="nl-BE"/>
-        </w:rPr>
+      </w:pPr>
+      <w:r>
         <w:t>Software as a Service</w:t>
       </w:r>
       <w:r>
-        <w:rPr>
-          <w:lang w:val="nl-BE"/>
-        </w:rPr>
         <w:t xml:space="preserve"> (</w:t>
       </w:r>
       <w:r>
         <w:rPr>
           <w:b/>
-          <w:lang w:val="nl-BE"/>
         </w:rPr>
         <w:t>SaaS</w:t>
       </w:r>
       <w:r>
-        <w:rPr>
-          <w:lang w:val="nl-BE"/>
-        </w:rPr>
         <w:t>)</w:t>
       </w:r>
     </w:p>
@@ -9237,33 +9358,20 @@
           <w:ilvl w:val="0"/>
           <w:numId w:val="2"/>
         </w:numPr>
-        <w:rPr>
-          <w:lang w:val="nl-BE"/>
-        </w:rPr>
-      </w:pPr>
-      <w:r>
-        <w:rPr>
-          <w:lang w:val="nl-BE"/>
-        </w:rPr>
+      </w:pPr>
+      <w:r>
         <w:t>Platform as a Service</w:t>
       </w:r>
       <w:r>
-        <w:rPr>
-          <w:lang w:val="nl-BE"/>
-        </w:rPr>
         <w:t xml:space="preserve"> (</w:t>
       </w:r>
       <w:r>
         <w:rPr>
           <w:b/>
-          <w:lang w:val="nl-BE"/>
         </w:rPr>
         <w:t>PaaS</w:t>
       </w:r>
       <w:r>
-        <w:rPr>
-          <w:lang w:val="nl-BE"/>
-        </w:rPr>
         <w:t>)</w:t>
       </w:r>
     </w:p>
@@ -9443,87 +9551,84 @@
         <w:rPr>
           <w:lang w:val="nl-BE"/>
         </w:rPr>
+        <w:t>In PaaS oplossingen ligt de functionaliteit aanzienlijk hoger dan in de net besproken SaaS oplossingen. PaaS wordt voornamelijk gebruikt door developers die nood hebben aan een Cloud-oplossing waarin z</w:t>
+      </w:r>
+      <w:r>
+        <w:rPr>
+          <w:lang w:val="nl-BE"/>
+        </w:rPr>
+        <w:t>ij mogelijks enige vorm van web-</w:t>
+      </w:r>
+      <w:r>
+        <w:rPr>
+          <w:lang w:val="nl-BE"/>
+        </w:rPr>
+        <w:t xml:space="preserve">services/webapplicaties kunnen aanbieden aan hun klanten. Door de de extra functionaliteit kunnen developers </w:t>
+      </w:r>
+      <w:r>
+        <w:rPr>
+          <w:lang w:val="nl-BE"/>
+        </w:rPr>
+        <w:t>namelijk programmeren en configureren binnenin de Cloud omgeving. De functionaliteit binnen de gekozen PaaS oplossing zal zich dan ook sterk vertalen in de prijs die eraan vasthangt. Volledige functionaliteit (zoals dat lokaal het geval is) is dan ook nooit goedkoop in dergelijke Cloud-oplossingen.</w:t>
+      </w:r>
+    </w:p>
+    <w:p>
+      <w:pPr>
+        <w:rPr>
+          <w:lang w:val="nl-BE"/>
+        </w:rPr>
+      </w:pPr>
+      <w:r>
+        <w:rPr>
+          <w:lang w:val="nl-BE"/>
+        </w:rPr>
+        <w:t xml:space="preserve">IaaS sluit min of meer aan op het PaaS principe maar biedt meer mogelijkheden op het netwerkniveau. Binnen een IaaS oplossing is het effectief mogelijk van de netwerkinfrastructuur te beheren. Denk bijvoorbeeld aan het integreren van welbepaalde servers, firewalls en andere netwerktoestellen. Het aanmaken van users en beheren van authenticatie horen hier ook dikwijls thuis. In het geval van de </w:t>
+      </w:r>
+      <w:r>
+        <w:rPr>
+          <w:lang w:val="nl-BE"/>
+        </w:rPr>
+        <w:t>ShareFile</w:t>
+      </w:r>
+      <w:r>
+        <w:rPr>
+          <w:lang w:val="nl-BE"/>
+        </w:rPr>
+        <w:t xml:space="preserve"> betekent dat meestal wel dat de functionaliteit beperkt blijft tot het implementeren en configureren van andere Citrix producten en oplossingen. Bij het gebruik van IaaS oplossingen met meer functionaliteit en minder gebondenheid hoort dan ook weer een extra dure kost. Toch zijn de mogelijkheden binnen het aanbod van Citrix producten en oplossingen groot.</w:t>
+      </w:r>
+    </w:p>
+    <w:p>
+      <w:pPr>
+        <w:rPr>
+          <w:lang w:val="nl-BE"/>
+        </w:rPr>
+      </w:pPr>
+    </w:p>
+    <w:p>
+      <w:pPr>
+        <w:pStyle w:val="Heading3"/>
+      </w:pPr>
+      <w:bookmarkStart w:id="28" w:name="_Toc509496787"/>
+      <w:r>
         <w:lastRenderedPageBreak/>
-        <w:t>In PaaS oplossingen ligt de functionaliteit aanzienlijk hoger dan in de net besproken SaaS oplossingen. PaaS wordt voornamelijk gebruikt door developers die nood hebben aan een Cloud-oplossing waarin z</w:t>
-      </w:r>
-      <w:r>
-        <w:rPr>
-          <w:lang w:val="nl-BE"/>
-        </w:rPr>
-        <w:t>ij mogelijks enige vorm van web-</w:t>
-      </w:r>
-      <w:r>
-        <w:rPr>
-          <w:lang w:val="nl-BE"/>
-        </w:rPr>
-        <w:t xml:space="preserve">services/webapplicaties kunnen aanbieden aan hun klanten. Door de de extra functionaliteit kunnen developers </w:t>
-      </w:r>
-      <w:r>
-        <w:rPr>
-          <w:lang w:val="nl-BE"/>
-        </w:rPr>
-        <w:t>namelijk programmeren en configureren binnenin de Cloud omgeving. De functionaliteit binnen de gekozen PaaS oplossing zal zich dan ook sterk vertalen in de prijs die eraan vasthangt. Volledige functionaliteit (zoals dat lokaal het geval is) is dan ook nooit goedkoop in dergelijke Cloud-oplossingen.</w:t>
-      </w:r>
-    </w:p>
-    <w:p>
-      <w:pPr>
-        <w:rPr>
-          <w:lang w:val="nl-BE"/>
-        </w:rPr>
-      </w:pPr>
-      <w:r>
-        <w:rPr>
-          <w:lang w:val="nl-BE"/>
-        </w:rPr>
-        <w:t xml:space="preserve">IaaS sluit min of meer aan op het PaaS principe maar biedt meer mogelijkheden op het netwerkniveau. Binnen een IaaS oplossing is het effectief mogelijk van de netwerkinfrastructuur te beheren. Denk bijvoorbeeld aan het integreren van welbepaalde servers, firewalls en andere netwerktoestellen. Het aanmaken van users en beheren van authenticatie horen hier ook dikwijls thuis. In het geval van de </w:t>
-      </w:r>
-      <w:r>
-        <w:rPr>
-          <w:lang w:val="nl-BE"/>
-        </w:rPr>
-        <w:t>ShareFile</w:t>
-      </w:r>
-      <w:r>
-        <w:rPr>
-          <w:lang w:val="nl-BE"/>
-        </w:rPr>
-        <w:t xml:space="preserve"> betekent dat meestal wel dat de functionaliteit beperkt blijft tot het implementeren en configureren van andere Citrix producten en oplossingen. Bij het gebruik van IaaS oplossingen met meer functionaliteit en minder gebondenheid hoort dan ook weer een extra dure kost. Toch zijn de mogelijkheden binnen het aanbod van Citrix producten en oplossingen groot.</w:t>
-      </w:r>
-    </w:p>
-    <w:p>
-      <w:pPr>
-        <w:rPr>
-          <w:lang w:val="nl-BE"/>
-        </w:rPr>
-      </w:pPr>
-    </w:p>
-    <w:p>
-      <w:pPr>
-        <w:pStyle w:val="Heading3"/>
-        <w:rPr>
-          <w:lang w:val="nl-BE"/>
-        </w:rPr>
-      </w:pPr>
-      <w:bookmarkStart w:id="27" w:name="_Toc509496787"/>
-      <w:r>
-        <w:rPr>
-          <w:lang w:val="nl-BE"/>
-        </w:rPr>
         <w:t>Citrix ShareFile</w:t>
       </w:r>
-      <w:bookmarkEnd w:id="27"/>
-    </w:p>
-    <w:p>
-      <w:pPr>
-        <w:rPr>
-          <w:lang w:val="nl-BE"/>
-        </w:rPr>
-      </w:pPr>
-      <w:r>
-        <w:rPr>
-          <w:lang w:val="nl-BE"/>
-        </w:rPr>
-        <w:t>“Flexible enough to meet enterprise needs. Secure enough to satisfy corporate policies. Easy enough for everyone to use.” –Citrix ShareFile slogan</w:t>
+      <w:bookmarkEnd w:id="28"/>
+    </w:p>
+    <w:p>
+      <w:pPr>
+        <w:rPr>
+          <w:lang w:val="nl-BE"/>
+        </w:rPr>
+      </w:pPr>
+      <w:r>
+        <w:t xml:space="preserve">“Flexible enough to meet enterprise needs. Secure enough to satisfy corporate policies. </w:t>
+      </w:r>
+      <w:r>
+        <w:rPr>
+          <w:lang w:val="nl-BE"/>
+        </w:rPr>
+        <w:t>Easy enough for everyone to use.” –Citrix ShareFile slogan</w:t>
       </w:r>
     </w:p>
     <w:p>
@@ -9589,7 +9694,19 @@
         <w:rPr>
           <w:lang w:val="nl-BE"/>
         </w:rPr>
-        <w:t>In deze opstelling zal de ShareFile Cloud gebruikt worden als private Cloud in combinatie met een StorageZone, hij zal dus in verbinding staan met een StorageController (installatie en configuratie op een lokale fileserver) e</w:t>
+        <w:t xml:space="preserve">In deze opstelling zal de ShareFile Cloud gebruikt worden als private Cloud in combinatie met een StorageZone, hij zal dus in verbinding staan met een </w:t>
+      </w:r>
+      <w:r>
+        <w:rPr>
+          <w:lang w:val="nl-BE"/>
+        </w:rPr>
+        <w:t>StorageZone Controller</w:t>
+      </w:r>
+      <w:r>
+        <w:rPr>
+          <w:lang w:val="nl-BE"/>
+        </w:rPr>
+        <w:t xml:space="preserve"> (installatie en configuratie op een lokale fileserver) e</w:t>
       </w:r>
       <w:r>
         <w:rPr>
@@ -9700,112 +9817,112 @@
         <w:rPr>
           <w:lang w:val="nl-BE"/>
         </w:rPr>
+        <w:t>implementatie. Op vlak van customizability</w:t>
+      </w:r>
+      <w:r>
+        <w:rPr>
+          <w:lang w:val="nl-BE"/>
+        </w:rPr>
+        <w:t xml:space="preserve"> rijken de mogelijkheden bij ownCloud nog verder dan bij ShareFile, langs de andere kant is ShareFile voorzien van een aantal </w:t>
+      </w:r>
+      <w:r>
+        <w:rPr>
+          <w:lang w:val="nl-BE"/>
+        </w:rPr>
+        <w:t>Enterprise features die ownCloud niet biedt op dit moment</w:t>
+      </w:r>
+      <w:r>
+        <w:rPr>
+          <w:lang w:val="nl-BE"/>
+        </w:rPr>
+        <w:t xml:space="preserve"> (zoals 2FA en nieuwere authenticatie protocollen)</w:t>
+      </w:r>
+      <w:r>
+        <w:rPr>
+          <w:lang w:val="nl-BE"/>
+        </w:rPr>
+        <w:t>, voor bedrijven die daar nood aan hebben is ShareFile dan ook nog steeds (naar mijn mening) de beste oplossing. Nr. 2 in de lijst aan waardevolle concurrenten voor ShareFile is Syncplicity.</w:t>
+      </w:r>
+      <w:r>
+        <w:rPr>
+          <w:lang w:val="nl-BE"/>
+        </w:rPr>
+        <w:t xml:space="preserve"> Syncplicity is een heel goed alternatief voor ShareFile maar mankeert 2 belangrijke zaken om te voldoen aan alle Enterprise eisen. De support blijkt heel zwak te zijn. De hoeveelheid applicaties die implementeerbaar zijn in de minder gekende Cloud is heel beperkt (geen Office, Google Docs… integratie).</w:t>
+      </w:r>
+    </w:p>
+    <w:p>
+      <w:pPr>
+        <w:rPr>
+          <w:lang w:val="nl-BE"/>
+        </w:rPr>
+      </w:pPr>
+      <w:r>
+        <w:rPr>
+          <w:lang w:val="nl-BE"/>
+        </w:rPr>
+        <w:t>Men kan besluiten dat ShareFile voor ICORDA en klanten</w:t>
+      </w:r>
+      <w:r>
+        <w:rPr>
+          <w:lang w:val="nl-BE"/>
+        </w:rPr>
+        <w:t>,</w:t>
+      </w:r>
+      <w:r>
+        <w:rPr>
+          <w:lang w:val="nl-BE"/>
+        </w:rPr>
+        <w:t xml:space="preserve"> alsook andere bedrijven</w:t>
+      </w:r>
+      <w:r>
+        <w:rPr>
+          <w:lang w:val="nl-BE"/>
+        </w:rPr>
+        <w:t>,</w:t>
+      </w:r>
+      <w:r>
+        <w:rPr>
+          <w:lang w:val="nl-BE"/>
+        </w:rPr>
+        <w:t xml:space="preserve"> één van de </w:t>
+      </w:r>
+      <w:r>
+        <w:rPr>
+          <w:lang w:val="nl-BE"/>
+        </w:rPr>
+        <w:t>beste Enterprise Cloud-storage oplossingen is.</w:t>
+      </w:r>
+    </w:p>
+    <w:p>
+      <w:pPr>
+        <w:rPr>
+          <w:lang w:val="nl-BE"/>
+        </w:rPr>
+      </w:pPr>
+    </w:p>
+    <w:p>
+      <w:pPr>
+        <w:rPr>
+          <w:lang w:val="nl-BE"/>
+        </w:rPr>
+      </w:pPr>
+    </w:p>
+    <w:p>
+      <w:pPr>
+        <w:pStyle w:val="Heading2"/>
+        <w:rPr>
+          <w:lang w:val="nl-BE"/>
+        </w:rPr>
+      </w:pPr>
+      <w:bookmarkStart w:id="29" w:name="_Toc509496788"/>
+      <w:r>
+        <w:rPr>
+          <w:lang w:val="nl-BE"/>
+        </w:rPr>
         <w:lastRenderedPageBreak/>
-        <w:t>implementatie. Op vlak van customizability</w:t>
-      </w:r>
-      <w:r>
-        <w:rPr>
-          <w:lang w:val="nl-BE"/>
-        </w:rPr>
-        <w:t xml:space="preserve"> rijken de mogelijkheden bij ownCloud nog verder dan bij ShareFile, langs de andere kant is ShareFile voorzien van een aantal </w:t>
-      </w:r>
-      <w:r>
-        <w:rPr>
-          <w:lang w:val="nl-BE"/>
-        </w:rPr>
-        <w:t>Enterprise features die ownCloud niet biedt op dit moment</w:t>
-      </w:r>
-      <w:r>
-        <w:rPr>
-          <w:lang w:val="nl-BE"/>
-        </w:rPr>
-        <w:t xml:space="preserve"> (zoals 2FA en nieuwere authenticatie protocollen)</w:t>
-      </w:r>
-      <w:r>
-        <w:rPr>
-          <w:lang w:val="nl-BE"/>
-        </w:rPr>
-        <w:t>, voor bedrijven die daar nood aan hebben is ShareFile dan ook nog steeds (naar mijn mening) de beste oplossing. Nr. 2 in de lijst aan waardevolle concurrenten voor ShareFile is Syncplicity.</w:t>
-      </w:r>
-      <w:r>
-        <w:rPr>
-          <w:lang w:val="nl-BE"/>
-        </w:rPr>
-        <w:t xml:space="preserve"> Syncplicity is een heel goed alternatief voor ShareFile maar mankeert 2 belangrijke zaken om te voldoen aan alle Enterprise eisen. De support blijkt heel zwak te zijn. De hoeveelheid applicaties die implementeerbaar zijn in de minder gekende Cloud is heel beperkt (geen Office, Google Docs… integratie).</w:t>
-      </w:r>
-    </w:p>
-    <w:p>
-      <w:pPr>
-        <w:rPr>
-          <w:lang w:val="nl-BE"/>
-        </w:rPr>
-      </w:pPr>
-      <w:r>
-        <w:rPr>
-          <w:lang w:val="nl-BE"/>
-        </w:rPr>
-        <w:t>Men kan besluiten dat ShareFile voor ICORDA en klanten</w:t>
-      </w:r>
-      <w:r>
-        <w:rPr>
-          <w:lang w:val="nl-BE"/>
-        </w:rPr>
-        <w:t>,</w:t>
-      </w:r>
-      <w:r>
-        <w:rPr>
-          <w:lang w:val="nl-BE"/>
-        </w:rPr>
-        <w:t xml:space="preserve"> alsook andere bedrijven</w:t>
-      </w:r>
-      <w:r>
-        <w:rPr>
-          <w:lang w:val="nl-BE"/>
-        </w:rPr>
-        <w:t>,</w:t>
-      </w:r>
-      <w:r>
-        <w:rPr>
-          <w:lang w:val="nl-BE"/>
-        </w:rPr>
-        <w:t xml:space="preserve"> één van de </w:t>
-      </w:r>
-      <w:r>
-        <w:rPr>
-          <w:lang w:val="nl-BE"/>
-        </w:rPr>
-        <w:t>beste Enterprise Cloud-storage oplossingen is.</w:t>
-      </w:r>
-    </w:p>
-    <w:p>
-      <w:pPr>
-        <w:rPr>
-          <w:lang w:val="nl-BE"/>
-        </w:rPr>
-      </w:pPr>
-    </w:p>
-    <w:p>
-      <w:pPr>
-        <w:rPr>
-          <w:lang w:val="nl-BE"/>
-        </w:rPr>
-      </w:pPr>
-    </w:p>
-    <w:p>
-      <w:pPr>
-        <w:pStyle w:val="Heading2"/>
-        <w:rPr>
-          <w:lang w:val="nl-BE"/>
-        </w:rPr>
-      </w:pPr>
-      <w:bookmarkStart w:id="28" w:name="_Toc509496788"/>
-      <w:r>
-        <w:rPr>
-          <w:lang w:val="nl-BE"/>
-        </w:rPr>
         <w:t>Netwerkvoorzieningen</w:t>
       </w:r>
-      <w:bookmarkEnd w:id="28"/>
+      <w:bookmarkEnd w:id="29"/>
     </w:p>
     <w:p>
       <w:pPr>
@@ -9947,7 +10064,13 @@
         <w:rPr>
           <w:lang w:val="nl-BE"/>
         </w:rPr>
-        <w:t>Citrix StorageController</w:t>
+        <w:t xml:space="preserve">Citrix </w:t>
+      </w:r>
+      <w:r>
+        <w:rPr>
+          <w:lang w:val="nl-BE"/>
+        </w:rPr>
+        <w:t>StorageZone Controller</w:t>
       </w:r>
     </w:p>
     <w:p>
@@ -10177,14 +10300,14 @@
           <w:lang w:val="nl-BE"/>
         </w:rPr>
       </w:pPr>
-      <w:bookmarkStart w:id="29" w:name="_Toc509496789"/>
+      <w:bookmarkStart w:id="30" w:name="_Toc509496789"/>
       <w:r>
         <w:rPr>
           <w:lang w:val="nl-BE"/>
         </w:rPr>
         <w:t>Citrix ShareFile</w:t>
       </w:r>
-      <w:bookmarkEnd w:id="29"/>
+      <w:bookmarkEnd w:id="30"/>
     </w:p>
     <w:p>
       <w:pPr>
@@ -10219,58 +10342,64 @@
           <w:lang w:val="nl-BE"/>
         </w:rPr>
       </w:pPr>
-      <w:bookmarkStart w:id="30" w:name="_Toc509496790"/>
+      <w:bookmarkStart w:id="31" w:name="_Toc509496790"/>
+      <w:r>
+        <w:rPr>
+          <w:lang w:val="nl-BE"/>
+        </w:rPr>
+        <w:t>Citrix NetScaler</w:t>
+      </w:r>
+      <w:bookmarkEnd w:id="31"/>
+    </w:p>
+    <w:p>
+      <w:pPr>
+        <w:rPr>
+          <w:lang w:val="nl-BE"/>
+        </w:rPr>
+      </w:pPr>
+      <w:r>
+        <w:rPr>
+          <w:lang w:val="nl-BE"/>
+        </w:rPr>
+        <w:t xml:space="preserve">Dit is een ruim voorziene virtuele server die in staat is van onder meer verkeer te routen en het netwerk te beveiligen. Maar de features van dit Citrix product zijn immens, in deze opdracht zal hij voornamelijk ook gebruikt worden als authenticatie en load balancing server voor de ShareFile en StorageZone. </w:t>
+      </w:r>
+      <w:r>
+        <w:rPr>
+          <w:lang w:val="nl-BE"/>
+        </w:rPr>
+        <w:t xml:space="preserve">Er zijn verschillende NetScaler producten op de markt, voor deze opdracht wordt gebruik gemaakt van de NetScaler VPX die ontwikkeld is voor gebruik op virtuele servers. De hoofdfuncties van zo een NetScaler VPX zijn voornamelijk remote access infrastruture, content switching, load balancing, High Availability, </w:t>
+      </w:r>
+      <w:r>
+        <w:rPr>
+          <w:lang w:val="nl-BE"/>
+        </w:rPr>
+        <w:t>VPN-access</w:t>
+      </w:r>
+      <w:r>
+        <w:rPr>
+          <w:lang w:val="nl-BE"/>
+        </w:rPr>
+        <w:t>, network firewall en policy management.</w:t>
+      </w:r>
+    </w:p>
+    <w:p>
+      <w:pPr>
+        <w:rPr>
+          <w:lang w:val="nl-BE"/>
+        </w:rPr>
+      </w:pPr>
+      <w:r>
+        <w:rPr>
+          <w:lang w:val="nl-BE"/>
+        </w:rPr>
+        <w:t xml:space="preserve">De enige echte concurrent van de Citrix NetScaler is de F5 van F5 networks. Beiden bieden een bijna identiek product. De meningen over welke van de 2 de betere is zijn heel verspreid, maar voor beiden zijn de pro en contra argumenten zeer beperkt. Enerzijds wordt de NetScaler het meest aangeraden voor bedrijven die andere Citrix producten gebruiken, dit is dan ook bij velen het geval (ook het gekende StoreFront is een product van Citrix). Anderzijds werkt de F5 ook perfect samen met Citrix producten zoals StoreFront en de support ervoor is van een veel hoger Niveau, maar ook daar zit weer een tegenargument aan verbonden, Citrix support is inbegrepen in de prijs voor </w:t>
+      </w:r>
       <w:r>
         <w:rPr>
           <w:lang w:val="nl-BE"/>
         </w:rPr>
         <w:lastRenderedPageBreak/>
-        <w:t>Citrix NetScaler</w:t>
-      </w:r>
-      <w:bookmarkEnd w:id="30"/>
-    </w:p>
-    <w:p>
-      <w:pPr>
-        <w:rPr>
-          <w:lang w:val="nl-BE"/>
-        </w:rPr>
-      </w:pPr>
-      <w:r>
-        <w:rPr>
-          <w:lang w:val="nl-BE"/>
-        </w:rPr>
-        <w:t xml:space="preserve">Dit is een ruim voorziene virtuele server die in staat is van onder meer verkeer te routen en het netwerk te beveiligen. Maar de features van dit Citrix product zijn immens, in deze opdracht zal hij voornamelijk ook gebruikt worden als authenticatie en load balancing server voor de ShareFile en StorageZone. </w:t>
-      </w:r>
-      <w:r>
-        <w:rPr>
-          <w:lang w:val="nl-BE"/>
-        </w:rPr>
-        <w:t xml:space="preserve">Er zijn verschillende NetScaler producten op de markt, voor deze opdracht wordt gebruik gemaakt van de NetScaler VPX die ontwikkeld is voor gebruik op virtuele servers. De hoofdfuncties van zo een NetScaler VPX zijn voornamelijk remote access infrastruture, content switching, load balancing, High Availability, </w:t>
-      </w:r>
-      <w:r>
-        <w:rPr>
-          <w:lang w:val="nl-BE"/>
-        </w:rPr>
-        <w:t>VPN-access</w:t>
-      </w:r>
-      <w:r>
-        <w:rPr>
-          <w:lang w:val="nl-BE"/>
-        </w:rPr>
-        <w:t>, network firewall en policy management.</w:t>
-      </w:r>
-    </w:p>
-    <w:p>
-      <w:pPr>
-        <w:rPr>
-          <w:lang w:val="nl-BE"/>
-        </w:rPr>
-      </w:pPr>
-      <w:r>
-        <w:rPr>
-          <w:lang w:val="nl-BE"/>
-        </w:rPr>
-        <w:t xml:space="preserve">De enige echte concurrent van de Citrix NetScaler is de F5 van F5 networks. Beiden bieden een bijna identiek product. De meningen over welke van de 2 de betere is zijn heel verspreid, maar voor beiden zijn de pro en contra argumenten zeer beperkt. Enerzijds wordt de NetScaler het meest aangeraden voor bedrijven die andere Citrix producten gebruiken, dit is dan ook bij velen het geval (ook het gekende StoreFront is een product van Citrix). Anderzijds werkt de F5 ook perfect samen met Citrix producten zoals StoreFront en de support ervoor is van een veel hoger Niveau, maar ook daar zit weer een tegenargument aan verbonden, Citrix support is inbegrepen in de prijs voor Enterprise producten, terwijl daar bij F5 een gigantisch prijskaartje aan vasthangt. De leercurve voor F5 zou iets lager liggen maar er zijn dan weer iets meer diepgaande details in de configuratie van een NetScaler. Uiteraard moet in deze opdracht met veel minder rekening gehouden worden, er zijn wel enkele basic Citrix producten die gebruikt zullen worden, maar een zeer gelijkaardige opstelling was ook mogelijk met de F5, alleen zou men daar met 2 grote problemen zitten. Ten eerste de F5 heeft geen software-only variant zoals de VPX bij NetScaler en ten tweede, de F5 is dan ook een veel duurdere aankoop als </w:t>
+        <w:t xml:space="preserve">Enterprise producten, terwijl daar bij F5 een gigantisch prijskaartje aan vasthangt. De leercurve voor F5 zou iets lager liggen maar er zijn dan weer iets meer diepgaande details in de configuratie van een NetScaler. Uiteraard moet in deze opdracht met veel minder rekening gehouden worden, er zijn wel enkele basic Citrix producten die gebruikt zullen worden, maar een zeer gelijkaardige opstelling was ook mogelijk met de F5, alleen zou men daar met 2 grote problemen zitten. Ten eerste de F5 heeft geen software-only variant zoals de VPX bij NetScaler en ten tweede, de F5 is dan ook een veel duurdere aankoop als </w:t>
       </w:r>
       <w:r>
         <w:rPr>
@@ -10305,14 +10434,20 @@
           <w:lang w:val="nl-BE"/>
         </w:rPr>
       </w:pPr>
-      <w:bookmarkStart w:id="31" w:name="_Toc509496791"/>
-      <w:r>
-        <w:rPr>
-          <w:lang w:val="nl-BE"/>
-        </w:rPr>
-        <w:t>Citrix StorageController</w:t>
-      </w:r>
-      <w:bookmarkEnd w:id="31"/>
+      <w:bookmarkStart w:id="32" w:name="_Toc509496791"/>
+      <w:r>
+        <w:rPr>
+          <w:lang w:val="nl-BE"/>
+        </w:rPr>
+        <w:t xml:space="preserve">Citrix </w:t>
+      </w:r>
+      <w:r>
+        <w:rPr>
+          <w:lang w:val="nl-BE"/>
+        </w:rPr>
+        <w:t>StorageZone Controller</w:t>
+      </w:r>
+      <w:bookmarkEnd w:id="32"/>
     </w:p>
     <w:p>
       <w:pPr>
@@ -10348,13 +10483,37 @@
         <w:rPr>
           <w:lang w:val="nl-BE"/>
         </w:rPr>
-        <w:t xml:space="preserve"> StorageController. </w:t>
-      </w:r>
-      <w:r>
-        <w:rPr>
-          <w:lang w:val="nl-BE"/>
-        </w:rPr>
-        <w:t>Om de server om te toveren tot een Citrix StorageController gebruikt men de StorageZones Controller executable van Citrix.</w:t>
+        <w:t xml:space="preserve"> </w:t>
+      </w:r>
+      <w:r>
+        <w:rPr>
+          <w:lang w:val="nl-BE"/>
+        </w:rPr>
+        <w:t>StorageZone Controller</w:t>
+      </w:r>
+      <w:r>
+        <w:rPr>
+          <w:lang w:val="nl-BE"/>
+        </w:rPr>
+        <w:t xml:space="preserve">. </w:t>
+      </w:r>
+      <w:r>
+        <w:rPr>
+          <w:lang w:val="nl-BE"/>
+        </w:rPr>
+        <w:t xml:space="preserve">Om de server om te toveren tot een Citrix </w:t>
+      </w:r>
+      <w:r>
+        <w:rPr>
+          <w:lang w:val="nl-BE"/>
+        </w:rPr>
+        <w:t>StorageZone Controller</w:t>
+      </w:r>
+      <w:r>
+        <w:rPr>
+          <w:lang w:val="nl-BE"/>
+        </w:rPr>
+        <w:t xml:space="preserve"> gebruikt men de StorageZones Controller executable van Citrix.</w:t>
       </w:r>
       <w:r>
         <w:rPr>
@@ -10560,14 +10719,14 @@
           <w:lang w:val="nl-BE"/>
         </w:rPr>
       </w:pPr>
-      <w:bookmarkStart w:id="32" w:name="_Toc509496792"/>
+      <w:bookmarkStart w:id="33" w:name="_Toc509496792"/>
       <w:r>
         <w:rPr>
           <w:lang w:val="nl-BE"/>
         </w:rPr>
         <w:t>Domain Name System</w:t>
       </w:r>
-      <w:bookmarkEnd w:id="32"/>
+      <w:bookmarkEnd w:id="33"/>
     </w:p>
     <w:p>
       <w:pPr>
@@ -10604,8 +10763,87 @@
         <w:rPr>
           <w:lang w:val="nl-BE"/>
         </w:rPr>
+        <w:t>Omdat deze opstelling een realistische bedrijfssituatie weerspiegelt, wordt er hier ook gebruik gemaakt van een DNS-server. De interne DNS-server bezit gegevens van de Fileserver, NetScaler en de Users (lokale computers). Telkens wanneer een computersysteem gegevens moet verzenden naar een ander systeem met een bepaalde naam, zal het de nodige informatie (het IP-adres van dat systeem) opvragen bij de DNS-server.</w:t>
+      </w:r>
+    </w:p>
+    <w:p>
+      <w:pPr>
+        <w:rPr>
+          <w:lang w:val="nl-BE"/>
+        </w:rPr>
+      </w:pPr>
+    </w:p>
+    <w:p>
+      <w:pPr>
+        <w:pStyle w:val="Heading3"/>
+        <w:rPr>
+          <w:lang w:val="nl-BE"/>
+        </w:rPr>
+      </w:pPr>
+      <w:bookmarkStart w:id="34" w:name="_Toc509496793"/>
+      <w:r>
+        <w:rPr>
+          <w:lang w:val="nl-BE"/>
+        </w:rPr>
+        <w:t>Active Directory</w:t>
+      </w:r>
+      <w:bookmarkEnd w:id="34"/>
+    </w:p>
+    <w:p>
+      <w:pPr>
+        <w:rPr>
+          <w:lang w:val="nl-BE"/>
+        </w:rPr>
+      </w:pPr>
+      <w:r>
+        <w:rPr>
+          <w:lang w:val="nl-BE"/>
+        </w:rPr>
+        <w:t>Active Directory</w:t>
+      </w:r>
+      <w:r>
+        <w:rPr>
+          <w:lang w:val="nl-BE"/>
+        </w:rPr>
+        <w:t xml:space="preserve"> (AD) is een gigantische mappenstructuur die volledig gevuld is met objecten </w:t>
+      </w:r>
+      <w:r>
+        <w:rPr>
+          <w:lang w:val="nl-BE"/>
+        </w:rPr>
+        <w:t xml:space="preserve">die “value-string pairs” bevatten. Er kan enorm veel informatie opgeslagen worden in een AD. Maar voornamelijk wordt het gebruikt om basisgegevens over groepen, gebruikers en computersystemen in het domein bij te houden. Zo zal een domein minstens 1 AD-server bevatten voor het bijhouden van die gegevens, van zodra het domein te groot of onderverdeeld wordt zullen er extra AD-servers toegevoegd worden aan dat domein of aan de subdomein(en). Ook wanneer een single point of </w:t>
+      </w:r>
+      <w:r>
+        <w:rPr>
+          <w:lang w:val="nl-BE"/>
+        </w:rPr>
         <w:lastRenderedPageBreak/>
-        <w:t>Omdat deze opstelling een realistische bedrijfssituatie weerspiegelt, wordt er hier ook gebruik gemaakt van een DNS-server. De interne DNS-server bezit gegevens van de Fileserver, NetScaler en de Users (lokale computers). Telkens wanneer een computersysteem gegevens moet verzenden naar een ander systeem met een bepaalde naam, zal het de nodige informatie (het IP-adres van dat systeem) opvragen bij de DNS-server.</w:t>
+        <w:t>failure vermeden wordt zal de AD-domeincontroller ontdubbeld worden, op deze manier kan men binnen het domein high availability proberen te bereiken.</w:t>
+      </w:r>
+    </w:p>
+    <w:p>
+      <w:pPr>
+        <w:rPr>
+          <w:lang w:val="nl-BE"/>
+        </w:rPr>
+      </w:pPr>
+      <w:r>
+        <w:rPr>
+          <w:lang w:val="nl-BE"/>
+        </w:rPr>
+        <w:t xml:space="preserve">Deze opstelling maakt gebruik van een Microsoft AD-server. De voornaamste gegevens die van belang zijn in deze opstelling zijn de gebruikersgegevens, voornamelijk de logingegevens. De NetScaler zal deze gegevens namelijk nodig hebben om een login </w:t>
+      </w:r>
+      <w:r>
+        <w:rPr>
+          <w:lang w:val="nl-BE"/>
+        </w:rPr>
+        <w:t xml:space="preserve">poging </w:t>
+      </w:r>
+      <w:r>
+        <w:rPr>
+          <w:lang w:val="nl-BE"/>
+        </w:rPr>
+        <w:t>op de ShareFile al dan niet door te laten.</w:t>
       </w:r>
     </w:p>
     <w:p>
@@ -10622,80 +10860,7 @@
           <w:lang w:val="nl-BE"/>
         </w:rPr>
       </w:pPr>
-      <w:bookmarkStart w:id="33" w:name="_Toc509496793"/>
-      <w:r>
-        <w:rPr>
-          <w:lang w:val="nl-BE"/>
-        </w:rPr>
-        <w:t>Active Directory</w:t>
-      </w:r>
-      <w:bookmarkEnd w:id="33"/>
-    </w:p>
-    <w:p>
-      <w:pPr>
-        <w:rPr>
-          <w:lang w:val="nl-BE"/>
-        </w:rPr>
-      </w:pPr>
-      <w:r>
-        <w:rPr>
-          <w:lang w:val="nl-BE"/>
-        </w:rPr>
-        <w:t>Active Directory</w:t>
-      </w:r>
-      <w:r>
-        <w:rPr>
-          <w:lang w:val="nl-BE"/>
-        </w:rPr>
-        <w:t xml:space="preserve"> (AD) is een gigantische mappenstructuur die volledig gevuld is met objecten </w:t>
-      </w:r>
-      <w:r>
-        <w:rPr>
-          <w:lang w:val="nl-BE"/>
-        </w:rPr>
-        <w:t>die “value-string pairs” bevatten. Er kan enorm veel informatie opgeslagen worden in een AD. Maar voornamelijk wordt het gebruikt om basisgegevens over groepen, gebruikers en computersystemen in het domein bij te houden. Zo zal een domein minstens 1 AD-server bevatten voor het bijhouden van die gegevens, van zodra het domein te groot of onderverdeeld wordt zullen er extra AD-servers toegevoegd worden aan dat domein of aan de subdomein(en). Ook wanneer een single point of failure vermeden wordt zal de AD-domeincontroller ontdubbeld worden, op deze manier kan men binnen het domein high availability proberen te bereiken.</w:t>
-      </w:r>
-    </w:p>
-    <w:p>
-      <w:pPr>
-        <w:rPr>
-          <w:lang w:val="nl-BE"/>
-        </w:rPr>
-      </w:pPr>
-      <w:r>
-        <w:rPr>
-          <w:lang w:val="nl-BE"/>
-        </w:rPr>
-        <w:t xml:space="preserve">Deze opstelling maakt gebruik van een Microsoft AD-server. De voornaamste gegevens die van belang zijn in deze opstelling zijn de gebruikersgegevens, voornamelijk de logingegevens. De NetScaler zal deze gegevens namelijk nodig hebben om een login </w:t>
-      </w:r>
-      <w:r>
-        <w:rPr>
-          <w:lang w:val="nl-BE"/>
-        </w:rPr>
-        <w:t xml:space="preserve">poging </w:t>
-      </w:r>
-      <w:r>
-        <w:rPr>
-          <w:lang w:val="nl-BE"/>
-        </w:rPr>
-        <w:t>op de ShareFile al dan niet door te laten.</w:t>
-      </w:r>
-    </w:p>
-    <w:p>
-      <w:pPr>
-        <w:rPr>
-          <w:lang w:val="nl-BE"/>
-        </w:rPr>
-      </w:pPr>
-    </w:p>
-    <w:p>
-      <w:pPr>
-        <w:pStyle w:val="Heading3"/>
-        <w:rPr>
-          <w:lang w:val="nl-BE"/>
-        </w:rPr>
-      </w:pPr>
-      <w:bookmarkStart w:id="34" w:name="_Toc509496794"/>
+      <w:bookmarkStart w:id="35" w:name="_Toc509496794"/>
       <w:r>
         <w:rPr>
           <w:lang w:val="nl-BE"/>
@@ -10708,7 +10873,7 @@
         </w:rPr>
         <w:t>Traffic management</w:t>
       </w:r>
-      <w:bookmarkEnd w:id="34"/>
+      <w:bookmarkEnd w:id="35"/>
     </w:p>
     <w:p>
       <w:pPr>
@@ -10806,45 +10971,157 @@
         <w:rPr>
           <w:lang w:val="nl-BE"/>
         </w:rPr>
-        <w:t xml:space="preserve">De load balancing service zal het verkeer load balancen, dit betekent dat hij het verkeer zo goed mogelijk probeert te verdelen over de servers waarvoor het bestemd is. Deze functie is uiteraard enkel effectief wanneer de betreffende server ook ontdubbeld aanwezig is. Bij het plaatsen van een tweede server als kopie van de oorspronkelijke, biedt een load balancer de mogelijkheden om het huidige verkeer naar </w:t>
+        <w:t xml:space="preserve">De load balancing service zal het verkeer load balancen, dit betekent dat hij het verkeer zo goed mogelijk probeert te verdelen over de servers waarvoor het bestemd is. Deze functie is uiteraard enkel effectief wanneer de betreffende server ook ontdubbeld aanwezig is. Bij het plaatsen van een tweede server als kopie van de oorspronkelijke, biedt een load balancer de mogelijkheden om het huidige verkeer naar server 1 te halveren en andere helft van </w:t>
+      </w:r>
+      <w:r>
+        <w:rPr>
+          <w:lang w:val="nl-BE"/>
+        </w:rPr>
+        <w:t>dat</w:t>
+      </w:r>
+      <w:r>
+        <w:rPr>
+          <w:lang w:val="nl-BE"/>
+        </w:rPr>
+        <w:t xml:space="preserve"> verkeer naar server 2 </w:t>
+      </w:r>
+      <w:r>
+        <w:rPr>
+          <w:lang w:val="nl-BE"/>
+        </w:rPr>
+        <w:t>te sturen. De load balancing server (of kortweg load balancer) wordt ook geconfigureerd a.d.h.v. instellingen en policies.</w:t>
+      </w:r>
+    </w:p>
+    <w:p>
+      <w:pPr>
+        <w:rPr>
+          <w:lang w:val="nl-BE"/>
+        </w:rPr>
+      </w:pPr>
+      <w:r>
+        <w:rPr>
+          <w:lang w:val="nl-BE"/>
+        </w:rPr>
+        <w:t>In deze opstelling zal de load balancer nuttig worden van zodra enkele virtuele servers ontdubbeld worden voor het bekomen van High Availability en in dit geval dus ook extra performantie.</w:t>
+      </w:r>
+    </w:p>
+    <w:p>
+      <w:pPr>
+        <w:rPr>
+          <w:lang w:val="nl-BE"/>
+        </w:rPr>
+      </w:pPr>
+    </w:p>
+    <w:p>
+      <w:pPr>
+        <w:pStyle w:val="Heading4"/>
+      </w:pPr>
+      <w:r>
+        <w:t>AAA</w:t>
+      </w:r>
+    </w:p>
+    <w:p>
+      <w:r>
+        <w:t xml:space="preserve">AAA staat voor Authentication, Authorization en Accounting. </w:t>
+      </w:r>
+    </w:p>
+    <w:p>
+      <w:pPr>
+        <w:rPr>
+          <w:i/>
+          <w:lang w:val="nl-BE"/>
+        </w:rPr>
+      </w:pPr>
+      <w:r>
+        <w:rPr>
+          <w:b/>
+          <w:lang w:val="nl-BE"/>
+        </w:rPr>
+        <w:t>Authenticatie</w:t>
+      </w:r>
+      <w:r>
+        <w:rPr>
+          <w:lang w:val="nl-BE"/>
+        </w:rPr>
+        <w:t xml:space="preserve"> gebeurt</w:t>
+      </w:r>
+      <w:r>
+        <w:rPr>
+          <w:lang w:val="nl-BE"/>
+        </w:rPr>
+        <w:t xml:space="preserve"> tijdens de login. Wanneer een gebruiker inlogt gaat hij door het authenticatieproces. Meestal geeft die gebruiker dan zijn gebruikersnaam en wachtwoord in (in het geval van SSO kan dit geautomatiseerd worden zodat de ShareFile login gebeurt a.d.h.v. de gebruikers hun AD-gegevens). Indien de logingegevens niet kloppen zal de gebruiker niet ingelogd geraken, indien de gegevens wel overeenkomen met een “gebruikersnaam-passwoord entry” in de database zal de gebruiker inloggen en bepaalde rechten toegewezen krijgen. Als de gebruiker </w:t>
       </w:r>
       <w:r>
         <w:rPr>
           <w:lang w:val="nl-BE"/>
         </w:rPr>
         <w:lastRenderedPageBreak/>
-        <w:t xml:space="preserve">server 1 te halveren en andere helft van </w:t>
-      </w:r>
-      <w:r>
-        <w:rPr>
-          <w:lang w:val="nl-BE"/>
-        </w:rPr>
-        <w:t>dat</w:t>
-      </w:r>
-      <w:r>
-        <w:rPr>
-          <w:lang w:val="nl-BE"/>
-        </w:rPr>
-        <w:t xml:space="preserve"> verkeer naar server 2 </w:t>
-      </w:r>
-      <w:r>
-        <w:rPr>
-          <w:lang w:val="nl-BE"/>
-        </w:rPr>
-        <w:t>te sturen. De load balancing server (of kortweg load balancer) wordt ook geconfigureerd a.d.h.v. instellingen en policies.</w:t>
-      </w:r>
-    </w:p>
-    <w:p>
-      <w:pPr>
-        <w:rPr>
-          <w:lang w:val="nl-BE"/>
-        </w:rPr>
-      </w:pPr>
-      <w:r>
-        <w:rPr>
-          <w:lang w:val="nl-BE"/>
-        </w:rPr>
-        <w:t>In deze opstelling zal de load balancer nuttig worden van zodra enkele virtuele servers ontdubbeld worden voor het bekomen van High Availability en in dit geval dus ook extra performantie.</w:t>
+        <w:t xml:space="preserve">bepaalde acties onderneemt na het inloggen dan moet hij voor die commando’s geautoriseerd zijn, dit autorisatieproces is meestal afhankelijk van het gebruikersprofiel. De </w:t>
+      </w:r>
+      <w:r>
+        <w:rPr>
+          <w:b/>
+          <w:lang w:val="nl-BE"/>
+        </w:rPr>
+        <w:t>autorisatie</w:t>
+      </w:r>
+      <w:r>
+        <w:rPr>
+          <w:lang w:val="nl-BE"/>
+        </w:rPr>
+        <w:t xml:space="preserve"> wordt dus meestal al bepaald tijdens de authenticatie, soms is het echter mogelijk dat voor bepaalde acties/commando’s extra autorisatie of een andere vorm van autorisatie vereist wordt (bv 2FA verificatie of een wachtwoord of beveiligingsvraag ingeven voor het aanpassen van gevoelige zaken).</w:t>
+      </w:r>
+      <w:r>
+        <w:rPr>
+          <w:lang w:val="nl-BE"/>
+        </w:rPr>
+        <w:t xml:space="preserve"> </w:t>
+      </w:r>
+      <w:r>
+        <w:rPr>
+          <w:b/>
+          <w:lang w:val="nl-BE"/>
+        </w:rPr>
+        <w:t>Accounting</w:t>
+      </w:r>
+      <w:r>
+        <w:rPr>
+          <w:lang w:val="nl-BE"/>
+        </w:rPr>
+        <w:t xml:space="preserve"> is een vorm van loggen waarbij gegevens over het systeem en de gebruiker continu berekend en opgeslagen worden. </w:t>
+      </w:r>
+      <w:r>
+        <w:rPr>
+          <w:i/>
+          <w:lang w:val="nl-BE"/>
+        </w:rPr>
+        <w:t>(In de NetScaler worden de resultaten van de accounting standaard weergegeven op het Dashboard, extra accounting kan bereikt worden met de AAA-service.)</w:t>
+      </w:r>
+    </w:p>
+    <w:p>
+      <w:pPr>
+        <w:rPr>
+          <w:lang w:val="nl-BE"/>
+        </w:rPr>
+      </w:pPr>
+      <w:r>
+        <w:rPr>
+          <w:lang w:val="nl-BE"/>
+        </w:rPr>
+        <w:t>Net zoals dat bij de content switching en load balancing services het geval was, zal de functionaliteit van de AAA-service ook afhangen van de instellingen en policies die gebruikt worden tijdens het configureren van de server.</w:t>
+      </w:r>
+    </w:p>
+    <w:p>
+      <w:pPr>
+        <w:rPr>
+          <w:lang w:val="nl-BE"/>
+        </w:rPr>
+      </w:pPr>
+      <w:r>
+        <w:rPr>
+          <w:lang w:val="nl-BE"/>
+        </w:rPr>
+        <w:t>Authenticatie is de meest gebruikte functie van de NetScaler zijn AAA-service in deze opstelling, meer informatie over Authenticatie volg in hoofdstuk 4.x.</w:t>
       </w:r>
     </w:p>
     <w:p>
@@ -10865,132 +11142,6 @@
         <w:rPr>
           <w:lang w:val="nl-BE"/>
         </w:rPr>
-        <w:t>AAA</w:t>
-      </w:r>
-    </w:p>
-    <w:p>
-      <w:pPr>
-        <w:rPr>
-          <w:lang w:val="nl-BE"/>
-        </w:rPr>
-      </w:pPr>
-      <w:r>
-        <w:rPr>
-          <w:lang w:val="nl-BE"/>
-        </w:rPr>
-        <w:t xml:space="preserve">AAA staat voor Authentication, Authorization en Accounting. </w:t>
-      </w:r>
-    </w:p>
-    <w:p>
-      <w:pPr>
-        <w:rPr>
-          <w:i/>
-          <w:lang w:val="nl-BE"/>
-        </w:rPr>
-      </w:pPr>
-      <w:r>
-        <w:rPr>
-          <w:b/>
-          <w:lang w:val="nl-BE"/>
-        </w:rPr>
-        <w:t>Authenticatie</w:t>
-      </w:r>
-      <w:r>
-        <w:rPr>
-          <w:lang w:val="nl-BE"/>
-        </w:rPr>
-        <w:t xml:space="preserve"> gebeurt</w:t>
-      </w:r>
-      <w:r>
-        <w:rPr>
-          <w:lang w:val="nl-BE"/>
-        </w:rPr>
-        <w:t xml:space="preserve"> tijdens de login. Wanneer een gebruiker inlogt gaat hij door het authenticatieproces. Meestal geeft die gebruiker dan zijn gebruikersnaam en wachtwoord in (in het geval van SSO kan dit geautomatiseerd worden zodat de ShareFile login gebeurt a.d.h.v. de gebruikers hun AD-gegevens). Indien de logingegevens niet kloppen zal de gebruiker niet ingelogd geraken, indien de gegevens wel overeenkomen met een “gebruikersnaam-passwoord entry” in de database zal de gebruiker inloggen en bepaalde rechten toegewezen krijgen. Als de gebruiker bepaalde acties onderneemt na het inloggen dan moet hij voor die commando’s geautoriseerd zijn, dit autorisatieproces is meestal afhankelijk van het gebruikersprofiel. De </w:t>
-      </w:r>
-      <w:r>
-        <w:rPr>
-          <w:b/>
-          <w:lang w:val="nl-BE"/>
-        </w:rPr>
-        <w:t>autorisatie</w:t>
-      </w:r>
-      <w:r>
-        <w:rPr>
-          <w:lang w:val="nl-BE"/>
-        </w:rPr>
-        <w:t xml:space="preserve"> wordt dus meestal al bepaald tijdens de authenticatie, soms is het echter mogelijk dat voor bepaalde acties/commando’s extra autorisatie of een andere vorm van autorisatie vereist wordt (bv 2FA verificatie of een wachtwoord of beveiligingsvraag ingeven voor het aanpassen van gevoelige zaken).</w:t>
-      </w:r>
-      <w:r>
-        <w:rPr>
-          <w:lang w:val="nl-BE"/>
-        </w:rPr>
-        <w:t xml:space="preserve"> </w:t>
-      </w:r>
-      <w:r>
-        <w:rPr>
-          <w:b/>
-          <w:lang w:val="nl-BE"/>
-        </w:rPr>
-        <w:t>Accounting</w:t>
-      </w:r>
-      <w:r>
-        <w:rPr>
-          <w:lang w:val="nl-BE"/>
-        </w:rPr>
-        <w:t xml:space="preserve"> is een vorm van loggen waarbij gegevens over het systeem en de gebruiker continu berekend en opgeslagen worden. </w:t>
-      </w:r>
-      <w:r>
-        <w:rPr>
-          <w:i/>
-          <w:lang w:val="nl-BE"/>
-        </w:rPr>
-        <w:t>(In de NetScaler worden de resultaten van de accounting standaard weergegeven op het Dashboard, extra accounting kan bereikt worden met de AAA-service.)</w:t>
-      </w:r>
-    </w:p>
-    <w:p>
-      <w:pPr>
-        <w:rPr>
-          <w:lang w:val="nl-BE"/>
-        </w:rPr>
-      </w:pPr>
-      <w:r>
-        <w:rPr>
-          <w:lang w:val="nl-BE"/>
-        </w:rPr>
-        <w:t>Net zoals dat bij de content switching en load balancing services het geval was, zal de functionaliteit van de AAA-service ook afhangen van de instellingen en policies die gebruikt worden tijdens het configureren van de server.</w:t>
-      </w:r>
-    </w:p>
-    <w:p>
-      <w:pPr>
-        <w:rPr>
-          <w:lang w:val="nl-BE"/>
-        </w:rPr>
-      </w:pPr>
-      <w:r>
-        <w:rPr>
-          <w:lang w:val="nl-BE"/>
-        </w:rPr>
-        <w:t>Authenticatie is de meest gebruikte functie van de NetScaler zijn AAA-service in deze opstelling, meer informatie over Authenticatie volg in hoofdstuk 4.x.</w:t>
-      </w:r>
-    </w:p>
-    <w:p>
-      <w:pPr>
-        <w:rPr>
-          <w:lang w:val="nl-BE"/>
-        </w:rPr>
-      </w:pPr>
-    </w:p>
-    <w:p>
-      <w:pPr>
-        <w:pStyle w:val="Heading4"/>
-        <w:rPr>
-          <w:lang w:val="nl-BE"/>
-        </w:rPr>
-      </w:pPr>
-      <w:r>
-        <w:rPr>
-          <w:lang w:val="nl-BE"/>
-        </w:rPr>
         <w:t>Policies</w:t>
       </w:r>
     </w:p>
@@ -11031,7 +11182,6 @@
           <w:noProof/>
           <w:lang w:val="nl-BE"/>
         </w:rPr>
-        <w:lastRenderedPageBreak/>
         <w:drawing>
           <wp:inline distT="0" distB="0" distL="0" distR="0" wp14:anchorId="63588A99" wp14:editId="56CA0272">
             <wp:extent cx="5943600" cy="2709545"/>
@@ -11187,14 +11337,14 @@
           <w:lang w:val="nl-BE"/>
         </w:rPr>
       </w:pPr>
-      <w:bookmarkStart w:id="35" w:name="_Toc509496795"/>
+      <w:bookmarkStart w:id="36" w:name="_Toc509496795"/>
       <w:r>
         <w:rPr>
           <w:lang w:val="nl-BE"/>
         </w:rPr>
         <w:t>High Availability</w:t>
       </w:r>
-      <w:bookmarkEnd w:id="35"/>
+      <w:bookmarkEnd w:id="36"/>
     </w:p>
     <w:p>
       <w:pPr>
@@ -11255,7 +11405,7 @@
           <w:lang w:val="nl-BE"/>
         </w:rPr>
       </w:pPr>
-      <w:bookmarkStart w:id="36" w:name="_Toc509496796"/>
+      <w:bookmarkStart w:id="37" w:name="_Toc509496796"/>
       <w:r>
         <w:rPr>
           <w:lang w:val="nl-BE"/>
@@ -11268,87 +11418,93 @@
         </w:rPr>
         <w:t>uthenticatie</w:t>
       </w:r>
-      <w:bookmarkEnd w:id="36"/>
-    </w:p>
-    <w:p>
-      <w:pPr>
-        <w:rPr>
-          <w:lang w:val="nl-BE"/>
-        </w:rPr>
-      </w:pPr>
-      <w:r>
-        <w:rPr>
-          <w:lang w:val="nl-BE"/>
-        </w:rPr>
-        <w:t xml:space="preserve">Zoals eerder vernoemd in hoofdstuk 4.x is authenticatie een belangrijke functie van de AAA-server in deze opstelling. Veel tijd zal dan ook gespendeerd worden aan het implementeren van een goede </w:t>
-      </w:r>
-      <w:r>
-        <w:rPr>
-          <w:lang w:val="nl-BE"/>
+      <w:bookmarkEnd w:id="37"/>
+    </w:p>
+    <w:p>
+      <w:pPr>
+        <w:rPr>
+          <w:lang w:val="nl-BE"/>
+        </w:rPr>
+      </w:pPr>
+      <w:r>
+        <w:rPr>
+          <w:lang w:val="nl-BE"/>
+        </w:rPr>
+        <w:t>Zoals eerder vernoemd in hoofdstuk 4.x is authenticatie een belangrijke functie van de AAA-server in deze opstelling. Veel tijd zal dan ook gespendeerd worden aan het implementeren van een goede authenticatie. Daarom is was het goed om hier extra vooronderzoek naar te doen. Uiteraard hoort dit onderwerp bij de beveiliging van de opstelling en dat is in een bedrijfsomgeving dan ook een superbelangrijke factor die steeds op punt moet staan. In de authenticatie voor deze opstelling worden 2 belangrijke zaken verwerkt, enerzijds de AD-gegevens en anderzijds het SSO-</w:t>
+      </w:r>
+      <w:r>
+        <w:rPr>
+          <w:lang w:val="nl-BE"/>
+        </w:rPr>
+        <w:t>framework</w:t>
+      </w:r>
+      <w:r>
+        <w:rPr>
+          <w:lang w:val="nl-BE"/>
+        </w:rPr>
+        <w:t>.</w:t>
+      </w:r>
+    </w:p>
+    <w:p>
+      <w:pPr>
+        <w:rPr>
+          <w:lang w:val="nl-BE"/>
+        </w:rPr>
+      </w:pPr>
+      <w:r>
+        <w:rPr>
+          <w:lang w:val="nl-BE"/>
+        </w:rPr>
+        <w:t>In een bedrijfsomgeving is het zeker aangeraden om de werknemers zo weinig mogelijk accounts te laten creëren zodat ze zo weinig mogelijk wachtwoorden moeten onthouden. Op die manier zullen ze ook een moeilijker wachtwoord kiezen. Bovendien zijn er veel accountspolicies in een AD-domein dat de gebruikers daartoe verplichten. Het zou dus ideaal zijn moesten deze AD-accounts gebruikt kunnen worden om aan te melden wanneer een gebruiker data opvraagt uit de StorageZone. Dit zou de situatie voor hun veel efficiënter en gemakkelijker maken.</w:t>
+      </w:r>
+    </w:p>
+    <w:p>
+      <w:pPr>
+        <w:rPr>
+          <w:lang w:val="nl-BE"/>
+        </w:rPr>
+      </w:pPr>
+    </w:p>
+    <w:p>
+      <w:pPr>
+        <w:pStyle w:val="Heading3"/>
+        <w:rPr>
+          <w:lang w:val="nl-BE"/>
+        </w:rPr>
+      </w:pPr>
+      <w:bookmarkStart w:id="38" w:name="_Toc509496797"/>
+      <w:r>
+        <w:rPr>
+          <w:lang w:val="nl-BE"/>
+        </w:rPr>
+        <w:t>AD-integratie</w:t>
+      </w:r>
+      <w:bookmarkEnd w:id="38"/>
+    </w:p>
+    <w:p>
+      <w:pPr>
+        <w:rPr>
+          <w:lang w:val="nl-BE"/>
+        </w:rPr>
+      </w:pPr>
+      <w:r>
+        <w:rPr>
+          <w:lang w:val="nl-BE"/>
+        </w:rPr>
+        <w:t>Gelukkig is de NetScaler hierop voorzien. NetScaler geeft de mogelijkheid voor het aanmaken van LDAP policies dat, indien goed geïmplementeerd, de mogelijkheid geeft om aan te melden met AD-credentials bij het opvragen van data uit de StorageZone. Het is dus mogelijk om AD te integreren in een setup zoals deze dat gebruik maakt van een NetScaler.</w:t>
+      </w:r>
+    </w:p>
+    <w:p>
+      <w:pPr>
+        <w:rPr>
+          <w:lang w:val="nl-BE"/>
+        </w:rPr>
+      </w:pPr>
+      <w:r>
+        <w:rPr>
+          <w:noProof/>
         </w:rPr>
         <w:lastRenderedPageBreak/>
-        <w:t>authenticatie. Daarom is was het goed om hier extra vooronderzoek naar te doen. Uiteraard hoort dit onderwerp bij de beveiliging van de opstelling en dat is in een bedrijfsomgeving dan ook een superbelangrijke factor die steeds op punt moet staan. In de authenticatie voor deze opstelling worden 2 belangrijke zaken verwerkt, enerzijds de AD-gegevens en anderzijds het SSO-protocol.</w:t>
-      </w:r>
-    </w:p>
-    <w:p>
-      <w:pPr>
-        <w:rPr>
-          <w:lang w:val="nl-BE"/>
-        </w:rPr>
-      </w:pPr>
-      <w:r>
-        <w:rPr>
-          <w:lang w:val="nl-BE"/>
-        </w:rPr>
-        <w:t>In een bedrijfsomgeving is het zeker aangeraden om de werknemers zo weinig mogelijk accounts te laten creëren zodat ze zo weinig mogelijk wachtwoorden moeten onthouden. Op die manier zullen ze ook een moeilijker wachtwoord kiezen. Bovendien zijn er veel accountspolicies in een AD-domein dat de gebruikers daartoe verplichten. Het zou dus ideaal zijn moesten deze AD-accounts gebruikt kunnen worden om aan te melden wanneer een gebruiker data opvraagt uit de StorageZone. Dit zou de situatie voor hun veel efficiënter en gemakkelijker maken.</w:t>
-      </w:r>
-    </w:p>
-    <w:p>
-      <w:pPr>
-        <w:rPr>
-          <w:lang w:val="nl-BE"/>
-        </w:rPr>
-      </w:pPr>
-    </w:p>
-    <w:p>
-      <w:pPr>
-        <w:pStyle w:val="Heading3"/>
-        <w:rPr>
-          <w:lang w:val="nl-BE"/>
-        </w:rPr>
-      </w:pPr>
-      <w:bookmarkStart w:id="37" w:name="_Toc509496797"/>
-      <w:r>
-        <w:rPr>
-          <w:lang w:val="nl-BE"/>
-        </w:rPr>
-        <w:t>AD-integratie</w:t>
-      </w:r>
-      <w:bookmarkEnd w:id="37"/>
-    </w:p>
-    <w:p>
-      <w:pPr>
-        <w:rPr>
-          <w:lang w:val="nl-BE"/>
-        </w:rPr>
-      </w:pPr>
-      <w:r>
-        <w:rPr>
-          <w:lang w:val="nl-BE"/>
-        </w:rPr>
-        <w:t>Gelukkig is de NetScaler hierop voorzien. NetScaler geeft de mogelijkheid voor het aanmaken van LDAP policies dat, indien goed geïmplementeerd, de mogelijkheid geeft om aan te melden met AD-credentials bij het opvragen van data uit de StorageZone. Het is dus mogelijk om AD te integreren in een setup zoals deze dat gebruik maakt van een NetScaler.</w:t>
-      </w:r>
-    </w:p>
-    <w:p>
-      <w:pPr>
-        <w:rPr>
-          <w:lang w:val="nl-BE"/>
-        </w:rPr>
-      </w:pPr>
-      <w:r>
-        <w:rPr>
-          <w:noProof/>
-        </w:rPr>
         <w:drawing>
           <wp:inline distT="0" distB="0" distL="0" distR="0">
             <wp:extent cx="5943600" cy="3185290"/>
@@ -11413,14 +11569,14 @@
           <w:lang w:val="nl-BE"/>
         </w:rPr>
       </w:pPr>
-      <w:bookmarkStart w:id="38" w:name="_Toc509496798"/>
+      <w:bookmarkStart w:id="39" w:name="_Toc509496798"/>
       <w:r>
         <w:rPr>
           <w:lang w:val="nl-BE"/>
         </w:rPr>
         <w:t>SSO</w:t>
       </w:r>
-      <w:bookmarkEnd w:id="38"/>
+      <w:bookmarkEnd w:id="39"/>
     </w:p>
     <w:p>
       <w:pPr>
@@ -11444,49 +11600,297 @@
         <w:rPr>
           <w:lang w:val="nl-BE"/>
         </w:rPr>
-        <w:t xml:space="preserve"> kunnen die AD-credentials gebruikt worden in web-portals die verbonden zijn met de NetScaler. Er zijn verschillende implementaties van SSO met SAML, OAuth, OpenID en RADIUS als bekendste. Elk van de net genoemde protocols werkt op een andere manier, maar allen bereiken ze hetzelfde resultaat en met een heel gelijkaardig verloop. Wanneer SSO gebruikt wordt kan een gebruiker zich aanmelden (of authentiseren) voor verschillende services met slechts 1 combinatie aan logingegevens. De gebruiker </w:t>
-      </w:r>
-      <w:r>
-        <w:rPr>
-          <w:lang w:val="nl-BE"/>
-        </w:rPr>
-        <w:t>vraagt eerst de loginpagina op voor de web-service die hij wenst te raadplegen, de Service Provider (hier de NetScaler) verwijst hem doo</w:t>
-      </w:r>
-      <w:bookmarkStart w:id="39" w:name="_GoBack"/>
-      <w:bookmarkEnd w:id="39"/>
-      <w:r>
-        <w:rPr>
-          <w:lang w:val="nl-BE"/>
-        </w:rPr>
-        <w:t xml:space="preserve">r naar de correcte Identity Provider, </w:t>
+        <w:t xml:space="preserve"> kunnen die AD-credentials gebruikt worden in web-portals die verbonden zijn met de NetScaler. Er zijn verschillende implementaties van SSO met SAML, OAuth, OpenID en RADIUS als bekendste. Elk van de net genoemde </w:t>
+      </w:r>
+      <w:r>
+        <w:rPr>
+          <w:lang w:val="nl-BE"/>
+        </w:rPr>
+        <w:t>frameworks</w:t>
+      </w:r>
+      <w:r>
+        <w:rPr>
+          <w:lang w:val="nl-BE"/>
+        </w:rPr>
+        <w:t xml:space="preserve"> werkt op een andere manier, maar allen bereiken ze hetzelfde resultaat en met een heel gelijkaardig verloop. Wanneer SSO gebruikt wordt kan een gebruiker zich aanmelden (of authentiseren) voor verschillende services met slechts 1 combinatie aan logingegevens. De gebruiker </w:t>
+      </w:r>
+      <w:r>
+        <w:rPr>
+          <w:lang w:val="nl-BE"/>
+        </w:rPr>
+        <w:t>vraagt eerst de loginpagina op voor de web-service die hij wenst te raadplegen, de Service Provider (hier de NetScaler) verwijst hem door naar de correcte Identity Provider, die antwoord met de gegevens die nodig zijn voor de authenticatie. Indien de gebruiker correct authentiseert ontvangt hij beveiligingsgegevens van Service Provider waarmee hij de web-service nogmaals kan opvragen, met deze gegevens krijgt hij meteen toegang en kan de gebruiker inloggen.</w:t>
+      </w:r>
+    </w:p>
+    <w:p>
+      <w:pPr>
+        <w:rPr>
+          <w:lang w:val="nl-BE"/>
+        </w:rPr>
+      </w:pPr>
+    </w:p>
+    <w:p>
+      <w:pPr>
+        <w:pStyle w:val="Heading4"/>
+        <w:rPr>
+          <w:lang w:val="nl-BE"/>
+        </w:rPr>
+      </w:pPr>
+      <w:r>
+        <w:rPr>
+          <w:lang w:val="nl-BE"/>
+        </w:rPr>
+        <w:t>OAuth</w:t>
+      </w:r>
+    </w:p>
+    <w:p>
+      <w:pPr>
+        <w:rPr>
+          <w:lang w:val="nl-BE"/>
+        </w:rPr>
+      </w:pPr>
+      <w:r>
+        <w:rPr>
+          <w:lang w:val="nl-BE"/>
+        </w:rPr>
+        <w:t>SSO is een principe dat de laatste jaren steeds meer gebruikt wordt, zowel door alledaagse gebruikers als bedrijven.</w:t>
+      </w:r>
+      <w:r>
+        <w:rPr>
+          <w:lang w:val="nl-BE"/>
+        </w:rPr>
+        <w:t xml:space="preserve"> Het is een prachtig principe dat de “user experience” bij het aanmelden voor applicaties sterk kan verbeteren. Ondanks dat de technologie reeds meer dan 15 jaar bestaat, heeft het </w:t>
+      </w:r>
+      <w:r>
+        <w:rPr>
+          <w:lang w:val="nl-BE"/>
+        </w:rPr>
+        <w:t xml:space="preserve">zijn </w:t>
+      </w:r>
+      <w:r>
+        <w:rPr>
+          <w:lang w:val="nl-BE"/>
+        </w:rPr>
+        <w:t>ruime adoptie</w:t>
+      </w:r>
+      <w:r>
+        <w:rPr>
+          <w:lang w:val="nl-BE"/>
+        </w:rPr>
+        <w:t xml:space="preserve"> pas</w:t>
+      </w:r>
+      <w:r>
+        <w:rPr>
+          <w:lang w:val="nl-BE"/>
+        </w:rPr>
+        <w:t xml:space="preserve"> bereikt in de laatste jaren. Uiteraard verandert er heel veel in 15 jaar tijd op vlak van de ICT en dus ook op vlak van de beveiliging en principes </w:t>
+      </w:r>
+      <w:r>
+        <w:rPr>
+          <w:lang w:val="nl-BE"/>
+        </w:rPr>
+        <w:t xml:space="preserve">voor </w:t>
+      </w:r>
+      <w:r>
+        <w:rPr>
+          <w:lang w:val="nl-BE"/>
+        </w:rPr>
+        <w:t>het inloggen op (web)applicaties</w:t>
+      </w:r>
+      <w:r>
+        <w:rPr>
+          <w:lang w:val="nl-BE"/>
+        </w:rPr>
+        <w:t>.</w:t>
+      </w:r>
+      <w:r>
+        <w:rPr>
+          <w:lang w:val="nl-BE"/>
+        </w:rPr>
+        <w:t xml:space="preserve"> </w:t>
+      </w:r>
+      <w:r>
+        <w:rPr>
+          <w:lang w:val="nl-BE"/>
+        </w:rPr>
+        <w:t>Het is daarom</w:t>
+      </w:r>
+      <w:r>
+        <w:rPr>
+          <w:lang w:val="nl-BE"/>
+        </w:rPr>
+        <w:t xml:space="preserve"> belangrijk dat de protocollen die het SSO-principe implementeren zo goed mogelijk up to date blijven.</w:t>
+      </w:r>
+    </w:p>
+    <w:p>
+      <w:pPr>
+        <w:rPr>
+          <w:lang w:val="nl-BE"/>
+        </w:rPr>
+      </w:pPr>
+      <w:r>
+        <w:rPr>
+          <w:lang w:val="nl-BE"/>
+        </w:rPr>
+        <w:t>De meest gekende en</w:t>
+      </w:r>
+      <w:r>
+        <w:rPr>
+          <w:lang w:val="nl-BE"/>
+        </w:rPr>
+        <w:t xml:space="preserve"> 1 van de oudste protocollen </w:t>
+      </w:r>
+      <w:r>
+        <w:rPr>
+          <w:lang w:val="nl-BE"/>
+        </w:rPr>
+        <w:t>dat het SSO-principe ondersteunt is Microsofts “</w:t>
+      </w:r>
+      <w:r>
+        <w:rPr>
+          <w:lang w:val="nl-BE"/>
+        </w:rPr>
+        <w:t>Security Assertion Markup Language</w:t>
+      </w:r>
+      <w:r>
+        <w:rPr>
+          <w:lang w:val="nl-BE"/>
+        </w:rPr>
+        <w:t xml:space="preserve">” (SAML). Het SAML framework werd door </w:t>
+      </w:r>
+      <w:r>
+        <w:rPr>
+          <w:lang w:val="nl-BE"/>
+        </w:rPr>
+        <w:t>de OASIS</w:t>
+      </w:r>
+      <w:r>
+        <w:rPr>
+          <w:lang w:val="nl-BE"/>
+        </w:rPr>
+        <w:t xml:space="preserve"> SSTC gedefinieerd in januari 2001. </w:t>
+      </w:r>
+      <w:r>
+        <w:rPr>
+          <w:lang w:val="nl-BE"/>
+        </w:rPr>
+        <w:t xml:space="preserve">Sindsdien is het </w:t>
+      </w:r>
+      <w:r>
+        <w:rPr>
+          <w:lang w:val="nl-BE"/>
+        </w:rPr>
+        <w:t xml:space="preserve">enkele keren aangepast, met versie 2.0 (2005) als laatste versie. </w:t>
+      </w:r>
+      <w:r>
+        <w:rPr>
+          <w:lang w:val="nl-BE"/>
+        </w:rPr>
+        <w:t>SAML 2.0 is dus sterk verouderd, dit zorgt vooral voor een groot gebrek aan functionaliteit maar ook voor overhead en een minder sterke beveiliging.</w:t>
+      </w:r>
+      <w:r>
+        <w:rPr>
+          <w:lang w:val="nl-BE"/>
+        </w:rPr>
+        <w:t xml:space="preserve"> Om die reden is het beter </w:t>
       </w:r>
       <w:r>
         <w:rPr>
           <w:lang w:val="nl-BE"/>
         </w:rPr>
         <w:lastRenderedPageBreak/>
-        <w:t>die antwoord met de gegevens die nodig zijn voor de authenticatie. Indien de gebruiker correct authentiseert ontvangt hij beveiligingsgegevens van Service Provider waarmee hij de web-service nogmaals kan opvragen, met deze gegevens krijgt hij meteen toegang en kan de gebruiker inloggen.</w:t>
-      </w:r>
-    </w:p>
-    <w:p>
-      <w:pPr>
-        <w:rPr>
-          <w:lang w:val="nl-BE"/>
-        </w:rPr>
-      </w:pPr>
-    </w:p>
-    <w:p>
-      <w:pPr>
-        <w:pStyle w:val="Heading4"/>
-        <w:rPr>
-          <w:lang w:val="nl-BE"/>
-        </w:rPr>
-      </w:pPr>
-      <w:r>
-        <w:rPr>
-          <w:lang w:val="nl-BE"/>
-        </w:rPr>
-        <w:t>OAuth</w:t>
+        <w:t>om gebruik te maken van een recenter framework, of een framework dat doorheen de tijd onderhouden bleef.</w:t>
+      </w:r>
+    </w:p>
+    <w:p>
+      <w:pPr>
+        <w:rPr>
+          <w:lang w:val="nl-BE"/>
+        </w:rPr>
+      </w:pPr>
+      <w:r>
+        <w:rPr>
+          <w:lang w:val="nl-BE"/>
+        </w:rPr>
+        <w:t xml:space="preserve">De meest recente OAuth standaard zou het gunstigste alternatief zijn. OAuth staat voor Open Authorization </w:t>
+      </w:r>
+      <w:r>
+        <w:rPr>
+          <w:lang w:val="nl-BE"/>
+        </w:rPr>
+        <w:t>en voorziet dus voornamelijk de autorisatie van de user voor de gegevens die hij probeert op te vragen en te commando’s die hij probeert uit te voeren (zie hoofdstuk 4.x voor extra uitleg over autorisatie). Ondanks dat OAuth als autorisatie standaard niet speciaal ontwikkeld is voor authenticatie, kan het SSO-principe toch perfect geïmplementeerd worden door de OAuth standaard te gebruiken.</w:t>
+      </w:r>
+    </w:p>
+    <w:p>
+      <w:pPr>
+        <w:rPr>
+          <w:lang w:val="nl-BE"/>
+        </w:rPr>
+      </w:pPr>
+      <w:r>
+        <w:rPr>
+          <w:noProof/>
+        </w:rPr>
+        <w:drawing>
+          <wp:inline distT="0" distB="0" distL="0" distR="0" wp14:anchorId="19482355" wp14:editId="5BD63379">
+            <wp:extent cx="5652135" cy="3914775"/>
+            <wp:effectExtent l="0" t="0" r="5715" b="9525"/>
+            <wp:docPr id="17" name="Picture 17"/>
+            <wp:cNvGraphicFramePr>
+              <a:graphicFrameLocks xmlns:a="http://schemas.openxmlformats.org/drawingml/2006/main" noChangeAspect="1"/>
+            </wp:cNvGraphicFramePr>
+            <a:graphic xmlns:a="http://schemas.openxmlformats.org/drawingml/2006/main">
+              <a:graphicData uri="http://schemas.openxmlformats.org/drawingml/2006/picture">
+                <pic:pic xmlns:pic="http://schemas.openxmlformats.org/drawingml/2006/picture">
+                  <pic:nvPicPr>
+                    <pic:cNvPr id="1" name=""/>
+                    <pic:cNvPicPr/>
+                  </pic:nvPicPr>
+                  <pic:blipFill>
+                    <a:blip r:embed="rId16"/>
+                    <a:stretch>
+                      <a:fillRect/>
+                    </a:stretch>
+                  </pic:blipFill>
+                  <pic:spPr>
+                    <a:xfrm>
+                      <a:off x="0" y="0"/>
+                      <a:ext cx="5652135" cy="3914775"/>
+                    </a:xfrm>
+                    <a:prstGeom prst="rect">
+                      <a:avLst/>
+                    </a:prstGeom>
+                  </pic:spPr>
+                </pic:pic>
+              </a:graphicData>
+            </a:graphic>
+          </wp:inline>
+        </w:drawing>
+      </w:r>
+    </w:p>
+    <w:p>
+      <w:pPr>
+        <w:rPr>
+          <w:lang w:val="nl-BE"/>
+        </w:rPr>
+      </w:pPr>
+      <w:r>
+        <w:rPr>
+          <w:lang w:val="nl-BE"/>
+        </w:rPr>
+        <w:t>Zoals je op figuur x kan zien, zal het OAuth SSO-proces starten van uit de cliënt (meestal een webbrowser) die wilt autoriseren met een “Resource Server”. Indien de cliënt kan bewijzen aan de “Resource Server” dat hij beschikt over de juiste rechten om te autoriseren met de “Authorization Server” zal hij een “authorization grant” ontvangen. Die grant kan hij dan gebruiken om een requests access token aan te vragen bij de “Authorization Server”. Met dat token kan hij aan de bijhorende gegevens indien hij dat nodig acht.</w:t>
+      </w:r>
+    </w:p>
+    <w:p>
+      <w:pPr>
+        <w:rPr>
+          <w:lang w:val="nl-BE"/>
+        </w:rPr>
+      </w:pPr>
+      <w:r>
+        <w:rPr>
+          <w:lang w:val="nl-BE"/>
+        </w:rPr>
+        <w:t>Aangezien OAuth een standaard is, en dus eerder een set van richtlijnen i.p.v. een set vaste regels, is het mogelijk om frameworks te schrijven die gebruik maken van de OAuth standaard, maar zaken toevoegen waar nodig. Zo is OpenID een heel gekend framework dat gebaseerd is op de OAuth standaard. Gebruik makend van dit framework kan het SSO-principe ook geïmplementeerd worden. De voordelen van OpenID zijn voornamelijk gericht naar Mobiele applicaties waarvan in deze optelling geen gebruik gemaakt wordt.</w:t>
       </w:r>
     </w:p>
     <w:p>
@@ -11510,75 +11914,58 @@
           <w:lang w:val="nl-BE"/>
         </w:rPr>
       </w:pPr>
-    </w:p>
-    <w:p>
-      <w:pPr>
-        <w:pStyle w:val="Heading2"/>
-        <w:rPr>
-          <w:lang w:val="nl-BE"/>
-        </w:rPr>
-      </w:pPr>
       <w:bookmarkStart w:id="40" w:name="_Toc509496799"/>
       <w:r>
         <w:rPr>
           <w:lang w:val="nl-BE"/>
         </w:rPr>
+        <w:lastRenderedPageBreak/>
         <w:t>Extra beveiligingsimplementaties</w:t>
       </w:r>
       <w:bookmarkEnd w:id="40"/>
     </w:p>
     <w:p>
       <w:pPr>
-        <w:pStyle w:val="ListParagraph"/>
-        <w:numPr>
-          <w:ilvl w:val="0"/>
-          <w:numId w:val="5"/>
-        </w:numPr>
-        <w:rPr>
-          <w:lang w:val="nl-BE"/>
-        </w:rPr>
-      </w:pPr>
-      <w:r>
-        <w:rPr>
-          <w:lang w:val="nl-BE"/>
-        </w:rPr>
-        <w:t>https met certificaten</w:t>
-      </w:r>
-    </w:p>
-    <w:p>
-      <w:pPr>
-        <w:pStyle w:val="ListParagraph"/>
-        <w:numPr>
-          <w:ilvl w:val="0"/>
-          <w:numId w:val="5"/>
-        </w:numPr>
-        <w:rPr>
-          <w:lang w:val="nl-BE"/>
-        </w:rPr>
-      </w:pPr>
-      <w:r>
-        <w:rPr>
-          <w:lang w:val="nl-BE"/>
-        </w:rPr>
-        <w:t>cipher groups</w:t>
-      </w:r>
-    </w:p>
-    <w:p>
-      <w:pPr>
-        <w:rPr>
-          <w:lang w:val="nl-BE"/>
-        </w:rPr>
-      </w:pPr>
-      <w:r>
-        <w:rPr>
-          <w:lang w:val="nl-BE"/>
-        </w:rPr>
-        <w:t>…</w:t>
+        <w:rPr>
+          <w:lang w:val="nl-BE"/>
+        </w:rPr>
+      </w:pPr>
+    </w:p>
+    <w:p>
+      <w:pPr>
+        <w:rPr>
+          <w:lang w:val="nl-BE"/>
+        </w:rPr>
+      </w:pPr>
+      <w:r>
+        <w:rPr>
+          <w:lang w:val="nl-BE"/>
+        </w:rPr>
+        <w:t xml:space="preserve">Buiten de authenticatie voor het inloggen op de ShareFile zijn er nog enkele beveiligingsimplementaties die van pas komen in de opstelling. Aangezien deze opstelling veel gebruikt zal worden om van buitenaf (op het publieke internet) verbinding te maken met de ShareFile Cloud, moet die verbinding uiteraard goed beveiligd zijn. Om de verbinding van een goede beveiliging te voorzien zal al het verkeer tussen de cliënt en de “Identity Provider” (IDP) en “Service Provider” (SP) steeds geëncrypteerd worden. De encryptie zal tot stand gebracht worden door gebruik te maken van het https-protocol. Daarom zullen het ICORDA wildcard certificaat en de root certificaten van ICORDA’s “Certificate Authorities” (CAs) geïmporteerd moeten worden waar nodig. Bovendien zulle zeer beveiligde “cipher groups” voorzien worden zodat elke </w:t>
+      </w:r>
+      <w:r>
+        <w:rPr>
+          <w:lang w:val="nl-BE"/>
+        </w:rPr>
+        <w:t>https-verbinding</w:t>
+      </w:r>
+      <w:r>
+        <w:rPr>
+          <w:lang w:val="nl-BE"/>
+        </w:rPr>
+        <w:t xml:space="preserve"> enkel sterk geëncrypteerd kan verlopen met een hoge beveiliging en </w:t>
+      </w:r>
+      <w:r>
+        <w:rPr>
+          <w:lang w:val="nl-BE"/>
+        </w:rPr>
+        <w:t>Perfect Forward Secrecy (PFS). PFS maakt het mogelijk voor de verbinding om indien ze gehackt wordt enkel dat verkeer van die sessie dat gehackt werd bloot te geven en geen andere sessies of gevoelige informatie van die gebruiker. Moest op die manier een hacker toch ooit door de https-beveiliging geraken en het verkeer kunnen uitlezen, dan is de kans groot dat hij daarmee enkel het oude wachtwoord van de gebruiker te weten komt. Indien de bedrijfspolicy werknemers verplicht om hun wachtwoord op regelmatige basis aan te passen, kan dit grote problemen vermijden moest een hack ooit plaatsvinden.</w:t>
       </w:r>
     </w:p>
     <w:sectPr>
-      <w:pgSz w:w="12240" w:h="15840"/>
-      <w:pgMar w:top="1440" w:right="1440" w:bottom="1440" w:left="1440" w:header="708" w:footer="708" w:gutter="0"/>
+      <w:type w:val="continuous"/>
+      <w:pgSz w:w="11906" w:h="16838" w:code="9"/>
+      <w:pgMar w:top="1134" w:right="1134" w:bottom="1134" w:left="1871" w:header="708" w:footer="708" w:gutter="0"/>
       <w:cols w:space="708"/>
       <w:docGrid w:linePitch="360"/>
     </w:sectPr>
@@ -11587,7 +11974,7 @@
 </file>
 
 <file path=word/endnotes.xml><?xml version="1.0" encoding="utf-8"?>
-<w:endnotes xmlns:wpc="http://schemas.microsoft.com/office/word/2010/wordprocessingCanvas" xmlns:cx="http://schemas.microsoft.com/office/drawing/2014/chartex" xmlns:mc="http://schemas.openxmlformats.org/markup-compatibility/2006" xmlns:o="urn:schemas-microsoft-com:office:office" xmlns:r="http://schemas.openxmlformats.org/officeDocument/2006/relationships" xmlns:m="http://schemas.openxmlformats.org/officeDocument/2006/math" xmlns:v="urn:schemas-microsoft-com:vml" xmlns:wp14="http://schemas.microsoft.com/office/word/2010/wordprocessingDrawing" xmlns:wp="http://schemas.openxmlformats.org/drawingml/2006/wordprocessingDrawing" xmlns:w10="urn:schemas-microsoft-com:office:word" xmlns:w="http://schemas.openxmlformats.org/wordprocessingml/2006/main" xmlns:w14="http://schemas.microsoft.com/office/word/2010/wordml" xmlns:w15="http://schemas.microsoft.com/office/word/2012/wordml" xmlns:w16se="http://schemas.microsoft.com/office/word/2015/wordml/symex" xmlns:wpg="http://schemas.microsoft.com/office/word/2010/wordprocessingGroup" xmlns:wpi="http://schemas.microsoft.com/office/word/2010/wordprocessingInk" xmlns:wne="http://schemas.microsoft.com/office/word/2006/wordml" xmlns:wps="http://schemas.microsoft.com/office/word/2010/wordprocessingShape" mc:Ignorable="w14 w15 w16se wp14">
+<w:endnotes xmlns:wpc="http://schemas.microsoft.com/office/word/2010/wordprocessingCanvas" xmlns:cx="http://schemas.microsoft.com/office/drawing/2014/chartex" xmlns:cx1="http://schemas.microsoft.com/office/drawing/2015/9/8/chartex" xmlns:cx2="http://schemas.microsoft.com/office/drawing/2015/10/21/chartex" xmlns:cx3="http://schemas.microsoft.com/office/drawing/2016/5/9/chartex" xmlns:cx4="http://schemas.microsoft.com/office/drawing/2016/5/10/chartex" xmlns:cx5="http://schemas.microsoft.com/office/drawing/2016/5/11/chartex" xmlns:cx6="http://schemas.microsoft.com/office/drawing/2016/5/12/chartex" xmlns:cx7="http://schemas.microsoft.com/office/drawing/2016/5/13/chartex" xmlns:cx8="http://schemas.microsoft.com/office/drawing/2016/5/14/chartex" xmlns:mc="http://schemas.openxmlformats.org/markup-compatibility/2006" xmlns:aink="http://schemas.microsoft.com/office/drawing/2016/ink" xmlns:am3d="http://schemas.microsoft.com/office/drawing/2017/model3d" xmlns:o="urn:schemas-microsoft-com:office:office" xmlns:r="http://schemas.openxmlformats.org/officeDocument/2006/relationships" xmlns:m="http://schemas.openxmlformats.org/officeDocument/2006/math" xmlns:v="urn:schemas-microsoft-com:vml" xmlns:wp14="http://schemas.microsoft.com/office/word/2010/wordprocessingDrawing" xmlns:wp="http://schemas.openxmlformats.org/drawingml/2006/wordprocessingDrawing" xmlns:w10="urn:schemas-microsoft-com:office:word" xmlns:w="http://schemas.openxmlformats.org/wordprocessingml/2006/main" xmlns:w14="http://schemas.microsoft.com/office/word/2010/wordml" xmlns:w15="http://schemas.microsoft.com/office/word/2012/wordml" xmlns:w16cid="http://schemas.microsoft.com/office/word/2016/wordml/cid" xmlns:w16se="http://schemas.microsoft.com/office/word/2015/wordml/symex" xmlns:wpg="http://schemas.microsoft.com/office/word/2010/wordprocessingGroup" xmlns:wpi="http://schemas.microsoft.com/office/word/2010/wordprocessingInk" xmlns:wne="http://schemas.microsoft.com/office/word/2006/wordml" xmlns:wps="http://schemas.microsoft.com/office/word/2010/wordprocessingShape" mc:Ignorable="w14 w15 w16se w16cid wp14">
   <w:endnote w:type="separator" w:id="-1">
     <w:p>
       <w:pPr>
@@ -11612,7 +11999,7 @@
 </file>
 
 <file path=word/footnotes.xml><?xml version="1.0" encoding="utf-8"?>
-<w:footnotes xmlns:wpc="http://schemas.microsoft.com/office/word/2010/wordprocessingCanvas" xmlns:cx="http://schemas.microsoft.com/office/drawing/2014/chartex" xmlns:mc="http://schemas.openxmlformats.org/markup-compatibility/2006" xmlns:o="urn:schemas-microsoft-com:office:office" xmlns:r="http://schemas.openxmlformats.org/officeDocument/2006/relationships" xmlns:m="http://schemas.openxmlformats.org/officeDocument/2006/math" xmlns:v="urn:schemas-microsoft-com:vml" xmlns:wp14="http://schemas.microsoft.com/office/word/2010/wordprocessingDrawing" xmlns:wp="http://schemas.openxmlformats.org/drawingml/2006/wordprocessingDrawing" xmlns:w10="urn:schemas-microsoft-com:office:word" xmlns:w="http://schemas.openxmlformats.org/wordprocessingml/2006/main" xmlns:w14="http://schemas.microsoft.com/office/word/2010/wordml" xmlns:w15="http://schemas.microsoft.com/office/word/2012/wordml" xmlns:w16se="http://schemas.microsoft.com/office/word/2015/wordml/symex" xmlns:wpg="http://schemas.microsoft.com/office/word/2010/wordprocessingGroup" xmlns:wpi="http://schemas.microsoft.com/office/word/2010/wordprocessingInk" xmlns:wne="http://schemas.microsoft.com/office/word/2006/wordml" xmlns:wps="http://schemas.microsoft.com/office/word/2010/wordprocessingShape" mc:Ignorable="w14 w15 w16se wp14">
+<w:footnotes xmlns:wpc="http://schemas.microsoft.com/office/word/2010/wordprocessingCanvas" xmlns:cx="http://schemas.microsoft.com/office/drawing/2014/chartex" xmlns:cx1="http://schemas.microsoft.com/office/drawing/2015/9/8/chartex" xmlns:cx2="http://schemas.microsoft.com/office/drawing/2015/10/21/chartex" xmlns:cx3="http://schemas.microsoft.com/office/drawing/2016/5/9/chartex" xmlns:cx4="http://schemas.microsoft.com/office/drawing/2016/5/10/chartex" xmlns:cx5="http://schemas.microsoft.com/office/drawing/2016/5/11/chartex" xmlns:cx6="http://schemas.microsoft.com/office/drawing/2016/5/12/chartex" xmlns:cx7="http://schemas.microsoft.com/office/drawing/2016/5/13/chartex" xmlns:cx8="http://schemas.microsoft.com/office/drawing/2016/5/14/chartex" xmlns:mc="http://schemas.openxmlformats.org/markup-compatibility/2006" xmlns:aink="http://schemas.microsoft.com/office/drawing/2016/ink" xmlns:am3d="http://schemas.microsoft.com/office/drawing/2017/model3d" xmlns:o="urn:schemas-microsoft-com:office:office" xmlns:r="http://schemas.openxmlformats.org/officeDocument/2006/relationships" xmlns:m="http://schemas.openxmlformats.org/officeDocument/2006/math" xmlns:v="urn:schemas-microsoft-com:vml" xmlns:wp14="http://schemas.microsoft.com/office/word/2010/wordprocessingDrawing" xmlns:wp="http://schemas.openxmlformats.org/drawingml/2006/wordprocessingDrawing" xmlns:w10="urn:schemas-microsoft-com:office:word" xmlns:w="http://schemas.openxmlformats.org/wordprocessingml/2006/main" xmlns:w14="http://schemas.microsoft.com/office/word/2010/wordml" xmlns:w15="http://schemas.microsoft.com/office/word/2012/wordml" xmlns:w16cid="http://schemas.microsoft.com/office/word/2016/wordml/cid" xmlns:w16se="http://schemas.microsoft.com/office/word/2015/wordml/symex" xmlns:wpg="http://schemas.microsoft.com/office/word/2010/wordprocessingGroup" xmlns:wpi="http://schemas.microsoft.com/office/word/2010/wordprocessingInk" xmlns:wne="http://schemas.microsoft.com/office/word/2006/wordml" xmlns:wps="http://schemas.microsoft.com/office/word/2010/wordprocessingShape" mc:Ignorable="w14 w15 w16se w16cid wp14">
   <w:footnote w:type="separator" w:id="-1">
     <w:p>
       <w:pPr>
@@ -11637,7 +12024,7 @@
 </file>
 
 <file path=word/numbering.xml><?xml version="1.0" encoding="utf-8"?>
-<w:numbering xmlns:wpc="http://schemas.microsoft.com/office/word/2010/wordprocessingCanvas" xmlns:cx="http://schemas.microsoft.com/office/drawing/2014/chartex" xmlns:mc="http://schemas.openxmlformats.org/markup-compatibility/2006" xmlns:o="urn:schemas-microsoft-com:office:office" xmlns:r="http://schemas.openxmlformats.org/officeDocument/2006/relationships" xmlns:m="http://schemas.openxmlformats.org/officeDocument/2006/math" xmlns:v="urn:schemas-microsoft-com:vml" xmlns:wp14="http://schemas.microsoft.com/office/word/2010/wordprocessingDrawing" xmlns:wp="http://schemas.openxmlformats.org/drawingml/2006/wordprocessingDrawing" xmlns:w10="urn:schemas-microsoft-com:office:word" xmlns:w="http://schemas.openxmlformats.org/wordprocessingml/2006/main" xmlns:w14="http://schemas.microsoft.com/office/word/2010/wordml" xmlns:w15="http://schemas.microsoft.com/office/word/2012/wordml" xmlns:w16se="http://schemas.microsoft.com/office/word/2015/wordml/symex" xmlns:wpg="http://schemas.microsoft.com/office/word/2010/wordprocessingGroup" xmlns:wpi="http://schemas.microsoft.com/office/word/2010/wordprocessingInk" xmlns:wne="http://schemas.microsoft.com/office/word/2006/wordml" xmlns:wps="http://schemas.microsoft.com/office/word/2010/wordprocessingShape" mc:Ignorable="w14 w15 w16se wp14">
+<w:numbering xmlns:wpc="http://schemas.microsoft.com/office/word/2010/wordprocessingCanvas" xmlns:cx="http://schemas.microsoft.com/office/drawing/2014/chartex" xmlns:cx1="http://schemas.microsoft.com/office/drawing/2015/9/8/chartex" xmlns:cx2="http://schemas.microsoft.com/office/drawing/2015/10/21/chartex" xmlns:cx3="http://schemas.microsoft.com/office/drawing/2016/5/9/chartex" xmlns:cx4="http://schemas.microsoft.com/office/drawing/2016/5/10/chartex" xmlns:cx5="http://schemas.microsoft.com/office/drawing/2016/5/11/chartex" xmlns:cx6="http://schemas.microsoft.com/office/drawing/2016/5/12/chartex" xmlns:cx7="http://schemas.microsoft.com/office/drawing/2016/5/13/chartex" xmlns:cx8="http://schemas.microsoft.com/office/drawing/2016/5/14/chartex" xmlns:mc="http://schemas.openxmlformats.org/markup-compatibility/2006" xmlns:aink="http://schemas.microsoft.com/office/drawing/2016/ink" xmlns:am3d="http://schemas.microsoft.com/office/drawing/2017/model3d" xmlns:o="urn:schemas-microsoft-com:office:office" xmlns:r="http://schemas.openxmlformats.org/officeDocument/2006/relationships" xmlns:m="http://schemas.openxmlformats.org/officeDocument/2006/math" xmlns:v="urn:schemas-microsoft-com:vml" xmlns:wp14="http://schemas.microsoft.com/office/word/2010/wordprocessingDrawing" xmlns:wp="http://schemas.openxmlformats.org/drawingml/2006/wordprocessingDrawing" xmlns:w10="urn:schemas-microsoft-com:office:word" xmlns:w="http://schemas.openxmlformats.org/wordprocessingml/2006/main" xmlns:w14="http://schemas.microsoft.com/office/word/2010/wordml" xmlns:w15="http://schemas.microsoft.com/office/word/2012/wordml" xmlns:w16cid="http://schemas.microsoft.com/office/word/2016/wordml/cid" xmlns:w16se="http://schemas.microsoft.com/office/word/2015/wordml/symex" xmlns:wpg="http://schemas.microsoft.com/office/word/2010/wordprocessingGroup" xmlns:wpi="http://schemas.microsoft.com/office/word/2010/wordprocessingInk" xmlns:wne="http://schemas.microsoft.com/office/word/2006/wordml" xmlns:wps="http://schemas.microsoft.com/office/word/2010/wordprocessingShape" mc:Ignorable="w14 w15 w16se w16cid wp14">
   <w:abstractNum w:abstractNumId="0" w15:restartNumberingAfterBreak="0">
     <w:nsid w:val="0E4347FB"/>
     <w:multiLevelType w:val="hybridMultilevel"/>
@@ -12220,7 +12607,7 @@
 </file>
 
 <file path=word/styles.xml><?xml version="1.0" encoding="utf-8"?>
-<w:styles xmlns:mc="http://schemas.openxmlformats.org/markup-compatibility/2006" xmlns:r="http://schemas.openxmlformats.org/officeDocument/2006/relationships" xmlns:w="http://schemas.openxmlformats.org/wordprocessingml/2006/main" xmlns:w14="http://schemas.microsoft.com/office/word/2010/wordml" xmlns:w15="http://schemas.microsoft.com/office/word/2012/wordml" xmlns:w16se="http://schemas.microsoft.com/office/word/2015/wordml/symex" mc:Ignorable="w14 w15 w16se">
+<w:styles xmlns:mc="http://schemas.openxmlformats.org/markup-compatibility/2006" xmlns:r="http://schemas.openxmlformats.org/officeDocument/2006/relationships" xmlns:w="http://schemas.openxmlformats.org/wordprocessingml/2006/main" xmlns:w14="http://schemas.microsoft.com/office/word/2010/wordml" xmlns:w15="http://schemas.microsoft.com/office/word/2012/wordml" xmlns:w16cid="http://schemas.microsoft.com/office/word/2016/wordml/cid" xmlns:w16se="http://schemas.microsoft.com/office/word/2015/wordml/symex" mc:Ignorable="w14 w15 w16se w16cid">
   <w:docDefaults>
     <w:rPrDefault>
       <w:rPr>
@@ -12232,11 +12619,11 @@
     </w:rPrDefault>
     <w:pPrDefault>
       <w:pPr>
-        <w:spacing w:after="160" w:line="259" w:lineRule="auto"/>
+        <w:spacing w:after="160" w:line="288" w:lineRule="auto"/>
       </w:pPr>
     </w:pPrDefault>
   </w:docDefaults>
-  <w:latentStyles w:defLockedState="0" w:defUIPriority="99" w:defSemiHidden="0" w:defUnhideWhenUsed="0" w:defQFormat="0" w:count="371">
+  <w:latentStyles w:defLockedState="0" w:defUIPriority="99" w:defSemiHidden="0" w:defUnhideWhenUsed="0" w:defQFormat="0" w:count="375">
     <w:lsdException w:name="Normal" w:uiPriority="0" w:qFormat="1"/>
     <w:lsdException w:name="heading 1" w:uiPriority="9" w:qFormat="1"/>
     <w:lsdException w:name="heading 2" w:semiHidden="1" w:uiPriority="9" w:unhideWhenUsed="1" w:qFormat="1"/>
@@ -12342,7 +12729,6 @@
     <w:lsdException w:name="HTML Sample" w:semiHidden="1" w:unhideWhenUsed="1"/>
     <w:lsdException w:name="HTML Typewriter" w:semiHidden="1" w:unhideWhenUsed="1"/>
     <w:lsdException w:name="HTML Variable" w:semiHidden="1" w:unhideWhenUsed="1"/>
-    <w:lsdException w:name="Normal Table" w:semiHidden="1" w:unhideWhenUsed="1"/>
     <w:lsdException w:name="annotation subject" w:semiHidden="1" w:unhideWhenUsed="1"/>
     <w:lsdException w:name="No List" w:semiHidden="1" w:unhideWhenUsed="1"/>
     <w:lsdException w:name="Outline List 1" w:semiHidden="1" w:unhideWhenUsed="1"/>
@@ -12386,10 +12772,8 @@
     <w:lsdException w:name="Table Elegant" w:semiHidden="1" w:unhideWhenUsed="1"/>
     <w:lsdException w:name="Table Professional" w:semiHidden="1" w:unhideWhenUsed="1"/>
     <w:lsdException w:name="Table Subtle 1" w:semiHidden="1" w:unhideWhenUsed="1"/>
-    <w:lsdException w:name="Table Subtle 2" w:semiHidden="1" w:unhideWhenUsed="1"/>
     <w:lsdException w:name="Table Web 1" w:semiHidden="1" w:unhideWhenUsed="1"/>
     <w:lsdException w:name="Table Web 2" w:semiHidden="1" w:unhideWhenUsed="1"/>
-    <w:lsdException w:name="Table Web 3" w:semiHidden="1" w:unhideWhenUsed="1"/>
     <w:lsdException w:name="Balloon Text" w:semiHidden="1" w:unhideWhenUsed="1"/>
     <w:lsdException w:name="Table Grid" w:uiPriority="39"/>
     <w:lsdException w:name="Table Theme" w:semiHidden="1" w:unhideWhenUsed="1"/>
@@ -12608,11 +12992,15 @@
     <w:lsdException w:name="List Table 5 Dark Accent 6" w:uiPriority="50"/>
     <w:lsdException w:name="List Table 6 Colorful Accent 6" w:uiPriority="51"/>
     <w:lsdException w:name="List Table 7 Colorful Accent 6" w:uiPriority="52"/>
+    <w:lsdException w:name="Mention" w:semiHidden="1" w:unhideWhenUsed="1"/>
+    <w:lsdException w:name="Smart Hyperlink" w:semiHidden="1" w:unhideWhenUsed="1"/>
+    <w:lsdException w:name="Hashtag" w:semiHidden="1" w:unhideWhenUsed="1"/>
+    <w:lsdException w:name="Unresolved Mention" w:semiHidden="1" w:unhideWhenUsed="1"/>
   </w:latentStyles>
   <w:style w:type="paragraph" w:default="1" w:styleId="Normal">
     <w:name w:val="Normal"/>
     <w:qFormat/>
-    <w:rsid w:val="001C6BD8"/>
+    <w:rsid w:val="00C206EF"/>
     <w:rPr>
       <w:rFonts w:ascii="Times New Roman" w:hAnsi="Times New Roman"/>
     </w:rPr>
@@ -13205,7 +13593,7 @@
 </file>
 
 <file path=customXml/itemProps1.xml><?xml version="1.0" encoding="utf-8"?>
-<ds:datastoreItem xmlns:ds="http://schemas.openxmlformats.org/officeDocument/2006/customXml" ds:itemID="{F80B462A-4C7E-4633-BC3B-0EEE049E7ABC}">
+<ds:datastoreItem xmlns:ds="http://schemas.openxmlformats.org/officeDocument/2006/customXml" ds:itemID="{C2B07AD4-5B3A-431F-871C-FD8F701F58FB}">
   <ds:schemaRefs>
     <ds:schemaRef ds:uri="http://schemas.openxmlformats.org/officeDocument/2006/bibliography"/>
   </ds:schemaRefs>

</xml_diff>